<commit_message>
DTO - Delete and DTO for Update
</commit_message>
<xml_diff>
--- a/Notes.docx
+++ b/Notes.docx
@@ -11841,7 +11841,21 @@
           <w:u w:val="none"/>
           <w:lang w:val="pt-BR"/>
         </w:rPr>
-        <w:t>Para que a classe Filmes fique menos exposta no contato com as requisições dos POSTs e GETs, é recomendável usar uma classe DTO, que vai intermediar a ligação entre a FilmeController e Filme. Sendo assim, a nova classe FilmeDto fica em Data-&gt;Dtos-&gt; Classe CreateFilmeDto</w:t>
+        <w:t>Para que a classe Filmes fique menos exposta no contato com as requisições dos POSTs e GETs, é recomendável usar uma classe DTO, que vai intermediar a ligação entre a FilmeController e Filme, e vai, baseada no Model Filme, mostrar e fornecer informações para as requisições</w:t>
+      </w:r>
+      <w:bookmarkStart w:id="0" w:name="_GoBack"/>
+      <w:bookmarkEnd w:id="0"/>
+      <w:r>
+        <w:rPr>
+          <w:rFonts w:hint="default" w:ascii="Cascadia Mono" w:hAnsi="Cascadia Mono" w:cs="Cascadia Mono"/>
+          <w:b w:val="0"/>
+          <w:bCs w:val="0"/>
+          <w:sz w:val="24"/>
+          <w:szCs w:val="24"/>
+          <w:u w:val="none"/>
+          <w:lang w:val="pt-BR"/>
+        </w:rPr>
+        <w:t>. Sendo assim, a nova classe FilmeDto fica em Data-&gt;Dtos-&gt; Classe CreateFilmeDto</w:t>
       </w:r>
     </w:p>
     <w:p>
@@ -16051,6 +16065,7 @@
           <w:sz w:val="19"/>
           <w:szCs w:val="24"/>
           <w:highlight w:val="white"/>
+          <w:lang w:val="pt-BR"/>
         </w:rPr>
       </w:pPr>
       <w:r>
@@ -16072,6 +16087,17 @@
           <w:highlight w:val="white"/>
         </w:rPr>
         <w:t>//1º TORNAR O OBJETO Filme ENCONTRADO NO BANCO, UM UpdateFilmeDto - PARA PODER VERIFICAR SE É APLICÁVEL</w:t>
+      </w:r>
+      <w:r>
+        <w:rPr>
+          <w:rFonts w:hint="default" w:ascii="Cascadia Mono" w:hAnsi="Cascadia Mono" w:eastAsia="Cascadia Mono"/>
+          <w:color w:val="008000"/>
+          <w:sz w:val="19"/>
+          <w:szCs w:val="24"/>
+          <w:highlight w:val="white"/>
+          <w:lang w:val="pt-BR"/>
+        </w:rPr>
+        <w:t xml:space="preserve"> O PATCH</w:t>
       </w:r>
     </w:p>
     <w:p>
@@ -16655,8 +16681,2356 @@
           <w:lang w:val="pt-BR"/>
         </w:rPr>
       </w:pPr>
-      <w:bookmarkStart w:id="0" w:name="_GoBack"/>
-      <w:bookmarkEnd w:id="0"/>
+    </w:p>
+    <w:p>
+      <w:pPr>
+        <w:ind w:left="0" w:leftChars="0" w:firstLine="0" w:firstLineChars="0"/>
+        <w:rPr>
+          <w:rFonts w:hint="default"/>
+          <w:b/>
+          <w:bCs/>
+          <w:u w:val="single"/>
+          <w:lang w:val="pt-BR"/>
+        </w:rPr>
+      </w:pPr>
+      <w:r>
+        <w:rPr>
+          <w:rFonts w:hint="default"/>
+          <w:b/>
+          <w:bCs/>
+          <w:u w:val="single"/>
+          <w:lang w:val="pt-BR"/>
+        </w:rPr>
+        <w:t>DELETE FILME</w:t>
+      </w:r>
+    </w:p>
+    <w:p>
+      <w:pPr>
+        <w:spacing w:beforeLines="0" w:afterLines="0"/>
+        <w:jc w:val="left"/>
+        <w:rPr>
+          <w:rFonts w:hint="default" w:ascii="Cascadia Mono" w:hAnsi="Cascadia Mono" w:eastAsia="Cascadia Mono"/>
+          <w:color w:val="008000"/>
+          <w:sz w:val="19"/>
+          <w:szCs w:val="24"/>
+          <w:highlight w:val="white"/>
+        </w:rPr>
+      </w:pPr>
+      <w:r>
+        <w:rPr>
+          <w:rFonts w:hint="default" w:ascii="Cascadia Mono" w:hAnsi="Cascadia Mono" w:eastAsia="Cascadia Mono"/>
+          <w:color w:val="000000"/>
+          <w:sz w:val="19"/>
+          <w:szCs w:val="24"/>
+          <w:highlight w:val="white"/>
+        </w:rPr>
+        <w:t>[</w:t>
+      </w:r>
+      <w:r>
+        <w:rPr>
+          <w:rFonts w:hint="default" w:ascii="Cascadia Mono" w:hAnsi="Cascadia Mono" w:eastAsia="Cascadia Mono"/>
+          <w:color w:val="2B91AF"/>
+          <w:sz w:val="19"/>
+          <w:szCs w:val="24"/>
+          <w:highlight w:val="white"/>
+        </w:rPr>
+        <w:t>HttpDelete</w:t>
+      </w:r>
+      <w:r>
+        <w:rPr>
+          <w:rFonts w:hint="default" w:ascii="Cascadia Mono" w:hAnsi="Cascadia Mono" w:eastAsia="Cascadia Mono"/>
+          <w:color w:val="000000"/>
+          <w:sz w:val="19"/>
+          <w:szCs w:val="24"/>
+          <w:highlight w:val="white"/>
+        </w:rPr>
+        <w:t>(</w:t>
+      </w:r>
+      <w:r>
+        <w:rPr>
+          <w:rFonts w:hint="default" w:ascii="Cascadia Mono" w:hAnsi="Cascadia Mono" w:eastAsia="Cascadia Mono"/>
+          <w:color w:val="A31515"/>
+          <w:sz w:val="19"/>
+          <w:szCs w:val="24"/>
+          <w:highlight w:val="white"/>
+        </w:rPr>
+        <w:t>"{id}"</w:t>
+      </w:r>
+      <w:r>
+        <w:rPr>
+          <w:rFonts w:hint="default" w:ascii="Cascadia Mono" w:hAnsi="Cascadia Mono" w:eastAsia="Cascadia Mono"/>
+          <w:color w:val="000000"/>
+          <w:sz w:val="19"/>
+          <w:szCs w:val="24"/>
+          <w:highlight w:val="white"/>
+        </w:rPr>
+        <w:t>)]</w:t>
+      </w:r>
+      <w:r>
+        <w:rPr>
+          <w:rFonts w:hint="default" w:ascii="Cascadia Mono" w:hAnsi="Cascadia Mono" w:eastAsia="Cascadia Mono"/>
+          <w:color w:val="008000"/>
+          <w:sz w:val="19"/>
+          <w:szCs w:val="24"/>
+          <w:highlight w:val="white"/>
+        </w:rPr>
+        <w:t>//DESIGNA QUE A FUNÇÃO ABAIXO UTILIZARÁ DELEÇÃO</w:t>
+      </w:r>
+    </w:p>
+    <w:p>
+      <w:pPr>
+        <w:spacing w:beforeLines="0" w:afterLines="0"/>
+        <w:jc w:val="left"/>
+        <w:rPr>
+          <w:rFonts w:hint="default" w:ascii="Cascadia Mono" w:hAnsi="Cascadia Mono" w:eastAsia="Cascadia Mono"/>
+          <w:color w:val="000000"/>
+          <w:sz w:val="19"/>
+          <w:szCs w:val="24"/>
+          <w:highlight w:val="white"/>
+        </w:rPr>
+      </w:pPr>
+      <w:r>
+        <w:rPr>
+          <w:rFonts w:hint="default" w:ascii="Cascadia Mono" w:hAnsi="Cascadia Mono" w:eastAsia="Cascadia Mono"/>
+          <w:color w:val="0000FF"/>
+          <w:sz w:val="19"/>
+          <w:szCs w:val="24"/>
+          <w:highlight w:val="white"/>
+        </w:rPr>
+        <w:t>public</w:t>
+      </w:r>
+      <w:r>
+        <w:rPr>
+          <w:rFonts w:hint="default" w:ascii="Cascadia Mono" w:hAnsi="Cascadia Mono" w:eastAsia="Cascadia Mono"/>
+          <w:color w:val="000000"/>
+          <w:sz w:val="19"/>
+          <w:szCs w:val="24"/>
+          <w:highlight w:val="white"/>
+        </w:rPr>
+        <w:t xml:space="preserve"> </w:t>
+      </w:r>
+      <w:r>
+        <w:rPr>
+          <w:rFonts w:hint="default" w:ascii="Cascadia Mono" w:hAnsi="Cascadia Mono" w:eastAsia="Cascadia Mono"/>
+          <w:color w:val="2B91AF"/>
+          <w:sz w:val="19"/>
+          <w:szCs w:val="24"/>
+          <w:highlight w:val="white"/>
+        </w:rPr>
+        <w:t>IActionResult</w:t>
+      </w:r>
+      <w:r>
+        <w:rPr>
+          <w:rFonts w:hint="default" w:ascii="Cascadia Mono" w:hAnsi="Cascadia Mono" w:eastAsia="Cascadia Mono"/>
+          <w:color w:val="000000"/>
+          <w:sz w:val="19"/>
+          <w:szCs w:val="24"/>
+          <w:highlight w:val="white"/>
+        </w:rPr>
+        <w:t xml:space="preserve"> DeletaFilmes(</w:t>
+      </w:r>
+      <w:r>
+        <w:rPr>
+          <w:rFonts w:hint="default" w:ascii="Cascadia Mono" w:hAnsi="Cascadia Mono" w:eastAsia="Cascadia Mono"/>
+          <w:color w:val="0000FF"/>
+          <w:sz w:val="19"/>
+          <w:szCs w:val="24"/>
+          <w:highlight w:val="white"/>
+        </w:rPr>
+        <w:t>int</w:t>
+      </w:r>
+      <w:r>
+        <w:rPr>
+          <w:rFonts w:hint="default" w:ascii="Cascadia Mono" w:hAnsi="Cascadia Mono" w:eastAsia="Cascadia Mono"/>
+          <w:color w:val="000000"/>
+          <w:sz w:val="19"/>
+          <w:szCs w:val="24"/>
+          <w:highlight w:val="white"/>
+        </w:rPr>
+        <w:t xml:space="preserve"> id)</w:t>
+      </w:r>
+    </w:p>
+    <w:p>
+      <w:pPr>
+        <w:spacing w:beforeLines="0" w:afterLines="0"/>
+        <w:jc w:val="left"/>
+        <w:rPr>
+          <w:rFonts w:hint="default" w:ascii="Cascadia Mono" w:hAnsi="Cascadia Mono" w:eastAsia="Cascadia Mono"/>
+          <w:color w:val="000000"/>
+          <w:sz w:val="19"/>
+          <w:szCs w:val="24"/>
+          <w:highlight w:val="white"/>
+        </w:rPr>
+      </w:pPr>
+      <w:r>
+        <w:rPr>
+          <w:rFonts w:hint="default" w:ascii="Cascadia Mono" w:hAnsi="Cascadia Mono" w:eastAsia="Cascadia Mono"/>
+          <w:color w:val="000000"/>
+          <w:sz w:val="19"/>
+          <w:szCs w:val="24"/>
+          <w:highlight w:val="white"/>
+        </w:rPr>
+        <w:t>{</w:t>
+      </w:r>
+    </w:p>
+    <w:p>
+      <w:pPr>
+        <w:spacing w:beforeLines="0" w:afterLines="0"/>
+        <w:jc w:val="left"/>
+        <w:rPr>
+          <w:rFonts w:hint="default" w:ascii="Cascadia Mono" w:hAnsi="Cascadia Mono" w:eastAsia="Cascadia Mono"/>
+          <w:color w:val="000000"/>
+          <w:sz w:val="19"/>
+          <w:szCs w:val="24"/>
+          <w:highlight w:val="white"/>
+        </w:rPr>
+      </w:pPr>
+      <w:r>
+        <w:rPr>
+          <w:rFonts w:hint="default" w:ascii="Cascadia Mono" w:hAnsi="Cascadia Mono" w:eastAsia="Cascadia Mono"/>
+          <w:color w:val="000000"/>
+          <w:sz w:val="19"/>
+          <w:szCs w:val="24"/>
+          <w:highlight w:val="white"/>
+        </w:rPr>
+        <w:t xml:space="preserve">    </w:t>
+      </w:r>
+      <w:r>
+        <w:rPr>
+          <w:rFonts w:hint="default" w:ascii="Cascadia Mono" w:hAnsi="Cascadia Mono" w:eastAsia="Cascadia Mono"/>
+          <w:color w:val="0000FF"/>
+          <w:sz w:val="19"/>
+          <w:szCs w:val="24"/>
+          <w:highlight w:val="white"/>
+        </w:rPr>
+        <w:t>var</w:t>
+      </w:r>
+      <w:r>
+        <w:rPr>
+          <w:rFonts w:hint="default" w:ascii="Cascadia Mono" w:hAnsi="Cascadia Mono" w:eastAsia="Cascadia Mono"/>
+          <w:color w:val="000000"/>
+          <w:sz w:val="19"/>
+          <w:szCs w:val="24"/>
+          <w:highlight w:val="white"/>
+        </w:rPr>
+        <w:t xml:space="preserve"> filme = _context.Filmes.FirstOrDefault(filme =&gt; filme.Id == id);</w:t>
+      </w:r>
+    </w:p>
+    <w:p>
+      <w:pPr>
+        <w:spacing w:beforeLines="0" w:afterLines="0"/>
+        <w:jc w:val="left"/>
+        <w:rPr>
+          <w:rFonts w:hint="default" w:ascii="Cascadia Mono" w:hAnsi="Cascadia Mono" w:eastAsia="Cascadia Mono"/>
+          <w:color w:val="000000"/>
+          <w:sz w:val="19"/>
+          <w:szCs w:val="24"/>
+          <w:highlight w:val="white"/>
+        </w:rPr>
+      </w:pPr>
+      <w:r>
+        <w:rPr>
+          <w:rFonts w:hint="default" w:ascii="Cascadia Mono" w:hAnsi="Cascadia Mono" w:eastAsia="Cascadia Mono"/>
+          <w:color w:val="000000"/>
+          <w:sz w:val="19"/>
+          <w:szCs w:val="24"/>
+          <w:highlight w:val="white"/>
+        </w:rPr>
+        <w:t xml:space="preserve">    </w:t>
+      </w:r>
+      <w:r>
+        <w:rPr>
+          <w:rFonts w:hint="default" w:ascii="Cascadia Mono" w:hAnsi="Cascadia Mono" w:eastAsia="Cascadia Mono"/>
+          <w:color w:val="0000FF"/>
+          <w:sz w:val="19"/>
+          <w:szCs w:val="24"/>
+          <w:highlight w:val="white"/>
+        </w:rPr>
+        <w:t>if</w:t>
+      </w:r>
+      <w:r>
+        <w:rPr>
+          <w:rFonts w:hint="default" w:ascii="Cascadia Mono" w:hAnsi="Cascadia Mono" w:eastAsia="Cascadia Mono"/>
+          <w:color w:val="000000"/>
+          <w:sz w:val="19"/>
+          <w:szCs w:val="24"/>
+          <w:highlight w:val="white"/>
+        </w:rPr>
+        <w:t xml:space="preserve"> (filme == </w:t>
+      </w:r>
+      <w:r>
+        <w:rPr>
+          <w:rFonts w:hint="default" w:ascii="Cascadia Mono" w:hAnsi="Cascadia Mono" w:eastAsia="Cascadia Mono"/>
+          <w:color w:val="0000FF"/>
+          <w:sz w:val="19"/>
+          <w:szCs w:val="24"/>
+          <w:highlight w:val="white"/>
+        </w:rPr>
+        <w:t>null</w:t>
+      </w:r>
+      <w:r>
+        <w:rPr>
+          <w:rFonts w:hint="default" w:ascii="Cascadia Mono" w:hAnsi="Cascadia Mono" w:eastAsia="Cascadia Mono"/>
+          <w:color w:val="000000"/>
+          <w:sz w:val="19"/>
+          <w:szCs w:val="24"/>
+          <w:highlight w:val="white"/>
+        </w:rPr>
+        <w:t xml:space="preserve">) </w:t>
+      </w:r>
+      <w:r>
+        <w:rPr>
+          <w:rFonts w:hint="default" w:ascii="Cascadia Mono" w:hAnsi="Cascadia Mono" w:eastAsia="Cascadia Mono"/>
+          <w:color w:val="0000FF"/>
+          <w:sz w:val="19"/>
+          <w:szCs w:val="24"/>
+          <w:highlight w:val="white"/>
+        </w:rPr>
+        <w:t>return</w:t>
+      </w:r>
+      <w:r>
+        <w:rPr>
+          <w:rFonts w:hint="default" w:ascii="Cascadia Mono" w:hAnsi="Cascadia Mono" w:eastAsia="Cascadia Mono"/>
+          <w:color w:val="000000"/>
+          <w:sz w:val="19"/>
+          <w:szCs w:val="24"/>
+          <w:highlight w:val="white"/>
+        </w:rPr>
+        <w:t xml:space="preserve"> NotFound();</w:t>
+      </w:r>
+    </w:p>
+    <w:p>
+      <w:pPr>
+        <w:spacing w:beforeLines="0" w:afterLines="0"/>
+        <w:jc w:val="left"/>
+        <w:rPr>
+          <w:rFonts w:hint="default" w:ascii="Cascadia Mono" w:hAnsi="Cascadia Mono" w:eastAsia="Cascadia Mono"/>
+          <w:color w:val="008000"/>
+          <w:sz w:val="19"/>
+          <w:szCs w:val="24"/>
+          <w:highlight w:val="white"/>
+        </w:rPr>
+      </w:pPr>
+      <w:r>
+        <w:rPr>
+          <w:rFonts w:hint="default" w:ascii="Cascadia Mono" w:hAnsi="Cascadia Mono" w:eastAsia="Cascadia Mono"/>
+          <w:color w:val="000000"/>
+          <w:sz w:val="19"/>
+          <w:szCs w:val="24"/>
+          <w:highlight w:val="white"/>
+        </w:rPr>
+        <w:t xml:space="preserve">    _context.Remove(filme);</w:t>
+      </w:r>
+      <w:r>
+        <w:rPr>
+          <w:rFonts w:hint="default" w:ascii="Cascadia Mono" w:hAnsi="Cascadia Mono" w:eastAsia="Cascadia Mono"/>
+          <w:color w:val="008000"/>
+          <w:sz w:val="19"/>
+          <w:szCs w:val="24"/>
+          <w:highlight w:val="white"/>
+        </w:rPr>
+        <w:t>//DELETA O FILME</w:t>
+      </w:r>
+    </w:p>
+    <w:p>
+      <w:pPr>
+        <w:spacing w:beforeLines="0" w:afterLines="0"/>
+        <w:jc w:val="left"/>
+        <w:rPr>
+          <w:rFonts w:hint="default" w:ascii="Cascadia Mono" w:hAnsi="Cascadia Mono" w:eastAsia="Cascadia Mono"/>
+          <w:color w:val="000000"/>
+          <w:sz w:val="19"/>
+          <w:szCs w:val="24"/>
+          <w:highlight w:val="white"/>
+        </w:rPr>
+      </w:pPr>
+      <w:r>
+        <w:rPr>
+          <w:rFonts w:hint="default" w:ascii="Cascadia Mono" w:hAnsi="Cascadia Mono" w:eastAsia="Cascadia Mono"/>
+          <w:color w:val="000000"/>
+          <w:sz w:val="19"/>
+          <w:szCs w:val="24"/>
+          <w:highlight w:val="white"/>
+        </w:rPr>
+        <w:t xml:space="preserve">    _context.SaveChanges();</w:t>
+      </w:r>
+    </w:p>
+    <w:p>
+      <w:pPr>
+        <w:spacing w:beforeLines="0" w:afterLines="0"/>
+        <w:jc w:val="left"/>
+        <w:rPr>
+          <w:rFonts w:hint="default" w:ascii="Cascadia Mono" w:hAnsi="Cascadia Mono" w:eastAsia="Cascadia Mono"/>
+          <w:color w:val="000000"/>
+          <w:sz w:val="19"/>
+          <w:szCs w:val="24"/>
+          <w:highlight w:val="white"/>
+        </w:rPr>
+      </w:pPr>
+      <w:r>
+        <w:rPr>
+          <w:rFonts w:hint="default" w:ascii="Cascadia Mono" w:hAnsi="Cascadia Mono" w:eastAsia="Cascadia Mono"/>
+          <w:color w:val="000000"/>
+          <w:sz w:val="19"/>
+          <w:szCs w:val="24"/>
+          <w:highlight w:val="white"/>
+        </w:rPr>
+        <w:t xml:space="preserve">    </w:t>
+      </w:r>
+      <w:r>
+        <w:rPr>
+          <w:rFonts w:hint="default" w:ascii="Cascadia Mono" w:hAnsi="Cascadia Mono" w:eastAsia="Cascadia Mono"/>
+          <w:color w:val="0000FF"/>
+          <w:sz w:val="19"/>
+          <w:szCs w:val="24"/>
+          <w:highlight w:val="white"/>
+        </w:rPr>
+        <w:t>return</w:t>
+      </w:r>
+      <w:r>
+        <w:rPr>
+          <w:rFonts w:hint="default" w:ascii="Cascadia Mono" w:hAnsi="Cascadia Mono" w:eastAsia="Cascadia Mono"/>
+          <w:color w:val="000000"/>
+          <w:sz w:val="19"/>
+          <w:szCs w:val="24"/>
+          <w:highlight w:val="white"/>
+        </w:rPr>
+        <w:t xml:space="preserve"> NoContent();</w:t>
+      </w:r>
+    </w:p>
+    <w:p>
+      <w:pPr>
+        <w:ind w:left="0" w:leftChars="0" w:firstLine="0" w:firstLineChars="0"/>
+        <w:rPr>
+          <w:rFonts w:hint="default" w:ascii="Cascadia Mono" w:hAnsi="Cascadia Mono" w:eastAsia="Cascadia Mono"/>
+          <w:color w:val="000000"/>
+          <w:sz w:val="19"/>
+          <w:szCs w:val="24"/>
+          <w:highlight w:val="white"/>
+          <w:lang w:val="pt-BR"/>
+        </w:rPr>
+      </w:pPr>
+      <w:r>
+        <w:rPr>
+          <w:rFonts w:hint="default" w:ascii="Cascadia Mono" w:hAnsi="Cascadia Mono" w:eastAsia="Cascadia Mono"/>
+          <w:color w:val="000000"/>
+          <w:sz w:val="19"/>
+          <w:szCs w:val="24"/>
+          <w:highlight w:val="white"/>
+        </w:rPr>
+        <w:t>}</w:t>
+      </w:r>
+    </w:p>
+    <w:p>
+      <w:pPr>
+        <w:ind w:left="0" w:leftChars="0" w:firstLine="0" w:firstLineChars="0"/>
+        <w:rPr>
+          <w:rFonts w:hint="default"/>
+          <w:sz w:val="24"/>
+          <w:szCs w:val="24"/>
+          <w:lang w:val="pt-BR"/>
+        </w:rPr>
+      </w:pPr>
+    </w:p>
+    <w:p>
+      <w:pPr>
+        <w:ind w:left="0" w:leftChars="0" w:firstLine="0" w:firstLineChars="0"/>
+        <w:rPr>
+          <w:rFonts w:hint="default" w:ascii="Cascadia Mono" w:hAnsi="Cascadia Mono" w:cs="Cascadia Mono"/>
+          <w:b/>
+          <w:bCs/>
+          <w:sz w:val="24"/>
+          <w:szCs w:val="24"/>
+          <w:u w:val="single"/>
+          <w:lang w:val="pt-BR"/>
+        </w:rPr>
+      </w:pPr>
+      <w:r>
+        <w:rPr>
+          <w:rFonts w:hint="default" w:ascii="Cascadia Mono" w:hAnsi="Cascadia Mono" w:cs="Cascadia Mono"/>
+          <w:b/>
+          <w:bCs/>
+          <w:sz w:val="24"/>
+          <w:szCs w:val="24"/>
+          <w:u w:val="single"/>
+          <w:lang w:val="pt-BR"/>
+        </w:rPr>
+        <w:t>LEITURA DE DADOS - COM DTO</w:t>
+      </w:r>
+    </w:p>
+    <w:p>
+      <w:pPr>
+        <w:ind w:left="0" w:leftChars="0" w:firstLine="0" w:firstLineChars="0"/>
+        <w:rPr>
+          <w:rFonts w:hint="default" w:ascii="Cascadia Mono" w:hAnsi="Cascadia Mono" w:cs="Cascadia Mono"/>
+          <w:sz w:val="24"/>
+          <w:szCs w:val="24"/>
+          <w:lang w:val="pt-BR"/>
+        </w:rPr>
+      </w:pPr>
+    </w:p>
+    <w:p>
+      <w:pPr>
+        <w:ind w:left="0" w:leftChars="0" w:firstLine="0" w:firstLineChars="0"/>
+        <w:rPr>
+          <w:rFonts w:hint="default" w:ascii="Cascadia Mono" w:hAnsi="Cascadia Mono" w:cs="Cascadia Mono"/>
+          <w:sz w:val="24"/>
+          <w:szCs w:val="24"/>
+          <w:lang w:val="pt-BR"/>
+        </w:rPr>
+      </w:pPr>
+      <w:r>
+        <w:rPr>
+          <w:rFonts w:hint="default" w:ascii="Cascadia Mono" w:hAnsi="Cascadia Mono" w:cs="Cascadia Mono"/>
+          <w:sz w:val="24"/>
+          <w:szCs w:val="24"/>
+          <w:lang w:val="pt-BR"/>
+        </w:rPr>
+        <w:t>Data-&gt;Dtos-&gt;ReadFilmeDTO</w:t>
+      </w:r>
+    </w:p>
+    <w:p>
+      <w:pPr>
+        <w:spacing w:beforeLines="0" w:afterLines="0"/>
+        <w:jc w:val="left"/>
+        <w:rPr>
+          <w:rFonts w:hint="default" w:ascii="Cascadia Mono" w:hAnsi="Cascadia Mono" w:eastAsia="Cascadia Mono"/>
+          <w:color w:val="2B91AF"/>
+          <w:sz w:val="19"/>
+          <w:szCs w:val="24"/>
+          <w:highlight w:val="white"/>
+        </w:rPr>
+      </w:pPr>
+      <w:r>
+        <w:rPr>
+          <w:rFonts w:hint="default" w:ascii="Cascadia Mono" w:hAnsi="Cascadia Mono" w:eastAsia="Cascadia Mono"/>
+          <w:color w:val="0000FF"/>
+          <w:sz w:val="19"/>
+          <w:szCs w:val="24"/>
+          <w:highlight w:val="white"/>
+        </w:rPr>
+        <w:t>public</w:t>
+      </w:r>
+      <w:r>
+        <w:rPr>
+          <w:rFonts w:hint="default" w:ascii="Cascadia Mono" w:hAnsi="Cascadia Mono" w:eastAsia="Cascadia Mono"/>
+          <w:color w:val="000000"/>
+          <w:sz w:val="19"/>
+          <w:szCs w:val="24"/>
+          <w:highlight w:val="white"/>
+        </w:rPr>
+        <w:t xml:space="preserve"> </w:t>
+      </w:r>
+      <w:r>
+        <w:rPr>
+          <w:rFonts w:hint="default" w:ascii="Cascadia Mono" w:hAnsi="Cascadia Mono" w:eastAsia="Cascadia Mono"/>
+          <w:color w:val="0000FF"/>
+          <w:sz w:val="19"/>
+          <w:szCs w:val="24"/>
+          <w:highlight w:val="white"/>
+        </w:rPr>
+        <w:t>class</w:t>
+      </w:r>
+      <w:r>
+        <w:rPr>
+          <w:rFonts w:hint="default" w:ascii="Cascadia Mono" w:hAnsi="Cascadia Mono" w:eastAsia="Cascadia Mono"/>
+          <w:color w:val="000000"/>
+          <w:sz w:val="19"/>
+          <w:szCs w:val="24"/>
+          <w:highlight w:val="white"/>
+        </w:rPr>
+        <w:t xml:space="preserve"> </w:t>
+      </w:r>
+      <w:r>
+        <w:rPr>
+          <w:rFonts w:hint="default" w:ascii="Cascadia Mono" w:hAnsi="Cascadia Mono" w:eastAsia="Cascadia Mono"/>
+          <w:color w:val="2B91AF"/>
+          <w:sz w:val="19"/>
+          <w:szCs w:val="24"/>
+          <w:highlight w:val="white"/>
+        </w:rPr>
+        <w:t>ReadFilmeDto</w:t>
+      </w:r>
+    </w:p>
+    <w:p>
+      <w:pPr>
+        <w:spacing w:beforeLines="0" w:afterLines="0"/>
+        <w:jc w:val="left"/>
+        <w:rPr>
+          <w:rFonts w:hint="default" w:ascii="Cascadia Mono" w:hAnsi="Cascadia Mono" w:eastAsia="Cascadia Mono"/>
+          <w:color w:val="000000"/>
+          <w:sz w:val="19"/>
+          <w:szCs w:val="24"/>
+          <w:highlight w:val="white"/>
+        </w:rPr>
+      </w:pPr>
+      <w:r>
+        <w:rPr>
+          <w:rFonts w:hint="default" w:ascii="Cascadia Mono" w:hAnsi="Cascadia Mono" w:eastAsia="Cascadia Mono"/>
+          <w:color w:val="000000"/>
+          <w:sz w:val="19"/>
+          <w:szCs w:val="24"/>
+          <w:highlight w:val="white"/>
+        </w:rPr>
+        <w:t>{</w:t>
+      </w:r>
+    </w:p>
+    <w:p>
+      <w:pPr>
+        <w:spacing w:beforeLines="0" w:afterLines="0"/>
+        <w:jc w:val="left"/>
+        <w:rPr>
+          <w:rFonts w:hint="default" w:ascii="Cascadia Mono" w:hAnsi="Cascadia Mono" w:eastAsia="Cascadia Mono"/>
+          <w:color w:val="000000"/>
+          <w:sz w:val="19"/>
+          <w:szCs w:val="24"/>
+          <w:highlight w:val="white"/>
+        </w:rPr>
+      </w:pPr>
+      <w:r>
+        <w:rPr>
+          <w:rFonts w:hint="default" w:ascii="Cascadia Mono" w:hAnsi="Cascadia Mono" w:eastAsia="Cascadia Mono"/>
+          <w:color w:val="000000"/>
+          <w:sz w:val="19"/>
+          <w:szCs w:val="24"/>
+          <w:highlight w:val="white"/>
+        </w:rPr>
+        <w:t xml:space="preserve">    </w:t>
+      </w:r>
+      <w:r>
+        <w:rPr>
+          <w:rFonts w:hint="default" w:ascii="Cascadia Mono" w:hAnsi="Cascadia Mono" w:eastAsia="Cascadia Mono"/>
+          <w:color w:val="0000FF"/>
+          <w:sz w:val="19"/>
+          <w:szCs w:val="24"/>
+          <w:highlight w:val="white"/>
+        </w:rPr>
+        <w:t>public</w:t>
+      </w:r>
+      <w:r>
+        <w:rPr>
+          <w:rFonts w:hint="default" w:ascii="Cascadia Mono" w:hAnsi="Cascadia Mono" w:eastAsia="Cascadia Mono"/>
+          <w:color w:val="000000"/>
+          <w:sz w:val="19"/>
+          <w:szCs w:val="24"/>
+          <w:highlight w:val="white"/>
+        </w:rPr>
+        <w:t xml:space="preserve"> </w:t>
+      </w:r>
+      <w:r>
+        <w:rPr>
+          <w:rFonts w:hint="default" w:ascii="Cascadia Mono" w:hAnsi="Cascadia Mono" w:eastAsia="Cascadia Mono"/>
+          <w:color w:val="0000FF"/>
+          <w:sz w:val="19"/>
+          <w:szCs w:val="24"/>
+          <w:highlight w:val="white"/>
+        </w:rPr>
+        <w:t>string</w:t>
+      </w:r>
+      <w:r>
+        <w:rPr>
+          <w:rFonts w:hint="default" w:ascii="Cascadia Mono" w:hAnsi="Cascadia Mono" w:eastAsia="Cascadia Mono"/>
+          <w:color w:val="000000"/>
+          <w:sz w:val="19"/>
+          <w:szCs w:val="24"/>
+          <w:highlight w:val="white"/>
+        </w:rPr>
+        <w:t xml:space="preserve"> Titulo { </w:t>
+      </w:r>
+      <w:r>
+        <w:rPr>
+          <w:rFonts w:hint="default" w:ascii="Cascadia Mono" w:hAnsi="Cascadia Mono" w:eastAsia="Cascadia Mono"/>
+          <w:color w:val="0000FF"/>
+          <w:sz w:val="19"/>
+          <w:szCs w:val="24"/>
+          <w:highlight w:val="white"/>
+        </w:rPr>
+        <w:t>get</w:t>
+      </w:r>
+      <w:r>
+        <w:rPr>
+          <w:rFonts w:hint="default" w:ascii="Cascadia Mono" w:hAnsi="Cascadia Mono" w:eastAsia="Cascadia Mono"/>
+          <w:color w:val="000000"/>
+          <w:sz w:val="19"/>
+          <w:szCs w:val="24"/>
+          <w:highlight w:val="white"/>
+        </w:rPr>
+        <w:t xml:space="preserve">; </w:t>
+      </w:r>
+      <w:r>
+        <w:rPr>
+          <w:rFonts w:hint="default" w:ascii="Cascadia Mono" w:hAnsi="Cascadia Mono" w:eastAsia="Cascadia Mono"/>
+          <w:color w:val="0000FF"/>
+          <w:sz w:val="19"/>
+          <w:szCs w:val="24"/>
+          <w:highlight w:val="white"/>
+        </w:rPr>
+        <w:t>set</w:t>
+      </w:r>
+      <w:r>
+        <w:rPr>
+          <w:rFonts w:hint="default" w:ascii="Cascadia Mono" w:hAnsi="Cascadia Mono" w:eastAsia="Cascadia Mono"/>
+          <w:color w:val="000000"/>
+          <w:sz w:val="19"/>
+          <w:szCs w:val="24"/>
+          <w:highlight w:val="white"/>
+        </w:rPr>
+        <w:t>; }</w:t>
+      </w:r>
+    </w:p>
+    <w:p>
+      <w:pPr>
+        <w:spacing w:beforeLines="0" w:afterLines="0"/>
+        <w:jc w:val="left"/>
+        <w:rPr>
+          <w:rFonts w:hint="default" w:ascii="Cascadia Mono" w:hAnsi="Cascadia Mono" w:eastAsia="Cascadia Mono"/>
+          <w:color w:val="000000"/>
+          <w:sz w:val="19"/>
+          <w:szCs w:val="24"/>
+          <w:highlight w:val="white"/>
+        </w:rPr>
+      </w:pPr>
+      <w:r>
+        <w:rPr>
+          <w:rFonts w:hint="default" w:ascii="Cascadia Mono" w:hAnsi="Cascadia Mono" w:eastAsia="Cascadia Mono"/>
+          <w:color w:val="000000"/>
+          <w:sz w:val="19"/>
+          <w:szCs w:val="24"/>
+          <w:highlight w:val="white"/>
+        </w:rPr>
+        <w:t xml:space="preserve">    </w:t>
+      </w:r>
+      <w:r>
+        <w:rPr>
+          <w:rFonts w:hint="default" w:ascii="Cascadia Mono" w:hAnsi="Cascadia Mono" w:eastAsia="Cascadia Mono"/>
+          <w:color w:val="0000FF"/>
+          <w:sz w:val="19"/>
+          <w:szCs w:val="24"/>
+          <w:highlight w:val="white"/>
+        </w:rPr>
+        <w:t>public</w:t>
+      </w:r>
+      <w:r>
+        <w:rPr>
+          <w:rFonts w:hint="default" w:ascii="Cascadia Mono" w:hAnsi="Cascadia Mono" w:eastAsia="Cascadia Mono"/>
+          <w:color w:val="000000"/>
+          <w:sz w:val="19"/>
+          <w:szCs w:val="24"/>
+          <w:highlight w:val="white"/>
+        </w:rPr>
+        <w:t xml:space="preserve"> </w:t>
+      </w:r>
+      <w:r>
+        <w:rPr>
+          <w:rFonts w:hint="default" w:ascii="Cascadia Mono" w:hAnsi="Cascadia Mono" w:eastAsia="Cascadia Mono"/>
+          <w:color w:val="0000FF"/>
+          <w:sz w:val="19"/>
+          <w:szCs w:val="24"/>
+          <w:highlight w:val="white"/>
+        </w:rPr>
+        <w:t>string</w:t>
+      </w:r>
+      <w:r>
+        <w:rPr>
+          <w:rFonts w:hint="default" w:ascii="Cascadia Mono" w:hAnsi="Cascadia Mono" w:eastAsia="Cascadia Mono"/>
+          <w:color w:val="000000"/>
+          <w:sz w:val="19"/>
+          <w:szCs w:val="24"/>
+          <w:highlight w:val="white"/>
+        </w:rPr>
+        <w:t xml:space="preserve"> Genero { </w:t>
+      </w:r>
+      <w:r>
+        <w:rPr>
+          <w:rFonts w:hint="default" w:ascii="Cascadia Mono" w:hAnsi="Cascadia Mono" w:eastAsia="Cascadia Mono"/>
+          <w:color w:val="0000FF"/>
+          <w:sz w:val="19"/>
+          <w:szCs w:val="24"/>
+          <w:highlight w:val="white"/>
+        </w:rPr>
+        <w:t>get</w:t>
+      </w:r>
+      <w:r>
+        <w:rPr>
+          <w:rFonts w:hint="default" w:ascii="Cascadia Mono" w:hAnsi="Cascadia Mono" w:eastAsia="Cascadia Mono"/>
+          <w:color w:val="000000"/>
+          <w:sz w:val="19"/>
+          <w:szCs w:val="24"/>
+          <w:highlight w:val="white"/>
+        </w:rPr>
+        <w:t xml:space="preserve">; </w:t>
+      </w:r>
+      <w:r>
+        <w:rPr>
+          <w:rFonts w:hint="default" w:ascii="Cascadia Mono" w:hAnsi="Cascadia Mono" w:eastAsia="Cascadia Mono"/>
+          <w:color w:val="0000FF"/>
+          <w:sz w:val="19"/>
+          <w:szCs w:val="24"/>
+          <w:highlight w:val="white"/>
+        </w:rPr>
+        <w:t>set</w:t>
+      </w:r>
+      <w:r>
+        <w:rPr>
+          <w:rFonts w:hint="default" w:ascii="Cascadia Mono" w:hAnsi="Cascadia Mono" w:eastAsia="Cascadia Mono"/>
+          <w:color w:val="000000"/>
+          <w:sz w:val="19"/>
+          <w:szCs w:val="24"/>
+          <w:highlight w:val="white"/>
+        </w:rPr>
+        <w:t>; }</w:t>
+      </w:r>
+    </w:p>
+    <w:p>
+      <w:pPr>
+        <w:spacing w:beforeLines="0" w:afterLines="0"/>
+        <w:jc w:val="left"/>
+        <w:rPr>
+          <w:rFonts w:hint="default" w:ascii="Cascadia Mono" w:hAnsi="Cascadia Mono" w:eastAsia="Cascadia Mono"/>
+          <w:color w:val="000000"/>
+          <w:sz w:val="19"/>
+          <w:szCs w:val="24"/>
+          <w:highlight w:val="white"/>
+        </w:rPr>
+      </w:pPr>
+      <w:r>
+        <w:rPr>
+          <w:rFonts w:hint="default" w:ascii="Cascadia Mono" w:hAnsi="Cascadia Mono" w:eastAsia="Cascadia Mono"/>
+          <w:color w:val="000000"/>
+          <w:sz w:val="19"/>
+          <w:szCs w:val="24"/>
+          <w:highlight w:val="white"/>
+        </w:rPr>
+        <w:t xml:space="preserve">    </w:t>
+      </w:r>
+      <w:r>
+        <w:rPr>
+          <w:rFonts w:hint="default" w:ascii="Cascadia Mono" w:hAnsi="Cascadia Mono" w:eastAsia="Cascadia Mono"/>
+          <w:color w:val="0000FF"/>
+          <w:sz w:val="19"/>
+          <w:szCs w:val="24"/>
+          <w:highlight w:val="white"/>
+        </w:rPr>
+        <w:t>public</w:t>
+      </w:r>
+      <w:r>
+        <w:rPr>
+          <w:rFonts w:hint="default" w:ascii="Cascadia Mono" w:hAnsi="Cascadia Mono" w:eastAsia="Cascadia Mono"/>
+          <w:color w:val="000000"/>
+          <w:sz w:val="19"/>
+          <w:szCs w:val="24"/>
+          <w:highlight w:val="white"/>
+        </w:rPr>
+        <w:t xml:space="preserve"> </w:t>
+      </w:r>
+      <w:r>
+        <w:rPr>
+          <w:rFonts w:hint="default" w:ascii="Cascadia Mono" w:hAnsi="Cascadia Mono" w:eastAsia="Cascadia Mono"/>
+          <w:color w:val="0000FF"/>
+          <w:sz w:val="19"/>
+          <w:szCs w:val="24"/>
+          <w:highlight w:val="white"/>
+        </w:rPr>
+        <w:t>int</w:t>
+      </w:r>
+      <w:r>
+        <w:rPr>
+          <w:rFonts w:hint="default" w:ascii="Cascadia Mono" w:hAnsi="Cascadia Mono" w:eastAsia="Cascadia Mono"/>
+          <w:color w:val="000000"/>
+          <w:sz w:val="19"/>
+          <w:szCs w:val="24"/>
+          <w:highlight w:val="white"/>
+        </w:rPr>
+        <w:t xml:space="preserve"> Duracao { </w:t>
+      </w:r>
+      <w:r>
+        <w:rPr>
+          <w:rFonts w:hint="default" w:ascii="Cascadia Mono" w:hAnsi="Cascadia Mono" w:eastAsia="Cascadia Mono"/>
+          <w:color w:val="0000FF"/>
+          <w:sz w:val="19"/>
+          <w:szCs w:val="24"/>
+          <w:highlight w:val="white"/>
+        </w:rPr>
+        <w:t>get</w:t>
+      </w:r>
+      <w:r>
+        <w:rPr>
+          <w:rFonts w:hint="default" w:ascii="Cascadia Mono" w:hAnsi="Cascadia Mono" w:eastAsia="Cascadia Mono"/>
+          <w:color w:val="000000"/>
+          <w:sz w:val="19"/>
+          <w:szCs w:val="24"/>
+          <w:highlight w:val="white"/>
+        </w:rPr>
+        <w:t xml:space="preserve">; </w:t>
+      </w:r>
+      <w:r>
+        <w:rPr>
+          <w:rFonts w:hint="default" w:ascii="Cascadia Mono" w:hAnsi="Cascadia Mono" w:eastAsia="Cascadia Mono"/>
+          <w:color w:val="0000FF"/>
+          <w:sz w:val="19"/>
+          <w:szCs w:val="24"/>
+          <w:highlight w:val="white"/>
+        </w:rPr>
+        <w:t>set</w:t>
+      </w:r>
+      <w:r>
+        <w:rPr>
+          <w:rFonts w:hint="default" w:ascii="Cascadia Mono" w:hAnsi="Cascadia Mono" w:eastAsia="Cascadia Mono"/>
+          <w:color w:val="000000"/>
+          <w:sz w:val="19"/>
+          <w:szCs w:val="24"/>
+          <w:highlight w:val="white"/>
+        </w:rPr>
+        <w:t>; }</w:t>
+      </w:r>
+    </w:p>
+    <w:p>
+      <w:pPr>
+        <w:spacing w:beforeLines="0" w:afterLines="0"/>
+        <w:jc w:val="left"/>
+        <w:rPr>
+          <w:rFonts w:hint="default" w:ascii="Cascadia Mono" w:hAnsi="Cascadia Mono" w:eastAsia="Cascadia Mono"/>
+          <w:color w:val="008000"/>
+          <w:sz w:val="19"/>
+          <w:szCs w:val="24"/>
+          <w:highlight w:val="white"/>
+        </w:rPr>
+      </w:pPr>
+      <w:r>
+        <w:rPr>
+          <w:rFonts w:hint="default" w:ascii="Cascadia Mono" w:hAnsi="Cascadia Mono" w:eastAsia="Cascadia Mono"/>
+          <w:color w:val="000000"/>
+          <w:sz w:val="19"/>
+          <w:szCs w:val="24"/>
+          <w:highlight w:val="white"/>
+        </w:rPr>
+        <w:t xml:space="preserve">    </w:t>
+      </w:r>
+      <w:r>
+        <w:rPr>
+          <w:rFonts w:hint="default" w:ascii="Cascadia Mono" w:hAnsi="Cascadia Mono" w:eastAsia="Cascadia Mono"/>
+          <w:color w:val="0000FF"/>
+          <w:sz w:val="19"/>
+          <w:szCs w:val="24"/>
+          <w:highlight w:val="white"/>
+        </w:rPr>
+        <w:t>public</w:t>
+      </w:r>
+      <w:r>
+        <w:rPr>
+          <w:rFonts w:hint="default" w:ascii="Cascadia Mono" w:hAnsi="Cascadia Mono" w:eastAsia="Cascadia Mono"/>
+          <w:color w:val="000000"/>
+          <w:sz w:val="19"/>
+          <w:szCs w:val="24"/>
+          <w:highlight w:val="white"/>
+        </w:rPr>
+        <w:t xml:space="preserve"> </w:t>
+      </w:r>
+      <w:r>
+        <w:rPr>
+          <w:rFonts w:hint="default" w:ascii="Cascadia Mono" w:hAnsi="Cascadia Mono" w:eastAsia="Cascadia Mono"/>
+          <w:color w:val="2B91AF"/>
+          <w:sz w:val="19"/>
+          <w:szCs w:val="24"/>
+          <w:highlight w:val="white"/>
+        </w:rPr>
+        <w:t>DateTime</w:t>
+      </w:r>
+      <w:r>
+        <w:rPr>
+          <w:rFonts w:hint="default" w:ascii="Cascadia Mono" w:hAnsi="Cascadia Mono" w:eastAsia="Cascadia Mono"/>
+          <w:color w:val="000000"/>
+          <w:sz w:val="19"/>
+          <w:szCs w:val="24"/>
+          <w:highlight w:val="white"/>
+        </w:rPr>
+        <w:t xml:space="preserve"> HoraDaConsulta { </w:t>
+      </w:r>
+      <w:r>
+        <w:rPr>
+          <w:rFonts w:hint="default" w:ascii="Cascadia Mono" w:hAnsi="Cascadia Mono" w:eastAsia="Cascadia Mono"/>
+          <w:color w:val="0000FF"/>
+          <w:sz w:val="19"/>
+          <w:szCs w:val="24"/>
+          <w:highlight w:val="white"/>
+        </w:rPr>
+        <w:t>get</w:t>
+      </w:r>
+      <w:r>
+        <w:rPr>
+          <w:rFonts w:hint="default" w:ascii="Cascadia Mono" w:hAnsi="Cascadia Mono" w:eastAsia="Cascadia Mono"/>
+          <w:color w:val="000000"/>
+          <w:sz w:val="19"/>
+          <w:szCs w:val="24"/>
+          <w:highlight w:val="white"/>
+        </w:rPr>
+        <w:t xml:space="preserve">; </w:t>
+      </w:r>
+      <w:r>
+        <w:rPr>
+          <w:rFonts w:hint="default" w:ascii="Cascadia Mono" w:hAnsi="Cascadia Mono" w:eastAsia="Cascadia Mono"/>
+          <w:color w:val="0000FF"/>
+          <w:sz w:val="19"/>
+          <w:szCs w:val="24"/>
+          <w:highlight w:val="white"/>
+        </w:rPr>
+        <w:t>set</w:t>
+      </w:r>
+      <w:r>
+        <w:rPr>
+          <w:rFonts w:hint="default" w:ascii="Cascadia Mono" w:hAnsi="Cascadia Mono" w:eastAsia="Cascadia Mono"/>
+          <w:color w:val="000000"/>
+          <w:sz w:val="19"/>
+          <w:szCs w:val="24"/>
+          <w:highlight w:val="white"/>
+        </w:rPr>
+        <w:t xml:space="preserve">; } = </w:t>
+      </w:r>
+      <w:r>
+        <w:rPr>
+          <w:rFonts w:hint="default" w:ascii="Cascadia Mono" w:hAnsi="Cascadia Mono" w:eastAsia="Cascadia Mono"/>
+          <w:color w:val="2B91AF"/>
+          <w:sz w:val="19"/>
+          <w:szCs w:val="24"/>
+          <w:highlight w:val="white"/>
+        </w:rPr>
+        <w:t>DateTime</w:t>
+      </w:r>
+      <w:r>
+        <w:rPr>
+          <w:rFonts w:hint="default" w:ascii="Cascadia Mono" w:hAnsi="Cascadia Mono" w:eastAsia="Cascadia Mono"/>
+          <w:color w:val="000000"/>
+          <w:sz w:val="19"/>
+          <w:szCs w:val="24"/>
+          <w:highlight w:val="white"/>
+        </w:rPr>
+        <w:t>.Now;</w:t>
+      </w:r>
+      <w:r>
+        <w:rPr>
+          <w:rFonts w:hint="default" w:ascii="Cascadia Mono" w:hAnsi="Cascadia Mono" w:eastAsia="Cascadia Mono"/>
+          <w:color w:val="008000"/>
+          <w:sz w:val="19"/>
+          <w:szCs w:val="24"/>
+          <w:highlight w:val="white"/>
+        </w:rPr>
+        <w:t>//VARIÁVEL EXCLUSIVA DO ReadDto</w:t>
+      </w:r>
+    </w:p>
+    <w:p>
+      <w:pPr>
+        <w:spacing w:beforeLines="0" w:afterLines="0"/>
+        <w:jc w:val="left"/>
+        <w:rPr>
+          <w:rFonts w:hint="default" w:ascii="Cascadia Mono" w:hAnsi="Cascadia Mono" w:eastAsia="Cascadia Mono"/>
+          <w:color w:val="008000"/>
+          <w:sz w:val="19"/>
+          <w:szCs w:val="24"/>
+          <w:highlight w:val="white"/>
+        </w:rPr>
+      </w:pPr>
+      <w:r>
+        <w:rPr>
+          <w:rFonts w:hint="default" w:ascii="Cascadia Mono" w:hAnsi="Cascadia Mono" w:eastAsia="Cascadia Mono"/>
+          <w:color w:val="000000"/>
+          <w:sz w:val="19"/>
+          <w:szCs w:val="24"/>
+          <w:highlight w:val="white"/>
+        </w:rPr>
+        <w:t xml:space="preserve">                                                                </w:t>
+      </w:r>
+      <w:r>
+        <w:rPr>
+          <w:rFonts w:hint="default" w:ascii="Cascadia Mono" w:hAnsi="Cascadia Mono" w:eastAsia="Cascadia Mono"/>
+          <w:color w:val="008000"/>
+          <w:sz w:val="19"/>
+          <w:szCs w:val="24"/>
+          <w:highlight w:val="white"/>
+        </w:rPr>
+        <w:t>//Hora que o filme foi consultado</w:t>
+      </w:r>
+    </w:p>
+    <w:p>
+      <w:pPr>
+        <w:ind w:left="0" w:leftChars="0" w:firstLine="0" w:firstLineChars="0"/>
+        <w:rPr>
+          <w:rFonts w:hint="default" w:ascii="Cascadia Mono" w:hAnsi="Cascadia Mono" w:cs="Cascadia Mono"/>
+          <w:sz w:val="24"/>
+          <w:szCs w:val="24"/>
+          <w:lang w:val="pt-BR"/>
+        </w:rPr>
+      </w:pPr>
+      <w:r>
+        <w:rPr>
+          <w:rFonts w:hint="default" w:ascii="Cascadia Mono" w:hAnsi="Cascadia Mono" w:eastAsia="Cascadia Mono"/>
+          <w:color w:val="000000"/>
+          <w:sz w:val="19"/>
+          <w:szCs w:val="24"/>
+          <w:highlight w:val="white"/>
+        </w:rPr>
+        <w:t>}</w:t>
+      </w:r>
+    </w:p>
+    <w:p>
+      <w:pPr>
+        <w:ind w:left="0" w:leftChars="0" w:firstLine="0" w:firstLineChars="0"/>
+        <w:rPr>
+          <w:rFonts w:hint="default" w:ascii="Cascadia Mono" w:hAnsi="Cascadia Mono" w:cs="Cascadia Mono"/>
+          <w:sz w:val="24"/>
+          <w:szCs w:val="24"/>
+          <w:lang w:val="pt-BR"/>
+        </w:rPr>
+      </w:pPr>
+    </w:p>
+    <w:p>
+      <w:pPr>
+        <w:ind w:left="0" w:leftChars="0" w:firstLine="0" w:firstLineChars="0"/>
+        <w:rPr>
+          <w:rFonts w:hint="default" w:ascii="Cascadia Mono" w:hAnsi="Cascadia Mono" w:cs="Cascadia Mono"/>
+          <w:sz w:val="24"/>
+          <w:szCs w:val="24"/>
+          <w:lang w:val="pt-BR"/>
+        </w:rPr>
+      </w:pPr>
+      <w:r>
+        <w:rPr>
+          <w:rFonts w:hint="default" w:ascii="Cascadia Mono" w:hAnsi="Cascadia Mono" w:cs="Cascadia Mono"/>
+          <w:sz w:val="24"/>
+          <w:szCs w:val="24"/>
+          <w:lang w:val="pt-BR"/>
+        </w:rPr>
+        <w:t>FilmeController-&gt; Ambos métodos de leitura de dados modificados para retornar DTOs</w:t>
+      </w:r>
+    </w:p>
+    <w:p>
+      <w:pPr>
+        <w:ind w:left="0" w:leftChars="0" w:firstLine="0" w:firstLineChars="0"/>
+        <w:rPr>
+          <w:rFonts w:hint="default" w:ascii="Cascadia Mono" w:hAnsi="Cascadia Mono" w:cs="Cascadia Mono"/>
+          <w:sz w:val="24"/>
+          <w:szCs w:val="24"/>
+          <w:lang w:val="pt-BR"/>
+        </w:rPr>
+      </w:pPr>
+    </w:p>
+    <w:p>
+      <w:pPr>
+        <w:spacing w:beforeLines="0" w:afterLines="0"/>
+        <w:jc w:val="left"/>
+        <w:rPr>
+          <w:rFonts w:hint="default" w:ascii="Cascadia Mono" w:hAnsi="Cascadia Mono" w:eastAsia="Cascadia Mono"/>
+          <w:color w:val="008000"/>
+          <w:sz w:val="19"/>
+          <w:szCs w:val="24"/>
+          <w:highlight w:val="white"/>
+        </w:rPr>
+      </w:pPr>
+      <w:r>
+        <w:rPr>
+          <w:rFonts w:hint="default" w:ascii="Cascadia Mono" w:hAnsi="Cascadia Mono" w:eastAsia="Cascadia Mono"/>
+          <w:color w:val="0000FF"/>
+          <w:sz w:val="19"/>
+          <w:szCs w:val="24"/>
+          <w:highlight w:val="white"/>
+        </w:rPr>
+        <w:t>public</w:t>
+      </w:r>
+      <w:r>
+        <w:rPr>
+          <w:rFonts w:hint="default" w:ascii="Cascadia Mono" w:hAnsi="Cascadia Mono" w:eastAsia="Cascadia Mono"/>
+          <w:color w:val="000000"/>
+          <w:sz w:val="19"/>
+          <w:szCs w:val="24"/>
+          <w:highlight w:val="white"/>
+        </w:rPr>
+        <w:t xml:space="preserve"> </w:t>
+      </w:r>
+      <w:r>
+        <w:rPr>
+          <w:rFonts w:hint="default" w:ascii="Cascadia Mono" w:hAnsi="Cascadia Mono" w:eastAsia="Cascadia Mono"/>
+          <w:color w:val="2B91AF"/>
+          <w:sz w:val="19"/>
+          <w:szCs w:val="24"/>
+          <w:highlight w:val="white"/>
+        </w:rPr>
+        <w:t>IEnumerable</w:t>
+      </w:r>
+      <w:r>
+        <w:rPr>
+          <w:rFonts w:hint="default" w:ascii="Cascadia Mono" w:hAnsi="Cascadia Mono" w:eastAsia="Cascadia Mono"/>
+          <w:color w:val="000000"/>
+          <w:sz w:val="19"/>
+          <w:szCs w:val="24"/>
+          <w:highlight w:val="white"/>
+        </w:rPr>
+        <w:t>&lt;</w:t>
+      </w:r>
+      <w:r>
+        <w:rPr>
+          <w:rFonts w:hint="default" w:ascii="Cascadia Mono" w:hAnsi="Cascadia Mono" w:eastAsia="Cascadia Mono"/>
+          <w:color w:val="2B91AF"/>
+          <w:sz w:val="19"/>
+          <w:szCs w:val="24"/>
+          <w:highlight w:val="white"/>
+        </w:rPr>
+        <w:t>ReadFilmeDto</w:t>
+      </w:r>
+      <w:r>
+        <w:rPr>
+          <w:rFonts w:hint="default" w:ascii="Cascadia Mono" w:hAnsi="Cascadia Mono" w:eastAsia="Cascadia Mono"/>
+          <w:color w:val="000000"/>
+          <w:sz w:val="19"/>
+          <w:szCs w:val="24"/>
+          <w:highlight w:val="white"/>
+        </w:rPr>
+        <w:t>&gt; RecuperaFilmes([</w:t>
+      </w:r>
+      <w:r>
+        <w:rPr>
+          <w:rFonts w:hint="default" w:ascii="Cascadia Mono" w:hAnsi="Cascadia Mono" w:eastAsia="Cascadia Mono"/>
+          <w:color w:val="2B91AF"/>
+          <w:sz w:val="19"/>
+          <w:szCs w:val="24"/>
+          <w:highlight w:val="white"/>
+        </w:rPr>
+        <w:t>FromQuery</w:t>
+      </w:r>
+      <w:r>
+        <w:rPr>
+          <w:rFonts w:hint="default" w:ascii="Cascadia Mono" w:hAnsi="Cascadia Mono" w:eastAsia="Cascadia Mono"/>
+          <w:color w:val="000000"/>
+          <w:sz w:val="19"/>
+          <w:szCs w:val="24"/>
+          <w:highlight w:val="white"/>
+        </w:rPr>
+        <w:t xml:space="preserve">] </w:t>
+      </w:r>
+      <w:r>
+        <w:rPr>
+          <w:rFonts w:hint="default" w:ascii="Cascadia Mono" w:hAnsi="Cascadia Mono" w:eastAsia="Cascadia Mono"/>
+          <w:color w:val="0000FF"/>
+          <w:sz w:val="19"/>
+          <w:szCs w:val="24"/>
+          <w:highlight w:val="white"/>
+        </w:rPr>
+        <w:t>int</w:t>
+      </w:r>
+      <w:r>
+        <w:rPr>
+          <w:rFonts w:hint="default" w:ascii="Cascadia Mono" w:hAnsi="Cascadia Mono" w:eastAsia="Cascadia Mono"/>
+          <w:color w:val="000000"/>
+          <w:sz w:val="19"/>
+          <w:szCs w:val="24"/>
+          <w:highlight w:val="white"/>
+        </w:rPr>
+        <w:t xml:space="preserve"> skip = 0, </w:t>
+      </w:r>
+      <w:r>
+        <w:rPr>
+          <w:rFonts w:hint="default" w:ascii="Cascadia Mono" w:hAnsi="Cascadia Mono" w:eastAsia="Cascadia Mono"/>
+          <w:color w:val="008000"/>
+          <w:sz w:val="19"/>
+          <w:szCs w:val="24"/>
+          <w:highlight w:val="white"/>
+        </w:rPr>
+        <w:t>//SEM DEFINIR, skip É 0</w:t>
+      </w:r>
+    </w:p>
+    <w:p>
+      <w:pPr>
+        <w:spacing w:beforeLines="0" w:afterLines="0"/>
+        <w:jc w:val="left"/>
+        <w:rPr>
+          <w:rFonts w:hint="default" w:ascii="Cascadia Mono" w:hAnsi="Cascadia Mono" w:eastAsia="Cascadia Mono"/>
+          <w:color w:val="008000"/>
+          <w:sz w:val="19"/>
+          <w:szCs w:val="24"/>
+          <w:highlight w:val="white"/>
+        </w:rPr>
+      </w:pPr>
+      <w:r>
+        <w:rPr>
+          <w:rFonts w:hint="default" w:ascii="Cascadia Mono" w:hAnsi="Cascadia Mono" w:eastAsia="Cascadia Mono"/>
+          <w:color w:val="000000"/>
+          <w:sz w:val="19"/>
+          <w:szCs w:val="24"/>
+          <w:highlight w:val="white"/>
+        </w:rPr>
+        <w:t xml:space="preserve">                                         [</w:t>
+      </w:r>
+      <w:r>
+        <w:rPr>
+          <w:rFonts w:hint="default" w:ascii="Cascadia Mono" w:hAnsi="Cascadia Mono" w:eastAsia="Cascadia Mono"/>
+          <w:color w:val="2B91AF"/>
+          <w:sz w:val="19"/>
+          <w:szCs w:val="24"/>
+          <w:highlight w:val="white"/>
+        </w:rPr>
+        <w:t>FromQuery</w:t>
+      </w:r>
+      <w:r>
+        <w:rPr>
+          <w:rFonts w:hint="default" w:ascii="Cascadia Mono" w:hAnsi="Cascadia Mono" w:eastAsia="Cascadia Mono"/>
+          <w:color w:val="000000"/>
+          <w:sz w:val="19"/>
+          <w:szCs w:val="24"/>
+          <w:highlight w:val="white"/>
+        </w:rPr>
+        <w:t xml:space="preserve">] </w:t>
+      </w:r>
+      <w:r>
+        <w:rPr>
+          <w:rFonts w:hint="default" w:ascii="Cascadia Mono" w:hAnsi="Cascadia Mono" w:eastAsia="Cascadia Mono"/>
+          <w:color w:val="0000FF"/>
+          <w:sz w:val="19"/>
+          <w:szCs w:val="24"/>
+          <w:highlight w:val="white"/>
+        </w:rPr>
+        <w:t>int</w:t>
+      </w:r>
+      <w:r>
+        <w:rPr>
+          <w:rFonts w:hint="default" w:ascii="Cascadia Mono" w:hAnsi="Cascadia Mono" w:eastAsia="Cascadia Mono"/>
+          <w:color w:val="000000"/>
+          <w:sz w:val="19"/>
+          <w:szCs w:val="24"/>
+          <w:highlight w:val="white"/>
+        </w:rPr>
+        <w:t xml:space="preserve"> take = 50) </w:t>
+      </w:r>
+      <w:r>
+        <w:rPr>
+          <w:rFonts w:hint="default" w:ascii="Cascadia Mono" w:hAnsi="Cascadia Mono" w:eastAsia="Cascadia Mono"/>
+          <w:color w:val="008000"/>
+          <w:sz w:val="19"/>
+          <w:szCs w:val="24"/>
+          <w:highlight w:val="white"/>
+        </w:rPr>
+        <w:t>//SEM DEFINIR, take É 50</w:t>
+      </w:r>
+    </w:p>
+    <w:p>
+      <w:pPr>
+        <w:spacing w:beforeLines="0" w:afterLines="0"/>
+        <w:jc w:val="left"/>
+        <w:rPr>
+          <w:rFonts w:hint="default" w:ascii="Cascadia Mono" w:hAnsi="Cascadia Mono" w:eastAsia="Cascadia Mono"/>
+          <w:color w:val="000000"/>
+          <w:sz w:val="19"/>
+          <w:szCs w:val="24"/>
+          <w:highlight w:val="white"/>
+        </w:rPr>
+      </w:pPr>
+      <w:r>
+        <w:rPr>
+          <w:rFonts w:hint="default" w:ascii="Cascadia Mono" w:hAnsi="Cascadia Mono" w:eastAsia="Cascadia Mono"/>
+          <w:color w:val="000000"/>
+          <w:sz w:val="19"/>
+          <w:szCs w:val="24"/>
+          <w:highlight w:val="white"/>
+        </w:rPr>
+        <w:t>{</w:t>
+      </w:r>
+    </w:p>
+    <w:p>
+      <w:pPr>
+        <w:spacing w:beforeLines="0" w:afterLines="0"/>
+        <w:jc w:val="left"/>
+        <w:rPr>
+          <w:rFonts w:hint="default" w:ascii="Cascadia Mono" w:hAnsi="Cascadia Mono" w:eastAsia="Cascadia Mono"/>
+          <w:color w:val="008000"/>
+          <w:sz w:val="19"/>
+          <w:szCs w:val="24"/>
+          <w:highlight w:val="white"/>
+        </w:rPr>
+      </w:pPr>
+      <w:r>
+        <w:rPr>
+          <w:rFonts w:hint="default" w:ascii="Cascadia Mono" w:hAnsi="Cascadia Mono" w:eastAsia="Cascadia Mono"/>
+          <w:color w:val="000000"/>
+          <w:sz w:val="19"/>
+          <w:szCs w:val="24"/>
+          <w:highlight w:val="white"/>
+        </w:rPr>
+        <w:t xml:space="preserve">    </w:t>
+      </w:r>
+      <w:r>
+        <w:rPr>
+          <w:rFonts w:hint="default" w:ascii="Cascadia Mono" w:hAnsi="Cascadia Mono" w:eastAsia="Cascadia Mono"/>
+          <w:color w:val="008000"/>
+          <w:sz w:val="19"/>
+          <w:szCs w:val="24"/>
+          <w:highlight w:val="white"/>
+        </w:rPr>
+        <w:t>//return filmes.Skip(skip).Take(take);//LISTA DE FILMES</w:t>
+      </w:r>
+    </w:p>
+    <w:p>
+      <w:pPr>
+        <w:spacing w:beforeLines="0" w:afterLines="0"/>
+        <w:jc w:val="left"/>
+        <w:rPr>
+          <w:rFonts w:hint="default" w:ascii="Cascadia Mono" w:hAnsi="Cascadia Mono" w:eastAsia="Cascadia Mono"/>
+          <w:color w:val="008000"/>
+          <w:sz w:val="19"/>
+          <w:szCs w:val="24"/>
+          <w:highlight w:val="white"/>
+        </w:rPr>
+      </w:pPr>
+      <w:r>
+        <w:rPr>
+          <w:rFonts w:hint="default" w:ascii="Cascadia Mono" w:hAnsi="Cascadia Mono" w:eastAsia="Cascadia Mono"/>
+          <w:color w:val="000000"/>
+          <w:sz w:val="19"/>
+          <w:szCs w:val="24"/>
+          <w:highlight w:val="white"/>
+        </w:rPr>
+        <w:t xml:space="preserve">    </w:t>
+      </w:r>
+      <w:r>
+        <w:rPr>
+          <w:rFonts w:hint="default" w:ascii="Cascadia Mono" w:hAnsi="Cascadia Mono" w:eastAsia="Cascadia Mono"/>
+          <w:color w:val="008000"/>
+          <w:sz w:val="19"/>
+          <w:szCs w:val="24"/>
+          <w:highlight w:val="white"/>
+        </w:rPr>
+        <w:t>//return _context.Filmes.Skip(skip).Take(take);//LISTA DE FILMES</w:t>
+      </w:r>
+    </w:p>
+    <w:p>
+      <w:pPr>
+        <w:spacing w:beforeLines="0" w:afterLines="0"/>
+        <w:jc w:val="left"/>
+        <w:rPr>
+          <w:rFonts w:hint="default" w:ascii="Cascadia Mono" w:hAnsi="Cascadia Mono" w:eastAsia="Cascadia Mono"/>
+          <w:color w:val="008000"/>
+          <w:sz w:val="19"/>
+          <w:szCs w:val="24"/>
+          <w:highlight w:val="white"/>
+        </w:rPr>
+      </w:pPr>
+      <w:r>
+        <w:rPr>
+          <w:rFonts w:hint="default" w:ascii="Cascadia Mono" w:hAnsi="Cascadia Mono" w:eastAsia="Cascadia Mono"/>
+          <w:color w:val="000000"/>
+          <w:sz w:val="19"/>
+          <w:szCs w:val="24"/>
+          <w:highlight w:val="white"/>
+        </w:rPr>
+        <w:t xml:space="preserve">    </w:t>
+      </w:r>
+      <w:r>
+        <w:rPr>
+          <w:rFonts w:hint="default" w:ascii="Cascadia Mono" w:hAnsi="Cascadia Mono" w:eastAsia="Cascadia Mono"/>
+          <w:color w:val="008000"/>
+          <w:sz w:val="19"/>
+          <w:szCs w:val="24"/>
+          <w:highlight w:val="white"/>
+        </w:rPr>
+        <w:t>//RETORNO É UMA MAPPER DA LISTA DTO DO TIPO ReadFilmeDto</w:t>
+      </w:r>
+    </w:p>
+    <w:p>
+      <w:pPr>
+        <w:spacing w:beforeLines="0" w:afterLines="0"/>
+        <w:jc w:val="left"/>
+        <w:rPr>
+          <w:rFonts w:hint="default" w:ascii="Cascadia Mono" w:hAnsi="Cascadia Mono" w:eastAsia="Cascadia Mono"/>
+          <w:color w:val="000000"/>
+          <w:sz w:val="19"/>
+          <w:szCs w:val="24"/>
+          <w:highlight w:val="white"/>
+        </w:rPr>
+      </w:pPr>
+      <w:r>
+        <w:rPr>
+          <w:rFonts w:hint="default" w:ascii="Cascadia Mono" w:hAnsi="Cascadia Mono" w:eastAsia="Cascadia Mono"/>
+          <w:color w:val="000000"/>
+          <w:sz w:val="19"/>
+          <w:szCs w:val="24"/>
+          <w:highlight w:val="white"/>
+        </w:rPr>
+        <w:t xml:space="preserve">    </w:t>
+      </w:r>
+      <w:r>
+        <w:rPr>
+          <w:rFonts w:hint="default" w:ascii="Cascadia Mono" w:hAnsi="Cascadia Mono" w:eastAsia="Cascadia Mono"/>
+          <w:color w:val="0000FF"/>
+          <w:sz w:val="19"/>
+          <w:szCs w:val="24"/>
+          <w:highlight w:val="white"/>
+        </w:rPr>
+        <w:t>return</w:t>
+      </w:r>
+      <w:r>
+        <w:rPr>
+          <w:rFonts w:hint="default" w:ascii="Cascadia Mono" w:hAnsi="Cascadia Mono" w:eastAsia="Cascadia Mono"/>
+          <w:color w:val="000000"/>
+          <w:sz w:val="19"/>
+          <w:szCs w:val="24"/>
+          <w:highlight w:val="white"/>
+        </w:rPr>
+        <w:t xml:space="preserve"> _mapper.Map&lt;</w:t>
+      </w:r>
+      <w:r>
+        <w:rPr>
+          <w:rFonts w:hint="default" w:ascii="Cascadia Mono" w:hAnsi="Cascadia Mono" w:eastAsia="Cascadia Mono"/>
+          <w:color w:val="2B91AF"/>
+          <w:sz w:val="19"/>
+          <w:szCs w:val="24"/>
+          <w:highlight w:val="white"/>
+        </w:rPr>
+        <w:t>List</w:t>
+      </w:r>
+      <w:r>
+        <w:rPr>
+          <w:rFonts w:hint="default" w:ascii="Cascadia Mono" w:hAnsi="Cascadia Mono" w:eastAsia="Cascadia Mono"/>
+          <w:color w:val="000000"/>
+          <w:sz w:val="19"/>
+          <w:szCs w:val="24"/>
+          <w:highlight w:val="white"/>
+        </w:rPr>
+        <w:t>&lt;</w:t>
+      </w:r>
+      <w:r>
+        <w:rPr>
+          <w:rFonts w:hint="default" w:ascii="Cascadia Mono" w:hAnsi="Cascadia Mono" w:eastAsia="Cascadia Mono"/>
+          <w:color w:val="2B91AF"/>
+          <w:sz w:val="19"/>
+          <w:szCs w:val="24"/>
+          <w:highlight w:val="white"/>
+        </w:rPr>
+        <w:t>ReadFilmeDto</w:t>
+      </w:r>
+      <w:r>
+        <w:rPr>
+          <w:rFonts w:hint="default" w:ascii="Cascadia Mono" w:hAnsi="Cascadia Mono" w:eastAsia="Cascadia Mono"/>
+          <w:color w:val="000000"/>
+          <w:sz w:val="19"/>
+          <w:szCs w:val="24"/>
+          <w:highlight w:val="white"/>
+        </w:rPr>
+        <w:t>&gt;&gt;</w:t>
+      </w:r>
+    </w:p>
+    <w:p>
+      <w:pPr>
+        <w:spacing w:beforeLines="0" w:afterLines="0"/>
+        <w:jc w:val="left"/>
+        <w:rPr>
+          <w:rFonts w:hint="default" w:ascii="Cascadia Mono" w:hAnsi="Cascadia Mono" w:eastAsia="Cascadia Mono"/>
+          <w:color w:val="008000"/>
+          <w:sz w:val="19"/>
+          <w:szCs w:val="24"/>
+          <w:highlight w:val="white"/>
+        </w:rPr>
+      </w:pPr>
+      <w:r>
+        <w:rPr>
+          <w:rFonts w:hint="default" w:ascii="Cascadia Mono" w:hAnsi="Cascadia Mono" w:eastAsia="Cascadia Mono"/>
+          <w:color w:val="000000"/>
+          <w:sz w:val="19"/>
+          <w:szCs w:val="24"/>
+          <w:highlight w:val="white"/>
+        </w:rPr>
+        <w:t xml:space="preserve">                            (_context.Filmes.Skip(skip).Take(take));</w:t>
+      </w:r>
+    </w:p>
+    <w:p>
+      <w:pPr>
+        <w:spacing w:beforeLines="0" w:afterLines="0"/>
+        <w:jc w:val="left"/>
+        <w:rPr>
+          <w:rFonts w:hint="default" w:ascii="Cascadia Mono" w:hAnsi="Cascadia Mono" w:eastAsia="Cascadia Mono"/>
+          <w:color w:val="008000"/>
+          <w:sz w:val="19"/>
+          <w:szCs w:val="24"/>
+          <w:highlight w:val="white"/>
+        </w:rPr>
+      </w:pPr>
+    </w:p>
+    <w:p>
+      <w:pPr>
+        <w:spacing w:beforeLines="0" w:afterLines="0"/>
+        <w:jc w:val="left"/>
+        <w:rPr>
+          <w:rFonts w:hint="default" w:ascii="Cascadia Mono" w:hAnsi="Cascadia Mono" w:eastAsia="Cascadia Mono"/>
+          <w:color w:val="000000"/>
+          <w:sz w:val="19"/>
+          <w:szCs w:val="24"/>
+          <w:highlight w:val="white"/>
+        </w:rPr>
+      </w:pPr>
+      <w:r>
+        <w:rPr>
+          <w:rFonts w:hint="default" w:ascii="Cascadia Mono" w:hAnsi="Cascadia Mono" w:eastAsia="Cascadia Mono"/>
+          <w:color w:val="000000"/>
+          <w:sz w:val="19"/>
+          <w:szCs w:val="24"/>
+          <w:highlight w:val="white"/>
+        </w:rPr>
+        <w:t>}</w:t>
+      </w:r>
+    </w:p>
+    <w:p>
+      <w:pPr>
+        <w:spacing w:beforeLines="0" w:afterLines="0"/>
+        <w:jc w:val="left"/>
+        <w:rPr>
+          <w:rFonts w:hint="default" w:ascii="Cascadia Mono" w:hAnsi="Cascadia Mono" w:eastAsia="Cascadia Mono"/>
+          <w:color w:val="000000"/>
+          <w:sz w:val="19"/>
+          <w:szCs w:val="24"/>
+          <w:highlight w:val="white"/>
+        </w:rPr>
+      </w:pPr>
+    </w:p>
+    <w:p>
+      <w:pPr>
+        <w:spacing w:beforeLines="0" w:afterLines="0"/>
+        <w:jc w:val="left"/>
+        <w:rPr>
+          <w:rFonts w:hint="default" w:ascii="Cascadia Mono" w:hAnsi="Cascadia Mono" w:eastAsia="Cascadia Mono"/>
+          <w:color w:val="000000"/>
+          <w:sz w:val="19"/>
+          <w:szCs w:val="24"/>
+          <w:highlight w:val="white"/>
+        </w:rPr>
+      </w:pPr>
+    </w:p>
+    <w:p>
+      <w:pPr>
+        <w:spacing w:beforeLines="0" w:afterLines="0"/>
+        <w:jc w:val="left"/>
+        <w:rPr>
+          <w:rFonts w:hint="default" w:ascii="Cascadia Mono" w:hAnsi="Cascadia Mono" w:eastAsia="Cascadia Mono"/>
+          <w:color w:val="008000"/>
+          <w:sz w:val="19"/>
+          <w:szCs w:val="24"/>
+          <w:highlight w:val="white"/>
+        </w:rPr>
+      </w:pPr>
+      <w:r>
+        <w:rPr>
+          <w:rFonts w:hint="default" w:ascii="Cascadia Mono" w:hAnsi="Cascadia Mono" w:eastAsia="Cascadia Mono"/>
+          <w:color w:val="008000"/>
+          <w:sz w:val="19"/>
+          <w:szCs w:val="24"/>
+          <w:highlight w:val="white"/>
+        </w:rPr>
+        <w:t>//MÉTODO QUE RETORNA O PRIMEIRO FILME ENCONTRADO, DADO SEU ID</w:t>
+      </w:r>
+    </w:p>
+    <w:p>
+      <w:pPr>
+        <w:spacing w:beforeLines="0" w:afterLines="0"/>
+        <w:jc w:val="left"/>
+        <w:rPr>
+          <w:rFonts w:hint="default" w:ascii="Cascadia Mono" w:hAnsi="Cascadia Mono" w:eastAsia="Cascadia Mono"/>
+          <w:color w:val="008000"/>
+          <w:sz w:val="19"/>
+          <w:szCs w:val="24"/>
+          <w:highlight w:val="white"/>
+        </w:rPr>
+      </w:pPr>
+      <w:r>
+        <w:rPr>
+          <w:rFonts w:hint="default" w:ascii="Cascadia Mono" w:hAnsi="Cascadia Mono" w:eastAsia="Cascadia Mono"/>
+          <w:color w:val="000000"/>
+          <w:sz w:val="19"/>
+          <w:szCs w:val="24"/>
+          <w:highlight w:val="white"/>
+        </w:rPr>
+        <w:t>[</w:t>
+      </w:r>
+      <w:r>
+        <w:rPr>
+          <w:rFonts w:hint="default" w:ascii="Cascadia Mono" w:hAnsi="Cascadia Mono" w:eastAsia="Cascadia Mono"/>
+          <w:color w:val="2B91AF"/>
+          <w:sz w:val="19"/>
+          <w:szCs w:val="24"/>
+          <w:highlight w:val="white"/>
+        </w:rPr>
+        <w:t>HttpGet</w:t>
+      </w:r>
+      <w:r>
+        <w:rPr>
+          <w:rFonts w:hint="default" w:ascii="Cascadia Mono" w:hAnsi="Cascadia Mono" w:eastAsia="Cascadia Mono"/>
+          <w:color w:val="000000"/>
+          <w:sz w:val="19"/>
+          <w:szCs w:val="24"/>
+          <w:highlight w:val="white"/>
+        </w:rPr>
+        <w:t>(</w:t>
+      </w:r>
+      <w:r>
+        <w:rPr>
+          <w:rFonts w:hint="default" w:ascii="Cascadia Mono" w:hAnsi="Cascadia Mono" w:eastAsia="Cascadia Mono"/>
+          <w:color w:val="A31515"/>
+          <w:sz w:val="19"/>
+          <w:szCs w:val="24"/>
+          <w:highlight w:val="white"/>
+        </w:rPr>
+        <w:t>"{id}"</w:t>
+      </w:r>
+      <w:r>
+        <w:rPr>
+          <w:rFonts w:hint="default" w:ascii="Cascadia Mono" w:hAnsi="Cascadia Mono" w:eastAsia="Cascadia Mono"/>
+          <w:color w:val="000000"/>
+          <w:sz w:val="19"/>
+          <w:szCs w:val="24"/>
+          <w:highlight w:val="white"/>
+        </w:rPr>
+        <w:t>)]</w:t>
+      </w:r>
+      <w:r>
+        <w:rPr>
+          <w:rFonts w:hint="default" w:ascii="Cascadia Mono" w:hAnsi="Cascadia Mono" w:eastAsia="Cascadia Mono"/>
+          <w:color w:val="008000"/>
+          <w:sz w:val="19"/>
+          <w:szCs w:val="24"/>
+          <w:highlight w:val="white"/>
+        </w:rPr>
+        <w:t>//MÉTODO ABAIXO USA O VERBO GET, MAS COM ID, DIFERENTE DO ACIMA</w:t>
+      </w:r>
+    </w:p>
+    <w:p>
+      <w:pPr>
+        <w:spacing w:beforeLines="0" w:afterLines="0"/>
+        <w:jc w:val="left"/>
+        <w:rPr>
+          <w:rFonts w:hint="default" w:ascii="Cascadia Mono" w:hAnsi="Cascadia Mono" w:eastAsia="Cascadia Mono"/>
+          <w:color w:val="000000"/>
+          <w:sz w:val="19"/>
+          <w:szCs w:val="24"/>
+          <w:highlight w:val="white"/>
+        </w:rPr>
+      </w:pPr>
+      <w:r>
+        <w:rPr>
+          <w:rFonts w:hint="default" w:ascii="Cascadia Mono" w:hAnsi="Cascadia Mono" w:eastAsia="Cascadia Mono"/>
+          <w:color w:val="0000FF"/>
+          <w:sz w:val="19"/>
+          <w:szCs w:val="24"/>
+          <w:highlight w:val="white"/>
+        </w:rPr>
+        <w:t>public</w:t>
+      </w:r>
+      <w:r>
+        <w:rPr>
+          <w:rFonts w:hint="default" w:ascii="Cascadia Mono" w:hAnsi="Cascadia Mono" w:eastAsia="Cascadia Mono"/>
+          <w:color w:val="000000"/>
+          <w:sz w:val="19"/>
+          <w:szCs w:val="24"/>
+          <w:highlight w:val="white"/>
+        </w:rPr>
+        <w:t xml:space="preserve"> </w:t>
+      </w:r>
+      <w:r>
+        <w:rPr>
+          <w:rFonts w:hint="default" w:ascii="Cascadia Mono" w:hAnsi="Cascadia Mono" w:eastAsia="Cascadia Mono"/>
+          <w:color w:val="2B91AF"/>
+          <w:sz w:val="19"/>
+          <w:szCs w:val="24"/>
+          <w:highlight w:val="white"/>
+        </w:rPr>
+        <w:t>IActionResult</w:t>
+      </w:r>
+      <w:r>
+        <w:rPr>
+          <w:rFonts w:hint="default" w:ascii="Cascadia Mono" w:hAnsi="Cascadia Mono" w:eastAsia="Cascadia Mono"/>
+          <w:color w:val="000000"/>
+          <w:sz w:val="19"/>
+          <w:szCs w:val="24"/>
+          <w:highlight w:val="white"/>
+        </w:rPr>
+        <w:t xml:space="preserve"> RecuperaFilmePorId(</w:t>
+      </w:r>
+      <w:r>
+        <w:rPr>
+          <w:rFonts w:hint="default" w:ascii="Cascadia Mono" w:hAnsi="Cascadia Mono" w:eastAsia="Cascadia Mono"/>
+          <w:color w:val="0000FF"/>
+          <w:sz w:val="19"/>
+          <w:szCs w:val="24"/>
+          <w:highlight w:val="white"/>
+        </w:rPr>
+        <w:t>int</w:t>
+      </w:r>
+      <w:r>
+        <w:rPr>
+          <w:rFonts w:hint="default" w:ascii="Cascadia Mono" w:hAnsi="Cascadia Mono" w:eastAsia="Cascadia Mono"/>
+          <w:color w:val="000000"/>
+          <w:sz w:val="19"/>
+          <w:szCs w:val="24"/>
+          <w:highlight w:val="white"/>
+        </w:rPr>
+        <w:t xml:space="preserve"> id)</w:t>
+      </w:r>
+    </w:p>
+    <w:p>
+      <w:pPr>
+        <w:spacing w:beforeLines="0" w:afterLines="0"/>
+        <w:jc w:val="left"/>
+        <w:rPr>
+          <w:rFonts w:hint="default" w:ascii="Cascadia Mono" w:hAnsi="Cascadia Mono" w:eastAsia="Cascadia Mono"/>
+          <w:color w:val="008000"/>
+          <w:sz w:val="19"/>
+          <w:szCs w:val="24"/>
+          <w:highlight w:val="white"/>
+        </w:rPr>
+      </w:pPr>
+      <w:r>
+        <w:rPr>
+          <w:rFonts w:hint="default" w:ascii="Cascadia Mono" w:hAnsi="Cascadia Mono" w:eastAsia="Cascadia Mono"/>
+          <w:color w:val="000000"/>
+          <w:sz w:val="19"/>
+          <w:szCs w:val="24"/>
+          <w:highlight w:val="white"/>
+        </w:rPr>
+        <w:t xml:space="preserve">{      </w:t>
+      </w:r>
+      <w:r>
+        <w:rPr>
+          <w:rFonts w:hint="default" w:ascii="Cascadia Mono" w:hAnsi="Cascadia Mono" w:eastAsia="Cascadia Mono"/>
+          <w:color w:val="008000"/>
+          <w:sz w:val="19"/>
+          <w:szCs w:val="24"/>
+          <w:highlight w:val="white"/>
+        </w:rPr>
+        <w:t>//IActionResult - TIPO DE OBJETO QUE VEM DA INTERFACE ControllerBase</w:t>
+      </w:r>
+    </w:p>
+    <w:p>
+      <w:pPr>
+        <w:spacing w:beforeLines="0" w:afterLines="0"/>
+        <w:jc w:val="left"/>
+        <w:rPr>
+          <w:rFonts w:hint="default" w:ascii="Cascadia Mono" w:hAnsi="Cascadia Mono" w:eastAsia="Cascadia Mono"/>
+          <w:color w:val="008000"/>
+          <w:sz w:val="19"/>
+          <w:szCs w:val="24"/>
+          <w:highlight w:val="white"/>
+        </w:rPr>
+      </w:pPr>
+      <w:r>
+        <w:rPr>
+          <w:rFonts w:hint="default" w:ascii="Cascadia Mono" w:hAnsi="Cascadia Mono" w:eastAsia="Cascadia Mono"/>
+          <w:color w:val="000000"/>
+          <w:sz w:val="19"/>
+          <w:szCs w:val="24"/>
+          <w:highlight w:val="white"/>
+        </w:rPr>
+        <w:t xml:space="preserve">       </w:t>
+      </w:r>
+      <w:r>
+        <w:rPr>
+          <w:rFonts w:hint="default" w:ascii="Cascadia Mono" w:hAnsi="Cascadia Mono" w:eastAsia="Cascadia Mono"/>
+          <w:color w:val="008000"/>
+          <w:sz w:val="19"/>
+          <w:szCs w:val="24"/>
+          <w:highlight w:val="white"/>
+        </w:rPr>
+        <w:t>//SERVE PARA GERAR RETORNOS QUE SÃO RESULTADOS DE REQUISIÇÃO</w:t>
+      </w:r>
+    </w:p>
+    <w:p>
+      <w:pPr>
+        <w:spacing w:beforeLines="0" w:afterLines="0"/>
+        <w:jc w:val="left"/>
+        <w:rPr>
+          <w:rFonts w:hint="default" w:ascii="Cascadia Mono" w:hAnsi="Cascadia Mono" w:eastAsia="Cascadia Mono"/>
+          <w:color w:val="008000"/>
+          <w:sz w:val="19"/>
+          <w:szCs w:val="24"/>
+          <w:highlight w:val="white"/>
+        </w:rPr>
+      </w:pPr>
+      <w:r>
+        <w:rPr>
+          <w:rFonts w:hint="default" w:ascii="Cascadia Mono" w:hAnsi="Cascadia Mono" w:eastAsia="Cascadia Mono"/>
+          <w:color w:val="000000"/>
+          <w:sz w:val="19"/>
+          <w:szCs w:val="24"/>
+          <w:highlight w:val="white"/>
+        </w:rPr>
+        <w:t xml:space="preserve">       </w:t>
+      </w:r>
+      <w:r>
+        <w:rPr>
+          <w:rFonts w:hint="default" w:ascii="Cascadia Mono" w:hAnsi="Cascadia Mono" w:eastAsia="Cascadia Mono"/>
+          <w:color w:val="008000"/>
+          <w:sz w:val="19"/>
+          <w:szCs w:val="24"/>
+          <w:highlight w:val="white"/>
+        </w:rPr>
+        <w:t>//NESSE CASO, NotFound() E Ok() SÃO MÉTODOS COM RETORNO DO TIPO IActionResult</w:t>
+      </w:r>
+    </w:p>
+    <w:p>
+      <w:pPr>
+        <w:spacing w:beforeLines="0" w:afterLines="0"/>
+        <w:jc w:val="left"/>
+        <w:rPr>
+          <w:rFonts w:hint="default" w:ascii="Cascadia Mono" w:hAnsi="Cascadia Mono" w:eastAsia="Cascadia Mono"/>
+          <w:color w:val="008000"/>
+          <w:sz w:val="19"/>
+          <w:szCs w:val="24"/>
+          <w:highlight w:val="white"/>
+        </w:rPr>
+      </w:pPr>
+    </w:p>
+    <w:p>
+      <w:pPr>
+        <w:spacing w:beforeLines="0" w:afterLines="0"/>
+        <w:jc w:val="left"/>
+        <w:rPr>
+          <w:rFonts w:hint="default" w:ascii="Cascadia Mono" w:hAnsi="Cascadia Mono" w:eastAsia="Cascadia Mono"/>
+          <w:color w:val="008000"/>
+          <w:sz w:val="19"/>
+          <w:szCs w:val="24"/>
+          <w:highlight w:val="white"/>
+        </w:rPr>
+      </w:pPr>
+      <w:r>
+        <w:rPr>
+          <w:rFonts w:hint="default" w:ascii="Cascadia Mono" w:hAnsi="Cascadia Mono" w:eastAsia="Cascadia Mono"/>
+          <w:color w:val="000000"/>
+          <w:sz w:val="19"/>
+          <w:szCs w:val="24"/>
+          <w:highlight w:val="white"/>
+        </w:rPr>
+        <w:t xml:space="preserve">    </w:t>
+      </w:r>
+      <w:r>
+        <w:rPr>
+          <w:rFonts w:hint="default" w:ascii="Cascadia Mono" w:hAnsi="Cascadia Mono" w:eastAsia="Cascadia Mono"/>
+          <w:color w:val="008000"/>
+          <w:sz w:val="19"/>
+          <w:szCs w:val="24"/>
+          <w:highlight w:val="white"/>
+        </w:rPr>
+        <w:t>//var filme = filmes.FirstOrDefault(filme =&gt; filme.Id == id);</w:t>
+      </w:r>
+    </w:p>
+    <w:p>
+      <w:pPr>
+        <w:spacing w:beforeLines="0" w:afterLines="0"/>
+        <w:jc w:val="left"/>
+        <w:rPr>
+          <w:rFonts w:hint="default" w:ascii="Cascadia Mono" w:hAnsi="Cascadia Mono" w:eastAsia="Cascadia Mono"/>
+          <w:color w:val="000000"/>
+          <w:sz w:val="19"/>
+          <w:szCs w:val="24"/>
+          <w:highlight w:val="white"/>
+        </w:rPr>
+      </w:pPr>
+      <w:r>
+        <w:rPr>
+          <w:rFonts w:hint="default" w:ascii="Cascadia Mono" w:hAnsi="Cascadia Mono" w:eastAsia="Cascadia Mono"/>
+          <w:color w:val="000000"/>
+          <w:sz w:val="19"/>
+          <w:szCs w:val="24"/>
+          <w:highlight w:val="white"/>
+        </w:rPr>
+        <w:t xml:space="preserve">    </w:t>
+      </w:r>
+      <w:r>
+        <w:rPr>
+          <w:rFonts w:hint="default" w:ascii="Cascadia Mono" w:hAnsi="Cascadia Mono" w:eastAsia="Cascadia Mono"/>
+          <w:color w:val="0000FF"/>
+          <w:sz w:val="19"/>
+          <w:szCs w:val="24"/>
+          <w:highlight w:val="white"/>
+        </w:rPr>
+        <w:t>var</w:t>
+      </w:r>
+      <w:r>
+        <w:rPr>
+          <w:rFonts w:hint="default" w:ascii="Cascadia Mono" w:hAnsi="Cascadia Mono" w:eastAsia="Cascadia Mono"/>
+          <w:color w:val="000000"/>
+          <w:sz w:val="19"/>
+          <w:szCs w:val="24"/>
+          <w:highlight w:val="white"/>
+        </w:rPr>
+        <w:t xml:space="preserve"> filme = _context.Filmes.FirstOrDefault(filme =&gt; filme.Id == id);</w:t>
+      </w:r>
+    </w:p>
+    <w:p>
+      <w:pPr>
+        <w:spacing w:beforeLines="0" w:afterLines="0"/>
+        <w:jc w:val="left"/>
+        <w:rPr>
+          <w:rFonts w:hint="default" w:ascii="Cascadia Mono" w:hAnsi="Cascadia Mono" w:eastAsia="Cascadia Mono"/>
+          <w:color w:val="008000"/>
+          <w:sz w:val="19"/>
+          <w:szCs w:val="24"/>
+          <w:highlight w:val="white"/>
+        </w:rPr>
+      </w:pPr>
+      <w:r>
+        <w:rPr>
+          <w:rFonts w:hint="default" w:ascii="Cascadia Mono" w:hAnsi="Cascadia Mono" w:eastAsia="Cascadia Mono"/>
+          <w:color w:val="000000"/>
+          <w:sz w:val="19"/>
+          <w:szCs w:val="24"/>
+          <w:highlight w:val="white"/>
+        </w:rPr>
+        <w:t xml:space="preserve">    </w:t>
+      </w:r>
+      <w:r>
+        <w:rPr>
+          <w:rFonts w:hint="default" w:ascii="Cascadia Mono" w:hAnsi="Cascadia Mono" w:eastAsia="Cascadia Mono"/>
+          <w:color w:val="0000FF"/>
+          <w:sz w:val="19"/>
+          <w:szCs w:val="24"/>
+          <w:highlight w:val="white"/>
+        </w:rPr>
+        <w:t>if</w:t>
+      </w:r>
+      <w:r>
+        <w:rPr>
+          <w:rFonts w:hint="default" w:ascii="Cascadia Mono" w:hAnsi="Cascadia Mono" w:eastAsia="Cascadia Mono"/>
+          <w:color w:val="000000"/>
+          <w:sz w:val="19"/>
+          <w:szCs w:val="24"/>
+          <w:highlight w:val="white"/>
+        </w:rPr>
+        <w:t xml:space="preserve"> (filme == </w:t>
+      </w:r>
+      <w:r>
+        <w:rPr>
+          <w:rFonts w:hint="default" w:ascii="Cascadia Mono" w:hAnsi="Cascadia Mono" w:eastAsia="Cascadia Mono"/>
+          <w:color w:val="0000FF"/>
+          <w:sz w:val="19"/>
+          <w:szCs w:val="24"/>
+          <w:highlight w:val="white"/>
+        </w:rPr>
+        <w:t>null</w:t>
+      </w:r>
+      <w:r>
+        <w:rPr>
+          <w:rFonts w:hint="default" w:ascii="Cascadia Mono" w:hAnsi="Cascadia Mono" w:eastAsia="Cascadia Mono"/>
+          <w:color w:val="000000"/>
+          <w:sz w:val="19"/>
+          <w:szCs w:val="24"/>
+          <w:highlight w:val="white"/>
+        </w:rPr>
+        <w:t xml:space="preserve">) </w:t>
+      </w:r>
+      <w:r>
+        <w:rPr>
+          <w:rFonts w:hint="default" w:ascii="Cascadia Mono" w:hAnsi="Cascadia Mono" w:eastAsia="Cascadia Mono"/>
+          <w:color w:val="0000FF"/>
+          <w:sz w:val="19"/>
+          <w:szCs w:val="24"/>
+          <w:highlight w:val="white"/>
+        </w:rPr>
+        <w:t>return</w:t>
+      </w:r>
+      <w:r>
+        <w:rPr>
+          <w:rFonts w:hint="default" w:ascii="Cascadia Mono" w:hAnsi="Cascadia Mono" w:eastAsia="Cascadia Mono"/>
+          <w:color w:val="000000"/>
+          <w:sz w:val="19"/>
+          <w:szCs w:val="24"/>
+          <w:highlight w:val="white"/>
+        </w:rPr>
+        <w:t xml:space="preserve"> NotFound();</w:t>
+      </w:r>
+      <w:r>
+        <w:rPr>
+          <w:rFonts w:hint="default" w:ascii="Cascadia Mono" w:hAnsi="Cascadia Mono" w:eastAsia="Cascadia Mono"/>
+          <w:color w:val="008000"/>
+          <w:sz w:val="19"/>
+          <w:szCs w:val="24"/>
+          <w:highlight w:val="white"/>
+        </w:rPr>
+        <w:t>//SE NÃO HOUVER RESULTADO - ERRO 404 - PADRÃO REST</w:t>
+      </w:r>
+    </w:p>
+    <w:p>
+      <w:pPr>
+        <w:spacing w:beforeLines="0" w:afterLines="0"/>
+        <w:jc w:val="left"/>
+        <w:rPr>
+          <w:rFonts w:hint="default" w:ascii="Cascadia Mono" w:hAnsi="Cascadia Mono" w:eastAsia="Cascadia Mono"/>
+          <w:color w:val="008000"/>
+          <w:sz w:val="19"/>
+          <w:szCs w:val="24"/>
+          <w:highlight w:val="white"/>
+        </w:rPr>
+      </w:pPr>
+      <w:r>
+        <w:rPr>
+          <w:rFonts w:hint="default" w:ascii="Cascadia Mono" w:hAnsi="Cascadia Mono" w:eastAsia="Cascadia Mono"/>
+          <w:color w:val="000000"/>
+          <w:sz w:val="19"/>
+          <w:szCs w:val="24"/>
+          <w:highlight w:val="white"/>
+        </w:rPr>
+        <w:t xml:space="preserve">    </w:t>
+      </w:r>
+      <w:r>
+        <w:rPr>
+          <w:rFonts w:hint="default" w:ascii="Cascadia Mono" w:hAnsi="Cascadia Mono" w:eastAsia="Cascadia Mono"/>
+          <w:color w:val="0000FF"/>
+          <w:sz w:val="19"/>
+          <w:szCs w:val="24"/>
+          <w:highlight w:val="white"/>
+        </w:rPr>
+        <w:t>var</w:t>
+      </w:r>
+      <w:r>
+        <w:rPr>
+          <w:rFonts w:hint="default" w:ascii="Cascadia Mono" w:hAnsi="Cascadia Mono" w:eastAsia="Cascadia Mono"/>
+          <w:color w:val="000000"/>
+          <w:sz w:val="19"/>
+          <w:szCs w:val="24"/>
+          <w:highlight w:val="white"/>
+        </w:rPr>
+        <w:t xml:space="preserve"> filmeDto = _mapper.Map&lt;</w:t>
+      </w:r>
+      <w:r>
+        <w:rPr>
+          <w:rFonts w:hint="default" w:ascii="Cascadia Mono" w:hAnsi="Cascadia Mono" w:eastAsia="Cascadia Mono"/>
+          <w:color w:val="2B91AF"/>
+          <w:sz w:val="19"/>
+          <w:szCs w:val="24"/>
+          <w:highlight w:val="white"/>
+        </w:rPr>
+        <w:t>ReadFilmeDto</w:t>
+      </w:r>
+      <w:r>
+        <w:rPr>
+          <w:rFonts w:hint="default" w:ascii="Cascadia Mono" w:hAnsi="Cascadia Mono" w:eastAsia="Cascadia Mono"/>
+          <w:color w:val="000000"/>
+          <w:sz w:val="19"/>
+          <w:szCs w:val="24"/>
+          <w:highlight w:val="white"/>
+        </w:rPr>
+        <w:t>&gt;(filme);</w:t>
+      </w:r>
+      <w:r>
+        <w:rPr>
+          <w:rFonts w:hint="default" w:ascii="Cascadia Mono" w:hAnsi="Cascadia Mono" w:eastAsia="Cascadia Mono"/>
+          <w:color w:val="008000"/>
+          <w:sz w:val="19"/>
+          <w:szCs w:val="24"/>
+          <w:highlight w:val="white"/>
+        </w:rPr>
+        <w:t>//O RETORNO É UM Dto</w:t>
+      </w:r>
+    </w:p>
+    <w:p>
+      <w:pPr>
+        <w:spacing w:beforeLines="0" w:afterLines="0"/>
+        <w:jc w:val="left"/>
+        <w:rPr>
+          <w:rFonts w:hint="default" w:ascii="Cascadia Mono" w:hAnsi="Cascadia Mono" w:eastAsia="Cascadia Mono"/>
+          <w:color w:val="008000"/>
+          <w:sz w:val="19"/>
+          <w:szCs w:val="24"/>
+          <w:highlight w:val="white"/>
+        </w:rPr>
+      </w:pPr>
+      <w:r>
+        <w:rPr>
+          <w:rFonts w:hint="default" w:ascii="Cascadia Mono" w:hAnsi="Cascadia Mono" w:eastAsia="Cascadia Mono"/>
+          <w:color w:val="000000"/>
+          <w:sz w:val="19"/>
+          <w:szCs w:val="24"/>
+          <w:highlight w:val="white"/>
+        </w:rPr>
+        <w:t xml:space="preserve">    </w:t>
+      </w:r>
+      <w:r>
+        <w:rPr>
+          <w:rFonts w:hint="default" w:ascii="Cascadia Mono" w:hAnsi="Cascadia Mono" w:eastAsia="Cascadia Mono"/>
+          <w:color w:val="0000FF"/>
+          <w:sz w:val="19"/>
+          <w:szCs w:val="24"/>
+          <w:highlight w:val="white"/>
+        </w:rPr>
+        <w:t>return</w:t>
+      </w:r>
+      <w:r>
+        <w:rPr>
+          <w:rFonts w:hint="default" w:ascii="Cascadia Mono" w:hAnsi="Cascadia Mono" w:eastAsia="Cascadia Mono"/>
+          <w:color w:val="000000"/>
+          <w:sz w:val="19"/>
+          <w:szCs w:val="24"/>
+          <w:highlight w:val="white"/>
+        </w:rPr>
+        <w:t xml:space="preserve"> Ok(filmeDto);</w:t>
+      </w:r>
+      <w:r>
+        <w:rPr>
+          <w:rFonts w:hint="default" w:ascii="Cascadia Mono" w:hAnsi="Cascadia Mono" w:eastAsia="Cascadia Mono"/>
+          <w:color w:val="008000"/>
+          <w:sz w:val="19"/>
+          <w:szCs w:val="24"/>
+          <w:highlight w:val="white"/>
+        </w:rPr>
+        <w:t>//SE HOUVER RESULTADO - NORMAL - 200 OK</w:t>
+      </w:r>
+    </w:p>
+    <w:p>
+      <w:pPr>
+        <w:ind w:left="0" w:leftChars="0" w:firstLine="0" w:firstLineChars="0"/>
+        <w:rPr>
+          <w:rFonts w:hint="default" w:ascii="Cascadia Mono" w:hAnsi="Cascadia Mono" w:cs="Cascadia Mono"/>
+          <w:sz w:val="24"/>
+          <w:szCs w:val="24"/>
+          <w:lang w:val="pt-BR"/>
+        </w:rPr>
+      </w:pPr>
+      <w:r>
+        <w:rPr>
+          <w:rFonts w:hint="default" w:ascii="Cascadia Mono" w:hAnsi="Cascadia Mono" w:eastAsia="Cascadia Mono"/>
+          <w:color w:val="000000"/>
+          <w:sz w:val="19"/>
+          <w:szCs w:val="24"/>
+          <w:highlight w:val="white"/>
+        </w:rPr>
+        <w:t>}</w:t>
+      </w:r>
+    </w:p>
+    <w:p>
+      <w:pPr>
+        <w:ind w:left="0" w:leftChars="0" w:firstLine="0" w:firstLineChars="0"/>
+        <w:rPr>
+          <w:rFonts w:hint="default" w:ascii="Cascadia Mono" w:hAnsi="Cascadia Mono" w:cs="Cascadia Mono"/>
+          <w:sz w:val="24"/>
+          <w:szCs w:val="24"/>
+          <w:lang w:val="pt-BR"/>
+        </w:rPr>
+      </w:pPr>
+    </w:p>
+    <w:p>
+      <w:pPr>
+        <w:ind w:left="0" w:leftChars="0" w:firstLine="0" w:firstLineChars="0"/>
+        <w:rPr>
+          <w:rFonts w:hint="default" w:ascii="Cascadia Mono" w:hAnsi="Cascadia Mono" w:cs="Cascadia Mono"/>
+          <w:sz w:val="24"/>
+          <w:szCs w:val="24"/>
+          <w:lang w:val="pt-BR"/>
+        </w:rPr>
+      </w:pPr>
+      <w:r>
+        <w:rPr>
+          <w:rFonts w:hint="default" w:ascii="Cascadia Mono" w:hAnsi="Cascadia Mono" w:cs="Cascadia Mono"/>
+          <w:sz w:val="24"/>
+          <w:szCs w:val="24"/>
+          <w:lang w:val="pt-BR"/>
+        </w:rPr>
+        <w:t>FilmeProfile-&gt;Adicionar</w:t>
+      </w:r>
+    </w:p>
+    <w:p>
+      <w:pPr>
+        <w:ind w:left="0" w:leftChars="0" w:firstLine="0" w:firstLineChars="0"/>
+        <w:rPr>
+          <w:rFonts w:hint="default" w:ascii="Cascadia Mono" w:hAnsi="Cascadia Mono" w:cs="Cascadia Mono"/>
+          <w:sz w:val="24"/>
+          <w:szCs w:val="24"/>
+          <w:lang w:val="pt-BR"/>
+        </w:rPr>
+      </w:pPr>
+      <w:r>
+        <w:rPr>
+          <w:rFonts w:hint="default" w:ascii="Cascadia Mono" w:hAnsi="Cascadia Mono" w:eastAsia="Cascadia Mono"/>
+          <w:color w:val="000000"/>
+          <w:sz w:val="19"/>
+          <w:szCs w:val="24"/>
+          <w:highlight w:val="white"/>
+        </w:rPr>
+        <w:t xml:space="preserve"> CreateMap&lt;</w:t>
+      </w:r>
+      <w:r>
+        <w:rPr>
+          <w:rFonts w:hint="default" w:ascii="Cascadia Mono" w:hAnsi="Cascadia Mono" w:eastAsia="Cascadia Mono"/>
+          <w:color w:val="2B91AF"/>
+          <w:sz w:val="19"/>
+          <w:szCs w:val="24"/>
+          <w:highlight w:val="white"/>
+        </w:rPr>
+        <w:t>Filme</w:t>
+      </w:r>
+      <w:r>
+        <w:rPr>
+          <w:rFonts w:hint="default" w:ascii="Cascadia Mono" w:hAnsi="Cascadia Mono" w:eastAsia="Cascadia Mono"/>
+          <w:color w:val="000000"/>
+          <w:sz w:val="19"/>
+          <w:szCs w:val="24"/>
+          <w:highlight w:val="white"/>
+        </w:rPr>
+        <w:t xml:space="preserve">, </w:t>
+      </w:r>
+      <w:r>
+        <w:rPr>
+          <w:rFonts w:hint="default" w:ascii="Cascadia Mono" w:hAnsi="Cascadia Mono" w:eastAsia="Cascadia Mono"/>
+          <w:color w:val="2B91AF"/>
+          <w:sz w:val="19"/>
+          <w:szCs w:val="24"/>
+          <w:highlight w:val="white"/>
+        </w:rPr>
+        <w:t>ReadFilmeDto</w:t>
+      </w:r>
+      <w:r>
+        <w:rPr>
+          <w:rFonts w:hint="default" w:ascii="Cascadia Mono" w:hAnsi="Cascadia Mono" w:eastAsia="Cascadia Mono"/>
+          <w:color w:val="000000"/>
+          <w:sz w:val="19"/>
+          <w:szCs w:val="24"/>
+          <w:highlight w:val="white"/>
+        </w:rPr>
+        <w:t>&gt;();</w:t>
+      </w:r>
+    </w:p>
+    <w:p>
+      <w:pPr>
+        <w:ind w:left="0" w:leftChars="0" w:firstLine="0" w:firstLineChars="0"/>
+        <w:rPr>
+          <w:rFonts w:hint="default" w:ascii="Cascadia Mono" w:hAnsi="Cascadia Mono" w:cs="Cascadia Mono"/>
+          <w:sz w:val="24"/>
+          <w:szCs w:val="24"/>
+          <w:lang w:val="pt-BR"/>
+        </w:rPr>
+      </w:pPr>
+    </w:p>
+    <w:p>
+      <w:pPr>
+        <w:ind w:left="0" w:leftChars="0" w:firstLine="0" w:firstLineChars="0"/>
+        <w:rPr>
+          <w:rFonts w:hint="default" w:ascii="Cascadia Mono" w:hAnsi="Cascadia Mono" w:cs="Cascadia Mono"/>
+          <w:sz w:val="24"/>
+          <w:szCs w:val="24"/>
+          <w:lang w:val="pt-BR"/>
+        </w:rPr>
+      </w:pPr>
+    </w:p>
+    <w:p>
+      <w:pPr>
+        <w:ind w:left="0" w:leftChars="0" w:firstLine="0" w:firstLineChars="0"/>
+        <w:rPr>
+          <w:rFonts w:hint="default" w:ascii="Cascadia Mono" w:hAnsi="Cascadia Mono" w:cs="Cascadia Mono"/>
+          <w:sz w:val="24"/>
+          <w:szCs w:val="24"/>
+          <w:lang w:val="pt-BR"/>
+        </w:rPr>
+      </w:pPr>
+    </w:p>
+    <w:p>
+      <w:pPr>
+        <w:ind w:left="0" w:leftChars="0" w:firstLine="0" w:firstLineChars="0"/>
+        <w:rPr>
+          <w:rFonts w:hint="default" w:ascii="Cascadia Mono" w:hAnsi="Cascadia Mono" w:cs="Cascadia Mono"/>
+          <w:sz w:val="24"/>
+          <w:szCs w:val="24"/>
+          <w:lang w:val="pt-BR"/>
+        </w:rPr>
+      </w:pPr>
     </w:p>
     <w:p>
       <w:pPr>
@@ -16739,7 +19113,20 @@
           <w:u w:val="none"/>
           <w:lang w:val="pt-BR"/>
         </w:rPr>
-        <w:t>Atributos estáticos?</w:t>
+        <w:t>Atributos estático</w:t>
+      </w:r>
+      <w:r>
+        <w:rPr>
+          <w:rFonts w:hint="default" w:ascii="Cascadia Mono" w:hAnsi="Cascadia Mono" w:cs="Cascadia Mono"/>
+          <w:b w:val="0"/>
+          <w:bCs w:val="0"/>
+          <w:color w:val="FF0000"/>
+          <w:sz w:val="24"/>
+          <w:szCs w:val="24"/>
+          <w:u w:val="none"/>
+          <w:lang w:val="pt-BR"/>
+        </w:rPr>
+        <w:t>s?</w:t>
       </w:r>
     </w:p>
     <w:sectPr>
@@ -16866,7 +19253,7 @@
     <w:lsdException w:unhideWhenUsed="0" w:uiPriority="0" w:semiHidden="0" w:name="HTML Sample"/>
     <w:lsdException w:unhideWhenUsed="0" w:uiPriority="0" w:semiHidden="0" w:name="HTML Typewriter"/>
     <w:lsdException w:unhideWhenUsed="0" w:uiPriority="0" w:semiHidden="0" w:name="HTML Variable"/>
-    <w:lsdException w:unhideWhenUsed="0" w:uiPriority="0" w:name="Normal Table"/>
+    <w:lsdException w:qFormat="1" w:unhideWhenUsed="0" w:uiPriority="0" w:name="Normal Table"/>
     <w:lsdException w:unhideWhenUsed="0" w:uiPriority="0" w:semiHidden="0" w:name="annotation subject"/>
     <w:lsdException w:unhideWhenUsed="0" w:uiPriority="0" w:semiHidden="0" w:name="Table Simple 1"/>
     <w:lsdException w:unhideWhenUsed="0" w:uiPriority="0" w:semiHidden="0" w:name="Table Simple 2"/>
@@ -17029,6 +19416,7 @@
   <w:style w:type="table" w:default="1" w:styleId="3">
     <w:name w:val="Normal Table"/>
     <w:semiHidden/>
+    <w:qFormat/>
     <w:uiPriority w:val="0"/>
     <w:tblPr>
       <w:tblCellMar>

</xml_diff>

<commit_message>
Update - Swagger Documentation
</commit_message>
<xml_diff>
--- a/Notes.docx
+++ b/Notes.docx
@@ -11841,21 +11841,7 @@
           <w:u w:val="none"/>
           <w:lang w:val="pt-BR"/>
         </w:rPr>
-        <w:t>Para que a classe Filmes fique menos exposta no contato com as requisições dos POSTs e GETs, é recomendável usar uma classe DTO, que vai intermediar a ligação entre a FilmeController e Filme, e vai, baseada no Model Filme, mostrar e fornecer informações para as requisições</w:t>
-      </w:r>
-      <w:bookmarkStart w:id="0" w:name="_GoBack"/>
-      <w:bookmarkEnd w:id="0"/>
-      <w:r>
-        <w:rPr>
-          <w:rFonts w:hint="default" w:ascii="Cascadia Mono" w:hAnsi="Cascadia Mono" w:cs="Cascadia Mono"/>
-          <w:b w:val="0"/>
-          <w:bCs w:val="0"/>
-          <w:sz w:val="24"/>
-          <w:szCs w:val="24"/>
-          <w:u w:val="none"/>
-          <w:lang w:val="pt-BR"/>
-        </w:rPr>
-        <w:t>. Sendo assim, a nova classe FilmeDto fica em Data-&gt;Dtos-&gt; Classe CreateFilmeDto</w:t>
+        <w:t>Para que a classe Filmes fique menos exposta no contato com as requisições dos POSTs e GETs, é recomendável usar uma classe DTO, que vai intermediar a ligação entre a FilmeController e Filme, e vai, baseada no Model Filme, mostrar e fornecer informações para as requisições. Sendo assim, a nova classe FilmeDto fica em Data-&gt;Dtos-&gt; Classe CreateFilmeDto</w:t>
       </w:r>
     </w:p>
     <w:p>
@@ -19015,22 +19001,2111 @@
         <w:ind w:left="0" w:leftChars="0" w:firstLine="0" w:firstLineChars="0"/>
         <w:rPr>
           <w:rFonts w:hint="default" w:ascii="Cascadia Mono" w:hAnsi="Cascadia Mono" w:cs="Cascadia Mono"/>
-          <w:sz w:val="24"/>
-          <w:szCs w:val="24"/>
-          <w:lang w:val="pt-BR"/>
-        </w:rPr>
-      </w:pPr>
-    </w:p>
-    <w:p>
-      <w:pPr>
-        <w:ind w:left="0" w:leftChars="0" w:firstLine="0" w:firstLineChars="0"/>
-        <w:rPr>
-          <w:rFonts w:hint="default" w:ascii="Cascadia Mono" w:hAnsi="Cascadia Mono" w:cs="Cascadia Mono"/>
-          <w:sz w:val="24"/>
-          <w:szCs w:val="24"/>
-          <w:lang w:val="pt-BR"/>
-        </w:rPr>
-      </w:pPr>
+          <w:b/>
+          <w:bCs/>
+          <w:sz w:val="24"/>
+          <w:szCs w:val="24"/>
+          <w:u w:val="single"/>
+          <w:lang w:val="pt-BR"/>
+        </w:rPr>
+      </w:pPr>
+      <w:r>
+        <w:rPr>
+          <w:rFonts w:hint="default" w:ascii="Cascadia Mono" w:hAnsi="Cascadia Mono" w:cs="Cascadia Mono"/>
+          <w:b/>
+          <w:bCs/>
+          <w:sz w:val="24"/>
+          <w:szCs w:val="24"/>
+          <w:u w:val="single"/>
+          <w:lang w:val="pt-BR"/>
+        </w:rPr>
+        <w:t>DOCUMENTAÇÃO DA APLICAÇÃO</w:t>
+      </w:r>
+    </w:p>
+    <w:p>
+      <w:pPr>
+        <w:ind w:left="0" w:leftChars="0" w:firstLine="0" w:firstLineChars="0"/>
+        <w:rPr>
+          <w:rFonts w:hint="default" w:ascii="Cascadia Mono" w:hAnsi="Cascadia Mono" w:cs="Cascadia Mono"/>
+          <w:sz w:val="24"/>
+          <w:szCs w:val="24"/>
+          <w:lang w:val="pt-BR"/>
+        </w:rPr>
+      </w:pPr>
+      <w:r>
+        <w:rPr>
+          <w:rFonts w:hint="default" w:ascii="Cascadia Mono" w:hAnsi="Cascadia Mono" w:cs="Cascadia Mono"/>
+          <w:sz w:val="24"/>
+          <w:szCs w:val="24"/>
+          <w:lang w:val="pt-BR"/>
+        </w:rPr>
+        <w:t>A documentação, pelo swagger, pode ser feita através dos próprios métodos</w:t>
+      </w:r>
+    </w:p>
+    <w:p>
+      <w:pPr>
+        <w:ind w:left="0" w:leftChars="0" w:firstLine="0" w:firstLineChars="0"/>
+        <w:rPr>
+          <w:rFonts w:hint="default" w:ascii="Cascadia Mono" w:hAnsi="Cascadia Mono" w:cs="Cascadia Mono"/>
+          <w:sz w:val="24"/>
+          <w:szCs w:val="24"/>
+          <w:lang w:val="pt-BR"/>
+        </w:rPr>
+      </w:pPr>
+      <w:r>
+        <w:rPr>
+          <w:rFonts w:hint="default" w:ascii="Cascadia Mono" w:hAnsi="Cascadia Mono" w:cs="Cascadia Mono"/>
+          <w:sz w:val="24"/>
+          <w:szCs w:val="24"/>
+          <w:lang w:val="pt-BR"/>
+        </w:rPr>
+        <w:t>FilmeController-&gt;</w:t>
+      </w:r>
+    </w:p>
+    <w:p>
+      <w:pPr>
+        <w:ind w:left="0" w:leftChars="0" w:firstLine="0" w:firstLineChars="0"/>
+        <w:rPr>
+          <w:rFonts w:hint="default" w:ascii="Cascadia Mono" w:hAnsi="Cascadia Mono" w:cs="Cascadia Mono"/>
+          <w:sz w:val="24"/>
+          <w:szCs w:val="24"/>
+          <w:lang w:val="pt-BR"/>
+        </w:rPr>
+      </w:pPr>
+    </w:p>
+    <w:p>
+      <w:pPr>
+        <w:spacing w:beforeLines="0" w:afterLines="0"/>
+        <w:jc w:val="left"/>
+        <w:rPr>
+          <w:rFonts w:hint="default" w:ascii="Cascadia Mono" w:hAnsi="Cascadia Mono" w:eastAsia="Cascadia Mono"/>
+          <w:color w:val="008000"/>
+          <w:sz w:val="19"/>
+          <w:szCs w:val="24"/>
+          <w:highlight w:val="white"/>
+        </w:rPr>
+      </w:pPr>
+      <w:r>
+        <w:rPr>
+          <w:rFonts w:hint="default" w:ascii="Cascadia Mono" w:hAnsi="Cascadia Mono" w:eastAsia="Cascadia Mono"/>
+          <w:color w:val="008000"/>
+          <w:sz w:val="19"/>
+          <w:szCs w:val="24"/>
+          <w:highlight w:val="white"/>
+        </w:rPr>
+        <w:t>//DOCUMENTAÇÃO SWAGGER</w:t>
+      </w:r>
+    </w:p>
+    <w:p>
+      <w:pPr>
+        <w:spacing w:beforeLines="0" w:afterLines="0"/>
+        <w:jc w:val="left"/>
+        <w:rPr>
+          <w:rFonts w:hint="default" w:ascii="Cascadia Mono" w:hAnsi="Cascadia Mono" w:eastAsia="Cascadia Mono"/>
+          <w:color w:val="808080"/>
+          <w:sz w:val="19"/>
+          <w:szCs w:val="24"/>
+          <w:highlight w:val="white"/>
+        </w:rPr>
+      </w:pPr>
+      <w:r>
+        <w:rPr>
+          <w:rFonts w:hint="default" w:ascii="Cascadia Mono" w:hAnsi="Cascadia Mono" w:eastAsia="Cascadia Mono"/>
+          <w:color w:val="808080"/>
+          <w:sz w:val="19"/>
+          <w:szCs w:val="24"/>
+          <w:highlight w:val="white"/>
+        </w:rPr>
+        <w:t>///</w:t>
+      </w:r>
+      <w:r>
+        <w:rPr>
+          <w:rFonts w:hint="default" w:ascii="Cascadia Mono" w:hAnsi="Cascadia Mono" w:eastAsia="Cascadia Mono"/>
+          <w:color w:val="008000"/>
+          <w:sz w:val="19"/>
+          <w:szCs w:val="24"/>
+          <w:highlight w:val="white"/>
+        </w:rPr>
+        <w:t xml:space="preserve"> </w:t>
+      </w:r>
+      <w:r>
+        <w:rPr>
+          <w:rFonts w:hint="default" w:ascii="Cascadia Mono" w:hAnsi="Cascadia Mono" w:eastAsia="Cascadia Mono"/>
+          <w:color w:val="808080"/>
+          <w:sz w:val="19"/>
+          <w:szCs w:val="24"/>
+          <w:highlight w:val="white"/>
+        </w:rPr>
+        <w:t>&lt;summary&gt;</w:t>
+      </w:r>
+    </w:p>
+    <w:p>
+      <w:pPr>
+        <w:spacing w:beforeLines="0" w:afterLines="0"/>
+        <w:jc w:val="left"/>
+        <w:rPr>
+          <w:rFonts w:hint="default" w:ascii="Cascadia Mono" w:hAnsi="Cascadia Mono" w:eastAsia="Cascadia Mono"/>
+          <w:color w:val="808080"/>
+          <w:sz w:val="19"/>
+          <w:szCs w:val="24"/>
+          <w:highlight w:val="white"/>
+        </w:rPr>
+      </w:pPr>
+      <w:r>
+        <w:rPr>
+          <w:rFonts w:hint="default" w:ascii="Cascadia Mono" w:hAnsi="Cascadia Mono" w:eastAsia="Cascadia Mono"/>
+          <w:color w:val="808080"/>
+          <w:sz w:val="19"/>
+          <w:szCs w:val="24"/>
+          <w:highlight w:val="white"/>
+        </w:rPr>
+        <w:t>///</w:t>
+      </w:r>
+      <w:r>
+        <w:rPr>
+          <w:rFonts w:hint="default" w:ascii="Cascadia Mono" w:hAnsi="Cascadia Mono" w:eastAsia="Cascadia Mono"/>
+          <w:color w:val="008000"/>
+          <w:sz w:val="19"/>
+          <w:szCs w:val="24"/>
+          <w:highlight w:val="white"/>
+        </w:rPr>
+        <w:t xml:space="preserve"> Adiciona um filme à base de dados.</w:t>
+      </w:r>
+    </w:p>
+    <w:p>
+      <w:pPr>
+        <w:spacing w:beforeLines="0" w:afterLines="0"/>
+        <w:jc w:val="left"/>
+        <w:rPr>
+          <w:rFonts w:hint="default" w:ascii="Cascadia Mono" w:hAnsi="Cascadia Mono" w:eastAsia="Cascadia Mono"/>
+          <w:color w:val="808080"/>
+          <w:sz w:val="19"/>
+          <w:szCs w:val="24"/>
+          <w:highlight w:val="white"/>
+        </w:rPr>
+      </w:pPr>
+      <w:r>
+        <w:rPr>
+          <w:rFonts w:hint="default" w:ascii="Cascadia Mono" w:hAnsi="Cascadia Mono" w:eastAsia="Cascadia Mono"/>
+          <w:color w:val="808080"/>
+          <w:sz w:val="19"/>
+          <w:szCs w:val="24"/>
+          <w:highlight w:val="white"/>
+        </w:rPr>
+        <w:t>///</w:t>
+      </w:r>
+      <w:r>
+        <w:rPr>
+          <w:rFonts w:hint="default" w:ascii="Cascadia Mono" w:hAnsi="Cascadia Mono" w:eastAsia="Cascadia Mono"/>
+          <w:color w:val="008000"/>
+          <w:sz w:val="19"/>
+          <w:szCs w:val="24"/>
+          <w:highlight w:val="white"/>
+        </w:rPr>
+        <w:t xml:space="preserve"> </w:t>
+      </w:r>
+      <w:r>
+        <w:rPr>
+          <w:rFonts w:hint="default" w:ascii="Cascadia Mono" w:hAnsi="Cascadia Mono" w:eastAsia="Cascadia Mono"/>
+          <w:color w:val="808080"/>
+          <w:sz w:val="19"/>
+          <w:szCs w:val="24"/>
+          <w:highlight w:val="white"/>
+        </w:rPr>
+        <w:t>&lt;/summary&gt;</w:t>
+      </w:r>
+    </w:p>
+    <w:p>
+      <w:pPr>
+        <w:spacing w:beforeLines="0" w:afterLines="0"/>
+        <w:jc w:val="left"/>
+        <w:rPr>
+          <w:rFonts w:hint="default" w:ascii="Cascadia Mono" w:hAnsi="Cascadia Mono" w:eastAsia="Cascadia Mono"/>
+          <w:color w:val="808080"/>
+          <w:sz w:val="19"/>
+          <w:szCs w:val="24"/>
+          <w:highlight w:val="white"/>
+        </w:rPr>
+      </w:pPr>
+      <w:r>
+        <w:rPr>
+          <w:rFonts w:hint="default" w:ascii="Cascadia Mono" w:hAnsi="Cascadia Mono" w:eastAsia="Cascadia Mono"/>
+          <w:color w:val="808080"/>
+          <w:sz w:val="19"/>
+          <w:szCs w:val="24"/>
+          <w:highlight w:val="white"/>
+        </w:rPr>
+        <w:t>///</w:t>
+      </w:r>
+      <w:r>
+        <w:rPr>
+          <w:rFonts w:hint="default" w:ascii="Cascadia Mono" w:hAnsi="Cascadia Mono" w:eastAsia="Cascadia Mono"/>
+          <w:color w:val="008000"/>
+          <w:sz w:val="19"/>
+          <w:szCs w:val="24"/>
+          <w:highlight w:val="white"/>
+        </w:rPr>
+        <w:t xml:space="preserve"> </w:t>
+      </w:r>
+      <w:r>
+        <w:rPr>
+          <w:rFonts w:hint="default" w:ascii="Cascadia Mono" w:hAnsi="Cascadia Mono" w:eastAsia="Cascadia Mono"/>
+          <w:color w:val="808080"/>
+          <w:sz w:val="19"/>
+          <w:szCs w:val="24"/>
+          <w:highlight w:val="white"/>
+        </w:rPr>
+        <w:t>&lt;param</w:t>
+      </w:r>
+      <w:r>
+        <w:rPr>
+          <w:rFonts w:hint="default" w:ascii="Cascadia Mono" w:hAnsi="Cascadia Mono" w:eastAsia="Cascadia Mono"/>
+          <w:color w:val="000000"/>
+          <w:sz w:val="19"/>
+          <w:szCs w:val="24"/>
+          <w:highlight w:val="white"/>
+        </w:rPr>
+        <w:t xml:space="preserve"> </w:t>
+      </w:r>
+      <w:r>
+        <w:rPr>
+          <w:rFonts w:hint="default" w:ascii="Cascadia Mono" w:hAnsi="Cascadia Mono" w:eastAsia="Cascadia Mono"/>
+          <w:color w:val="808080"/>
+          <w:sz w:val="19"/>
+          <w:szCs w:val="24"/>
+          <w:highlight w:val="white"/>
+        </w:rPr>
+        <w:t>name="</w:t>
+      </w:r>
+      <w:r>
+        <w:rPr>
+          <w:rFonts w:hint="default" w:ascii="Cascadia Mono" w:hAnsi="Cascadia Mono" w:eastAsia="Cascadia Mono"/>
+          <w:color w:val="000000"/>
+          <w:sz w:val="19"/>
+          <w:szCs w:val="24"/>
+          <w:highlight w:val="white"/>
+        </w:rPr>
+        <w:t>filmeDto</w:t>
+      </w:r>
+      <w:r>
+        <w:rPr>
+          <w:rFonts w:hint="default" w:ascii="Cascadia Mono" w:hAnsi="Cascadia Mono" w:eastAsia="Cascadia Mono"/>
+          <w:color w:val="808080"/>
+          <w:sz w:val="19"/>
+          <w:szCs w:val="24"/>
+          <w:highlight w:val="white"/>
+        </w:rPr>
+        <w:t>"&gt;</w:t>
+      </w:r>
+      <w:r>
+        <w:rPr>
+          <w:rFonts w:hint="default" w:ascii="Cascadia Mono" w:hAnsi="Cascadia Mono" w:eastAsia="Cascadia Mono"/>
+          <w:color w:val="008000"/>
+          <w:sz w:val="19"/>
+          <w:szCs w:val="24"/>
+          <w:highlight w:val="white"/>
+        </w:rPr>
+        <w:t>DTO usado pelo mapper para efetivar as mudanças na base de dados</w:t>
+      </w:r>
+      <w:r>
+        <w:rPr>
+          <w:rFonts w:hint="default" w:ascii="Cascadia Mono" w:hAnsi="Cascadia Mono" w:eastAsia="Cascadia Mono"/>
+          <w:color w:val="808080"/>
+          <w:sz w:val="19"/>
+          <w:szCs w:val="24"/>
+          <w:highlight w:val="white"/>
+        </w:rPr>
+        <w:t>&lt;/param&gt;</w:t>
+      </w:r>
+    </w:p>
+    <w:p>
+      <w:pPr>
+        <w:spacing w:beforeLines="0" w:afterLines="0"/>
+        <w:jc w:val="left"/>
+        <w:rPr>
+          <w:rFonts w:hint="default" w:ascii="Cascadia Mono" w:hAnsi="Cascadia Mono" w:eastAsia="Cascadia Mono"/>
+          <w:color w:val="808080"/>
+          <w:sz w:val="19"/>
+          <w:szCs w:val="24"/>
+          <w:highlight w:val="white"/>
+        </w:rPr>
+      </w:pPr>
+      <w:r>
+        <w:rPr>
+          <w:rFonts w:hint="default" w:ascii="Cascadia Mono" w:hAnsi="Cascadia Mono" w:eastAsia="Cascadia Mono"/>
+          <w:color w:val="808080"/>
+          <w:sz w:val="19"/>
+          <w:szCs w:val="24"/>
+          <w:highlight w:val="white"/>
+        </w:rPr>
+        <w:t>///</w:t>
+      </w:r>
+      <w:r>
+        <w:rPr>
+          <w:rFonts w:hint="default" w:ascii="Cascadia Mono" w:hAnsi="Cascadia Mono" w:eastAsia="Cascadia Mono"/>
+          <w:color w:val="008000"/>
+          <w:sz w:val="19"/>
+          <w:szCs w:val="24"/>
+          <w:highlight w:val="white"/>
+        </w:rPr>
+        <w:t xml:space="preserve"> </w:t>
+      </w:r>
+      <w:r>
+        <w:rPr>
+          <w:rFonts w:hint="default" w:ascii="Cascadia Mono" w:hAnsi="Cascadia Mono" w:eastAsia="Cascadia Mono"/>
+          <w:color w:val="808080"/>
+          <w:sz w:val="19"/>
+          <w:szCs w:val="24"/>
+          <w:highlight w:val="white"/>
+        </w:rPr>
+        <w:t>&lt;returns&gt;</w:t>
+      </w:r>
+      <w:r>
+        <w:rPr>
+          <w:rFonts w:hint="default" w:ascii="Cascadia Mono" w:hAnsi="Cascadia Mono" w:eastAsia="Cascadia Mono"/>
+          <w:color w:val="008000"/>
+          <w:sz w:val="19"/>
+          <w:szCs w:val="24"/>
+          <w:highlight w:val="white"/>
+        </w:rPr>
+        <w:t>IActionResult</w:t>
+      </w:r>
+      <w:r>
+        <w:rPr>
+          <w:rFonts w:hint="default" w:ascii="Cascadia Mono" w:hAnsi="Cascadia Mono" w:eastAsia="Cascadia Mono"/>
+          <w:color w:val="808080"/>
+          <w:sz w:val="19"/>
+          <w:szCs w:val="24"/>
+          <w:highlight w:val="white"/>
+        </w:rPr>
+        <w:t>&lt;/returns&gt;</w:t>
+      </w:r>
+    </w:p>
+    <w:p>
+      <w:pPr>
+        <w:spacing w:beforeLines="0" w:afterLines="0"/>
+        <w:jc w:val="left"/>
+        <w:rPr>
+          <w:rFonts w:hint="default" w:ascii="Cascadia Mono" w:hAnsi="Cascadia Mono" w:eastAsia="Cascadia Mono"/>
+          <w:color w:val="808080"/>
+          <w:sz w:val="19"/>
+          <w:szCs w:val="24"/>
+          <w:highlight w:val="white"/>
+        </w:rPr>
+      </w:pPr>
+      <w:r>
+        <w:rPr>
+          <w:rFonts w:hint="default" w:ascii="Cascadia Mono" w:hAnsi="Cascadia Mono" w:eastAsia="Cascadia Mono"/>
+          <w:color w:val="808080"/>
+          <w:sz w:val="19"/>
+          <w:szCs w:val="24"/>
+          <w:highlight w:val="white"/>
+        </w:rPr>
+        <w:t>///</w:t>
+      </w:r>
+      <w:r>
+        <w:rPr>
+          <w:rFonts w:hint="default" w:ascii="Cascadia Mono" w:hAnsi="Cascadia Mono" w:eastAsia="Cascadia Mono"/>
+          <w:color w:val="008000"/>
+          <w:sz w:val="19"/>
+          <w:szCs w:val="24"/>
+          <w:highlight w:val="white"/>
+        </w:rPr>
+        <w:t xml:space="preserve"> </w:t>
+      </w:r>
+      <w:r>
+        <w:rPr>
+          <w:rFonts w:hint="default" w:ascii="Cascadia Mono" w:hAnsi="Cascadia Mono" w:eastAsia="Cascadia Mono"/>
+          <w:color w:val="808080"/>
+          <w:sz w:val="19"/>
+          <w:szCs w:val="24"/>
+          <w:highlight w:val="white"/>
+        </w:rPr>
+        <w:t>&lt;response</w:t>
+      </w:r>
+      <w:r>
+        <w:rPr>
+          <w:rFonts w:hint="default" w:ascii="Cascadia Mono" w:hAnsi="Cascadia Mono" w:eastAsia="Cascadia Mono"/>
+          <w:color w:val="000000"/>
+          <w:sz w:val="19"/>
+          <w:szCs w:val="24"/>
+          <w:highlight w:val="white"/>
+        </w:rPr>
+        <w:t xml:space="preserve"> </w:t>
+      </w:r>
+      <w:r>
+        <w:rPr>
+          <w:rFonts w:hint="default" w:ascii="Cascadia Mono" w:hAnsi="Cascadia Mono" w:eastAsia="Cascadia Mono"/>
+          <w:color w:val="808080"/>
+          <w:sz w:val="19"/>
+          <w:szCs w:val="24"/>
+          <w:highlight w:val="white"/>
+        </w:rPr>
+        <w:t>code="201"&gt;</w:t>
+      </w:r>
+      <w:r>
+        <w:rPr>
+          <w:rFonts w:hint="default" w:ascii="Cascadia Mono" w:hAnsi="Cascadia Mono" w:eastAsia="Cascadia Mono"/>
+          <w:color w:val="008000"/>
+          <w:sz w:val="19"/>
+          <w:szCs w:val="24"/>
+          <w:highlight w:val="white"/>
+        </w:rPr>
+        <w:t>Em caso de inserção bem sucedida</w:t>
+      </w:r>
+      <w:r>
+        <w:rPr>
+          <w:rFonts w:hint="default" w:ascii="Cascadia Mono" w:hAnsi="Cascadia Mono" w:eastAsia="Cascadia Mono"/>
+          <w:color w:val="808080"/>
+          <w:sz w:val="19"/>
+          <w:szCs w:val="24"/>
+          <w:highlight w:val="white"/>
+        </w:rPr>
+        <w:t>&lt;/response&gt;</w:t>
+      </w:r>
+    </w:p>
+    <w:p>
+      <w:pPr>
+        <w:spacing w:beforeLines="0" w:afterLines="0"/>
+        <w:jc w:val="left"/>
+        <w:rPr>
+          <w:rFonts w:hint="default" w:ascii="Cascadia Mono" w:hAnsi="Cascadia Mono" w:eastAsia="Cascadia Mono"/>
+          <w:color w:val="000000"/>
+          <w:sz w:val="19"/>
+          <w:szCs w:val="24"/>
+          <w:highlight w:val="white"/>
+        </w:rPr>
+      </w:pPr>
+      <w:r>
+        <w:rPr>
+          <w:rFonts w:hint="default" w:ascii="Cascadia Mono" w:hAnsi="Cascadia Mono" w:eastAsia="Cascadia Mono"/>
+          <w:color w:val="000000"/>
+          <w:sz w:val="19"/>
+          <w:szCs w:val="24"/>
+          <w:highlight w:val="white"/>
+        </w:rPr>
+        <w:t>[</w:t>
+      </w:r>
+      <w:r>
+        <w:rPr>
+          <w:rFonts w:hint="default" w:ascii="Cascadia Mono" w:hAnsi="Cascadia Mono" w:eastAsia="Cascadia Mono"/>
+          <w:color w:val="2B91AF"/>
+          <w:sz w:val="19"/>
+          <w:szCs w:val="24"/>
+          <w:highlight w:val="white"/>
+        </w:rPr>
+        <w:t>HttpPost</w:t>
+      </w:r>
+      <w:r>
+        <w:rPr>
+          <w:rFonts w:hint="default" w:ascii="Cascadia Mono" w:hAnsi="Cascadia Mono" w:eastAsia="Cascadia Mono"/>
+          <w:color w:val="000000"/>
+          <w:sz w:val="19"/>
+          <w:szCs w:val="24"/>
+          <w:highlight w:val="white"/>
+        </w:rPr>
+        <w:t>]</w:t>
+      </w:r>
+    </w:p>
+    <w:p>
+      <w:pPr>
+        <w:spacing w:beforeLines="0" w:afterLines="0"/>
+        <w:jc w:val="left"/>
+        <w:rPr>
+          <w:rFonts w:hint="default" w:ascii="Cascadia Mono" w:hAnsi="Cascadia Mono" w:eastAsia="Cascadia Mono"/>
+          <w:color w:val="000000"/>
+          <w:sz w:val="19"/>
+          <w:szCs w:val="24"/>
+          <w:highlight w:val="white"/>
+        </w:rPr>
+      </w:pPr>
+      <w:r>
+        <w:rPr>
+          <w:rFonts w:hint="default" w:ascii="Cascadia Mono" w:hAnsi="Cascadia Mono" w:eastAsia="Cascadia Mono"/>
+          <w:color w:val="000000"/>
+          <w:sz w:val="19"/>
+          <w:szCs w:val="24"/>
+          <w:highlight w:val="white"/>
+        </w:rPr>
+        <w:t>[</w:t>
+      </w:r>
+      <w:r>
+        <w:rPr>
+          <w:rFonts w:hint="default" w:ascii="Cascadia Mono" w:hAnsi="Cascadia Mono" w:eastAsia="Cascadia Mono"/>
+          <w:color w:val="2B91AF"/>
+          <w:sz w:val="19"/>
+          <w:szCs w:val="24"/>
+          <w:highlight w:val="white"/>
+        </w:rPr>
+        <w:t>ProducesResponseType</w:t>
+      </w:r>
+      <w:r>
+        <w:rPr>
+          <w:rFonts w:hint="default" w:ascii="Cascadia Mono" w:hAnsi="Cascadia Mono" w:eastAsia="Cascadia Mono"/>
+          <w:color w:val="000000"/>
+          <w:sz w:val="19"/>
+          <w:szCs w:val="24"/>
+          <w:highlight w:val="white"/>
+        </w:rPr>
+        <w:t>(</w:t>
+      </w:r>
+      <w:r>
+        <w:rPr>
+          <w:rFonts w:hint="default" w:ascii="Cascadia Mono" w:hAnsi="Cascadia Mono" w:eastAsia="Cascadia Mono"/>
+          <w:color w:val="2B91AF"/>
+          <w:sz w:val="19"/>
+          <w:szCs w:val="24"/>
+          <w:highlight w:val="white"/>
+        </w:rPr>
+        <w:t>StatusCodes</w:t>
+      </w:r>
+      <w:r>
+        <w:rPr>
+          <w:rFonts w:hint="default" w:ascii="Cascadia Mono" w:hAnsi="Cascadia Mono" w:eastAsia="Cascadia Mono"/>
+          <w:color w:val="000000"/>
+          <w:sz w:val="19"/>
+          <w:szCs w:val="24"/>
+          <w:highlight w:val="white"/>
+        </w:rPr>
+        <w:t>.Status201Created)]</w:t>
+      </w:r>
+    </w:p>
+    <w:p>
+      <w:pPr>
+        <w:spacing w:beforeLines="0" w:afterLines="0"/>
+        <w:jc w:val="left"/>
+        <w:rPr>
+          <w:rFonts w:hint="default" w:ascii="Cascadia Mono" w:hAnsi="Cascadia Mono" w:eastAsia="Cascadia Mono"/>
+          <w:color w:val="000000"/>
+          <w:sz w:val="19"/>
+          <w:szCs w:val="24"/>
+          <w:highlight w:val="white"/>
+        </w:rPr>
+      </w:pPr>
+      <w:r>
+        <w:rPr>
+          <w:rFonts w:hint="default" w:ascii="Cascadia Mono" w:hAnsi="Cascadia Mono" w:eastAsia="Cascadia Mono"/>
+          <w:color w:val="0000FF"/>
+          <w:sz w:val="19"/>
+          <w:szCs w:val="24"/>
+          <w:highlight w:val="white"/>
+        </w:rPr>
+        <w:t>public</w:t>
+      </w:r>
+      <w:r>
+        <w:rPr>
+          <w:rFonts w:hint="default" w:ascii="Cascadia Mono" w:hAnsi="Cascadia Mono" w:eastAsia="Cascadia Mono"/>
+          <w:color w:val="000000"/>
+          <w:sz w:val="19"/>
+          <w:szCs w:val="24"/>
+          <w:highlight w:val="white"/>
+        </w:rPr>
+        <w:t xml:space="preserve"> </w:t>
+      </w:r>
+      <w:r>
+        <w:rPr>
+          <w:rFonts w:hint="default" w:ascii="Cascadia Mono" w:hAnsi="Cascadia Mono" w:eastAsia="Cascadia Mono"/>
+          <w:color w:val="2B91AF"/>
+          <w:sz w:val="19"/>
+          <w:szCs w:val="24"/>
+          <w:highlight w:val="white"/>
+        </w:rPr>
+        <w:t>IActionResult</w:t>
+      </w:r>
+      <w:r>
+        <w:rPr>
+          <w:rFonts w:hint="default" w:ascii="Cascadia Mono" w:hAnsi="Cascadia Mono" w:eastAsia="Cascadia Mono"/>
+          <w:color w:val="000000"/>
+          <w:sz w:val="19"/>
+          <w:szCs w:val="24"/>
+          <w:highlight w:val="white"/>
+        </w:rPr>
+        <w:t xml:space="preserve"> AdicionaFilme([</w:t>
+      </w:r>
+      <w:r>
+        <w:rPr>
+          <w:rFonts w:hint="default" w:ascii="Cascadia Mono" w:hAnsi="Cascadia Mono" w:eastAsia="Cascadia Mono"/>
+          <w:color w:val="2B91AF"/>
+          <w:sz w:val="19"/>
+          <w:szCs w:val="24"/>
+          <w:highlight w:val="white"/>
+        </w:rPr>
+        <w:t>FromBody</w:t>
+      </w:r>
+      <w:r>
+        <w:rPr>
+          <w:rFonts w:hint="default" w:ascii="Cascadia Mono" w:hAnsi="Cascadia Mono" w:eastAsia="Cascadia Mono"/>
+          <w:color w:val="000000"/>
+          <w:sz w:val="19"/>
+          <w:szCs w:val="24"/>
+          <w:highlight w:val="white"/>
+        </w:rPr>
+        <w:t xml:space="preserve">] </w:t>
+      </w:r>
+      <w:r>
+        <w:rPr>
+          <w:rFonts w:hint="default" w:ascii="Cascadia Mono" w:hAnsi="Cascadia Mono" w:eastAsia="Cascadia Mono"/>
+          <w:color w:val="2B91AF"/>
+          <w:sz w:val="19"/>
+          <w:szCs w:val="24"/>
+          <w:highlight w:val="white"/>
+        </w:rPr>
+        <w:t>CreateFilmeDto</w:t>
+      </w:r>
+      <w:r>
+        <w:rPr>
+          <w:rFonts w:hint="default" w:ascii="Cascadia Mono" w:hAnsi="Cascadia Mono" w:eastAsia="Cascadia Mono"/>
+          <w:color w:val="000000"/>
+          <w:sz w:val="19"/>
+          <w:szCs w:val="24"/>
+          <w:highlight w:val="white"/>
+        </w:rPr>
+        <w:t xml:space="preserve"> filmeDto)</w:t>
+      </w:r>
+    </w:p>
+    <w:p>
+      <w:pPr>
+        <w:spacing w:beforeLines="0" w:afterLines="0"/>
+        <w:jc w:val="left"/>
+        <w:rPr>
+          <w:rFonts w:hint="default" w:ascii="Cascadia Mono" w:hAnsi="Cascadia Mono" w:eastAsia="Cascadia Mono"/>
+          <w:color w:val="008000"/>
+          <w:sz w:val="19"/>
+          <w:szCs w:val="24"/>
+          <w:highlight w:val="white"/>
+        </w:rPr>
+      </w:pPr>
+      <w:r>
+        <w:rPr>
+          <w:rFonts w:hint="default" w:ascii="Cascadia Mono" w:hAnsi="Cascadia Mono" w:eastAsia="Cascadia Mono"/>
+          <w:color w:val="000000"/>
+          <w:sz w:val="19"/>
+          <w:szCs w:val="24"/>
+          <w:highlight w:val="white"/>
+        </w:rPr>
+        <w:t xml:space="preserve">{                         </w:t>
+      </w:r>
+      <w:r>
+        <w:rPr>
+          <w:rFonts w:hint="default" w:ascii="Cascadia Mono" w:hAnsi="Cascadia Mono" w:eastAsia="Cascadia Mono"/>
+          <w:color w:val="008000"/>
+          <w:sz w:val="19"/>
+          <w:szCs w:val="24"/>
+          <w:highlight w:val="white"/>
+        </w:rPr>
+        <w:t>//[FromBody] DESGINA QUE O PARÂMETRO VIRÁ DO CORPO DA REQUISIÇÃO</w:t>
+      </w:r>
+    </w:p>
+    <w:p>
+      <w:pPr>
+        <w:spacing w:beforeLines="0" w:afterLines="0"/>
+        <w:jc w:val="left"/>
+        <w:rPr>
+          <w:rFonts w:hint="default" w:ascii="Cascadia Mono" w:hAnsi="Cascadia Mono" w:eastAsia="Cascadia Mono"/>
+          <w:color w:val="008000"/>
+          <w:sz w:val="19"/>
+          <w:szCs w:val="24"/>
+          <w:highlight w:val="white"/>
+        </w:rPr>
+      </w:pPr>
+    </w:p>
+    <w:p>
+      <w:pPr>
+        <w:spacing w:beforeLines="0" w:afterLines="0"/>
+        <w:jc w:val="left"/>
+        <w:rPr>
+          <w:rFonts w:hint="default" w:ascii="Cascadia Mono" w:hAnsi="Cascadia Mono" w:eastAsia="Cascadia Mono"/>
+          <w:color w:val="008000"/>
+          <w:sz w:val="19"/>
+          <w:szCs w:val="24"/>
+          <w:highlight w:val="white"/>
+        </w:rPr>
+      </w:pPr>
+      <w:r>
+        <w:rPr>
+          <w:rFonts w:hint="default" w:ascii="Cascadia Mono" w:hAnsi="Cascadia Mono" w:eastAsia="Cascadia Mono"/>
+          <w:color w:val="000000"/>
+          <w:sz w:val="19"/>
+          <w:szCs w:val="24"/>
+          <w:highlight w:val="white"/>
+        </w:rPr>
+        <w:t xml:space="preserve">    </w:t>
+      </w:r>
+      <w:r>
+        <w:rPr>
+          <w:rFonts w:hint="default" w:ascii="Cascadia Mono" w:hAnsi="Cascadia Mono" w:eastAsia="Cascadia Mono"/>
+          <w:color w:val="008000"/>
+          <w:sz w:val="19"/>
+          <w:szCs w:val="24"/>
+          <w:highlight w:val="white"/>
+        </w:rPr>
+        <w:t>//filme.Id = id++;// 0, 1, 2....</w:t>
+      </w:r>
+    </w:p>
+    <w:p>
+      <w:pPr>
+        <w:spacing w:beforeLines="0" w:afterLines="0"/>
+        <w:jc w:val="left"/>
+        <w:rPr>
+          <w:rFonts w:hint="default" w:ascii="Cascadia Mono" w:hAnsi="Cascadia Mono" w:eastAsia="Cascadia Mono"/>
+          <w:color w:val="008000"/>
+          <w:sz w:val="19"/>
+          <w:szCs w:val="24"/>
+          <w:highlight w:val="white"/>
+        </w:rPr>
+      </w:pPr>
+      <w:r>
+        <w:rPr>
+          <w:rFonts w:hint="default" w:ascii="Cascadia Mono" w:hAnsi="Cascadia Mono" w:eastAsia="Cascadia Mono"/>
+          <w:color w:val="000000"/>
+          <w:sz w:val="19"/>
+          <w:szCs w:val="24"/>
+          <w:highlight w:val="white"/>
+        </w:rPr>
+        <w:t xml:space="preserve">    </w:t>
+      </w:r>
+      <w:r>
+        <w:rPr>
+          <w:rFonts w:hint="default" w:ascii="Cascadia Mono" w:hAnsi="Cascadia Mono" w:eastAsia="Cascadia Mono"/>
+          <w:color w:val="008000"/>
+          <w:sz w:val="19"/>
+          <w:szCs w:val="24"/>
+          <w:highlight w:val="white"/>
+        </w:rPr>
+        <w:t>//filmes.Add(filme);</w:t>
+      </w:r>
+    </w:p>
+    <w:p>
+      <w:pPr>
+        <w:spacing w:beforeLines="0" w:afterLines="0"/>
+        <w:jc w:val="left"/>
+        <w:rPr>
+          <w:rFonts w:hint="default" w:ascii="Cascadia Mono" w:hAnsi="Cascadia Mono" w:eastAsia="Cascadia Mono"/>
+          <w:color w:val="000000"/>
+          <w:sz w:val="19"/>
+          <w:szCs w:val="24"/>
+          <w:highlight w:val="white"/>
+        </w:rPr>
+      </w:pPr>
+      <w:r>
+        <w:rPr>
+          <w:rFonts w:hint="default" w:ascii="Cascadia Mono" w:hAnsi="Cascadia Mono" w:eastAsia="Cascadia Mono"/>
+          <w:color w:val="000000"/>
+          <w:sz w:val="19"/>
+          <w:szCs w:val="24"/>
+          <w:highlight w:val="white"/>
+        </w:rPr>
+        <w:t xml:space="preserve">            </w:t>
+      </w:r>
+    </w:p>
+    <w:p>
+      <w:pPr>
+        <w:spacing w:beforeLines="0" w:afterLines="0"/>
+        <w:jc w:val="left"/>
+        <w:rPr>
+          <w:rFonts w:hint="default" w:ascii="Cascadia Mono" w:hAnsi="Cascadia Mono" w:eastAsia="Cascadia Mono"/>
+          <w:color w:val="008000"/>
+          <w:sz w:val="19"/>
+          <w:szCs w:val="24"/>
+          <w:highlight w:val="white"/>
+        </w:rPr>
+      </w:pPr>
+      <w:r>
+        <w:rPr>
+          <w:rFonts w:hint="default" w:ascii="Cascadia Mono" w:hAnsi="Cascadia Mono" w:eastAsia="Cascadia Mono"/>
+          <w:color w:val="000000"/>
+          <w:sz w:val="19"/>
+          <w:szCs w:val="24"/>
+          <w:highlight w:val="white"/>
+        </w:rPr>
+        <w:t xml:space="preserve">    </w:t>
+      </w:r>
+      <w:r>
+        <w:rPr>
+          <w:rFonts w:hint="default" w:ascii="Cascadia Mono" w:hAnsi="Cascadia Mono" w:eastAsia="Cascadia Mono"/>
+          <w:color w:val="008000"/>
+          <w:sz w:val="19"/>
+          <w:szCs w:val="24"/>
+          <w:highlight w:val="white"/>
+        </w:rPr>
+        <w:t>//Objeto filme recebe um objeto Filme a partir do mapeamento de filmeDTO</w:t>
+      </w:r>
+    </w:p>
+    <w:p>
+      <w:pPr>
+        <w:spacing w:beforeLines="0" w:afterLines="0"/>
+        <w:jc w:val="left"/>
+        <w:rPr>
+          <w:rFonts w:hint="default" w:ascii="Cascadia Mono" w:hAnsi="Cascadia Mono" w:eastAsia="Cascadia Mono"/>
+          <w:color w:val="000000"/>
+          <w:sz w:val="19"/>
+          <w:szCs w:val="24"/>
+          <w:highlight w:val="white"/>
+        </w:rPr>
+      </w:pPr>
+      <w:r>
+        <w:rPr>
+          <w:rFonts w:hint="default" w:ascii="Cascadia Mono" w:hAnsi="Cascadia Mono" w:eastAsia="Cascadia Mono"/>
+          <w:color w:val="000000"/>
+          <w:sz w:val="19"/>
+          <w:szCs w:val="24"/>
+          <w:highlight w:val="white"/>
+        </w:rPr>
+        <w:t xml:space="preserve">    </w:t>
+      </w:r>
+      <w:r>
+        <w:rPr>
+          <w:rFonts w:hint="default" w:ascii="Cascadia Mono" w:hAnsi="Cascadia Mono" w:eastAsia="Cascadia Mono"/>
+          <w:color w:val="2B91AF"/>
+          <w:sz w:val="19"/>
+          <w:szCs w:val="24"/>
+          <w:highlight w:val="white"/>
+        </w:rPr>
+        <w:t>Filme</w:t>
+      </w:r>
+      <w:r>
+        <w:rPr>
+          <w:rFonts w:hint="default" w:ascii="Cascadia Mono" w:hAnsi="Cascadia Mono" w:eastAsia="Cascadia Mono"/>
+          <w:color w:val="000000"/>
+          <w:sz w:val="19"/>
+          <w:szCs w:val="24"/>
+          <w:highlight w:val="white"/>
+        </w:rPr>
+        <w:t xml:space="preserve"> filme = _mapper.Map&lt;</w:t>
+      </w:r>
+      <w:r>
+        <w:rPr>
+          <w:rFonts w:hint="default" w:ascii="Cascadia Mono" w:hAnsi="Cascadia Mono" w:eastAsia="Cascadia Mono"/>
+          <w:color w:val="2B91AF"/>
+          <w:sz w:val="19"/>
+          <w:szCs w:val="24"/>
+          <w:highlight w:val="white"/>
+        </w:rPr>
+        <w:t>Filme</w:t>
+      </w:r>
+      <w:r>
+        <w:rPr>
+          <w:rFonts w:hint="default" w:ascii="Cascadia Mono" w:hAnsi="Cascadia Mono" w:eastAsia="Cascadia Mono"/>
+          <w:color w:val="000000"/>
+          <w:sz w:val="19"/>
+          <w:szCs w:val="24"/>
+          <w:highlight w:val="white"/>
+        </w:rPr>
+        <w:t>&gt;(filmeDto);</w:t>
+      </w:r>
+    </w:p>
+    <w:p>
+      <w:pPr>
+        <w:spacing w:beforeLines="0" w:afterLines="0"/>
+        <w:jc w:val="left"/>
+        <w:rPr>
+          <w:rFonts w:hint="default" w:ascii="Cascadia Mono" w:hAnsi="Cascadia Mono" w:eastAsia="Cascadia Mono"/>
+          <w:color w:val="008000"/>
+          <w:sz w:val="19"/>
+          <w:szCs w:val="24"/>
+          <w:highlight w:val="white"/>
+        </w:rPr>
+      </w:pPr>
+      <w:r>
+        <w:rPr>
+          <w:rFonts w:hint="default" w:ascii="Cascadia Mono" w:hAnsi="Cascadia Mono" w:eastAsia="Cascadia Mono"/>
+          <w:color w:val="000000"/>
+          <w:sz w:val="19"/>
+          <w:szCs w:val="24"/>
+          <w:highlight w:val="white"/>
+        </w:rPr>
+        <w:t xml:space="preserve">    _context.Filmes.Add(filme); </w:t>
+      </w:r>
+      <w:r>
+        <w:rPr>
+          <w:rFonts w:hint="default" w:ascii="Cascadia Mono" w:hAnsi="Cascadia Mono" w:eastAsia="Cascadia Mono"/>
+          <w:color w:val="008000"/>
+          <w:sz w:val="19"/>
+          <w:szCs w:val="24"/>
+          <w:highlight w:val="white"/>
+        </w:rPr>
+        <w:t>//FILME ADICIONADO A BD</w:t>
+      </w:r>
+    </w:p>
+    <w:p>
+      <w:pPr>
+        <w:spacing w:beforeLines="0" w:afterLines="0"/>
+        <w:jc w:val="left"/>
+        <w:rPr>
+          <w:rFonts w:hint="default" w:ascii="Cascadia Mono" w:hAnsi="Cascadia Mono" w:eastAsia="Cascadia Mono"/>
+          <w:color w:val="008000"/>
+          <w:sz w:val="19"/>
+          <w:szCs w:val="24"/>
+          <w:highlight w:val="white"/>
+        </w:rPr>
+      </w:pPr>
+      <w:r>
+        <w:rPr>
+          <w:rFonts w:hint="default" w:ascii="Cascadia Mono" w:hAnsi="Cascadia Mono" w:eastAsia="Cascadia Mono"/>
+          <w:color w:val="000000"/>
+          <w:sz w:val="19"/>
+          <w:szCs w:val="24"/>
+          <w:highlight w:val="white"/>
+        </w:rPr>
+        <w:t xml:space="preserve">    _context.SaveChanges(); </w:t>
+      </w:r>
+      <w:r>
+        <w:rPr>
+          <w:rFonts w:hint="default" w:ascii="Cascadia Mono" w:hAnsi="Cascadia Mono" w:eastAsia="Cascadia Mono"/>
+          <w:color w:val="008000"/>
+          <w:sz w:val="19"/>
+          <w:szCs w:val="24"/>
+          <w:highlight w:val="white"/>
+        </w:rPr>
+        <w:t>//MUDANÇAS SALVAS NA BD</w:t>
+      </w:r>
+    </w:p>
+    <w:p>
+      <w:pPr>
+        <w:spacing w:beforeLines="0" w:afterLines="0"/>
+        <w:jc w:val="left"/>
+        <w:rPr>
+          <w:rFonts w:hint="default" w:ascii="Cascadia Mono" w:hAnsi="Cascadia Mono" w:eastAsia="Cascadia Mono"/>
+          <w:color w:val="000000"/>
+          <w:sz w:val="19"/>
+          <w:szCs w:val="24"/>
+          <w:highlight w:val="white"/>
+        </w:rPr>
+      </w:pPr>
+      <w:r>
+        <w:rPr>
+          <w:rFonts w:hint="default" w:ascii="Cascadia Mono" w:hAnsi="Cascadia Mono" w:eastAsia="Cascadia Mono"/>
+          <w:color w:val="000000"/>
+          <w:sz w:val="19"/>
+          <w:szCs w:val="24"/>
+          <w:highlight w:val="white"/>
+        </w:rPr>
+        <w:t xml:space="preserve">    </w:t>
+      </w:r>
+      <w:r>
+        <w:rPr>
+          <w:rFonts w:hint="default" w:ascii="Cascadia Mono" w:hAnsi="Cascadia Mono" w:eastAsia="Cascadia Mono"/>
+          <w:color w:val="0000FF"/>
+          <w:sz w:val="19"/>
+          <w:szCs w:val="24"/>
+          <w:highlight w:val="white"/>
+        </w:rPr>
+        <w:t>return</w:t>
+      </w:r>
+      <w:r>
+        <w:rPr>
+          <w:rFonts w:hint="default" w:ascii="Cascadia Mono" w:hAnsi="Cascadia Mono" w:eastAsia="Cascadia Mono"/>
+          <w:color w:val="000000"/>
+          <w:sz w:val="19"/>
+          <w:szCs w:val="24"/>
+          <w:highlight w:val="white"/>
+        </w:rPr>
+        <w:t xml:space="preserve"> CreatedAtAction(</w:t>
+      </w:r>
+      <w:r>
+        <w:rPr>
+          <w:rFonts w:hint="default" w:ascii="Cascadia Mono" w:hAnsi="Cascadia Mono" w:eastAsia="Cascadia Mono"/>
+          <w:color w:val="0000FF"/>
+          <w:sz w:val="19"/>
+          <w:szCs w:val="24"/>
+          <w:highlight w:val="white"/>
+        </w:rPr>
+        <w:t>nameof</w:t>
+      </w:r>
+      <w:r>
+        <w:rPr>
+          <w:rFonts w:hint="default" w:ascii="Cascadia Mono" w:hAnsi="Cascadia Mono" w:eastAsia="Cascadia Mono"/>
+          <w:color w:val="000000"/>
+          <w:sz w:val="19"/>
+          <w:szCs w:val="24"/>
+          <w:highlight w:val="white"/>
+        </w:rPr>
+        <w:t xml:space="preserve">(RecuperaFilmePorId), </w:t>
+      </w:r>
+    </w:p>
+    <w:p>
+      <w:pPr>
+        <w:spacing w:beforeLines="0" w:afterLines="0"/>
+        <w:jc w:val="left"/>
+        <w:rPr>
+          <w:rFonts w:hint="default" w:ascii="Cascadia Mono" w:hAnsi="Cascadia Mono" w:eastAsia="Cascadia Mono"/>
+          <w:color w:val="000000"/>
+          <w:sz w:val="19"/>
+          <w:szCs w:val="24"/>
+          <w:highlight w:val="white"/>
+        </w:rPr>
+      </w:pPr>
+      <w:r>
+        <w:rPr>
+          <w:rFonts w:hint="default" w:ascii="Cascadia Mono" w:hAnsi="Cascadia Mono" w:eastAsia="Cascadia Mono"/>
+          <w:color w:val="000000"/>
+          <w:sz w:val="19"/>
+          <w:szCs w:val="24"/>
+          <w:highlight w:val="white"/>
+        </w:rPr>
+        <w:t xml:space="preserve">                           </w:t>
+      </w:r>
+      <w:r>
+        <w:rPr>
+          <w:rFonts w:hint="default" w:ascii="Cascadia Mono" w:hAnsi="Cascadia Mono" w:eastAsia="Cascadia Mono"/>
+          <w:color w:val="0000FF"/>
+          <w:sz w:val="19"/>
+          <w:szCs w:val="24"/>
+          <w:highlight w:val="white"/>
+        </w:rPr>
+        <w:t>new</w:t>
+      </w:r>
+      <w:r>
+        <w:rPr>
+          <w:rFonts w:hint="default" w:ascii="Cascadia Mono" w:hAnsi="Cascadia Mono" w:eastAsia="Cascadia Mono"/>
+          <w:color w:val="000000"/>
+          <w:sz w:val="19"/>
+          <w:szCs w:val="24"/>
+          <w:highlight w:val="white"/>
+        </w:rPr>
+        <w:t xml:space="preserve"> { id = filme.Id }, </w:t>
+      </w:r>
+    </w:p>
+    <w:p>
+      <w:pPr>
+        <w:spacing w:beforeLines="0" w:afterLines="0"/>
+        <w:jc w:val="left"/>
+        <w:rPr>
+          <w:rFonts w:hint="default" w:ascii="Cascadia Mono" w:hAnsi="Cascadia Mono" w:eastAsia="Cascadia Mono"/>
+          <w:color w:val="000000"/>
+          <w:sz w:val="19"/>
+          <w:szCs w:val="24"/>
+          <w:highlight w:val="white"/>
+        </w:rPr>
+      </w:pPr>
+      <w:r>
+        <w:rPr>
+          <w:rFonts w:hint="default" w:ascii="Cascadia Mono" w:hAnsi="Cascadia Mono" w:eastAsia="Cascadia Mono"/>
+          <w:color w:val="000000"/>
+          <w:sz w:val="19"/>
+          <w:szCs w:val="24"/>
+          <w:highlight w:val="white"/>
+        </w:rPr>
+        <w:t xml:space="preserve">                           filme);</w:t>
+      </w:r>
+    </w:p>
+    <w:p>
+      <w:pPr>
+        <w:spacing w:beforeLines="0" w:afterLines="0"/>
+        <w:jc w:val="left"/>
+        <w:rPr>
+          <w:rFonts w:hint="default" w:ascii="Cascadia Mono" w:hAnsi="Cascadia Mono" w:eastAsia="Cascadia Mono"/>
+          <w:color w:val="000000"/>
+          <w:sz w:val="19"/>
+          <w:szCs w:val="24"/>
+          <w:highlight w:val="white"/>
+        </w:rPr>
+      </w:pPr>
+    </w:p>
+    <w:p>
+      <w:pPr>
+        <w:spacing w:beforeLines="0" w:afterLines="0"/>
+        <w:jc w:val="left"/>
+        <w:rPr>
+          <w:rFonts w:hint="default" w:ascii="Cascadia Mono" w:hAnsi="Cascadia Mono" w:eastAsia="Cascadia Mono"/>
+          <w:color w:val="008000"/>
+          <w:sz w:val="19"/>
+          <w:szCs w:val="24"/>
+          <w:highlight w:val="white"/>
+        </w:rPr>
+      </w:pPr>
+      <w:r>
+        <w:rPr>
+          <w:rFonts w:hint="default" w:ascii="Cascadia Mono" w:hAnsi="Cascadia Mono" w:eastAsia="Cascadia Mono"/>
+          <w:color w:val="000000"/>
+          <w:sz w:val="19"/>
+          <w:szCs w:val="24"/>
+          <w:highlight w:val="white"/>
+        </w:rPr>
+        <w:t xml:space="preserve">    </w:t>
+      </w:r>
+      <w:r>
+        <w:rPr>
+          <w:rFonts w:hint="default" w:ascii="Cascadia Mono" w:hAnsi="Cascadia Mono" w:eastAsia="Cascadia Mono"/>
+          <w:color w:val="008000"/>
+          <w:sz w:val="19"/>
+          <w:szCs w:val="24"/>
+          <w:highlight w:val="white"/>
+        </w:rPr>
+        <w:t>//CreatedAtAction - MÉTODO PADRÃO REST - RETORNA O OBJETO ADICIONADO E O SEU CAMINHO</w:t>
+      </w:r>
+    </w:p>
+    <w:p>
+      <w:pPr>
+        <w:spacing w:beforeLines="0" w:afterLines="0"/>
+        <w:jc w:val="left"/>
+        <w:rPr>
+          <w:rFonts w:hint="default" w:ascii="Cascadia Mono" w:hAnsi="Cascadia Mono" w:eastAsia="Cascadia Mono"/>
+          <w:color w:val="008000"/>
+          <w:sz w:val="19"/>
+          <w:szCs w:val="24"/>
+          <w:highlight w:val="white"/>
+        </w:rPr>
+      </w:pPr>
+      <w:r>
+        <w:rPr>
+          <w:rFonts w:hint="default" w:ascii="Cascadia Mono" w:hAnsi="Cascadia Mono" w:eastAsia="Cascadia Mono"/>
+          <w:color w:val="000000"/>
+          <w:sz w:val="19"/>
+          <w:szCs w:val="24"/>
+          <w:highlight w:val="white"/>
+        </w:rPr>
+        <w:t xml:space="preserve">    </w:t>
+      </w:r>
+      <w:r>
+        <w:rPr>
+          <w:rFonts w:hint="default" w:ascii="Cascadia Mono" w:hAnsi="Cascadia Mono" w:eastAsia="Cascadia Mono"/>
+          <w:color w:val="008000"/>
+          <w:sz w:val="19"/>
+          <w:szCs w:val="24"/>
+          <w:highlight w:val="white"/>
+        </w:rPr>
+        <w:t>//nameof(RecuperaFilmePorId) new { id = filme.Id } - CAMINHO DO OBJETO CRIADO</w:t>
+      </w:r>
+    </w:p>
+    <w:p>
+      <w:pPr>
+        <w:spacing w:beforeLines="0" w:afterLines="0"/>
+        <w:jc w:val="left"/>
+        <w:rPr>
+          <w:rFonts w:hint="default" w:ascii="Cascadia Mono" w:hAnsi="Cascadia Mono" w:eastAsia="Cascadia Mono"/>
+          <w:color w:val="008000"/>
+          <w:sz w:val="19"/>
+          <w:szCs w:val="24"/>
+          <w:highlight w:val="white"/>
+        </w:rPr>
+      </w:pPr>
+      <w:r>
+        <w:rPr>
+          <w:rFonts w:hint="default" w:ascii="Cascadia Mono" w:hAnsi="Cascadia Mono" w:eastAsia="Cascadia Mono"/>
+          <w:color w:val="000000"/>
+          <w:sz w:val="19"/>
+          <w:szCs w:val="24"/>
+          <w:highlight w:val="white"/>
+        </w:rPr>
+        <w:t xml:space="preserve">    </w:t>
+      </w:r>
+      <w:r>
+        <w:rPr>
+          <w:rFonts w:hint="default" w:ascii="Cascadia Mono" w:hAnsi="Cascadia Mono" w:eastAsia="Cascadia Mono"/>
+          <w:color w:val="008000"/>
+          <w:sz w:val="19"/>
+          <w:szCs w:val="24"/>
+          <w:highlight w:val="white"/>
+        </w:rPr>
+        <w:t>//filme - OBJETO CRIADO</w:t>
+      </w:r>
+    </w:p>
+    <w:p>
+      <w:pPr>
+        <w:ind w:left="0" w:leftChars="0" w:firstLine="0" w:firstLineChars="0"/>
+        <w:rPr>
+          <w:rFonts w:hint="default" w:ascii="Cascadia Mono" w:hAnsi="Cascadia Mono" w:cs="Cascadia Mono"/>
+          <w:sz w:val="24"/>
+          <w:szCs w:val="24"/>
+          <w:lang w:val="pt-BR"/>
+        </w:rPr>
+      </w:pPr>
+      <w:r>
+        <w:rPr>
+          <w:rFonts w:hint="default" w:ascii="Cascadia Mono" w:hAnsi="Cascadia Mono" w:eastAsia="Cascadia Mono"/>
+          <w:color w:val="000000"/>
+          <w:sz w:val="19"/>
+          <w:szCs w:val="24"/>
+          <w:highlight w:val="white"/>
+        </w:rPr>
+        <w:t>}</w:t>
+      </w:r>
+    </w:p>
+    <w:p>
+      <w:pPr>
+        <w:ind w:left="0" w:leftChars="0" w:firstLine="0" w:firstLineChars="0"/>
+        <w:rPr>
+          <w:rFonts w:hint="default" w:ascii="Cascadia Mono" w:hAnsi="Cascadia Mono" w:cs="Cascadia Mono"/>
+          <w:sz w:val="24"/>
+          <w:szCs w:val="24"/>
+          <w:lang w:val="pt-BR"/>
+        </w:rPr>
+      </w:pPr>
+    </w:p>
+    <w:p>
+      <w:pPr>
+        <w:ind w:left="0" w:leftChars="0" w:firstLine="0" w:firstLineChars="0"/>
+        <w:rPr>
+          <w:rFonts w:hint="default" w:ascii="Cascadia Mono" w:hAnsi="Cascadia Mono" w:cs="Cascadia Mono"/>
+          <w:sz w:val="24"/>
+          <w:szCs w:val="24"/>
+          <w:lang w:val="pt-BR"/>
+        </w:rPr>
+      </w:pPr>
+      <w:r>
+        <w:rPr>
+          <w:rFonts w:hint="default" w:ascii="Cascadia Mono" w:hAnsi="Cascadia Mono" w:cs="Cascadia Mono"/>
+          <w:sz w:val="24"/>
+          <w:szCs w:val="24"/>
+          <w:lang w:val="pt-BR"/>
+        </w:rPr>
+        <w:t>Program-&gt;</w:t>
+      </w:r>
+    </w:p>
+    <w:p>
+      <w:pPr>
+        <w:spacing w:beforeLines="0" w:afterLines="0"/>
+        <w:jc w:val="left"/>
+        <w:rPr>
+          <w:rFonts w:hint="default" w:ascii="Cascadia Mono" w:hAnsi="Cascadia Mono" w:eastAsia="Cascadia Mono"/>
+          <w:color w:val="000000"/>
+          <w:sz w:val="19"/>
+          <w:szCs w:val="24"/>
+          <w:highlight w:val="white"/>
+        </w:rPr>
+      </w:pPr>
+      <w:r>
+        <w:rPr>
+          <w:rFonts w:hint="default" w:ascii="Cascadia Mono" w:hAnsi="Cascadia Mono" w:eastAsia="Cascadia Mono"/>
+          <w:color w:val="000000"/>
+          <w:sz w:val="19"/>
+          <w:szCs w:val="24"/>
+          <w:highlight w:val="white"/>
+        </w:rPr>
+        <w:t>builder.Services.AddSwaggerGen(c =&gt;</w:t>
+      </w:r>
+    </w:p>
+    <w:p>
+      <w:pPr>
+        <w:spacing w:beforeLines="0" w:afterLines="0"/>
+        <w:jc w:val="left"/>
+        <w:rPr>
+          <w:rFonts w:hint="default" w:ascii="Cascadia Mono" w:hAnsi="Cascadia Mono" w:eastAsia="Cascadia Mono"/>
+          <w:color w:val="000000"/>
+          <w:sz w:val="19"/>
+          <w:szCs w:val="24"/>
+          <w:highlight w:val="white"/>
+        </w:rPr>
+      </w:pPr>
+      <w:r>
+        <w:rPr>
+          <w:rFonts w:hint="default" w:ascii="Cascadia Mono" w:hAnsi="Cascadia Mono" w:eastAsia="Cascadia Mono"/>
+          <w:color w:val="000000"/>
+          <w:sz w:val="19"/>
+          <w:szCs w:val="24"/>
+          <w:highlight w:val="white"/>
+        </w:rPr>
+        <w:t>{</w:t>
+      </w:r>
+    </w:p>
+    <w:p>
+      <w:pPr>
+        <w:spacing w:beforeLines="0" w:afterLines="0"/>
+        <w:jc w:val="left"/>
+        <w:rPr>
+          <w:rFonts w:hint="default" w:ascii="Cascadia Mono" w:hAnsi="Cascadia Mono" w:eastAsia="Cascadia Mono"/>
+          <w:color w:val="000000"/>
+          <w:sz w:val="19"/>
+          <w:szCs w:val="24"/>
+          <w:highlight w:val="white"/>
+        </w:rPr>
+      </w:pPr>
+      <w:r>
+        <w:rPr>
+          <w:rFonts w:hint="default" w:ascii="Cascadia Mono" w:hAnsi="Cascadia Mono" w:eastAsia="Cascadia Mono"/>
+          <w:color w:val="000000"/>
+          <w:sz w:val="19"/>
+          <w:szCs w:val="24"/>
+          <w:highlight w:val="white"/>
+        </w:rPr>
+        <w:t xml:space="preserve">    c.SwaggerDoc(</w:t>
+      </w:r>
+      <w:r>
+        <w:rPr>
+          <w:rFonts w:hint="default" w:ascii="Cascadia Mono" w:hAnsi="Cascadia Mono" w:eastAsia="Cascadia Mono"/>
+          <w:color w:val="A31515"/>
+          <w:sz w:val="19"/>
+          <w:szCs w:val="24"/>
+          <w:highlight w:val="white"/>
+        </w:rPr>
+        <w:t>"v1"</w:t>
+      </w:r>
+      <w:r>
+        <w:rPr>
+          <w:rFonts w:hint="default" w:ascii="Cascadia Mono" w:hAnsi="Cascadia Mono" w:eastAsia="Cascadia Mono"/>
+          <w:color w:val="000000"/>
+          <w:sz w:val="19"/>
+          <w:szCs w:val="24"/>
+          <w:highlight w:val="white"/>
+        </w:rPr>
+        <w:t xml:space="preserve">, </w:t>
+      </w:r>
+      <w:r>
+        <w:rPr>
+          <w:rFonts w:hint="default" w:ascii="Cascadia Mono" w:hAnsi="Cascadia Mono" w:eastAsia="Cascadia Mono"/>
+          <w:color w:val="0000FF"/>
+          <w:sz w:val="19"/>
+          <w:szCs w:val="24"/>
+          <w:highlight w:val="white"/>
+        </w:rPr>
+        <w:t>new</w:t>
+      </w:r>
+      <w:r>
+        <w:rPr>
+          <w:rFonts w:hint="default" w:ascii="Cascadia Mono" w:hAnsi="Cascadia Mono" w:eastAsia="Cascadia Mono"/>
+          <w:color w:val="000000"/>
+          <w:sz w:val="19"/>
+          <w:szCs w:val="24"/>
+          <w:highlight w:val="white"/>
+        </w:rPr>
+        <w:t xml:space="preserve"> Microsoft.OpenApi.Models.</w:t>
+      </w:r>
+      <w:r>
+        <w:rPr>
+          <w:rFonts w:hint="default" w:ascii="Cascadia Mono" w:hAnsi="Cascadia Mono" w:eastAsia="Cascadia Mono"/>
+          <w:color w:val="2B91AF"/>
+          <w:sz w:val="19"/>
+          <w:szCs w:val="24"/>
+          <w:highlight w:val="white"/>
+        </w:rPr>
+        <w:t>OpenApiInfo</w:t>
+      </w:r>
+      <w:r>
+        <w:rPr>
+          <w:rFonts w:hint="default" w:ascii="Cascadia Mono" w:hAnsi="Cascadia Mono" w:eastAsia="Cascadia Mono"/>
+          <w:color w:val="000000"/>
+          <w:sz w:val="19"/>
+          <w:szCs w:val="24"/>
+          <w:highlight w:val="white"/>
+        </w:rPr>
+        <w:t xml:space="preserve"> { Title = </w:t>
+      </w:r>
+      <w:r>
+        <w:rPr>
+          <w:rFonts w:hint="default" w:ascii="Cascadia Mono" w:hAnsi="Cascadia Mono" w:eastAsia="Cascadia Mono"/>
+          <w:color w:val="A31515"/>
+          <w:sz w:val="19"/>
+          <w:szCs w:val="24"/>
+          <w:highlight w:val="white"/>
+        </w:rPr>
+        <w:t>"FilmesApi"</w:t>
+      </w:r>
+      <w:r>
+        <w:rPr>
+          <w:rFonts w:hint="default" w:ascii="Cascadia Mono" w:hAnsi="Cascadia Mono" w:eastAsia="Cascadia Mono"/>
+          <w:color w:val="000000"/>
+          <w:sz w:val="19"/>
+          <w:szCs w:val="24"/>
+          <w:highlight w:val="white"/>
+        </w:rPr>
+        <w:t xml:space="preserve">, Version = </w:t>
+      </w:r>
+      <w:r>
+        <w:rPr>
+          <w:rFonts w:hint="default" w:ascii="Cascadia Mono" w:hAnsi="Cascadia Mono" w:eastAsia="Cascadia Mono"/>
+          <w:color w:val="A31515"/>
+          <w:sz w:val="19"/>
+          <w:szCs w:val="24"/>
+          <w:highlight w:val="white"/>
+        </w:rPr>
+        <w:t>"v1"</w:t>
+      </w:r>
+      <w:r>
+        <w:rPr>
+          <w:rFonts w:hint="default" w:ascii="Cascadia Mono" w:hAnsi="Cascadia Mono" w:eastAsia="Cascadia Mono"/>
+          <w:color w:val="000000"/>
+          <w:sz w:val="19"/>
+          <w:szCs w:val="24"/>
+          <w:highlight w:val="white"/>
+        </w:rPr>
+        <w:t xml:space="preserve"> });</w:t>
+      </w:r>
+    </w:p>
+    <w:p>
+      <w:pPr>
+        <w:spacing w:beforeLines="0" w:afterLines="0"/>
+        <w:jc w:val="left"/>
+        <w:rPr>
+          <w:rFonts w:hint="default" w:ascii="Cascadia Mono" w:hAnsi="Cascadia Mono" w:eastAsia="Cascadia Mono"/>
+          <w:color w:val="000000"/>
+          <w:sz w:val="19"/>
+          <w:szCs w:val="24"/>
+          <w:highlight w:val="white"/>
+        </w:rPr>
+      </w:pPr>
+      <w:r>
+        <w:rPr>
+          <w:rFonts w:hint="default" w:ascii="Cascadia Mono" w:hAnsi="Cascadia Mono" w:eastAsia="Cascadia Mono"/>
+          <w:color w:val="000000"/>
+          <w:sz w:val="19"/>
+          <w:szCs w:val="24"/>
+          <w:highlight w:val="white"/>
+        </w:rPr>
+        <w:t xml:space="preserve">    </w:t>
+      </w:r>
+      <w:r>
+        <w:rPr>
+          <w:rFonts w:hint="default" w:ascii="Cascadia Mono" w:hAnsi="Cascadia Mono" w:eastAsia="Cascadia Mono"/>
+          <w:color w:val="0000FF"/>
+          <w:sz w:val="19"/>
+          <w:szCs w:val="24"/>
+          <w:highlight w:val="white"/>
+        </w:rPr>
+        <w:t>var</w:t>
+      </w:r>
+      <w:r>
+        <w:rPr>
+          <w:rFonts w:hint="default" w:ascii="Cascadia Mono" w:hAnsi="Cascadia Mono" w:eastAsia="Cascadia Mono"/>
+          <w:color w:val="000000"/>
+          <w:sz w:val="19"/>
+          <w:szCs w:val="24"/>
+          <w:highlight w:val="white"/>
+        </w:rPr>
+        <w:t xml:space="preserve"> xmlFile = </w:t>
+      </w:r>
+      <w:r>
+        <w:rPr>
+          <w:rFonts w:hint="default" w:ascii="Cascadia Mono" w:hAnsi="Cascadia Mono" w:eastAsia="Cascadia Mono"/>
+          <w:color w:val="A31515"/>
+          <w:sz w:val="19"/>
+          <w:szCs w:val="24"/>
+          <w:highlight w:val="white"/>
+        </w:rPr>
+        <w:t>$"</w:t>
+      </w:r>
+      <w:r>
+        <w:rPr>
+          <w:rFonts w:hint="default" w:ascii="Cascadia Mono" w:hAnsi="Cascadia Mono" w:eastAsia="Cascadia Mono"/>
+          <w:color w:val="000000"/>
+          <w:sz w:val="19"/>
+          <w:szCs w:val="24"/>
+          <w:highlight w:val="white"/>
+        </w:rPr>
+        <w:t>{</w:t>
+      </w:r>
+      <w:r>
+        <w:rPr>
+          <w:rFonts w:hint="default" w:ascii="Cascadia Mono" w:hAnsi="Cascadia Mono" w:eastAsia="Cascadia Mono"/>
+          <w:color w:val="2B91AF"/>
+          <w:sz w:val="19"/>
+          <w:szCs w:val="24"/>
+          <w:highlight w:val="white"/>
+        </w:rPr>
+        <w:t>Assembly</w:t>
+      </w:r>
+      <w:r>
+        <w:rPr>
+          <w:rFonts w:hint="default" w:ascii="Cascadia Mono" w:hAnsi="Cascadia Mono" w:eastAsia="Cascadia Mono"/>
+          <w:color w:val="000000"/>
+          <w:sz w:val="19"/>
+          <w:szCs w:val="24"/>
+          <w:highlight w:val="white"/>
+        </w:rPr>
+        <w:t>.GetExecutingAssembly().GetName().Name}</w:t>
+      </w:r>
+      <w:r>
+        <w:rPr>
+          <w:rFonts w:hint="default" w:ascii="Cascadia Mono" w:hAnsi="Cascadia Mono" w:eastAsia="Cascadia Mono"/>
+          <w:color w:val="A31515"/>
+          <w:sz w:val="19"/>
+          <w:szCs w:val="24"/>
+          <w:highlight w:val="white"/>
+        </w:rPr>
+        <w:t>.xml"</w:t>
+      </w:r>
+      <w:r>
+        <w:rPr>
+          <w:rFonts w:hint="default" w:ascii="Cascadia Mono" w:hAnsi="Cascadia Mono" w:eastAsia="Cascadia Mono"/>
+          <w:color w:val="000000"/>
+          <w:sz w:val="19"/>
+          <w:szCs w:val="24"/>
+          <w:highlight w:val="white"/>
+        </w:rPr>
+        <w:t>;</w:t>
+      </w:r>
+    </w:p>
+    <w:p>
+      <w:pPr>
+        <w:spacing w:beforeLines="0" w:afterLines="0"/>
+        <w:jc w:val="left"/>
+        <w:rPr>
+          <w:rFonts w:hint="default" w:ascii="Cascadia Mono" w:hAnsi="Cascadia Mono" w:eastAsia="Cascadia Mono"/>
+          <w:color w:val="000000"/>
+          <w:sz w:val="19"/>
+          <w:szCs w:val="24"/>
+          <w:highlight w:val="white"/>
+        </w:rPr>
+      </w:pPr>
+      <w:r>
+        <w:rPr>
+          <w:rFonts w:hint="default" w:ascii="Cascadia Mono" w:hAnsi="Cascadia Mono" w:eastAsia="Cascadia Mono"/>
+          <w:color w:val="000000"/>
+          <w:sz w:val="19"/>
+          <w:szCs w:val="24"/>
+          <w:highlight w:val="white"/>
+        </w:rPr>
+        <w:t xml:space="preserve">    </w:t>
+      </w:r>
+      <w:r>
+        <w:rPr>
+          <w:rFonts w:hint="default" w:ascii="Cascadia Mono" w:hAnsi="Cascadia Mono" w:eastAsia="Cascadia Mono"/>
+          <w:color w:val="0000FF"/>
+          <w:sz w:val="19"/>
+          <w:szCs w:val="24"/>
+          <w:highlight w:val="white"/>
+        </w:rPr>
+        <w:t>var</w:t>
+      </w:r>
+      <w:r>
+        <w:rPr>
+          <w:rFonts w:hint="default" w:ascii="Cascadia Mono" w:hAnsi="Cascadia Mono" w:eastAsia="Cascadia Mono"/>
+          <w:color w:val="000000"/>
+          <w:sz w:val="19"/>
+          <w:szCs w:val="24"/>
+          <w:highlight w:val="white"/>
+        </w:rPr>
+        <w:t xml:space="preserve"> xmlPath = </w:t>
+      </w:r>
+      <w:r>
+        <w:rPr>
+          <w:rFonts w:hint="default" w:ascii="Cascadia Mono" w:hAnsi="Cascadia Mono" w:eastAsia="Cascadia Mono"/>
+          <w:color w:val="2B91AF"/>
+          <w:sz w:val="19"/>
+          <w:szCs w:val="24"/>
+          <w:highlight w:val="white"/>
+        </w:rPr>
+        <w:t>Path</w:t>
+      </w:r>
+      <w:r>
+        <w:rPr>
+          <w:rFonts w:hint="default" w:ascii="Cascadia Mono" w:hAnsi="Cascadia Mono" w:eastAsia="Cascadia Mono"/>
+          <w:color w:val="000000"/>
+          <w:sz w:val="19"/>
+          <w:szCs w:val="24"/>
+          <w:highlight w:val="white"/>
+        </w:rPr>
+        <w:t>.Combine(</w:t>
+      </w:r>
+      <w:r>
+        <w:rPr>
+          <w:rFonts w:hint="default" w:ascii="Cascadia Mono" w:hAnsi="Cascadia Mono" w:eastAsia="Cascadia Mono"/>
+          <w:color w:val="2B91AF"/>
+          <w:sz w:val="19"/>
+          <w:szCs w:val="24"/>
+          <w:highlight w:val="white"/>
+        </w:rPr>
+        <w:t>AppContext</w:t>
+      </w:r>
+      <w:r>
+        <w:rPr>
+          <w:rFonts w:hint="default" w:ascii="Cascadia Mono" w:hAnsi="Cascadia Mono" w:eastAsia="Cascadia Mono"/>
+          <w:color w:val="000000"/>
+          <w:sz w:val="19"/>
+          <w:szCs w:val="24"/>
+          <w:highlight w:val="white"/>
+        </w:rPr>
+        <w:t>.BaseDirectory, xmlFile);</w:t>
+      </w:r>
+    </w:p>
+    <w:p>
+      <w:pPr>
+        <w:spacing w:beforeLines="0" w:afterLines="0"/>
+        <w:jc w:val="left"/>
+        <w:rPr>
+          <w:rFonts w:hint="default" w:ascii="Cascadia Mono" w:hAnsi="Cascadia Mono" w:eastAsia="Cascadia Mono"/>
+          <w:color w:val="000000"/>
+          <w:sz w:val="19"/>
+          <w:szCs w:val="24"/>
+          <w:highlight w:val="white"/>
+        </w:rPr>
+      </w:pPr>
+      <w:r>
+        <w:rPr>
+          <w:rFonts w:hint="default" w:ascii="Cascadia Mono" w:hAnsi="Cascadia Mono" w:eastAsia="Cascadia Mono"/>
+          <w:color w:val="000000"/>
+          <w:sz w:val="19"/>
+          <w:szCs w:val="24"/>
+          <w:highlight w:val="white"/>
+        </w:rPr>
+        <w:t xml:space="preserve">    c.IncludeXmlComments(xmlPath);</w:t>
+      </w:r>
+    </w:p>
+    <w:p>
+      <w:pPr>
+        <w:ind w:left="0" w:leftChars="0" w:firstLine="0" w:firstLineChars="0"/>
+        <w:rPr>
+          <w:rFonts w:hint="default" w:ascii="Cascadia Mono" w:hAnsi="Cascadia Mono" w:eastAsia="Cascadia Mono"/>
+          <w:color w:val="000000"/>
+          <w:sz w:val="19"/>
+          <w:szCs w:val="24"/>
+          <w:highlight w:val="white"/>
+        </w:rPr>
+      </w:pPr>
+      <w:r>
+        <w:rPr>
+          <w:rFonts w:hint="default" w:ascii="Cascadia Mono" w:hAnsi="Cascadia Mono" w:eastAsia="Cascadia Mono"/>
+          <w:color w:val="000000"/>
+          <w:sz w:val="19"/>
+          <w:szCs w:val="24"/>
+          <w:highlight w:val="white"/>
+        </w:rPr>
+        <w:t>});</w:t>
+      </w:r>
+    </w:p>
+    <w:p>
+      <w:pPr>
+        <w:ind w:left="0" w:leftChars="0" w:firstLine="0" w:firstLineChars="0"/>
+        <w:rPr>
+          <w:rFonts w:hint="default" w:ascii="Cascadia Mono" w:hAnsi="Cascadia Mono" w:eastAsia="Cascadia Mono"/>
+          <w:color w:val="000000"/>
+          <w:sz w:val="19"/>
+          <w:szCs w:val="24"/>
+          <w:highlight w:val="white"/>
+        </w:rPr>
+      </w:pPr>
+    </w:p>
+    <w:p>
+      <w:pPr>
+        <w:ind w:left="0" w:leftChars="0" w:firstLine="0" w:firstLineChars="0"/>
+        <w:rPr>
+          <w:rFonts w:hint="default" w:ascii="Cascadia Mono" w:hAnsi="Cascadia Mono" w:eastAsia="Cascadia Mono"/>
+          <w:color w:val="000000"/>
+          <w:sz w:val="24"/>
+          <w:szCs w:val="24"/>
+          <w:highlight w:val="white"/>
+          <w:lang w:val="pt-BR"/>
+        </w:rPr>
+      </w:pPr>
+      <w:r>
+        <w:rPr>
+          <w:rFonts w:hint="default" w:ascii="Cascadia Mono" w:hAnsi="Cascadia Mono" w:eastAsia="Cascadia Mono"/>
+          <w:color w:val="000000"/>
+          <w:sz w:val="24"/>
+          <w:szCs w:val="24"/>
+          <w:highlight w:val="white"/>
+          <w:lang w:val="pt-BR"/>
+        </w:rPr>
+        <w:t>Clique duplo no projeto-&gt;</w:t>
+      </w:r>
+    </w:p>
+    <w:p>
+      <w:pPr>
+        <w:spacing w:beforeLines="0" w:afterLines="0"/>
+        <w:jc w:val="left"/>
+        <w:rPr>
+          <w:rFonts w:hint="default" w:ascii="Cascadia Mono" w:hAnsi="Cascadia Mono" w:eastAsia="Cascadia Mono"/>
+          <w:color w:val="0000FF"/>
+          <w:sz w:val="19"/>
+          <w:szCs w:val="24"/>
+          <w:highlight w:val="white"/>
+        </w:rPr>
+      </w:pPr>
+      <w:r>
+        <w:rPr>
+          <w:rFonts w:hint="default" w:ascii="Cascadia Mono" w:hAnsi="Cascadia Mono" w:eastAsia="Cascadia Mono"/>
+          <w:color w:val="0000FF"/>
+          <w:sz w:val="19"/>
+          <w:szCs w:val="24"/>
+          <w:highlight w:val="white"/>
+        </w:rPr>
+        <w:t xml:space="preserve"> &lt;</w:t>
+      </w:r>
+      <w:r>
+        <w:rPr>
+          <w:rFonts w:hint="default" w:ascii="Cascadia Mono" w:hAnsi="Cascadia Mono" w:eastAsia="Cascadia Mono"/>
+          <w:color w:val="A31515"/>
+          <w:sz w:val="19"/>
+          <w:szCs w:val="24"/>
+          <w:highlight w:val="white"/>
+        </w:rPr>
+        <w:t>PropertyGroup</w:t>
+      </w:r>
+      <w:r>
+        <w:rPr>
+          <w:rFonts w:hint="default" w:ascii="Cascadia Mono" w:hAnsi="Cascadia Mono" w:eastAsia="Cascadia Mono"/>
+          <w:color w:val="0000FF"/>
+          <w:sz w:val="19"/>
+          <w:szCs w:val="24"/>
+          <w:highlight w:val="white"/>
+        </w:rPr>
+        <w:t>&gt;</w:t>
+      </w:r>
+    </w:p>
+    <w:p>
+      <w:pPr>
+        <w:spacing w:beforeLines="0" w:afterLines="0"/>
+        <w:jc w:val="left"/>
+        <w:rPr>
+          <w:rFonts w:hint="default" w:ascii="Cascadia Mono" w:hAnsi="Cascadia Mono" w:eastAsia="Cascadia Mono"/>
+          <w:color w:val="0000FF"/>
+          <w:sz w:val="19"/>
+          <w:szCs w:val="24"/>
+          <w:highlight w:val="white"/>
+        </w:rPr>
+      </w:pPr>
+      <w:r>
+        <w:rPr>
+          <w:rFonts w:hint="default" w:ascii="Cascadia Mono" w:hAnsi="Cascadia Mono" w:eastAsia="Cascadia Mono"/>
+          <w:color w:val="0000FF"/>
+          <w:sz w:val="19"/>
+          <w:szCs w:val="24"/>
+          <w:highlight w:val="white"/>
+        </w:rPr>
+        <w:t xml:space="preserve">   &lt;</w:t>
+      </w:r>
+      <w:r>
+        <w:rPr>
+          <w:rFonts w:hint="default" w:ascii="Cascadia Mono" w:hAnsi="Cascadia Mono" w:eastAsia="Cascadia Mono"/>
+          <w:color w:val="A31515"/>
+          <w:sz w:val="19"/>
+          <w:szCs w:val="24"/>
+          <w:highlight w:val="white"/>
+        </w:rPr>
+        <w:t>TargetFramework</w:t>
+      </w:r>
+      <w:r>
+        <w:rPr>
+          <w:rFonts w:hint="default" w:ascii="Cascadia Mono" w:hAnsi="Cascadia Mono" w:eastAsia="Cascadia Mono"/>
+          <w:color w:val="0000FF"/>
+          <w:sz w:val="19"/>
+          <w:szCs w:val="24"/>
+          <w:highlight w:val="white"/>
+        </w:rPr>
+        <w:t>&gt;</w:t>
+      </w:r>
+      <w:r>
+        <w:rPr>
+          <w:rFonts w:hint="default" w:ascii="Cascadia Mono" w:hAnsi="Cascadia Mono" w:eastAsia="Cascadia Mono"/>
+          <w:color w:val="000000"/>
+          <w:sz w:val="19"/>
+          <w:szCs w:val="24"/>
+          <w:highlight w:val="white"/>
+        </w:rPr>
+        <w:t>net6.0</w:t>
+      </w:r>
+      <w:r>
+        <w:rPr>
+          <w:rFonts w:hint="default" w:ascii="Cascadia Mono" w:hAnsi="Cascadia Mono" w:eastAsia="Cascadia Mono"/>
+          <w:color w:val="0000FF"/>
+          <w:sz w:val="19"/>
+          <w:szCs w:val="24"/>
+          <w:highlight w:val="white"/>
+        </w:rPr>
+        <w:t>&lt;/</w:t>
+      </w:r>
+      <w:r>
+        <w:rPr>
+          <w:rFonts w:hint="default" w:ascii="Cascadia Mono" w:hAnsi="Cascadia Mono" w:eastAsia="Cascadia Mono"/>
+          <w:color w:val="A31515"/>
+          <w:sz w:val="19"/>
+          <w:szCs w:val="24"/>
+          <w:highlight w:val="white"/>
+        </w:rPr>
+        <w:t>TargetFramework</w:t>
+      </w:r>
+      <w:r>
+        <w:rPr>
+          <w:rFonts w:hint="default" w:ascii="Cascadia Mono" w:hAnsi="Cascadia Mono" w:eastAsia="Cascadia Mono"/>
+          <w:color w:val="0000FF"/>
+          <w:sz w:val="19"/>
+          <w:szCs w:val="24"/>
+          <w:highlight w:val="white"/>
+        </w:rPr>
+        <w:t>&gt;</w:t>
+      </w:r>
+    </w:p>
+    <w:p>
+      <w:pPr>
+        <w:spacing w:beforeLines="0" w:afterLines="0"/>
+        <w:jc w:val="left"/>
+        <w:rPr>
+          <w:rFonts w:hint="default" w:ascii="Cascadia Mono" w:hAnsi="Cascadia Mono" w:eastAsia="Cascadia Mono"/>
+          <w:color w:val="0000FF"/>
+          <w:sz w:val="19"/>
+          <w:szCs w:val="24"/>
+          <w:highlight w:val="white"/>
+        </w:rPr>
+      </w:pPr>
+      <w:r>
+        <w:rPr>
+          <w:rFonts w:hint="default" w:ascii="Cascadia Mono" w:hAnsi="Cascadia Mono" w:eastAsia="Cascadia Mono"/>
+          <w:color w:val="0000FF"/>
+          <w:sz w:val="19"/>
+          <w:szCs w:val="24"/>
+          <w:highlight w:val="white"/>
+        </w:rPr>
+        <w:t xml:space="preserve">   &lt;</w:t>
+      </w:r>
+      <w:r>
+        <w:rPr>
+          <w:rFonts w:hint="default" w:ascii="Cascadia Mono" w:hAnsi="Cascadia Mono" w:eastAsia="Cascadia Mono"/>
+          <w:color w:val="A31515"/>
+          <w:sz w:val="19"/>
+          <w:szCs w:val="24"/>
+          <w:highlight w:val="white"/>
+        </w:rPr>
+        <w:t>Nullable</w:t>
+      </w:r>
+      <w:r>
+        <w:rPr>
+          <w:rFonts w:hint="default" w:ascii="Cascadia Mono" w:hAnsi="Cascadia Mono" w:eastAsia="Cascadia Mono"/>
+          <w:color w:val="0000FF"/>
+          <w:sz w:val="19"/>
+          <w:szCs w:val="24"/>
+          <w:highlight w:val="white"/>
+        </w:rPr>
+        <w:t>&gt;</w:t>
+      </w:r>
+      <w:r>
+        <w:rPr>
+          <w:rFonts w:hint="default" w:ascii="Cascadia Mono" w:hAnsi="Cascadia Mono" w:eastAsia="Cascadia Mono"/>
+          <w:color w:val="000000"/>
+          <w:sz w:val="19"/>
+          <w:szCs w:val="24"/>
+          <w:highlight w:val="white"/>
+        </w:rPr>
+        <w:t>enable</w:t>
+      </w:r>
+      <w:r>
+        <w:rPr>
+          <w:rFonts w:hint="default" w:ascii="Cascadia Mono" w:hAnsi="Cascadia Mono" w:eastAsia="Cascadia Mono"/>
+          <w:color w:val="0000FF"/>
+          <w:sz w:val="19"/>
+          <w:szCs w:val="24"/>
+          <w:highlight w:val="white"/>
+        </w:rPr>
+        <w:t>&lt;/</w:t>
+      </w:r>
+      <w:r>
+        <w:rPr>
+          <w:rFonts w:hint="default" w:ascii="Cascadia Mono" w:hAnsi="Cascadia Mono" w:eastAsia="Cascadia Mono"/>
+          <w:color w:val="A31515"/>
+          <w:sz w:val="19"/>
+          <w:szCs w:val="24"/>
+          <w:highlight w:val="white"/>
+        </w:rPr>
+        <w:t>Nullable</w:t>
+      </w:r>
+      <w:r>
+        <w:rPr>
+          <w:rFonts w:hint="default" w:ascii="Cascadia Mono" w:hAnsi="Cascadia Mono" w:eastAsia="Cascadia Mono"/>
+          <w:color w:val="0000FF"/>
+          <w:sz w:val="19"/>
+          <w:szCs w:val="24"/>
+          <w:highlight w:val="white"/>
+        </w:rPr>
+        <w:t>&gt;</w:t>
+      </w:r>
+    </w:p>
+    <w:p>
+      <w:pPr>
+        <w:spacing w:beforeLines="0" w:afterLines="0"/>
+        <w:jc w:val="left"/>
+        <w:rPr>
+          <w:rFonts w:hint="default" w:ascii="Cascadia Mono" w:hAnsi="Cascadia Mono" w:eastAsia="Cascadia Mono"/>
+          <w:color w:val="0000FF"/>
+          <w:sz w:val="19"/>
+          <w:szCs w:val="24"/>
+          <w:highlight w:val="white"/>
+        </w:rPr>
+      </w:pPr>
+      <w:r>
+        <w:rPr>
+          <w:rFonts w:hint="default" w:ascii="Cascadia Mono" w:hAnsi="Cascadia Mono" w:eastAsia="Cascadia Mono"/>
+          <w:color w:val="0000FF"/>
+          <w:sz w:val="19"/>
+          <w:szCs w:val="24"/>
+          <w:highlight w:val="white"/>
+        </w:rPr>
+        <w:t xml:space="preserve">   &lt;</w:t>
+      </w:r>
+      <w:r>
+        <w:rPr>
+          <w:rFonts w:hint="default" w:ascii="Cascadia Mono" w:hAnsi="Cascadia Mono" w:eastAsia="Cascadia Mono"/>
+          <w:color w:val="A31515"/>
+          <w:sz w:val="19"/>
+          <w:szCs w:val="24"/>
+          <w:highlight w:val="white"/>
+        </w:rPr>
+        <w:t>ImplicitUsings</w:t>
+      </w:r>
+      <w:r>
+        <w:rPr>
+          <w:rFonts w:hint="default" w:ascii="Cascadia Mono" w:hAnsi="Cascadia Mono" w:eastAsia="Cascadia Mono"/>
+          <w:color w:val="0000FF"/>
+          <w:sz w:val="19"/>
+          <w:szCs w:val="24"/>
+          <w:highlight w:val="white"/>
+        </w:rPr>
+        <w:t>&gt;</w:t>
+      </w:r>
+      <w:r>
+        <w:rPr>
+          <w:rFonts w:hint="default" w:ascii="Cascadia Mono" w:hAnsi="Cascadia Mono" w:eastAsia="Cascadia Mono"/>
+          <w:color w:val="000000"/>
+          <w:sz w:val="19"/>
+          <w:szCs w:val="24"/>
+          <w:highlight w:val="white"/>
+        </w:rPr>
+        <w:t>enable</w:t>
+      </w:r>
+      <w:r>
+        <w:rPr>
+          <w:rFonts w:hint="default" w:ascii="Cascadia Mono" w:hAnsi="Cascadia Mono" w:eastAsia="Cascadia Mono"/>
+          <w:color w:val="0000FF"/>
+          <w:sz w:val="19"/>
+          <w:szCs w:val="24"/>
+          <w:highlight w:val="white"/>
+        </w:rPr>
+        <w:t>&lt;/</w:t>
+      </w:r>
+      <w:r>
+        <w:rPr>
+          <w:rFonts w:hint="default" w:ascii="Cascadia Mono" w:hAnsi="Cascadia Mono" w:eastAsia="Cascadia Mono"/>
+          <w:color w:val="A31515"/>
+          <w:sz w:val="19"/>
+          <w:szCs w:val="24"/>
+          <w:highlight w:val="white"/>
+        </w:rPr>
+        <w:t>ImplicitUsings</w:t>
+      </w:r>
+      <w:r>
+        <w:rPr>
+          <w:rFonts w:hint="default" w:ascii="Cascadia Mono" w:hAnsi="Cascadia Mono" w:eastAsia="Cascadia Mono"/>
+          <w:color w:val="0000FF"/>
+          <w:sz w:val="19"/>
+          <w:szCs w:val="24"/>
+          <w:highlight w:val="white"/>
+        </w:rPr>
+        <w:t>&gt;</w:t>
+      </w:r>
+    </w:p>
+    <w:p>
+      <w:pPr>
+        <w:spacing w:beforeLines="0" w:afterLines="0"/>
+        <w:jc w:val="left"/>
+        <w:rPr>
+          <w:rFonts w:hint="default" w:ascii="Cascadia Mono" w:hAnsi="Cascadia Mono" w:eastAsia="Cascadia Mono"/>
+          <w:color w:val="0000FF"/>
+          <w:sz w:val="19"/>
+          <w:szCs w:val="24"/>
+          <w:highlight w:val="white"/>
+        </w:rPr>
+      </w:pPr>
+      <w:r>
+        <w:rPr>
+          <w:rFonts w:hint="default" w:ascii="Cascadia Mono" w:hAnsi="Cascadia Mono" w:eastAsia="Cascadia Mono"/>
+          <w:color w:val="0000FF"/>
+          <w:sz w:val="19"/>
+          <w:szCs w:val="24"/>
+          <w:highlight w:val="white"/>
+        </w:rPr>
+        <w:t>&lt;</w:t>
+      </w:r>
+      <w:r>
+        <w:rPr>
+          <w:rFonts w:hint="default" w:ascii="Cascadia Mono" w:hAnsi="Cascadia Mono" w:eastAsia="Cascadia Mono"/>
+          <w:color w:val="A31515"/>
+          <w:sz w:val="19"/>
+          <w:szCs w:val="24"/>
+          <w:highlight w:val="white"/>
+        </w:rPr>
+        <w:t>GenerateDocumentationFile</w:t>
+      </w:r>
+      <w:r>
+        <w:rPr>
+          <w:rFonts w:hint="default" w:ascii="Cascadia Mono" w:hAnsi="Cascadia Mono" w:eastAsia="Cascadia Mono"/>
+          <w:color w:val="0000FF"/>
+          <w:sz w:val="19"/>
+          <w:szCs w:val="24"/>
+          <w:highlight w:val="white"/>
+        </w:rPr>
+        <w:t>&gt;</w:t>
+      </w:r>
+      <w:r>
+        <w:rPr>
+          <w:rFonts w:hint="default" w:ascii="Cascadia Mono" w:hAnsi="Cascadia Mono" w:eastAsia="Cascadia Mono"/>
+          <w:color w:val="000000"/>
+          <w:sz w:val="19"/>
+          <w:szCs w:val="24"/>
+          <w:highlight w:val="white"/>
+        </w:rPr>
+        <w:t>true</w:t>
+      </w:r>
+      <w:r>
+        <w:rPr>
+          <w:rFonts w:hint="default" w:ascii="Cascadia Mono" w:hAnsi="Cascadia Mono" w:eastAsia="Cascadia Mono"/>
+          <w:color w:val="0000FF"/>
+          <w:sz w:val="19"/>
+          <w:szCs w:val="24"/>
+          <w:highlight w:val="white"/>
+        </w:rPr>
+        <w:t>&lt;/</w:t>
+      </w:r>
+      <w:r>
+        <w:rPr>
+          <w:rFonts w:hint="default" w:ascii="Cascadia Mono" w:hAnsi="Cascadia Mono" w:eastAsia="Cascadia Mono"/>
+          <w:color w:val="A31515"/>
+          <w:sz w:val="19"/>
+          <w:szCs w:val="24"/>
+          <w:highlight w:val="white"/>
+        </w:rPr>
+        <w:t>GenerateDocumentationFile</w:t>
+      </w:r>
+      <w:r>
+        <w:rPr>
+          <w:rFonts w:hint="default" w:ascii="Cascadia Mono" w:hAnsi="Cascadia Mono" w:eastAsia="Cascadia Mono"/>
+          <w:color w:val="0000FF"/>
+          <w:sz w:val="19"/>
+          <w:szCs w:val="24"/>
+          <w:highlight w:val="white"/>
+        </w:rPr>
+        <w:t>&gt;</w:t>
+      </w:r>
+    </w:p>
+    <w:p>
+      <w:pPr>
+        <w:ind w:left="0" w:leftChars="0" w:firstLine="0" w:firstLineChars="0"/>
+        <w:rPr>
+          <w:rFonts w:hint="default" w:ascii="Cascadia Mono" w:hAnsi="Cascadia Mono" w:eastAsia="Cascadia Mono"/>
+          <w:color w:val="000000"/>
+          <w:sz w:val="24"/>
+          <w:szCs w:val="24"/>
+          <w:highlight w:val="white"/>
+          <w:lang w:val="pt-BR"/>
+        </w:rPr>
+      </w:pPr>
+      <w:r>
+        <w:rPr>
+          <w:rFonts w:hint="default" w:ascii="Cascadia Mono" w:hAnsi="Cascadia Mono" w:eastAsia="Cascadia Mono"/>
+          <w:color w:val="0000FF"/>
+          <w:sz w:val="19"/>
+          <w:szCs w:val="24"/>
+          <w:highlight w:val="white"/>
+        </w:rPr>
+        <w:t xml:space="preserve"> &lt;/</w:t>
+      </w:r>
+      <w:r>
+        <w:rPr>
+          <w:rFonts w:hint="default" w:ascii="Cascadia Mono" w:hAnsi="Cascadia Mono" w:eastAsia="Cascadia Mono"/>
+          <w:color w:val="A31515"/>
+          <w:sz w:val="19"/>
+          <w:szCs w:val="24"/>
+          <w:highlight w:val="white"/>
+        </w:rPr>
+        <w:t>PropertyGroup</w:t>
+      </w:r>
+      <w:r>
+        <w:rPr>
+          <w:rFonts w:hint="default" w:ascii="Cascadia Mono" w:hAnsi="Cascadia Mono" w:eastAsia="Cascadia Mono"/>
+          <w:color w:val="0000FF"/>
+          <w:sz w:val="19"/>
+          <w:szCs w:val="24"/>
+          <w:highlight w:val="white"/>
+        </w:rPr>
+        <w:t>&gt;</w:t>
+      </w:r>
     </w:p>
     <w:p>
       <w:pPr>
@@ -19059,6 +21134,22 @@
           <w:lang w:val="pt-BR"/>
         </w:rPr>
       </w:pPr>
+    </w:p>
+    <w:p>
+      <w:pPr>
+        <w:ind w:left="0" w:leftChars="0" w:firstLine="0" w:firstLineChars="0"/>
+        <w:rPr>
+          <w:rFonts w:hint="default" w:ascii="Cascadia Mono" w:hAnsi="Cascadia Mono" w:cs="Cascadia Mono"/>
+          <w:b w:val="0"/>
+          <w:bCs w:val="0"/>
+          <w:sz w:val="24"/>
+          <w:szCs w:val="24"/>
+          <w:u w:val="none"/>
+          <w:lang w:val="pt-BR"/>
+        </w:rPr>
+      </w:pPr>
+      <w:bookmarkStart w:id="0" w:name="_GoBack"/>
+      <w:bookmarkEnd w:id="0"/>
     </w:p>
     <w:p>
       <w:pPr>

</xml_diff>

<commit_message>
Established - Relation ENDERECO-CINEMA
</commit_message>
<xml_diff>
--- a/Notes.docx
+++ b/Notes.docx
@@ -35193,6 +35193,105 @@
         <w:jc w:val="left"/>
         <w:rPr>
           <w:rFonts w:hint="default" w:ascii="Cascadia Mono" w:hAnsi="Cascadia Mono" w:eastAsia="Cascadia Mono"/>
+          <w:b w:val="0"/>
+          <w:bCs w:val="0"/>
+          <w:color w:val="000000"/>
+          <w:sz w:val="24"/>
+          <w:szCs w:val="24"/>
+          <w:highlight w:val="none"/>
+          <w:u w:val="none"/>
+          <w:lang w:val="pt-BR"/>
+        </w:rPr>
+      </w:pPr>
+      <w:r>
+        <w:rPr>
+          <w:rFonts w:hint="default" w:ascii="Cascadia Mono" w:hAnsi="Cascadia Mono" w:eastAsia="Cascadia Mono"/>
+          <w:b w:val="0"/>
+          <w:bCs w:val="0"/>
+          <w:color w:val="000000"/>
+          <w:sz w:val="24"/>
+          <w:szCs w:val="24"/>
+          <w:highlight w:val="none"/>
+          <w:u w:val="none"/>
+          <w:lang w:val="pt-BR"/>
+        </w:rPr>
+        <w:t>Downloads necessários</w:t>
+      </w:r>
+    </w:p>
+    <w:p>
+      <w:pPr>
+        <w:spacing w:beforeLines="0" w:afterLines="0"/>
+        <w:jc w:val="left"/>
+        <w:rPr>
+          <w:rFonts w:hint="default" w:ascii="Cascadia Mono" w:hAnsi="Cascadia Mono" w:eastAsia="Cascadia Mono"/>
+          <w:color w:val="000000"/>
+          <w:sz w:val="24"/>
+          <w:szCs w:val="24"/>
+          <w:highlight w:val="none"/>
+          <w:lang w:val="pt-BR"/>
+        </w:rPr>
+      </w:pPr>
+    </w:p>
+    <w:p>
+      <w:pPr>
+        <w:spacing w:beforeLines="0" w:afterLines="0"/>
+        <w:jc w:val="left"/>
+        <w:rPr>
+          <w:rFonts w:hint="default" w:ascii="Cascadia Mono" w:hAnsi="Cascadia Mono" w:eastAsia="Cascadia Mono"/>
+          <w:color w:val="000000"/>
+          <w:sz w:val="24"/>
+          <w:szCs w:val="24"/>
+          <w:highlight w:val="none"/>
+          <w:lang w:val="pt-BR"/>
+        </w:rPr>
+      </w:pPr>
+      <w:r>
+        <w:rPr>
+          <w:rFonts w:hint="default" w:ascii="Cascadia Mono" w:hAnsi="Cascadia Mono" w:eastAsia="Cascadia Mono"/>
+          <w:color w:val="000000"/>
+          <w:sz w:val="24"/>
+          <w:szCs w:val="24"/>
+          <w:highlight w:val="none"/>
+          <w:lang w:val="pt-BR"/>
+        </w:rPr>
+        <w:t>Ferramentas-&gt;Gerenciador de Pacotes Nuget-&gt;Gerenciar pacotes para solução-&gt;</w:t>
+      </w:r>
+    </w:p>
+    <w:p>
+      <w:pPr>
+        <w:spacing w:beforeLines="0" w:afterLines="0"/>
+        <w:jc w:val="left"/>
+        <w:rPr>
+          <w:rFonts w:hint="default" w:ascii="Cascadia Mono" w:hAnsi="Cascadia Mono" w:eastAsia="Cascadia Mono"/>
+          <w:i/>
+          <w:iCs/>
+          <w:color w:val="000000"/>
+          <w:sz w:val="24"/>
+          <w:szCs w:val="24"/>
+          <w:highlight w:val="none"/>
+          <w:lang w:val="pt-BR"/>
+        </w:rPr>
+      </w:pPr>
+      <w:r>
+        <w:rPr>
+          <w:rFonts w:hint="default" w:ascii="Cascadia Mono" w:hAnsi="Cascadia Mono" w:eastAsia="Cascadia Mono"/>
+          <w:i/>
+          <w:iCs/>
+          <w:color w:val="000000"/>
+          <w:sz w:val="24"/>
+          <w:szCs w:val="24"/>
+          <w:highlight w:val="none"/>
+          <w:lang w:val="pt-BR"/>
+        </w:rPr>
+        <w:t>Microsoft.EntityFramework.Proxies</w:t>
+      </w:r>
+    </w:p>
+    <w:p>
+      <w:pPr>
+        <w:spacing w:beforeLines="0" w:afterLines="0"/>
+        <w:jc w:val="left"/>
+        <w:rPr>
+          <w:rFonts w:hint="default" w:ascii="Cascadia Mono" w:hAnsi="Cascadia Mono" w:eastAsia="Cascadia Mono"/>
           <w:color w:val="000000"/>
           <w:sz w:val="24"/>
           <w:szCs w:val="24"/>
@@ -35864,8 +35963,6 @@
           <w:highlight w:val="white"/>
         </w:rPr>
       </w:pPr>
-      <w:bookmarkStart w:id="0" w:name="_GoBack"/>
-      <w:bookmarkEnd w:id="0"/>
     </w:p>
     <w:p>
       <w:pPr>
@@ -36097,11 +36194,12 @@
         <w:spacing w:beforeLines="0" w:afterLines="0"/>
         <w:jc w:val="left"/>
         <w:rPr>
-          <w:rFonts w:hint="default" w:ascii="Cascadia Mono" w:hAnsi="Cascadia Mono" w:eastAsia="Cascadia Mono"/>
-          <w:color w:val="000000"/>
-          <w:sz w:val="24"/>
-          <w:szCs w:val="24"/>
-          <w:highlight w:val="white"/>
+          <w:rFonts w:hint="default" w:ascii="Cascadia Mono" w:hAnsi="Cascadia Mono" w:cs="Cascadia Mono"/>
+          <w:b w:val="0"/>
+          <w:bCs w:val="0"/>
+          <w:sz w:val="24"/>
+          <w:szCs w:val="24"/>
+          <w:u w:val="none"/>
           <w:lang w:val="pt-BR"/>
         </w:rPr>
       </w:pPr>
@@ -36137,6 +36235,701 @@
         <w:spacing w:beforeLines="0" w:afterLines="0"/>
         <w:jc w:val="left"/>
         <w:rPr>
+          <w:rFonts w:hint="default" w:ascii="Cascadia Mono" w:hAnsi="Cascadia Mono" w:cs="Cascadia Mono"/>
+          <w:b w:val="0"/>
+          <w:bCs w:val="0"/>
+          <w:sz w:val="24"/>
+          <w:szCs w:val="24"/>
+          <w:u w:val="none"/>
+          <w:lang w:val="pt-BR"/>
+        </w:rPr>
+      </w:pPr>
+    </w:p>
+    <w:p>
+      <w:pPr>
+        <w:spacing w:beforeLines="0" w:afterLines="0"/>
+        <w:jc w:val="left"/>
+        <w:rPr>
+          <w:rFonts w:hint="default" w:ascii="Cascadia Mono" w:hAnsi="Cascadia Mono" w:cs="Cascadia Mono"/>
+          <w:b w:val="0"/>
+          <w:bCs w:val="0"/>
+          <w:sz w:val="24"/>
+          <w:szCs w:val="24"/>
+          <w:u w:val="none"/>
+          <w:lang w:val="pt-BR"/>
+        </w:rPr>
+      </w:pPr>
+      <w:r>
+        <w:rPr>
+          <w:rFonts w:hint="default" w:ascii="Cascadia Mono" w:hAnsi="Cascadia Mono" w:cs="Cascadia Mono"/>
+          <w:b w:val="0"/>
+          <w:bCs w:val="0"/>
+          <w:sz w:val="24"/>
+          <w:szCs w:val="24"/>
+          <w:u w:val="none"/>
+          <w:lang w:val="pt-BR"/>
+        </w:rPr>
+        <w:t>Mudar Program - linha 10</w:t>
+      </w:r>
+    </w:p>
+    <w:p>
+      <w:pPr>
+        <w:spacing w:beforeLines="0" w:afterLines="0"/>
+        <w:jc w:val="left"/>
+        <w:rPr>
+          <w:rFonts w:hint="default" w:ascii="Cascadia Mono" w:hAnsi="Cascadia Mono" w:eastAsia="Cascadia Mono"/>
+          <w:color w:val="000000"/>
+          <w:sz w:val="19"/>
+          <w:szCs w:val="24"/>
+          <w:highlight w:val="white"/>
+        </w:rPr>
+      </w:pPr>
+      <w:r>
+        <w:rPr>
+          <w:rFonts w:hint="default" w:ascii="Cascadia Mono" w:hAnsi="Cascadia Mono" w:eastAsia="Cascadia Mono"/>
+          <w:color w:val="000000"/>
+          <w:sz w:val="19"/>
+          <w:szCs w:val="24"/>
+          <w:highlight w:val="white"/>
+        </w:rPr>
+        <w:t>builder.Services.AddDbContext&lt;</w:t>
+      </w:r>
+      <w:r>
+        <w:rPr>
+          <w:rFonts w:hint="default" w:ascii="Cascadia Mono" w:hAnsi="Cascadia Mono" w:eastAsia="Cascadia Mono"/>
+          <w:color w:val="2B91AF"/>
+          <w:sz w:val="19"/>
+          <w:szCs w:val="24"/>
+          <w:highlight w:val="white"/>
+        </w:rPr>
+        <w:t>FilmeContext</w:t>
+      </w:r>
+      <w:r>
+        <w:rPr>
+          <w:rFonts w:hint="default" w:ascii="Cascadia Mono" w:hAnsi="Cascadia Mono" w:eastAsia="Cascadia Mono"/>
+          <w:color w:val="000000"/>
+          <w:sz w:val="19"/>
+          <w:szCs w:val="24"/>
+          <w:highlight w:val="white"/>
+        </w:rPr>
+        <w:t>&gt;(opts =&gt;</w:t>
+      </w:r>
+    </w:p>
+    <w:p>
+      <w:pPr>
+        <w:spacing w:beforeLines="0" w:afterLines="0"/>
+        <w:jc w:val="left"/>
+        <w:rPr>
+          <w:rFonts w:hint="default" w:ascii="Cascadia Mono" w:hAnsi="Cascadia Mono" w:eastAsia="Cascadia Mono"/>
+          <w:color w:val="000000"/>
+          <w:sz w:val="19"/>
+          <w:szCs w:val="24"/>
+          <w:highlight w:val="white"/>
+        </w:rPr>
+      </w:pPr>
+      <w:r>
+        <w:rPr>
+          <w:rFonts w:hint="default" w:ascii="Cascadia Mono" w:hAnsi="Cascadia Mono" w:eastAsia="Cascadia Mono"/>
+          <w:color w:val="000000"/>
+          <w:sz w:val="19"/>
+          <w:szCs w:val="24"/>
+          <w:highlight w:val="white"/>
+        </w:rPr>
+        <w:t>opts.UseLazyLoadingProxies().UseMySql(connectionString,</w:t>
+      </w:r>
+    </w:p>
+    <w:p>
+      <w:pPr>
+        <w:spacing w:beforeLines="0" w:afterLines="0"/>
+        <w:jc w:val="left"/>
+        <w:rPr>
+          <w:rFonts w:hint="default" w:ascii="Cascadia Mono" w:hAnsi="Cascadia Mono" w:cs="Cascadia Mono"/>
+          <w:b w:val="0"/>
+          <w:bCs w:val="0"/>
+          <w:sz w:val="24"/>
+          <w:szCs w:val="24"/>
+          <w:u w:val="none"/>
+          <w:lang w:val="pt-BR"/>
+        </w:rPr>
+      </w:pPr>
+      <w:r>
+        <w:rPr>
+          <w:rFonts w:hint="default" w:ascii="Cascadia Mono" w:hAnsi="Cascadia Mono" w:eastAsia="Cascadia Mono"/>
+          <w:color w:val="000000"/>
+          <w:sz w:val="19"/>
+          <w:szCs w:val="24"/>
+          <w:highlight w:val="white"/>
+        </w:rPr>
+        <w:t xml:space="preserve">              </w:t>
+      </w:r>
+      <w:r>
+        <w:rPr>
+          <w:rFonts w:hint="default" w:ascii="Cascadia Mono" w:hAnsi="Cascadia Mono" w:eastAsia="Cascadia Mono"/>
+          <w:color w:val="2B91AF"/>
+          <w:sz w:val="19"/>
+          <w:szCs w:val="24"/>
+          <w:highlight w:val="white"/>
+        </w:rPr>
+        <w:t>ServerVersion</w:t>
+      </w:r>
+      <w:r>
+        <w:rPr>
+          <w:rFonts w:hint="default" w:ascii="Cascadia Mono" w:hAnsi="Cascadia Mono" w:eastAsia="Cascadia Mono"/>
+          <w:color w:val="000000"/>
+          <w:sz w:val="19"/>
+          <w:szCs w:val="24"/>
+          <w:highlight w:val="white"/>
+        </w:rPr>
+        <w:t>.AutoDetect(connectionString)));</w:t>
+      </w:r>
+    </w:p>
+    <w:p>
+      <w:pPr>
+        <w:spacing w:beforeLines="0" w:afterLines="0"/>
+        <w:jc w:val="left"/>
+        <w:rPr>
+          <w:rFonts w:hint="default" w:ascii="Cascadia Mono" w:hAnsi="Cascadia Mono" w:cs="Cascadia Mono"/>
+          <w:b w:val="0"/>
+          <w:bCs w:val="0"/>
+          <w:sz w:val="24"/>
+          <w:szCs w:val="24"/>
+          <w:u w:val="none"/>
+          <w:lang w:val="pt-BR"/>
+        </w:rPr>
+      </w:pPr>
+    </w:p>
+    <w:p>
+      <w:pPr>
+        <w:spacing w:beforeLines="0" w:afterLines="0"/>
+        <w:jc w:val="left"/>
+        <w:rPr>
+          <w:rFonts w:hint="default" w:ascii="Cascadia Mono" w:hAnsi="Cascadia Mono" w:cs="Cascadia Mono"/>
+          <w:b w:val="0"/>
+          <w:bCs w:val="0"/>
+          <w:sz w:val="24"/>
+          <w:szCs w:val="24"/>
+          <w:u w:val="none"/>
+          <w:lang w:val="pt-BR"/>
+        </w:rPr>
+      </w:pPr>
+      <w:r>
+        <w:rPr>
+          <w:rFonts w:hint="default" w:ascii="Cascadia Mono" w:hAnsi="Cascadia Mono" w:cs="Cascadia Mono"/>
+          <w:b w:val="0"/>
+          <w:bCs w:val="0"/>
+          <w:sz w:val="24"/>
+          <w:szCs w:val="24"/>
+          <w:u w:val="none"/>
+          <w:lang w:val="pt-BR"/>
+        </w:rPr>
+        <w:t>Até o momento, sempre que um cinema é adicionado, ele não tem endereço, isso porque mesmo configurando tudo acima, ainda falta configurar o CinemProfile, dado que sem essa configuração, a função do AutoMap não consegue relacionar o Cinema com o Endereço</w:t>
+      </w:r>
+    </w:p>
+    <w:p>
+      <w:pPr>
+        <w:spacing w:beforeLines="0" w:afterLines="0"/>
+        <w:jc w:val="left"/>
+        <w:rPr>
+          <w:rFonts w:hint="default" w:ascii="Cascadia Mono" w:hAnsi="Cascadia Mono" w:cs="Cascadia Mono"/>
+          <w:b w:val="0"/>
+          <w:bCs w:val="0"/>
+          <w:sz w:val="24"/>
+          <w:szCs w:val="24"/>
+          <w:u w:val="none"/>
+          <w:lang w:val="pt-BR"/>
+        </w:rPr>
+      </w:pPr>
+    </w:p>
+    <w:p>
+      <w:pPr>
+        <w:spacing w:beforeLines="0" w:afterLines="0"/>
+        <w:jc w:val="left"/>
+        <w:rPr>
+          <w:rFonts w:hint="default" w:ascii="Cascadia Mono" w:hAnsi="Cascadia Mono" w:cs="Cascadia Mono"/>
+          <w:b w:val="0"/>
+          <w:bCs w:val="0"/>
+          <w:sz w:val="24"/>
+          <w:szCs w:val="24"/>
+          <w:u w:val="none"/>
+          <w:lang w:val="pt-BR"/>
+        </w:rPr>
+      </w:pPr>
+      <w:r>
+        <w:rPr>
+          <w:rFonts w:hint="default" w:ascii="Cascadia Mono" w:hAnsi="Cascadia Mono" w:cs="Cascadia Mono"/>
+          <w:b w:val="0"/>
+          <w:bCs w:val="0"/>
+          <w:sz w:val="24"/>
+          <w:szCs w:val="24"/>
+          <w:u w:val="none"/>
+          <w:lang w:val="pt-BR"/>
+        </w:rPr>
+        <w:t>Mudar CinemProfile-&gt;</w:t>
+      </w:r>
+    </w:p>
+    <w:p>
+      <w:pPr>
+        <w:spacing w:beforeLines="0" w:afterLines="0"/>
+        <w:jc w:val="left"/>
+        <w:rPr>
+          <w:rFonts w:hint="default" w:ascii="Cascadia Mono" w:hAnsi="Cascadia Mono" w:eastAsia="Cascadia Mono"/>
+          <w:color w:val="000000"/>
+          <w:sz w:val="19"/>
+          <w:szCs w:val="24"/>
+          <w:highlight w:val="white"/>
+        </w:rPr>
+      </w:pPr>
+      <w:r>
+        <w:rPr>
+          <w:rFonts w:hint="default" w:ascii="Cascadia Mono" w:hAnsi="Cascadia Mono" w:eastAsia="Cascadia Mono"/>
+          <w:color w:val="0000FF"/>
+          <w:sz w:val="19"/>
+          <w:szCs w:val="24"/>
+          <w:highlight w:val="white"/>
+        </w:rPr>
+        <w:t>public</w:t>
+      </w:r>
+      <w:r>
+        <w:rPr>
+          <w:rFonts w:hint="default" w:ascii="Cascadia Mono" w:hAnsi="Cascadia Mono" w:eastAsia="Cascadia Mono"/>
+          <w:color w:val="000000"/>
+          <w:sz w:val="19"/>
+          <w:szCs w:val="24"/>
+          <w:highlight w:val="white"/>
+        </w:rPr>
+        <w:t xml:space="preserve"> </w:t>
+      </w:r>
+      <w:r>
+        <w:rPr>
+          <w:rFonts w:hint="default" w:ascii="Cascadia Mono" w:hAnsi="Cascadia Mono" w:eastAsia="Cascadia Mono"/>
+          <w:color w:val="2B91AF"/>
+          <w:sz w:val="19"/>
+          <w:szCs w:val="24"/>
+          <w:highlight w:val="white"/>
+        </w:rPr>
+        <w:t>CinemaProfile</w:t>
+      </w:r>
+      <w:r>
+        <w:rPr>
+          <w:rFonts w:hint="default" w:ascii="Cascadia Mono" w:hAnsi="Cascadia Mono" w:eastAsia="Cascadia Mono"/>
+          <w:color w:val="000000"/>
+          <w:sz w:val="19"/>
+          <w:szCs w:val="24"/>
+          <w:highlight w:val="white"/>
+        </w:rPr>
+        <w:t>()</w:t>
+      </w:r>
+    </w:p>
+    <w:p>
+      <w:pPr>
+        <w:spacing w:beforeLines="0" w:afterLines="0"/>
+        <w:jc w:val="left"/>
+        <w:rPr>
+          <w:rFonts w:hint="default" w:ascii="Cascadia Mono" w:hAnsi="Cascadia Mono" w:eastAsia="Cascadia Mono"/>
+          <w:color w:val="000000"/>
+          <w:sz w:val="19"/>
+          <w:szCs w:val="24"/>
+          <w:highlight w:val="white"/>
+        </w:rPr>
+      </w:pPr>
+      <w:r>
+        <w:rPr>
+          <w:rFonts w:hint="default" w:ascii="Cascadia Mono" w:hAnsi="Cascadia Mono" w:eastAsia="Cascadia Mono"/>
+          <w:color w:val="000000"/>
+          <w:sz w:val="19"/>
+          <w:szCs w:val="24"/>
+          <w:highlight w:val="white"/>
+        </w:rPr>
+        <w:t>{</w:t>
+      </w:r>
+    </w:p>
+    <w:p>
+      <w:pPr>
+        <w:spacing w:beforeLines="0" w:afterLines="0"/>
+        <w:jc w:val="left"/>
+        <w:rPr>
+          <w:rFonts w:hint="default" w:ascii="Cascadia Mono" w:hAnsi="Cascadia Mono" w:eastAsia="Cascadia Mono"/>
+          <w:color w:val="000000"/>
+          <w:sz w:val="19"/>
+          <w:szCs w:val="24"/>
+          <w:highlight w:val="white"/>
+        </w:rPr>
+      </w:pPr>
+      <w:r>
+        <w:rPr>
+          <w:rFonts w:hint="default" w:ascii="Cascadia Mono" w:hAnsi="Cascadia Mono" w:eastAsia="Cascadia Mono"/>
+          <w:color w:val="000000"/>
+          <w:sz w:val="19"/>
+          <w:szCs w:val="24"/>
+          <w:highlight w:val="white"/>
+        </w:rPr>
+        <w:t xml:space="preserve">    CreateMap&lt;</w:t>
+      </w:r>
+      <w:r>
+        <w:rPr>
+          <w:rFonts w:hint="default" w:ascii="Cascadia Mono" w:hAnsi="Cascadia Mono" w:eastAsia="Cascadia Mono"/>
+          <w:color w:val="2B91AF"/>
+          <w:sz w:val="19"/>
+          <w:szCs w:val="24"/>
+          <w:highlight w:val="white"/>
+        </w:rPr>
+        <w:t>CreateCinemaDto</w:t>
+      </w:r>
+      <w:r>
+        <w:rPr>
+          <w:rFonts w:hint="default" w:ascii="Cascadia Mono" w:hAnsi="Cascadia Mono" w:eastAsia="Cascadia Mono"/>
+          <w:color w:val="000000"/>
+          <w:sz w:val="19"/>
+          <w:szCs w:val="24"/>
+          <w:highlight w:val="white"/>
+        </w:rPr>
+        <w:t xml:space="preserve">, </w:t>
+      </w:r>
+      <w:r>
+        <w:rPr>
+          <w:rFonts w:hint="default" w:ascii="Cascadia Mono" w:hAnsi="Cascadia Mono" w:eastAsia="Cascadia Mono"/>
+          <w:color w:val="2B91AF"/>
+          <w:sz w:val="19"/>
+          <w:szCs w:val="24"/>
+          <w:highlight w:val="white"/>
+        </w:rPr>
+        <w:t>Cinema</w:t>
+      </w:r>
+      <w:r>
+        <w:rPr>
+          <w:rFonts w:hint="default" w:ascii="Cascadia Mono" w:hAnsi="Cascadia Mono" w:eastAsia="Cascadia Mono"/>
+          <w:color w:val="000000"/>
+          <w:sz w:val="19"/>
+          <w:szCs w:val="24"/>
+          <w:highlight w:val="white"/>
+        </w:rPr>
+        <w:t>&gt;();</w:t>
+      </w:r>
+    </w:p>
+    <w:p>
+      <w:pPr>
+        <w:spacing w:beforeLines="0" w:afterLines="0"/>
+        <w:jc w:val="left"/>
+        <w:rPr>
+          <w:rFonts w:hint="default" w:ascii="Cascadia Mono" w:hAnsi="Cascadia Mono" w:eastAsia="Cascadia Mono"/>
+          <w:color w:val="000000"/>
+          <w:sz w:val="19"/>
+          <w:szCs w:val="24"/>
+          <w:highlight w:val="white"/>
+        </w:rPr>
+      </w:pPr>
+    </w:p>
+    <w:p>
+      <w:pPr>
+        <w:spacing w:beforeLines="0" w:afterLines="0"/>
+        <w:jc w:val="left"/>
+        <w:rPr>
+          <w:rFonts w:hint="default" w:ascii="Cascadia Mono" w:hAnsi="Cascadia Mono" w:eastAsia="Cascadia Mono"/>
+          <w:color w:val="008000"/>
+          <w:sz w:val="19"/>
+          <w:szCs w:val="24"/>
+          <w:highlight w:val="white"/>
+        </w:rPr>
+      </w:pPr>
+      <w:r>
+        <w:rPr>
+          <w:rFonts w:hint="default" w:ascii="Cascadia Mono" w:hAnsi="Cascadia Mono" w:eastAsia="Cascadia Mono"/>
+          <w:color w:val="000000"/>
+          <w:sz w:val="19"/>
+          <w:szCs w:val="24"/>
+          <w:highlight w:val="white"/>
+        </w:rPr>
+        <w:t xml:space="preserve">    </w:t>
+      </w:r>
+      <w:r>
+        <w:rPr>
+          <w:rFonts w:hint="default" w:ascii="Cascadia Mono" w:hAnsi="Cascadia Mono" w:eastAsia="Cascadia Mono"/>
+          <w:color w:val="008000"/>
+          <w:sz w:val="19"/>
+          <w:szCs w:val="24"/>
+          <w:highlight w:val="white"/>
+        </w:rPr>
+        <w:t>//USADO NO RecuperaCinemas - CONFIGURAR COMO O AUTOMAPPER FUNCIONA</w:t>
+      </w:r>
+    </w:p>
+    <w:p>
+      <w:pPr>
+        <w:spacing w:beforeLines="0" w:afterLines="0"/>
+        <w:jc w:val="left"/>
+        <w:rPr>
+          <w:rFonts w:hint="default" w:ascii="Cascadia Mono" w:hAnsi="Cascadia Mono" w:eastAsia="Cascadia Mono"/>
+          <w:color w:val="000000"/>
+          <w:sz w:val="19"/>
+          <w:szCs w:val="24"/>
+          <w:highlight w:val="white"/>
+        </w:rPr>
+      </w:pPr>
+      <w:r>
+        <w:rPr>
+          <w:rFonts w:hint="default" w:ascii="Cascadia Mono" w:hAnsi="Cascadia Mono" w:eastAsia="Cascadia Mono"/>
+          <w:color w:val="000000"/>
+          <w:sz w:val="19"/>
+          <w:szCs w:val="24"/>
+          <w:highlight w:val="white"/>
+        </w:rPr>
+        <w:t xml:space="preserve">    CreateMap&lt;</w:t>
+      </w:r>
+      <w:r>
+        <w:rPr>
+          <w:rFonts w:hint="default" w:ascii="Cascadia Mono" w:hAnsi="Cascadia Mono" w:eastAsia="Cascadia Mono"/>
+          <w:color w:val="2B91AF"/>
+          <w:sz w:val="19"/>
+          <w:szCs w:val="24"/>
+          <w:highlight w:val="white"/>
+        </w:rPr>
+        <w:t>Cinema</w:t>
+      </w:r>
+      <w:r>
+        <w:rPr>
+          <w:rFonts w:hint="default" w:ascii="Cascadia Mono" w:hAnsi="Cascadia Mono" w:eastAsia="Cascadia Mono"/>
+          <w:color w:val="000000"/>
+          <w:sz w:val="19"/>
+          <w:szCs w:val="24"/>
+          <w:highlight w:val="white"/>
+        </w:rPr>
+        <w:t xml:space="preserve">, </w:t>
+      </w:r>
+      <w:r>
+        <w:rPr>
+          <w:rFonts w:hint="default" w:ascii="Cascadia Mono" w:hAnsi="Cascadia Mono" w:eastAsia="Cascadia Mono"/>
+          <w:color w:val="2B91AF"/>
+          <w:sz w:val="19"/>
+          <w:szCs w:val="24"/>
+          <w:highlight w:val="white"/>
+        </w:rPr>
+        <w:t>ReadCinemaDto</w:t>
+      </w:r>
+      <w:r>
+        <w:rPr>
+          <w:rFonts w:hint="default" w:ascii="Cascadia Mono" w:hAnsi="Cascadia Mono" w:eastAsia="Cascadia Mono"/>
+          <w:color w:val="000000"/>
+          <w:sz w:val="19"/>
+          <w:szCs w:val="24"/>
+          <w:highlight w:val="white"/>
+        </w:rPr>
+        <w:t>&gt;().ForMember(cinemaDto =&gt; cinemaDto.ReadEnderecoDto,</w:t>
+      </w:r>
+    </w:p>
+    <w:p>
+      <w:pPr>
+        <w:spacing w:beforeLines="0" w:afterLines="0"/>
+        <w:jc w:val="left"/>
+        <w:rPr>
+          <w:rFonts w:hint="default" w:ascii="Cascadia Mono" w:hAnsi="Cascadia Mono" w:eastAsia="Cascadia Mono"/>
+          <w:color w:val="000000"/>
+          <w:sz w:val="19"/>
+          <w:szCs w:val="24"/>
+          <w:highlight w:val="white"/>
+        </w:rPr>
+      </w:pPr>
+      <w:r>
+        <w:rPr>
+          <w:rFonts w:hint="default" w:ascii="Cascadia Mono" w:hAnsi="Cascadia Mono" w:eastAsia="Cascadia Mono"/>
+          <w:color w:val="000000"/>
+          <w:sz w:val="19"/>
+          <w:szCs w:val="24"/>
+          <w:highlight w:val="white"/>
+        </w:rPr>
+        <w:t xml:space="preserve">        opt =&gt; opt.MapFrom(cinema =&gt; cinema.Endereco));</w:t>
+      </w:r>
+    </w:p>
+    <w:p>
+      <w:pPr>
+        <w:spacing w:beforeLines="0" w:afterLines="0"/>
+        <w:jc w:val="left"/>
+        <w:rPr>
+          <w:rFonts w:hint="default" w:ascii="Cascadia Mono" w:hAnsi="Cascadia Mono" w:eastAsia="Cascadia Mono"/>
+          <w:color w:val="008000"/>
+          <w:sz w:val="19"/>
+          <w:szCs w:val="24"/>
+          <w:highlight w:val="white"/>
+        </w:rPr>
+      </w:pPr>
+      <w:r>
+        <w:rPr>
+          <w:rFonts w:hint="default" w:ascii="Cascadia Mono" w:hAnsi="Cascadia Mono" w:eastAsia="Cascadia Mono"/>
+          <w:color w:val="000000"/>
+          <w:sz w:val="19"/>
+          <w:szCs w:val="24"/>
+          <w:highlight w:val="white"/>
+        </w:rPr>
+        <w:t xml:space="preserve">    </w:t>
+      </w:r>
+      <w:r>
+        <w:rPr>
+          <w:rFonts w:hint="default" w:ascii="Cascadia Mono" w:hAnsi="Cascadia Mono" w:eastAsia="Cascadia Mono"/>
+          <w:color w:val="008000"/>
+          <w:sz w:val="19"/>
+          <w:szCs w:val="24"/>
+          <w:highlight w:val="white"/>
+        </w:rPr>
+        <w:t>//ForMember(cinemaDto  - PARA O MEMBRO DO DESTINO, QUE É DO TIPO ReadCinemaDto</w:t>
+      </w:r>
+    </w:p>
+    <w:p>
+      <w:pPr>
+        <w:spacing w:beforeLines="0" w:afterLines="0"/>
+        <w:jc w:val="left"/>
+        <w:rPr>
+          <w:rFonts w:hint="default" w:ascii="Cascadia Mono" w:hAnsi="Cascadia Mono" w:eastAsia="Cascadia Mono"/>
+          <w:color w:val="008000"/>
+          <w:sz w:val="19"/>
+          <w:szCs w:val="24"/>
+          <w:highlight w:val="white"/>
+        </w:rPr>
+      </w:pPr>
+      <w:r>
+        <w:rPr>
+          <w:rFonts w:hint="default" w:ascii="Cascadia Mono" w:hAnsi="Cascadia Mono" w:eastAsia="Cascadia Mono"/>
+          <w:color w:val="000000"/>
+          <w:sz w:val="19"/>
+          <w:szCs w:val="24"/>
+          <w:highlight w:val="white"/>
+        </w:rPr>
+        <w:t xml:space="preserve">    </w:t>
+      </w:r>
+      <w:r>
+        <w:rPr>
+          <w:rFonts w:hint="default" w:ascii="Cascadia Mono" w:hAnsi="Cascadia Mono" w:eastAsia="Cascadia Mono"/>
+          <w:color w:val="008000"/>
+          <w:sz w:val="19"/>
+          <w:szCs w:val="24"/>
+          <w:highlight w:val="white"/>
+        </w:rPr>
+        <w:t>//=&gt; cinemaDto.ReadEnderecoDto - ACESSANDO O CAMPO ReadEnderecoDto, QUE É UM CAMPO DESSE OBJETO</w:t>
+      </w:r>
+    </w:p>
+    <w:p>
+      <w:pPr>
+        <w:spacing w:beforeLines="0" w:afterLines="0"/>
+        <w:jc w:val="left"/>
+        <w:rPr>
+          <w:rFonts w:hint="default" w:ascii="Cascadia Mono" w:hAnsi="Cascadia Mono" w:eastAsia="Cascadia Mono"/>
+          <w:color w:val="008000"/>
+          <w:sz w:val="19"/>
+          <w:szCs w:val="24"/>
+          <w:highlight w:val="white"/>
+        </w:rPr>
+      </w:pPr>
+      <w:r>
+        <w:rPr>
+          <w:rFonts w:hint="default" w:ascii="Cascadia Mono" w:hAnsi="Cascadia Mono" w:eastAsia="Cascadia Mono"/>
+          <w:color w:val="000000"/>
+          <w:sz w:val="19"/>
+          <w:szCs w:val="24"/>
+          <w:highlight w:val="white"/>
+        </w:rPr>
+        <w:t xml:space="preserve">    </w:t>
+      </w:r>
+      <w:r>
+        <w:rPr>
+          <w:rFonts w:hint="default" w:ascii="Cascadia Mono" w:hAnsi="Cascadia Mono" w:eastAsia="Cascadia Mono"/>
+          <w:color w:val="008000"/>
+          <w:sz w:val="19"/>
+          <w:szCs w:val="24"/>
+          <w:highlight w:val="white"/>
+        </w:rPr>
+        <w:t>//opt =&gt; opt.MapFrom(cinema =&gt; cinema.Endereco - QUERO PEGAR, DA ORIGEM, O CAMPO Endereco</w:t>
+      </w:r>
+    </w:p>
+    <w:p>
+      <w:pPr>
+        <w:spacing w:beforeLines="0" w:afterLines="0"/>
+        <w:jc w:val="left"/>
+        <w:rPr>
+          <w:rFonts w:hint="default" w:ascii="Cascadia Mono" w:hAnsi="Cascadia Mono" w:eastAsia="Cascadia Mono"/>
+          <w:color w:val="000000"/>
+          <w:sz w:val="19"/>
+          <w:szCs w:val="24"/>
+          <w:highlight w:val="white"/>
+        </w:rPr>
+      </w:pPr>
+      <w:r>
+        <w:rPr>
+          <w:rFonts w:hint="default" w:ascii="Cascadia Mono" w:hAnsi="Cascadia Mono" w:eastAsia="Cascadia Mono"/>
+          <w:color w:val="000000"/>
+          <w:sz w:val="19"/>
+          <w:szCs w:val="24"/>
+          <w:highlight w:val="white"/>
+        </w:rPr>
+        <w:t xml:space="preserve">            </w:t>
+      </w:r>
+    </w:p>
+    <w:p>
+      <w:pPr>
+        <w:spacing w:beforeLines="0" w:afterLines="0"/>
+        <w:jc w:val="left"/>
+        <w:rPr>
+          <w:rFonts w:hint="default" w:ascii="Cascadia Mono" w:hAnsi="Cascadia Mono" w:cs="Cascadia Mono"/>
+          <w:b w:val="0"/>
+          <w:bCs w:val="0"/>
+          <w:sz w:val="24"/>
+          <w:szCs w:val="24"/>
+          <w:u w:val="none"/>
+          <w:lang w:val="pt-BR"/>
+        </w:rPr>
+      </w:pPr>
+      <w:r>
+        <w:rPr>
+          <w:rFonts w:hint="default" w:ascii="Cascadia Mono" w:hAnsi="Cascadia Mono" w:eastAsia="Cascadia Mono"/>
+          <w:color w:val="000000"/>
+          <w:sz w:val="19"/>
+          <w:szCs w:val="24"/>
+          <w:highlight w:val="white"/>
+        </w:rPr>
+        <w:t xml:space="preserve">    CreateMap&lt;</w:t>
+      </w:r>
+      <w:r>
+        <w:rPr>
+          <w:rFonts w:hint="default" w:ascii="Cascadia Mono" w:hAnsi="Cascadia Mono" w:eastAsia="Cascadia Mono"/>
+          <w:color w:val="2B91AF"/>
+          <w:sz w:val="19"/>
+          <w:szCs w:val="24"/>
+          <w:highlight w:val="white"/>
+        </w:rPr>
+        <w:t>UpdateCinemaDto</w:t>
+      </w:r>
+      <w:r>
+        <w:rPr>
+          <w:rFonts w:hint="default" w:ascii="Cascadia Mono" w:hAnsi="Cascadia Mono" w:eastAsia="Cascadia Mono"/>
+          <w:color w:val="000000"/>
+          <w:sz w:val="19"/>
+          <w:szCs w:val="24"/>
+          <w:highlight w:val="white"/>
+        </w:rPr>
+        <w:t xml:space="preserve">, </w:t>
+      </w:r>
+      <w:r>
+        <w:rPr>
+          <w:rFonts w:hint="default" w:ascii="Cascadia Mono" w:hAnsi="Cascadia Mono" w:eastAsia="Cascadia Mono"/>
+          <w:color w:val="2B91AF"/>
+          <w:sz w:val="19"/>
+          <w:szCs w:val="24"/>
+          <w:highlight w:val="white"/>
+        </w:rPr>
+        <w:t>Cinema</w:t>
+      </w:r>
+      <w:r>
+        <w:rPr>
+          <w:rFonts w:hint="default" w:ascii="Cascadia Mono" w:hAnsi="Cascadia Mono" w:eastAsia="Cascadia Mono"/>
+          <w:color w:val="000000"/>
+          <w:sz w:val="19"/>
+          <w:szCs w:val="24"/>
+          <w:highlight w:val="white"/>
+        </w:rPr>
+        <w:t>&gt;();</w:t>
+      </w:r>
+    </w:p>
+    <w:p>
+      <w:pPr>
+        <w:spacing w:beforeLines="0" w:afterLines="0"/>
+        <w:jc w:val="left"/>
+        <w:rPr>
           <w:rFonts w:hint="default" w:ascii="Cascadia Mono" w:hAnsi="Cascadia Mono" w:eastAsia="Cascadia Mono"/>
           <w:color w:val="000000"/>
           <w:sz w:val="24"/>
@@ -36159,6 +36952,94 @@
           <w:lang w:val="pt-BR"/>
         </w:rPr>
       </w:pPr>
+      <w:r>
+        <w:rPr>
+          <w:rFonts w:hint="default" w:ascii="Cascadia Mono" w:hAnsi="Cascadia Mono" w:eastAsia="Cascadia Mono"/>
+          <w:color w:val="000000"/>
+          <w:sz w:val="24"/>
+          <w:szCs w:val="24"/>
+          <w:highlight w:val="none"/>
+          <w:lang w:val="pt-BR"/>
+        </w:rPr>
+        <w:t>DESSA FORMA, AS ENTIDADES CINEMA E ENDERECO FICAM RELACIONADAS CORRETAMENTE, CONSIDERANDO QUE:</w:t>
+      </w:r>
+    </w:p>
+    <w:p>
+      <w:pPr>
+        <w:spacing w:beforeLines="0" w:afterLines="0"/>
+        <w:jc w:val="left"/>
+        <w:rPr>
+          <w:rFonts w:hint="default" w:ascii="Cascadia Mono" w:hAnsi="Cascadia Mono" w:eastAsia="Cascadia Mono"/>
+          <w:color w:val="000000"/>
+          <w:sz w:val="24"/>
+          <w:szCs w:val="24"/>
+          <w:highlight w:val="none"/>
+          <w:lang w:val="pt-BR"/>
+        </w:rPr>
+      </w:pPr>
+      <w:r>
+        <w:rPr>
+          <w:rFonts w:hint="default" w:ascii="Cascadia Mono" w:hAnsi="Cascadia Mono" w:eastAsia="Cascadia Mono"/>
+          <w:color w:val="000000"/>
+          <w:sz w:val="24"/>
+          <w:szCs w:val="24"/>
+          <w:highlight w:val="none"/>
+          <w:lang w:val="pt-BR"/>
+        </w:rPr>
+        <w:t>-RELACIONAMENTO 1:1;</w:t>
+      </w:r>
+    </w:p>
+    <w:p>
+      <w:pPr>
+        <w:spacing w:beforeLines="0" w:afterLines="0"/>
+        <w:jc w:val="left"/>
+        <w:rPr>
+          <w:rFonts w:hint="default" w:ascii="Cascadia Mono" w:hAnsi="Cascadia Mono" w:eastAsia="Cascadia Mono"/>
+          <w:color w:val="000000"/>
+          <w:sz w:val="24"/>
+          <w:szCs w:val="24"/>
+          <w:highlight w:val="none"/>
+          <w:lang w:val="pt-BR"/>
+        </w:rPr>
+      </w:pPr>
+      <w:r>
+        <w:rPr>
+          <w:rFonts w:hint="default" w:ascii="Cascadia Mono" w:hAnsi="Cascadia Mono" w:eastAsia="Cascadia Mono"/>
+          <w:color w:val="000000"/>
+          <w:sz w:val="24"/>
+          <w:szCs w:val="24"/>
+          <w:highlight w:val="none"/>
+          <w:lang w:val="pt-BR"/>
+        </w:rPr>
+        <w:t>-O ENDEREÇO JÁ EXISTE ANTES DE INSTANCIAR O CINEMA;</w:t>
+      </w:r>
+    </w:p>
+    <w:p>
+      <w:pPr>
+        <w:spacing w:beforeLines="0" w:afterLines="0"/>
+        <w:jc w:val="left"/>
+        <w:rPr>
+          <w:rFonts w:hint="default" w:ascii="Cascadia Mono" w:hAnsi="Cascadia Mono" w:eastAsia="Cascadia Mono"/>
+          <w:color w:val="000000"/>
+          <w:sz w:val="24"/>
+          <w:szCs w:val="24"/>
+          <w:highlight w:val="none"/>
+          <w:lang w:val="pt-BR"/>
+        </w:rPr>
+      </w:pPr>
+      <w:r>
+        <w:rPr>
+          <w:rFonts w:hint="default" w:ascii="Cascadia Mono" w:hAnsi="Cascadia Mono" w:eastAsia="Cascadia Mono"/>
+          <w:color w:val="000000"/>
+          <w:sz w:val="24"/>
+          <w:szCs w:val="24"/>
+          <w:highlight w:val="none"/>
+          <w:lang w:val="pt-BR"/>
+        </w:rPr>
+        <w:t>-A RELAÇÃO SE DÁ NO MOMENTO DA INSERÇÃO DO CINEMA, QUE NO CAMPO EnderecoId GUARDA UMA REFERÊNCIA AO CAMPO Id da ENTIDADE ENDEREÇO.</w:t>
+      </w:r>
+      <w:bookmarkStart w:id="0" w:name="_GoBack"/>
+      <w:bookmarkEnd w:id="0"/>
     </w:p>
     <w:p>
       <w:pPr>

</xml_diff>

<commit_message>
Relation Sessao-Filme - to be improved
</commit_message>
<xml_diff>
--- a/Notes.docx
+++ b/Notes.docx
@@ -35184,7 +35184,7 @@
           <w:u w:val="single"/>
           <w:lang w:val="pt-BR"/>
         </w:rPr>
-        <w:t>RELAÇÃO ENTRE ENDIDADES</w:t>
+        <w:t>RELAÇÃO ENTRE ENDIDADES CINEMA &lt;-&gt; ENDERECO</w:t>
       </w:r>
     </w:p>
     <w:p>
@@ -35395,12 +35395,38 @@
         <w:jc w:val="left"/>
         <w:rPr>
           <w:rFonts w:hint="default" w:ascii="Cascadia Mono" w:hAnsi="Cascadia Mono" w:eastAsia="Cascadia Mono"/>
+          <w:color w:val="000000"/>
+          <w:sz w:val="24"/>
+          <w:szCs w:val="24"/>
+          <w:highlight w:val="none"/>
+          <w:lang w:val="pt-BR"/>
+        </w:rPr>
+      </w:pPr>
+    </w:p>
+    <w:p>
+      <w:pPr>
+        <w:spacing w:beforeLines="0" w:afterLines="0"/>
+        <w:jc w:val="left"/>
+        <w:rPr>
+          <w:rFonts w:hint="default" w:ascii="Cascadia Mono" w:hAnsi="Cascadia Mono" w:eastAsia="Cascadia Mono"/>
           <w:color w:val="008000"/>
           <w:sz w:val="19"/>
           <w:szCs w:val="24"/>
           <w:highlight w:val="white"/>
-        </w:rPr>
-      </w:pPr>
+          <w:lang w:val="pt-BR"/>
+        </w:rPr>
+      </w:pPr>
+      <w:r>
+        <w:rPr>
+          <w:rFonts w:hint="default" w:ascii="Cascadia Mono" w:hAnsi="Cascadia Mono" w:eastAsia="Cascadia Mono"/>
+          <w:color w:val="000000"/>
+          <w:sz w:val="24"/>
+          <w:szCs w:val="24"/>
+          <w:highlight w:val="none"/>
+          <w:lang w:val="pt-BR"/>
+        </w:rPr>
+        <w:t>Model Cinema</w:t>
+      </w:r>
     </w:p>
     <w:p>
       <w:pPr>
@@ -35699,11 +35725,35 @@
       <w:r>
         <w:rPr>
           <w:rFonts w:hint="default" w:ascii="Cascadia Mono" w:hAnsi="Cascadia Mono" w:eastAsia="Cascadia Mono"/>
+          <w:color w:val="000000"/>
+          <w:sz w:val="24"/>
+          <w:szCs w:val="24"/>
+          <w:highlight w:val="none"/>
+          <w:lang w:val="pt-BR"/>
+        </w:rPr>
+        <w:t>Model Endereco</w:t>
+      </w:r>
+    </w:p>
+    <w:p>
+      <w:pPr>
+        <w:spacing w:beforeLines="0" w:afterLines="0"/>
+        <w:jc w:val="left"/>
+        <w:rPr>
+          <w:rFonts w:hint="default" w:ascii="Cascadia Mono" w:hAnsi="Cascadia Mono" w:eastAsia="Cascadia Mono"/>
           <w:color w:val="008000"/>
           <w:sz w:val="19"/>
           <w:szCs w:val="24"/>
           <w:highlight w:val="white"/>
         </w:rPr>
+      </w:pPr>
+      <w:r>
+        <w:rPr>
+          <w:rFonts w:hint="default" w:ascii="Cascadia Mono" w:hAnsi="Cascadia Mono" w:eastAsia="Cascadia Mono"/>
+          <w:color w:val="008000"/>
+          <w:sz w:val="19"/>
+          <w:szCs w:val="24"/>
+          <w:highlight w:val="white"/>
+        </w:rPr>
         <w:t>//PROPRIEDADE RELAÇÃO 1:1 CINEMA&lt;-&gt;ENDEREÇO</w:t>
       </w:r>
     </w:p>
@@ -35830,6 +35880,70 @@
           <w:sz w:val="19"/>
           <w:szCs w:val="24"/>
           <w:highlight w:val="white"/>
+        </w:rPr>
+      </w:pPr>
+    </w:p>
+    <w:p>
+      <w:pPr>
+        <w:spacing w:beforeLines="0" w:afterLines="0"/>
+        <w:jc w:val="left"/>
+        <w:rPr>
+          <w:rFonts w:hint="default" w:ascii="Cascadia Mono" w:hAnsi="Cascadia Mono" w:eastAsia="Cascadia Mono"/>
+          <w:color w:val="000000"/>
+          <w:sz w:val="24"/>
+          <w:szCs w:val="24"/>
+          <w:highlight w:val="white"/>
+          <w:lang w:val="pt-BR"/>
+        </w:rPr>
+      </w:pPr>
+      <w:r>
+        <w:rPr>
+          <w:rFonts w:hint="default" w:ascii="Cascadia Mono" w:hAnsi="Cascadia Mono" w:eastAsia="Cascadia Mono"/>
+          <w:color w:val="000000"/>
+          <w:sz w:val="24"/>
+          <w:szCs w:val="24"/>
+          <w:highlight w:val="white"/>
+          <w:lang w:val="pt-BR"/>
+        </w:rPr>
+        <w:t>*Lembrar: a entidade que contém a outra - guarda a propriedade ...Id {get;set;}</w:t>
+      </w:r>
+    </w:p>
+    <w:p>
+      <w:pPr>
+        <w:spacing w:beforeLines="0" w:afterLines="0"/>
+        <w:jc w:val="left"/>
+        <w:rPr>
+          <w:rFonts w:hint="default" w:ascii="Cascadia Mono" w:hAnsi="Cascadia Mono" w:eastAsia="Cascadia Mono"/>
+          <w:color w:val="000000"/>
+          <w:sz w:val="24"/>
+          <w:szCs w:val="24"/>
+          <w:highlight w:val="white"/>
+          <w:lang w:val="pt-BR"/>
+        </w:rPr>
+      </w:pPr>
+      <w:r>
+        <w:rPr>
+          <w:rFonts w:hint="default" w:ascii="Cascadia Mono" w:hAnsi="Cascadia Mono" w:eastAsia="Cascadia Mono"/>
+          <w:color w:val="000000"/>
+          <w:sz w:val="24"/>
+          <w:szCs w:val="24"/>
+          <w:highlight w:val="white"/>
+          <w:lang w:val="pt-BR"/>
+        </w:rPr>
+        <w:t>*Cinema contém um objeto endereço, logo, Cinema fica com EnderecoId;</w:t>
+      </w:r>
+    </w:p>
+    <w:p>
+      <w:pPr>
+        <w:spacing w:beforeLines="0" w:afterLines="0"/>
+        <w:jc w:val="left"/>
+        <w:rPr>
+          <w:rFonts w:hint="default" w:ascii="Cascadia Mono" w:hAnsi="Cascadia Mono" w:eastAsia="Cascadia Mono"/>
+          <w:color w:val="000000"/>
+          <w:sz w:val="24"/>
+          <w:szCs w:val="24"/>
+          <w:highlight w:val="white"/>
+          <w:lang w:val="pt-BR"/>
         </w:rPr>
       </w:pPr>
     </w:p>
@@ -36422,7 +36536,7 @@
           <w:u w:val="none"/>
           <w:lang w:val="pt-BR"/>
         </w:rPr>
-        <w:t>Até o momento, sempre que um cinema é adicionado, ele não tem endereço, isso porque mesmo configurando tudo acima, ainda falta configurar o CinemProfile, dado que sem essa configuração, a função do AutoMap não consegue relacionar o Cinema com o Endereço</w:t>
+        <w:t>Até o momento, sempre que um cinema é adicionado, ele não tem endereço, isso porque mesmo configurando tudo acima, ainda falta configurar o CinemaProfile, dado que sem essa configuração, a função do AutoMap não consegue relacionar o Cinema com o Endereço</w:t>
       </w:r>
     </w:p>
     <w:p>
@@ -37038,33 +37152,4339 @@
         </w:rPr>
         <w:t>-A RELAÇÃO SE DÁ NO MOMENTO DA INSERÇÃO DO CINEMA, QUE NO CAMPO EnderecoId GUARDA UMA REFERÊNCIA AO CAMPO Id da ENTIDADE ENDEREÇO.</w:t>
       </w:r>
+    </w:p>
+    <w:p>
+      <w:pPr>
+        <w:spacing w:beforeLines="0" w:afterLines="0"/>
+        <w:jc w:val="left"/>
+        <w:rPr>
+          <w:rFonts w:hint="default" w:ascii="Cascadia Mono" w:hAnsi="Cascadia Mono" w:eastAsia="Cascadia Mono"/>
+          <w:color w:val="000000"/>
+          <w:sz w:val="24"/>
+          <w:szCs w:val="24"/>
+          <w:highlight w:val="none"/>
+        </w:rPr>
+      </w:pPr>
+    </w:p>
+    <w:p>
+      <w:pPr>
+        <w:spacing w:beforeLines="0" w:afterLines="0"/>
+        <w:jc w:val="left"/>
+        <w:rPr>
+          <w:rFonts w:hint="default" w:ascii="Cascadia Mono" w:hAnsi="Cascadia Mono" w:eastAsia="Cascadia Mono"/>
+          <w:color w:val="000000"/>
+          <w:sz w:val="24"/>
+          <w:szCs w:val="24"/>
+          <w:highlight w:val="none"/>
+        </w:rPr>
+      </w:pPr>
+    </w:p>
+    <w:p>
+      <w:pPr>
+        <w:ind w:left="0" w:leftChars="0" w:firstLine="0" w:firstLineChars="0"/>
+        <w:jc w:val="left"/>
+        <w:rPr>
+          <w:rFonts w:hint="default" w:ascii="Cascadia Mono" w:hAnsi="Cascadia Mono" w:cs="Cascadia Mono"/>
+          <w:b/>
+          <w:bCs/>
+          <w:sz w:val="24"/>
+          <w:szCs w:val="24"/>
+          <w:u w:val="single"/>
+          <w:lang w:val="pt-BR"/>
+        </w:rPr>
+      </w:pPr>
+      <w:r>
+        <w:rPr>
+          <w:rFonts w:hint="default" w:ascii="Cascadia Mono" w:hAnsi="Cascadia Mono" w:cs="Cascadia Mono"/>
+          <w:b/>
+          <w:bCs/>
+          <w:sz w:val="24"/>
+          <w:szCs w:val="24"/>
+          <w:u w:val="single"/>
+          <w:lang w:val="pt-BR"/>
+        </w:rPr>
+        <w:t>ENTIDADE SESSAO</w:t>
+      </w:r>
+    </w:p>
+    <w:p>
+      <w:pPr>
+        <w:spacing w:beforeLines="0" w:afterLines="0"/>
+        <w:jc w:val="left"/>
+        <w:rPr>
+          <w:rFonts w:hint="default" w:ascii="Cascadia Mono" w:hAnsi="Cascadia Mono" w:eastAsia="Cascadia Mono"/>
+          <w:color w:val="000000"/>
+          <w:sz w:val="24"/>
+          <w:szCs w:val="24"/>
+          <w:highlight w:val="none"/>
+          <w:lang w:val="pt-BR"/>
+        </w:rPr>
+      </w:pPr>
+      <w:r>
+        <w:rPr>
+          <w:rFonts w:hint="default" w:ascii="Cascadia Mono" w:hAnsi="Cascadia Mono" w:eastAsia="Cascadia Mono"/>
+          <w:color w:val="000000"/>
+          <w:sz w:val="24"/>
+          <w:szCs w:val="24"/>
+          <w:highlight w:val="none"/>
+          <w:lang w:val="pt-BR"/>
+        </w:rPr>
+        <w:t>RELACIONANDO ENTIDADE SESSAO&lt;-&gt;FILME 1:N</w:t>
+      </w:r>
+    </w:p>
+    <w:p>
+      <w:pPr>
+        <w:spacing w:beforeLines="0" w:afterLines="0"/>
+        <w:jc w:val="left"/>
+        <w:rPr>
+          <w:rFonts w:hint="default" w:ascii="Cascadia Mono" w:hAnsi="Cascadia Mono" w:eastAsia="Cascadia Mono"/>
+          <w:color w:val="000000"/>
+          <w:sz w:val="24"/>
+          <w:szCs w:val="24"/>
+          <w:highlight w:val="none"/>
+          <w:lang w:val="pt-BR"/>
+        </w:rPr>
+      </w:pPr>
+      <w:r>
+        <w:rPr>
+          <w:rFonts w:hint="default" w:ascii="Cascadia Mono" w:hAnsi="Cascadia Mono" w:eastAsia="Cascadia Mono"/>
+          <w:color w:val="000000"/>
+          <w:sz w:val="24"/>
+          <w:szCs w:val="24"/>
+          <w:highlight w:val="none"/>
+          <w:lang w:val="pt-BR"/>
+        </w:rPr>
+        <w:t>*Uma sessão tem um filme. Um filme pode estar ao mesmo tempo em diversas sessões</w:t>
+      </w:r>
+    </w:p>
+    <w:p>
+      <w:pPr>
+        <w:spacing w:beforeLines="0" w:afterLines="0"/>
+        <w:jc w:val="left"/>
+        <w:rPr>
+          <w:rFonts w:hint="default" w:ascii="Cascadia Mono" w:hAnsi="Cascadia Mono" w:eastAsia="Cascadia Mono"/>
+          <w:color w:val="000000"/>
+          <w:sz w:val="24"/>
+          <w:szCs w:val="24"/>
+          <w:highlight w:val="none"/>
+          <w:lang w:val="pt-BR"/>
+        </w:rPr>
+      </w:pPr>
+      <w:r>
+        <w:rPr>
+          <w:rFonts w:hint="default" w:ascii="Cascadia Mono" w:hAnsi="Cascadia Mono" w:eastAsia="Cascadia Mono"/>
+          <w:color w:val="000000"/>
+          <w:sz w:val="24"/>
+          <w:szCs w:val="24"/>
+          <w:highlight w:val="none"/>
+          <w:lang w:val="pt-BR"/>
+        </w:rPr>
+        <w:t>*Não existe sessão sem filme. Existe filme sem sessão.</w:t>
+      </w:r>
+    </w:p>
+    <w:p>
+      <w:pPr>
+        <w:spacing w:beforeLines="0" w:afterLines="0"/>
+        <w:jc w:val="left"/>
+        <w:rPr>
+          <w:rFonts w:hint="default" w:ascii="Cascadia Mono" w:hAnsi="Cascadia Mono" w:eastAsia="Cascadia Mono"/>
+          <w:color w:val="000000"/>
+          <w:sz w:val="24"/>
+          <w:szCs w:val="24"/>
+          <w:highlight w:val="none"/>
+          <w:lang w:val="pt-BR"/>
+        </w:rPr>
+      </w:pPr>
+    </w:p>
+    <w:p>
+      <w:pPr>
+        <w:spacing w:beforeLines="0" w:afterLines="0"/>
+        <w:jc w:val="left"/>
+        <w:rPr>
+          <w:rFonts w:hint="default" w:ascii="Cascadia Mono" w:hAnsi="Cascadia Mono" w:eastAsia="Cascadia Mono"/>
+          <w:color w:val="000000"/>
+          <w:sz w:val="24"/>
+          <w:szCs w:val="24"/>
+          <w:highlight w:val="none"/>
+          <w:lang w:val="pt-BR"/>
+        </w:rPr>
+      </w:pPr>
+      <w:r>
+        <w:rPr>
+          <w:rFonts w:hint="default" w:ascii="Cascadia Mono" w:hAnsi="Cascadia Mono" w:eastAsia="Cascadia Mono"/>
+          <w:color w:val="000000"/>
+          <w:sz w:val="24"/>
+          <w:szCs w:val="24"/>
+          <w:highlight w:val="none"/>
+          <w:lang w:val="pt-BR"/>
+        </w:rPr>
+        <w:t>Model Sessao</w:t>
+      </w:r>
+    </w:p>
+    <w:p>
+      <w:pPr>
+        <w:spacing w:beforeLines="0" w:afterLines="0"/>
+        <w:jc w:val="left"/>
+        <w:rPr>
+          <w:rFonts w:hint="default" w:ascii="Cascadia Mono" w:hAnsi="Cascadia Mono" w:eastAsia="Cascadia Mono"/>
+          <w:color w:val="2B91AF"/>
+          <w:sz w:val="19"/>
+          <w:szCs w:val="24"/>
+          <w:highlight w:val="white"/>
+        </w:rPr>
+      </w:pPr>
+      <w:r>
+        <w:rPr>
+          <w:rFonts w:hint="default" w:ascii="Cascadia Mono" w:hAnsi="Cascadia Mono" w:eastAsia="Cascadia Mono"/>
+          <w:color w:val="0000FF"/>
+          <w:sz w:val="19"/>
+          <w:szCs w:val="24"/>
+          <w:highlight w:val="white"/>
+        </w:rPr>
+        <w:t>public</w:t>
+      </w:r>
+      <w:r>
+        <w:rPr>
+          <w:rFonts w:hint="default" w:ascii="Cascadia Mono" w:hAnsi="Cascadia Mono" w:eastAsia="Cascadia Mono"/>
+          <w:color w:val="000000"/>
+          <w:sz w:val="19"/>
+          <w:szCs w:val="24"/>
+          <w:highlight w:val="white"/>
+        </w:rPr>
+        <w:t xml:space="preserve"> </w:t>
+      </w:r>
+      <w:r>
+        <w:rPr>
+          <w:rFonts w:hint="default" w:ascii="Cascadia Mono" w:hAnsi="Cascadia Mono" w:eastAsia="Cascadia Mono"/>
+          <w:color w:val="0000FF"/>
+          <w:sz w:val="19"/>
+          <w:szCs w:val="24"/>
+          <w:highlight w:val="white"/>
+        </w:rPr>
+        <w:t>class</w:t>
+      </w:r>
+      <w:r>
+        <w:rPr>
+          <w:rFonts w:hint="default" w:ascii="Cascadia Mono" w:hAnsi="Cascadia Mono" w:eastAsia="Cascadia Mono"/>
+          <w:color w:val="000000"/>
+          <w:sz w:val="19"/>
+          <w:szCs w:val="24"/>
+          <w:highlight w:val="white"/>
+        </w:rPr>
+        <w:t xml:space="preserve"> </w:t>
+      </w:r>
+      <w:r>
+        <w:rPr>
+          <w:rFonts w:hint="default" w:ascii="Cascadia Mono" w:hAnsi="Cascadia Mono" w:eastAsia="Cascadia Mono"/>
+          <w:color w:val="2B91AF"/>
+          <w:sz w:val="19"/>
+          <w:szCs w:val="24"/>
+          <w:highlight w:val="white"/>
+        </w:rPr>
+        <w:t>Sessao</w:t>
+      </w:r>
+    </w:p>
+    <w:p>
+      <w:pPr>
+        <w:spacing w:beforeLines="0" w:afterLines="0"/>
+        <w:jc w:val="left"/>
+        <w:rPr>
+          <w:rFonts w:hint="default" w:ascii="Cascadia Mono" w:hAnsi="Cascadia Mono" w:eastAsia="Cascadia Mono"/>
+          <w:color w:val="000000"/>
+          <w:sz w:val="19"/>
+          <w:szCs w:val="24"/>
+          <w:highlight w:val="white"/>
+        </w:rPr>
+      </w:pPr>
+      <w:r>
+        <w:rPr>
+          <w:rFonts w:hint="default" w:ascii="Cascadia Mono" w:hAnsi="Cascadia Mono" w:eastAsia="Cascadia Mono"/>
+          <w:color w:val="000000"/>
+          <w:sz w:val="19"/>
+          <w:szCs w:val="24"/>
+          <w:highlight w:val="white"/>
+        </w:rPr>
+        <w:t>{</w:t>
+      </w:r>
+    </w:p>
+    <w:p>
+      <w:pPr>
+        <w:spacing w:beforeLines="0" w:afterLines="0"/>
+        <w:jc w:val="left"/>
+        <w:rPr>
+          <w:rFonts w:hint="default" w:ascii="Cascadia Mono" w:hAnsi="Cascadia Mono" w:eastAsia="Cascadia Mono"/>
+          <w:color w:val="000000"/>
+          <w:sz w:val="19"/>
+          <w:szCs w:val="24"/>
+          <w:highlight w:val="white"/>
+        </w:rPr>
+      </w:pPr>
+      <w:r>
+        <w:rPr>
+          <w:rFonts w:hint="default" w:ascii="Cascadia Mono" w:hAnsi="Cascadia Mono" w:eastAsia="Cascadia Mono"/>
+          <w:color w:val="000000"/>
+          <w:sz w:val="19"/>
+          <w:szCs w:val="24"/>
+          <w:highlight w:val="white"/>
+        </w:rPr>
+        <w:t xml:space="preserve">    [</w:t>
+      </w:r>
+      <w:r>
+        <w:rPr>
+          <w:rFonts w:hint="default" w:ascii="Cascadia Mono" w:hAnsi="Cascadia Mono" w:eastAsia="Cascadia Mono"/>
+          <w:color w:val="2B91AF"/>
+          <w:sz w:val="19"/>
+          <w:szCs w:val="24"/>
+          <w:highlight w:val="white"/>
+        </w:rPr>
+        <w:t>Key</w:t>
+      </w:r>
+      <w:r>
+        <w:rPr>
+          <w:rFonts w:hint="default" w:ascii="Cascadia Mono" w:hAnsi="Cascadia Mono" w:eastAsia="Cascadia Mono"/>
+          <w:color w:val="000000"/>
+          <w:sz w:val="19"/>
+          <w:szCs w:val="24"/>
+          <w:highlight w:val="white"/>
+        </w:rPr>
+        <w:t>]</w:t>
+      </w:r>
+    </w:p>
+    <w:p>
+      <w:pPr>
+        <w:spacing w:beforeLines="0" w:afterLines="0"/>
+        <w:jc w:val="left"/>
+        <w:rPr>
+          <w:rFonts w:hint="default" w:ascii="Cascadia Mono" w:hAnsi="Cascadia Mono" w:eastAsia="Cascadia Mono"/>
+          <w:color w:val="000000"/>
+          <w:sz w:val="19"/>
+          <w:szCs w:val="24"/>
+          <w:highlight w:val="white"/>
+        </w:rPr>
+      </w:pPr>
+      <w:r>
+        <w:rPr>
+          <w:rFonts w:hint="default" w:ascii="Cascadia Mono" w:hAnsi="Cascadia Mono" w:eastAsia="Cascadia Mono"/>
+          <w:color w:val="000000"/>
+          <w:sz w:val="19"/>
+          <w:szCs w:val="24"/>
+          <w:highlight w:val="white"/>
+        </w:rPr>
+        <w:t xml:space="preserve">    [</w:t>
+      </w:r>
+      <w:r>
+        <w:rPr>
+          <w:rFonts w:hint="default" w:ascii="Cascadia Mono" w:hAnsi="Cascadia Mono" w:eastAsia="Cascadia Mono"/>
+          <w:color w:val="2B91AF"/>
+          <w:sz w:val="19"/>
+          <w:szCs w:val="24"/>
+          <w:highlight w:val="white"/>
+        </w:rPr>
+        <w:t>Required</w:t>
+      </w:r>
+      <w:r>
+        <w:rPr>
+          <w:rFonts w:hint="default" w:ascii="Cascadia Mono" w:hAnsi="Cascadia Mono" w:eastAsia="Cascadia Mono"/>
+          <w:color w:val="000000"/>
+          <w:sz w:val="19"/>
+          <w:szCs w:val="24"/>
+          <w:highlight w:val="white"/>
+        </w:rPr>
+        <w:t>]</w:t>
+      </w:r>
+    </w:p>
+    <w:p>
+      <w:pPr>
+        <w:spacing w:beforeLines="0" w:afterLines="0"/>
+        <w:jc w:val="left"/>
+        <w:rPr>
+          <w:rFonts w:hint="default" w:ascii="Cascadia Mono" w:hAnsi="Cascadia Mono" w:eastAsia="Cascadia Mono"/>
+          <w:color w:val="000000"/>
+          <w:sz w:val="19"/>
+          <w:szCs w:val="24"/>
+          <w:highlight w:val="white"/>
+        </w:rPr>
+      </w:pPr>
+      <w:r>
+        <w:rPr>
+          <w:rFonts w:hint="default" w:ascii="Cascadia Mono" w:hAnsi="Cascadia Mono" w:eastAsia="Cascadia Mono"/>
+          <w:color w:val="000000"/>
+          <w:sz w:val="19"/>
+          <w:szCs w:val="24"/>
+          <w:highlight w:val="white"/>
+        </w:rPr>
+        <w:t xml:space="preserve">    </w:t>
+      </w:r>
+      <w:r>
+        <w:rPr>
+          <w:rFonts w:hint="default" w:ascii="Cascadia Mono" w:hAnsi="Cascadia Mono" w:eastAsia="Cascadia Mono"/>
+          <w:color w:val="0000FF"/>
+          <w:sz w:val="19"/>
+          <w:szCs w:val="24"/>
+          <w:highlight w:val="white"/>
+        </w:rPr>
+        <w:t>public</w:t>
+      </w:r>
+      <w:r>
+        <w:rPr>
+          <w:rFonts w:hint="default" w:ascii="Cascadia Mono" w:hAnsi="Cascadia Mono" w:eastAsia="Cascadia Mono"/>
+          <w:color w:val="000000"/>
+          <w:sz w:val="19"/>
+          <w:szCs w:val="24"/>
+          <w:highlight w:val="white"/>
+        </w:rPr>
+        <w:t xml:space="preserve"> </w:t>
+      </w:r>
+      <w:r>
+        <w:rPr>
+          <w:rFonts w:hint="default" w:ascii="Cascadia Mono" w:hAnsi="Cascadia Mono" w:eastAsia="Cascadia Mono"/>
+          <w:color w:val="0000FF"/>
+          <w:sz w:val="19"/>
+          <w:szCs w:val="24"/>
+          <w:highlight w:val="white"/>
+        </w:rPr>
+        <w:t>int</w:t>
+      </w:r>
+      <w:r>
+        <w:rPr>
+          <w:rFonts w:hint="default" w:ascii="Cascadia Mono" w:hAnsi="Cascadia Mono" w:eastAsia="Cascadia Mono"/>
+          <w:color w:val="000000"/>
+          <w:sz w:val="19"/>
+          <w:szCs w:val="24"/>
+          <w:highlight w:val="white"/>
+        </w:rPr>
+        <w:t xml:space="preserve"> Id { </w:t>
+      </w:r>
+      <w:r>
+        <w:rPr>
+          <w:rFonts w:hint="default" w:ascii="Cascadia Mono" w:hAnsi="Cascadia Mono" w:eastAsia="Cascadia Mono"/>
+          <w:color w:val="0000FF"/>
+          <w:sz w:val="19"/>
+          <w:szCs w:val="24"/>
+          <w:highlight w:val="white"/>
+        </w:rPr>
+        <w:t>get</w:t>
+      </w:r>
+      <w:r>
+        <w:rPr>
+          <w:rFonts w:hint="default" w:ascii="Cascadia Mono" w:hAnsi="Cascadia Mono" w:eastAsia="Cascadia Mono"/>
+          <w:color w:val="000000"/>
+          <w:sz w:val="19"/>
+          <w:szCs w:val="24"/>
+          <w:highlight w:val="white"/>
+        </w:rPr>
+        <w:t xml:space="preserve">; </w:t>
+      </w:r>
+      <w:r>
+        <w:rPr>
+          <w:rFonts w:hint="default" w:ascii="Cascadia Mono" w:hAnsi="Cascadia Mono" w:eastAsia="Cascadia Mono"/>
+          <w:color w:val="0000FF"/>
+          <w:sz w:val="19"/>
+          <w:szCs w:val="24"/>
+          <w:highlight w:val="white"/>
+        </w:rPr>
+        <w:t>set</w:t>
+      </w:r>
+      <w:r>
+        <w:rPr>
+          <w:rFonts w:hint="default" w:ascii="Cascadia Mono" w:hAnsi="Cascadia Mono" w:eastAsia="Cascadia Mono"/>
+          <w:color w:val="000000"/>
+          <w:sz w:val="19"/>
+          <w:szCs w:val="24"/>
+          <w:highlight w:val="white"/>
+        </w:rPr>
+        <w:t>; }</w:t>
+      </w:r>
+    </w:p>
+    <w:p>
+      <w:pPr>
+        <w:spacing w:beforeLines="0" w:afterLines="0"/>
+        <w:jc w:val="left"/>
+        <w:rPr>
+          <w:rFonts w:hint="default" w:ascii="Cascadia Mono" w:hAnsi="Cascadia Mono" w:eastAsia="Cascadia Mono"/>
+          <w:color w:val="000000"/>
+          <w:sz w:val="19"/>
+          <w:szCs w:val="24"/>
+          <w:highlight w:val="white"/>
+        </w:rPr>
+      </w:pPr>
+    </w:p>
+    <w:p>
+      <w:pPr>
+        <w:spacing w:beforeLines="0" w:afterLines="0"/>
+        <w:jc w:val="left"/>
+        <w:rPr>
+          <w:rFonts w:hint="default" w:ascii="Cascadia Mono" w:hAnsi="Cascadia Mono" w:eastAsia="Cascadia Mono"/>
+          <w:color w:val="008000"/>
+          <w:sz w:val="19"/>
+          <w:szCs w:val="24"/>
+          <w:highlight w:val="white"/>
+        </w:rPr>
+      </w:pPr>
+      <w:r>
+        <w:rPr>
+          <w:rFonts w:hint="default" w:ascii="Cascadia Mono" w:hAnsi="Cascadia Mono" w:eastAsia="Cascadia Mono"/>
+          <w:color w:val="000000"/>
+          <w:sz w:val="19"/>
+          <w:szCs w:val="24"/>
+          <w:highlight w:val="white"/>
+        </w:rPr>
+        <w:t xml:space="preserve">    </w:t>
+      </w:r>
+      <w:r>
+        <w:rPr>
+          <w:rFonts w:hint="default" w:ascii="Cascadia Mono" w:hAnsi="Cascadia Mono" w:eastAsia="Cascadia Mono"/>
+          <w:color w:val="008000"/>
+          <w:sz w:val="19"/>
+          <w:szCs w:val="24"/>
+          <w:highlight w:val="white"/>
+        </w:rPr>
+        <w:t>//RELAÇÃO SESSÃO&lt;-&gt;FILME</w:t>
+      </w:r>
+    </w:p>
+    <w:p>
+      <w:pPr>
+        <w:spacing w:beforeLines="0" w:afterLines="0"/>
+        <w:jc w:val="left"/>
+        <w:rPr>
+          <w:rFonts w:hint="default" w:ascii="Cascadia Mono" w:hAnsi="Cascadia Mono" w:eastAsia="Cascadia Mono"/>
+          <w:color w:val="000000"/>
+          <w:sz w:val="19"/>
+          <w:szCs w:val="24"/>
+          <w:highlight w:val="white"/>
+        </w:rPr>
+      </w:pPr>
+      <w:r>
+        <w:rPr>
+          <w:rFonts w:hint="default" w:ascii="Cascadia Mono" w:hAnsi="Cascadia Mono" w:eastAsia="Cascadia Mono"/>
+          <w:color w:val="000000"/>
+          <w:sz w:val="19"/>
+          <w:szCs w:val="24"/>
+          <w:highlight w:val="white"/>
+        </w:rPr>
+        <w:t xml:space="preserve">    [</w:t>
+      </w:r>
+      <w:r>
+        <w:rPr>
+          <w:rFonts w:hint="default" w:ascii="Cascadia Mono" w:hAnsi="Cascadia Mono" w:eastAsia="Cascadia Mono"/>
+          <w:color w:val="2B91AF"/>
+          <w:sz w:val="19"/>
+          <w:szCs w:val="24"/>
+          <w:highlight w:val="white"/>
+        </w:rPr>
+        <w:t>Required</w:t>
+      </w:r>
+      <w:r>
+        <w:rPr>
+          <w:rFonts w:hint="default" w:ascii="Cascadia Mono" w:hAnsi="Cascadia Mono" w:eastAsia="Cascadia Mono"/>
+          <w:color w:val="000000"/>
+          <w:sz w:val="19"/>
+          <w:szCs w:val="24"/>
+          <w:highlight w:val="white"/>
+        </w:rPr>
+        <w:t>]</w:t>
+      </w:r>
+    </w:p>
+    <w:p>
+      <w:pPr>
+        <w:spacing w:beforeLines="0" w:afterLines="0"/>
+        <w:jc w:val="left"/>
+        <w:rPr>
+          <w:rFonts w:hint="default" w:ascii="Cascadia Mono" w:hAnsi="Cascadia Mono" w:eastAsia="Cascadia Mono"/>
+          <w:color w:val="000000"/>
+          <w:sz w:val="19"/>
+          <w:szCs w:val="24"/>
+          <w:highlight w:val="white"/>
+        </w:rPr>
+      </w:pPr>
+      <w:r>
+        <w:rPr>
+          <w:rFonts w:hint="default" w:ascii="Cascadia Mono" w:hAnsi="Cascadia Mono" w:eastAsia="Cascadia Mono"/>
+          <w:color w:val="000000"/>
+          <w:sz w:val="19"/>
+          <w:szCs w:val="24"/>
+          <w:highlight w:val="white"/>
+        </w:rPr>
+        <w:t xml:space="preserve">    </w:t>
+      </w:r>
+      <w:r>
+        <w:rPr>
+          <w:rFonts w:hint="default" w:ascii="Cascadia Mono" w:hAnsi="Cascadia Mono" w:eastAsia="Cascadia Mono"/>
+          <w:color w:val="0000FF"/>
+          <w:sz w:val="19"/>
+          <w:szCs w:val="24"/>
+          <w:highlight w:val="white"/>
+        </w:rPr>
+        <w:t>public</w:t>
+      </w:r>
+      <w:r>
+        <w:rPr>
+          <w:rFonts w:hint="default" w:ascii="Cascadia Mono" w:hAnsi="Cascadia Mono" w:eastAsia="Cascadia Mono"/>
+          <w:color w:val="000000"/>
+          <w:sz w:val="19"/>
+          <w:szCs w:val="24"/>
+          <w:highlight w:val="white"/>
+        </w:rPr>
+        <w:t xml:space="preserve"> </w:t>
+      </w:r>
+      <w:r>
+        <w:rPr>
+          <w:rFonts w:hint="default" w:ascii="Cascadia Mono" w:hAnsi="Cascadia Mono" w:eastAsia="Cascadia Mono"/>
+          <w:color w:val="0000FF"/>
+          <w:sz w:val="19"/>
+          <w:szCs w:val="24"/>
+          <w:highlight w:val="white"/>
+        </w:rPr>
+        <w:t>int</w:t>
+      </w:r>
+      <w:r>
+        <w:rPr>
+          <w:rFonts w:hint="default" w:ascii="Cascadia Mono" w:hAnsi="Cascadia Mono" w:eastAsia="Cascadia Mono"/>
+          <w:color w:val="000000"/>
+          <w:sz w:val="19"/>
+          <w:szCs w:val="24"/>
+          <w:highlight w:val="white"/>
+        </w:rPr>
+        <w:t xml:space="preserve"> FilmeId { </w:t>
+      </w:r>
+      <w:r>
+        <w:rPr>
+          <w:rFonts w:hint="default" w:ascii="Cascadia Mono" w:hAnsi="Cascadia Mono" w:eastAsia="Cascadia Mono"/>
+          <w:color w:val="0000FF"/>
+          <w:sz w:val="19"/>
+          <w:szCs w:val="24"/>
+          <w:highlight w:val="white"/>
+        </w:rPr>
+        <w:t>get</w:t>
+      </w:r>
+      <w:r>
+        <w:rPr>
+          <w:rFonts w:hint="default" w:ascii="Cascadia Mono" w:hAnsi="Cascadia Mono" w:eastAsia="Cascadia Mono"/>
+          <w:color w:val="000000"/>
+          <w:sz w:val="19"/>
+          <w:szCs w:val="24"/>
+          <w:highlight w:val="white"/>
+        </w:rPr>
+        <w:t xml:space="preserve">; </w:t>
+      </w:r>
+      <w:r>
+        <w:rPr>
+          <w:rFonts w:hint="default" w:ascii="Cascadia Mono" w:hAnsi="Cascadia Mono" w:eastAsia="Cascadia Mono"/>
+          <w:color w:val="0000FF"/>
+          <w:sz w:val="19"/>
+          <w:szCs w:val="24"/>
+          <w:highlight w:val="white"/>
+        </w:rPr>
+        <w:t>set</w:t>
+      </w:r>
+      <w:r>
+        <w:rPr>
+          <w:rFonts w:hint="default" w:ascii="Cascadia Mono" w:hAnsi="Cascadia Mono" w:eastAsia="Cascadia Mono"/>
+          <w:color w:val="000000"/>
+          <w:sz w:val="19"/>
+          <w:szCs w:val="24"/>
+          <w:highlight w:val="white"/>
+        </w:rPr>
+        <w:t>; }</w:t>
+      </w:r>
+    </w:p>
+    <w:p>
+      <w:pPr>
+        <w:spacing w:beforeLines="0" w:afterLines="0"/>
+        <w:jc w:val="left"/>
+        <w:rPr>
+          <w:rFonts w:hint="default" w:ascii="Cascadia Mono" w:hAnsi="Cascadia Mono" w:eastAsia="Cascadia Mono"/>
+          <w:color w:val="000000"/>
+          <w:sz w:val="19"/>
+          <w:szCs w:val="24"/>
+          <w:highlight w:val="white"/>
+        </w:rPr>
+      </w:pPr>
+      <w:r>
+        <w:rPr>
+          <w:rFonts w:hint="default" w:ascii="Cascadia Mono" w:hAnsi="Cascadia Mono" w:eastAsia="Cascadia Mono"/>
+          <w:color w:val="000000"/>
+          <w:sz w:val="19"/>
+          <w:szCs w:val="24"/>
+          <w:highlight w:val="white"/>
+        </w:rPr>
+        <w:t xml:space="preserve">    </w:t>
+      </w:r>
+      <w:r>
+        <w:rPr>
+          <w:rFonts w:hint="default" w:ascii="Cascadia Mono" w:hAnsi="Cascadia Mono" w:eastAsia="Cascadia Mono"/>
+          <w:color w:val="0000FF"/>
+          <w:sz w:val="19"/>
+          <w:szCs w:val="24"/>
+          <w:highlight w:val="white"/>
+        </w:rPr>
+        <w:t>public</w:t>
+      </w:r>
+      <w:r>
+        <w:rPr>
+          <w:rFonts w:hint="default" w:ascii="Cascadia Mono" w:hAnsi="Cascadia Mono" w:eastAsia="Cascadia Mono"/>
+          <w:color w:val="000000"/>
+          <w:sz w:val="19"/>
+          <w:szCs w:val="24"/>
+          <w:highlight w:val="white"/>
+        </w:rPr>
+        <w:t xml:space="preserve"> </w:t>
+      </w:r>
+      <w:r>
+        <w:rPr>
+          <w:rFonts w:hint="default" w:ascii="Cascadia Mono" w:hAnsi="Cascadia Mono" w:eastAsia="Cascadia Mono"/>
+          <w:color w:val="0000FF"/>
+          <w:sz w:val="19"/>
+          <w:szCs w:val="24"/>
+          <w:highlight w:val="white"/>
+        </w:rPr>
+        <w:t>virtual</w:t>
+      </w:r>
+      <w:r>
+        <w:rPr>
+          <w:rFonts w:hint="default" w:ascii="Cascadia Mono" w:hAnsi="Cascadia Mono" w:eastAsia="Cascadia Mono"/>
+          <w:color w:val="000000"/>
+          <w:sz w:val="19"/>
+          <w:szCs w:val="24"/>
+          <w:highlight w:val="white"/>
+        </w:rPr>
+        <w:t xml:space="preserve"> </w:t>
+      </w:r>
+      <w:r>
+        <w:rPr>
+          <w:rFonts w:hint="default" w:ascii="Cascadia Mono" w:hAnsi="Cascadia Mono" w:eastAsia="Cascadia Mono"/>
+          <w:color w:val="2B91AF"/>
+          <w:sz w:val="19"/>
+          <w:szCs w:val="24"/>
+          <w:highlight w:val="white"/>
+        </w:rPr>
+        <w:t>Filme</w:t>
+      </w:r>
+      <w:r>
+        <w:rPr>
+          <w:rFonts w:hint="default" w:ascii="Cascadia Mono" w:hAnsi="Cascadia Mono" w:eastAsia="Cascadia Mono"/>
+          <w:color w:val="000000"/>
+          <w:sz w:val="19"/>
+          <w:szCs w:val="24"/>
+          <w:highlight w:val="white"/>
+        </w:rPr>
+        <w:t xml:space="preserve"> Filme { </w:t>
+      </w:r>
+      <w:r>
+        <w:rPr>
+          <w:rFonts w:hint="default" w:ascii="Cascadia Mono" w:hAnsi="Cascadia Mono" w:eastAsia="Cascadia Mono"/>
+          <w:color w:val="0000FF"/>
+          <w:sz w:val="19"/>
+          <w:szCs w:val="24"/>
+          <w:highlight w:val="white"/>
+        </w:rPr>
+        <w:t>get</w:t>
+      </w:r>
+      <w:r>
+        <w:rPr>
+          <w:rFonts w:hint="default" w:ascii="Cascadia Mono" w:hAnsi="Cascadia Mono" w:eastAsia="Cascadia Mono"/>
+          <w:color w:val="000000"/>
+          <w:sz w:val="19"/>
+          <w:szCs w:val="24"/>
+          <w:highlight w:val="white"/>
+        </w:rPr>
+        <w:t xml:space="preserve">; </w:t>
+      </w:r>
+      <w:r>
+        <w:rPr>
+          <w:rFonts w:hint="default" w:ascii="Cascadia Mono" w:hAnsi="Cascadia Mono" w:eastAsia="Cascadia Mono"/>
+          <w:color w:val="0000FF"/>
+          <w:sz w:val="19"/>
+          <w:szCs w:val="24"/>
+          <w:highlight w:val="white"/>
+        </w:rPr>
+        <w:t>set</w:t>
+      </w:r>
+      <w:r>
+        <w:rPr>
+          <w:rFonts w:hint="default" w:ascii="Cascadia Mono" w:hAnsi="Cascadia Mono" w:eastAsia="Cascadia Mono"/>
+          <w:color w:val="000000"/>
+          <w:sz w:val="19"/>
+          <w:szCs w:val="24"/>
+          <w:highlight w:val="white"/>
+        </w:rPr>
+        <w:t>; }</w:t>
+      </w:r>
+    </w:p>
+    <w:p>
+      <w:pPr>
+        <w:spacing w:beforeLines="0" w:afterLines="0"/>
+        <w:jc w:val="left"/>
+        <w:rPr>
+          <w:rFonts w:hint="default" w:ascii="Cascadia Mono" w:hAnsi="Cascadia Mono" w:eastAsia="Cascadia Mono"/>
+          <w:color w:val="000000"/>
+          <w:sz w:val="24"/>
+          <w:szCs w:val="24"/>
+          <w:highlight w:val="none"/>
+          <w:lang w:val="pt-BR"/>
+        </w:rPr>
+      </w:pPr>
+      <w:r>
+        <w:rPr>
+          <w:rFonts w:hint="default" w:ascii="Cascadia Mono" w:hAnsi="Cascadia Mono" w:eastAsia="Cascadia Mono"/>
+          <w:color w:val="000000"/>
+          <w:sz w:val="19"/>
+          <w:szCs w:val="24"/>
+          <w:highlight w:val="white"/>
+        </w:rPr>
+        <w:t>}</w:t>
+      </w:r>
+    </w:p>
+    <w:p>
+      <w:pPr>
+        <w:ind w:left="0" w:leftChars="0" w:firstLine="0" w:firstLineChars="0"/>
+        <w:rPr>
+          <w:rFonts w:hint="default" w:ascii="Cascadia Mono" w:hAnsi="Cascadia Mono" w:eastAsia="Cascadia Mono"/>
+          <w:color w:val="000000"/>
+          <w:sz w:val="24"/>
+          <w:szCs w:val="24"/>
+          <w:highlight w:val="none"/>
+        </w:rPr>
+      </w:pPr>
+    </w:p>
+    <w:p>
+      <w:pPr>
+        <w:ind w:left="0" w:leftChars="0" w:firstLine="0" w:firstLineChars="0"/>
+        <w:rPr>
+          <w:rFonts w:hint="default" w:ascii="Cascadia Mono" w:hAnsi="Cascadia Mono" w:eastAsia="Cascadia Mono"/>
+          <w:color w:val="000000"/>
+          <w:sz w:val="24"/>
+          <w:szCs w:val="24"/>
+          <w:highlight w:val="none"/>
+          <w:lang w:val="pt-BR"/>
+        </w:rPr>
+      </w:pPr>
+      <w:r>
+        <w:rPr>
+          <w:rFonts w:hint="default" w:ascii="Cascadia Mono" w:hAnsi="Cascadia Mono" w:eastAsia="Cascadia Mono"/>
+          <w:color w:val="000000"/>
+          <w:sz w:val="24"/>
+          <w:szCs w:val="24"/>
+          <w:highlight w:val="none"/>
+          <w:lang w:val="pt-BR"/>
+        </w:rPr>
+        <w:t>DTOs</w:t>
+      </w:r>
+    </w:p>
+    <w:p>
+      <w:pPr>
+        <w:ind w:left="0" w:leftChars="0" w:firstLine="0" w:firstLineChars="0"/>
+        <w:rPr>
+          <w:rFonts w:hint="default" w:ascii="Cascadia Mono" w:hAnsi="Cascadia Mono" w:eastAsia="Cascadia Mono"/>
+          <w:color w:val="000000"/>
+          <w:sz w:val="24"/>
+          <w:szCs w:val="24"/>
+          <w:highlight w:val="none"/>
+          <w:lang w:val="pt-BR"/>
+        </w:rPr>
+      </w:pPr>
+      <w:r>
+        <w:rPr>
+          <w:rFonts w:hint="default" w:ascii="Cascadia Mono" w:hAnsi="Cascadia Mono" w:eastAsia="Cascadia Mono"/>
+          <w:color w:val="000000"/>
+          <w:sz w:val="24"/>
+          <w:szCs w:val="24"/>
+          <w:highlight w:val="none"/>
+          <w:lang w:val="pt-BR"/>
+        </w:rPr>
+        <w:t>CreateSessaoDto</w:t>
+      </w:r>
+    </w:p>
+    <w:p>
+      <w:pPr>
+        <w:spacing w:beforeLines="0" w:afterLines="0"/>
+        <w:jc w:val="left"/>
+        <w:rPr>
+          <w:rFonts w:hint="default" w:ascii="Cascadia Mono" w:hAnsi="Cascadia Mono" w:eastAsia="Cascadia Mono"/>
+          <w:color w:val="2B91AF"/>
+          <w:sz w:val="19"/>
+          <w:szCs w:val="24"/>
+          <w:highlight w:val="white"/>
+        </w:rPr>
+      </w:pPr>
+      <w:r>
+        <w:rPr>
+          <w:rFonts w:hint="default" w:ascii="Cascadia Mono" w:hAnsi="Cascadia Mono" w:eastAsia="Cascadia Mono"/>
+          <w:color w:val="0000FF"/>
+          <w:sz w:val="19"/>
+          <w:szCs w:val="24"/>
+          <w:highlight w:val="white"/>
+        </w:rPr>
+        <w:t>public</w:t>
+      </w:r>
+      <w:r>
+        <w:rPr>
+          <w:rFonts w:hint="default" w:ascii="Cascadia Mono" w:hAnsi="Cascadia Mono" w:eastAsia="Cascadia Mono"/>
+          <w:color w:val="000000"/>
+          <w:sz w:val="19"/>
+          <w:szCs w:val="24"/>
+          <w:highlight w:val="white"/>
+        </w:rPr>
+        <w:t xml:space="preserve"> </w:t>
+      </w:r>
+      <w:r>
+        <w:rPr>
+          <w:rFonts w:hint="default" w:ascii="Cascadia Mono" w:hAnsi="Cascadia Mono" w:eastAsia="Cascadia Mono"/>
+          <w:color w:val="0000FF"/>
+          <w:sz w:val="19"/>
+          <w:szCs w:val="24"/>
+          <w:highlight w:val="white"/>
+        </w:rPr>
+        <w:t>class</w:t>
+      </w:r>
+      <w:r>
+        <w:rPr>
+          <w:rFonts w:hint="default" w:ascii="Cascadia Mono" w:hAnsi="Cascadia Mono" w:eastAsia="Cascadia Mono"/>
+          <w:color w:val="000000"/>
+          <w:sz w:val="19"/>
+          <w:szCs w:val="24"/>
+          <w:highlight w:val="white"/>
+        </w:rPr>
+        <w:t xml:space="preserve"> </w:t>
+      </w:r>
+      <w:r>
+        <w:rPr>
+          <w:rFonts w:hint="default" w:ascii="Cascadia Mono" w:hAnsi="Cascadia Mono" w:eastAsia="Cascadia Mono"/>
+          <w:color w:val="2B91AF"/>
+          <w:sz w:val="19"/>
+          <w:szCs w:val="24"/>
+          <w:highlight w:val="white"/>
+        </w:rPr>
+        <w:t>CreateSessaoDto</w:t>
+      </w:r>
+    </w:p>
+    <w:p>
+      <w:pPr>
+        <w:spacing w:beforeLines="0" w:afterLines="0"/>
+        <w:jc w:val="left"/>
+        <w:rPr>
+          <w:rFonts w:hint="default" w:ascii="Cascadia Mono" w:hAnsi="Cascadia Mono" w:eastAsia="Cascadia Mono"/>
+          <w:color w:val="000000"/>
+          <w:sz w:val="19"/>
+          <w:szCs w:val="24"/>
+          <w:highlight w:val="white"/>
+        </w:rPr>
+      </w:pPr>
+      <w:r>
+        <w:rPr>
+          <w:rFonts w:hint="default" w:ascii="Cascadia Mono" w:hAnsi="Cascadia Mono" w:eastAsia="Cascadia Mono"/>
+          <w:color w:val="000000"/>
+          <w:sz w:val="19"/>
+          <w:szCs w:val="24"/>
+          <w:highlight w:val="white"/>
+        </w:rPr>
+        <w:t>{</w:t>
+      </w:r>
+    </w:p>
+    <w:p>
+      <w:pPr>
+        <w:spacing w:beforeLines="0" w:afterLines="0"/>
+        <w:jc w:val="left"/>
+        <w:rPr>
+          <w:rFonts w:hint="default" w:ascii="Cascadia Mono" w:hAnsi="Cascadia Mono" w:eastAsia="Cascadia Mono"/>
+          <w:color w:val="000000"/>
+          <w:sz w:val="19"/>
+          <w:szCs w:val="24"/>
+          <w:highlight w:val="white"/>
+        </w:rPr>
+      </w:pPr>
+      <w:r>
+        <w:rPr>
+          <w:rFonts w:hint="default" w:ascii="Cascadia Mono" w:hAnsi="Cascadia Mono" w:eastAsia="Cascadia Mono"/>
+          <w:color w:val="000000"/>
+          <w:sz w:val="19"/>
+          <w:szCs w:val="24"/>
+          <w:highlight w:val="white"/>
+        </w:rPr>
+        <w:t xml:space="preserve">    </w:t>
+      </w:r>
+      <w:r>
+        <w:rPr>
+          <w:rFonts w:hint="default" w:ascii="Cascadia Mono" w:hAnsi="Cascadia Mono" w:eastAsia="Cascadia Mono"/>
+          <w:color w:val="0000FF"/>
+          <w:sz w:val="19"/>
+          <w:szCs w:val="24"/>
+          <w:highlight w:val="white"/>
+        </w:rPr>
+        <w:t>public</w:t>
+      </w:r>
+      <w:r>
+        <w:rPr>
+          <w:rFonts w:hint="default" w:ascii="Cascadia Mono" w:hAnsi="Cascadia Mono" w:eastAsia="Cascadia Mono"/>
+          <w:color w:val="000000"/>
+          <w:sz w:val="19"/>
+          <w:szCs w:val="24"/>
+          <w:highlight w:val="white"/>
+        </w:rPr>
+        <w:t xml:space="preserve"> </w:t>
+      </w:r>
+      <w:r>
+        <w:rPr>
+          <w:rFonts w:hint="default" w:ascii="Cascadia Mono" w:hAnsi="Cascadia Mono" w:eastAsia="Cascadia Mono"/>
+          <w:color w:val="0000FF"/>
+          <w:sz w:val="19"/>
+          <w:szCs w:val="24"/>
+          <w:highlight w:val="white"/>
+        </w:rPr>
+        <w:t>int</w:t>
+      </w:r>
+      <w:r>
+        <w:rPr>
+          <w:rFonts w:hint="default" w:ascii="Cascadia Mono" w:hAnsi="Cascadia Mono" w:eastAsia="Cascadia Mono"/>
+          <w:color w:val="000000"/>
+          <w:sz w:val="19"/>
+          <w:szCs w:val="24"/>
+          <w:highlight w:val="white"/>
+        </w:rPr>
+        <w:t xml:space="preserve"> FilmeId { </w:t>
+      </w:r>
+      <w:r>
+        <w:rPr>
+          <w:rFonts w:hint="default" w:ascii="Cascadia Mono" w:hAnsi="Cascadia Mono" w:eastAsia="Cascadia Mono"/>
+          <w:color w:val="0000FF"/>
+          <w:sz w:val="19"/>
+          <w:szCs w:val="24"/>
+          <w:highlight w:val="white"/>
+        </w:rPr>
+        <w:t>get</w:t>
+      </w:r>
+      <w:r>
+        <w:rPr>
+          <w:rFonts w:hint="default" w:ascii="Cascadia Mono" w:hAnsi="Cascadia Mono" w:eastAsia="Cascadia Mono"/>
+          <w:color w:val="000000"/>
+          <w:sz w:val="19"/>
+          <w:szCs w:val="24"/>
+          <w:highlight w:val="white"/>
+        </w:rPr>
+        <w:t xml:space="preserve">; </w:t>
+      </w:r>
+      <w:r>
+        <w:rPr>
+          <w:rFonts w:hint="default" w:ascii="Cascadia Mono" w:hAnsi="Cascadia Mono" w:eastAsia="Cascadia Mono"/>
+          <w:color w:val="0000FF"/>
+          <w:sz w:val="19"/>
+          <w:szCs w:val="24"/>
+          <w:highlight w:val="white"/>
+        </w:rPr>
+        <w:t>set</w:t>
+      </w:r>
+      <w:r>
+        <w:rPr>
+          <w:rFonts w:hint="default" w:ascii="Cascadia Mono" w:hAnsi="Cascadia Mono" w:eastAsia="Cascadia Mono"/>
+          <w:color w:val="000000"/>
+          <w:sz w:val="19"/>
+          <w:szCs w:val="24"/>
+          <w:highlight w:val="white"/>
+        </w:rPr>
+        <w:t>; }</w:t>
+      </w:r>
+    </w:p>
+    <w:p>
+      <w:pPr>
+        <w:ind w:left="0" w:leftChars="0" w:firstLine="0" w:firstLineChars="0"/>
+        <w:rPr>
+          <w:rFonts w:hint="default" w:ascii="Cascadia Mono" w:hAnsi="Cascadia Mono" w:eastAsia="Cascadia Mono"/>
+          <w:color w:val="000000"/>
+          <w:sz w:val="24"/>
+          <w:szCs w:val="24"/>
+          <w:highlight w:val="none"/>
+          <w:lang w:val="pt-BR"/>
+        </w:rPr>
+      </w:pPr>
+      <w:r>
+        <w:rPr>
+          <w:rFonts w:hint="default" w:ascii="Cascadia Mono" w:hAnsi="Cascadia Mono" w:eastAsia="Cascadia Mono"/>
+          <w:color w:val="000000"/>
+          <w:sz w:val="19"/>
+          <w:szCs w:val="24"/>
+          <w:highlight w:val="white"/>
+        </w:rPr>
+        <w:t>}</w:t>
+      </w:r>
+    </w:p>
+    <w:p>
+      <w:pPr>
+        <w:ind w:left="0" w:leftChars="0" w:firstLine="0" w:firstLineChars="0"/>
+        <w:rPr>
+          <w:rFonts w:hint="default" w:ascii="Cascadia Mono" w:hAnsi="Cascadia Mono" w:eastAsia="Cascadia Mono"/>
+          <w:color w:val="000000"/>
+          <w:sz w:val="24"/>
+          <w:szCs w:val="24"/>
+          <w:highlight w:val="none"/>
+          <w:lang w:val="pt-BR"/>
+        </w:rPr>
+      </w:pPr>
+    </w:p>
+    <w:p>
+      <w:pPr>
+        <w:ind w:left="0" w:leftChars="0" w:firstLine="0" w:firstLineChars="0"/>
+        <w:rPr>
+          <w:rFonts w:hint="default" w:ascii="Cascadia Mono" w:hAnsi="Cascadia Mono" w:eastAsia="Cascadia Mono"/>
+          <w:color w:val="000000"/>
+          <w:sz w:val="24"/>
+          <w:szCs w:val="24"/>
+          <w:highlight w:val="none"/>
+          <w:lang w:val="pt-BR"/>
+        </w:rPr>
+      </w:pPr>
+      <w:r>
+        <w:rPr>
+          <w:rFonts w:hint="default" w:ascii="Cascadia Mono" w:hAnsi="Cascadia Mono" w:eastAsia="Cascadia Mono"/>
+          <w:color w:val="000000"/>
+          <w:sz w:val="24"/>
+          <w:szCs w:val="24"/>
+          <w:highlight w:val="none"/>
+          <w:lang w:val="pt-BR"/>
+        </w:rPr>
+        <w:t>ReadSessaoDto</w:t>
+      </w:r>
+    </w:p>
+    <w:p>
+      <w:pPr>
+        <w:spacing w:beforeLines="0" w:afterLines="0"/>
+        <w:jc w:val="left"/>
+        <w:rPr>
+          <w:rFonts w:hint="default" w:ascii="Cascadia Mono" w:hAnsi="Cascadia Mono" w:eastAsia="Cascadia Mono"/>
+          <w:color w:val="2B91AF"/>
+          <w:sz w:val="19"/>
+          <w:szCs w:val="24"/>
+          <w:highlight w:val="white"/>
+        </w:rPr>
+      </w:pPr>
+      <w:r>
+        <w:rPr>
+          <w:rFonts w:hint="default" w:ascii="Cascadia Mono" w:hAnsi="Cascadia Mono" w:eastAsia="Cascadia Mono"/>
+          <w:color w:val="0000FF"/>
+          <w:sz w:val="19"/>
+          <w:szCs w:val="24"/>
+          <w:highlight w:val="white"/>
+        </w:rPr>
+        <w:t>public</w:t>
+      </w:r>
+      <w:r>
+        <w:rPr>
+          <w:rFonts w:hint="default" w:ascii="Cascadia Mono" w:hAnsi="Cascadia Mono" w:eastAsia="Cascadia Mono"/>
+          <w:color w:val="000000"/>
+          <w:sz w:val="19"/>
+          <w:szCs w:val="24"/>
+          <w:highlight w:val="white"/>
+        </w:rPr>
+        <w:t xml:space="preserve"> </w:t>
+      </w:r>
+      <w:r>
+        <w:rPr>
+          <w:rFonts w:hint="default" w:ascii="Cascadia Mono" w:hAnsi="Cascadia Mono" w:eastAsia="Cascadia Mono"/>
+          <w:color w:val="0000FF"/>
+          <w:sz w:val="19"/>
+          <w:szCs w:val="24"/>
+          <w:highlight w:val="white"/>
+        </w:rPr>
+        <w:t>class</w:t>
+      </w:r>
+      <w:r>
+        <w:rPr>
+          <w:rFonts w:hint="default" w:ascii="Cascadia Mono" w:hAnsi="Cascadia Mono" w:eastAsia="Cascadia Mono"/>
+          <w:color w:val="000000"/>
+          <w:sz w:val="19"/>
+          <w:szCs w:val="24"/>
+          <w:highlight w:val="white"/>
+        </w:rPr>
+        <w:t xml:space="preserve"> </w:t>
+      </w:r>
+      <w:r>
+        <w:rPr>
+          <w:rFonts w:hint="default" w:ascii="Cascadia Mono" w:hAnsi="Cascadia Mono" w:eastAsia="Cascadia Mono"/>
+          <w:color w:val="2B91AF"/>
+          <w:sz w:val="19"/>
+          <w:szCs w:val="24"/>
+          <w:highlight w:val="white"/>
+        </w:rPr>
+        <w:t>ReadSessaoDto</w:t>
+      </w:r>
+    </w:p>
+    <w:p>
+      <w:pPr>
+        <w:spacing w:beforeLines="0" w:afterLines="0"/>
+        <w:jc w:val="left"/>
+        <w:rPr>
+          <w:rFonts w:hint="default" w:ascii="Cascadia Mono" w:hAnsi="Cascadia Mono" w:eastAsia="Cascadia Mono"/>
+          <w:color w:val="000000"/>
+          <w:sz w:val="19"/>
+          <w:szCs w:val="24"/>
+          <w:highlight w:val="white"/>
+        </w:rPr>
+      </w:pPr>
+      <w:r>
+        <w:rPr>
+          <w:rFonts w:hint="default" w:ascii="Cascadia Mono" w:hAnsi="Cascadia Mono" w:eastAsia="Cascadia Mono"/>
+          <w:color w:val="000000"/>
+          <w:sz w:val="19"/>
+          <w:szCs w:val="24"/>
+          <w:highlight w:val="white"/>
+        </w:rPr>
+        <w:t>{</w:t>
+      </w:r>
+    </w:p>
+    <w:p>
+      <w:pPr>
+        <w:spacing w:beforeLines="0" w:afterLines="0"/>
+        <w:jc w:val="left"/>
+        <w:rPr>
+          <w:rFonts w:hint="default" w:ascii="Cascadia Mono" w:hAnsi="Cascadia Mono" w:eastAsia="Cascadia Mono"/>
+          <w:color w:val="000000"/>
+          <w:sz w:val="19"/>
+          <w:szCs w:val="24"/>
+          <w:highlight w:val="white"/>
+        </w:rPr>
+      </w:pPr>
+      <w:r>
+        <w:rPr>
+          <w:rFonts w:hint="default" w:ascii="Cascadia Mono" w:hAnsi="Cascadia Mono" w:eastAsia="Cascadia Mono"/>
+          <w:color w:val="000000"/>
+          <w:sz w:val="19"/>
+          <w:szCs w:val="24"/>
+          <w:highlight w:val="white"/>
+        </w:rPr>
+        <w:t xml:space="preserve">    </w:t>
+      </w:r>
+      <w:r>
+        <w:rPr>
+          <w:rFonts w:hint="default" w:ascii="Cascadia Mono" w:hAnsi="Cascadia Mono" w:eastAsia="Cascadia Mono"/>
+          <w:color w:val="0000FF"/>
+          <w:sz w:val="19"/>
+          <w:szCs w:val="24"/>
+          <w:highlight w:val="white"/>
+        </w:rPr>
+        <w:t>public</w:t>
+      </w:r>
+      <w:r>
+        <w:rPr>
+          <w:rFonts w:hint="default" w:ascii="Cascadia Mono" w:hAnsi="Cascadia Mono" w:eastAsia="Cascadia Mono"/>
+          <w:color w:val="000000"/>
+          <w:sz w:val="19"/>
+          <w:szCs w:val="24"/>
+          <w:highlight w:val="white"/>
+        </w:rPr>
+        <w:t xml:space="preserve"> </w:t>
+      </w:r>
+      <w:r>
+        <w:rPr>
+          <w:rFonts w:hint="default" w:ascii="Cascadia Mono" w:hAnsi="Cascadia Mono" w:eastAsia="Cascadia Mono"/>
+          <w:color w:val="0000FF"/>
+          <w:sz w:val="19"/>
+          <w:szCs w:val="24"/>
+          <w:highlight w:val="white"/>
+        </w:rPr>
+        <w:t>int</w:t>
+      </w:r>
+      <w:r>
+        <w:rPr>
+          <w:rFonts w:hint="default" w:ascii="Cascadia Mono" w:hAnsi="Cascadia Mono" w:eastAsia="Cascadia Mono"/>
+          <w:color w:val="000000"/>
+          <w:sz w:val="19"/>
+          <w:szCs w:val="24"/>
+          <w:highlight w:val="white"/>
+        </w:rPr>
+        <w:t xml:space="preserve"> Id { </w:t>
+      </w:r>
+      <w:r>
+        <w:rPr>
+          <w:rFonts w:hint="default" w:ascii="Cascadia Mono" w:hAnsi="Cascadia Mono" w:eastAsia="Cascadia Mono"/>
+          <w:color w:val="0000FF"/>
+          <w:sz w:val="19"/>
+          <w:szCs w:val="24"/>
+          <w:highlight w:val="white"/>
+        </w:rPr>
+        <w:t>get</w:t>
+      </w:r>
+      <w:r>
+        <w:rPr>
+          <w:rFonts w:hint="default" w:ascii="Cascadia Mono" w:hAnsi="Cascadia Mono" w:eastAsia="Cascadia Mono"/>
+          <w:color w:val="000000"/>
+          <w:sz w:val="19"/>
+          <w:szCs w:val="24"/>
+          <w:highlight w:val="white"/>
+        </w:rPr>
+        <w:t xml:space="preserve">; </w:t>
+      </w:r>
+      <w:r>
+        <w:rPr>
+          <w:rFonts w:hint="default" w:ascii="Cascadia Mono" w:hAnsi="Cascadia Mono" w:eastAsia="Cascadia Mono"/>
+          <w:color w:val="0000FF"/>
+          <w:sz w:val="19"/>
+          <w:szCs w:val="24"/>
+          <w:highlight w:val="white"/>
+        </w:rPr>
+        <w:t>set</w:t>
+      </w:r>
+      <w:r>
+        <w:rPr>
+          <w:rFonts w:hint="default" w:ascii="Cascadia Mono" w:hAnsi="Cascadia Mono" w:eastAsia="Cascadia Mono"/>
+          <w:color w:val="000000"/>
+          <w:sz w:val="19"/>
+          <w:szCs w:val="24"/>
+          <w:highlight w:val="white"/>
+        </w:rPr>
+        <w:t>; }</w:t>
+      </w:r>
+    </w:p>
+    <w:p>
+      <w:pPr>
+        <w:ind w:left="0" w:leftChars="0" w:firstLine="0" w:firstLineChars="0"/>
+        <w:rPr>
+          <w:rFonts w:hint="default" w:ascii="Cascadia Mono" w:hAnsi="Cascadia Mono" w:eastAsia="Cascadia Mono"/>
+          <w:color w:val="000000"/>
+          <w:sz w:val="24"/>
+          <w:szCs w:val="24"/>
+          <w:highlight w:val="none"/>
+          <w:lang w:val="pt-BR"/>
+        </w:rPr>
+      </w:pPr>
+      <w:r>
+        <w:rPr>
+          <w:rFonts w:hint="default" w:ascii="Cascadia Mono" w:hAnsi="Cascadia Mono" w:eastAsia="Cascadia Mono"/>
+          <w:color w:val="000000"/>
+          <w:sz w:val="19"/>
+          <w:szCs w:val="24"/>
+          <w:highlight w:val="white"/>
+        </w:rPr>
+        <w:t>}</w:t>
+      </w:r>
+    </w:p>
+    <w:p>
+      <w:pPr>
+        <w:ind w:left="0" w:leftChars="0" w:firstLine="0" w:firstLineChars="0"/>
+        <w:rPr>
+          <w:rFonts w:hint="default" w:ascii="Cascadia Mono" w:hAnsi="Cascadia Mono" w:eastAsia="Cascadia Mono"/>
+          <w:color w:val="000000"/>
+          <w:sz w:val="24"/>
+          <w:szCs w:val="24"/>
+          <w:highlight w:val="none"/>
+          <w:lang w:val="pt-BR"/>
+        </w:rPr>
+      </w:pPr>
+    </w:p>
+    <w:p>
+      <w:pPr>
+        <w:ind w:left="0" w:leftChars="0" w:firstLine="0" w:firstLineChars="0"/>
+        <w:rPr>
+          <w:rFonts w:hint="default" w:ascii="Cascadia Mono" w:hAnsi="Cascadia Mono" w:eastAsia="Cascadia Mono"/>
+          <w:color w:val="000000"/>
+          <w:sz w:val="24"/>
+          <w:szCs w:val="24"/>
+          <w:highlight w:val="none"/>
+          <w:lang w:val="pt-BR"/>
+        </w:rPr>
+      </w:pPr>
+      <w:r>
+        <w:rPr>
+          <w:rFonts w:hint="default" w:ascii="Cascadia Mono" w:hAnsi="Cascadia Mono" w:eastAsia="Cascadia Mono"/>
+          <w:color w:val="000000"/>
+          <w:sz w:val="24"/>
+          <w:szCs w:val="24"/>
+          <w:highlight w:val="none"/>
+          <w:lang w:val="pt-BR"/>
+        </w:rPr>
+        <w:t>SessaoProfile</w:t>
+      </w:r>
+    </w:p>
+    <w:p>
+      <w:pPr>
+        <w:spacing w:beforeLines="0" w:afterLines="0"/>
+        <w:jc w:val="left"/>
+        <w:rPr>
+          <w:rFonts w:hint="default" w:ascii="Cascadia Mono" w:hAnsi="Cascadia Mono" w:eastAsia="Cascadia Mono"/>
+          <w:color w:val="2B91AF"/>
+          <w:sz w:val="19"/>
+          <w:szCs w:val="24"/>
+          <w:highlight w:val="white"/>
+        </w:rPr>
+      </w:pPr>
+      <w:r>
+        <w:rPr>
+          <w:rFonts w:hint="default" w:ascii="Cascadia Mono" w:hAnsi="Cascadia Mono" w:eastAsia="Cascadia Mono"/>
+          <w:color w:val="0000FF"/>
+          <w:sz w:val="19"/>
+          <w:szCs w:val="24"/>
+          <w:highlight w:val="white"/>
+        </w:rPr>
+        <w:t>public</w:t>
+      </w:r>
+      <w:r>
+        <w:rPr>
+          <w:rFonts w:hint="default" w:ascii="Cascadia Mono" w:hAnsi="Cascadia Mono" w:eastAsia="Cascadia Mono"/>
+          <w:color w:val="000000"/>
+          <w:sz w:val="19"/>
+          <w:szCs w:val="24"/>
+          <w:highlight w:val="white"/>
+        </w:rPr>
+        <w:t xml:space="preserve"> </w:t>
+      </w:r>
+      <w:r>
+        <w:rPr>
+          <w:rFonts w:hint="default" w:ascii="Cascadia Mono" w:hAnsi="Cascadia Mono" w:eastAsia="Cascadia Mono"/>
+          <w:color w:val="0000FF"/>
+          <w:sz w:val="19"/>
+          <w:szCs w:val="24"/>
+          <w:highlight w:val="white"/>
+        </w:rPr>
+        <w:t>class</w:t>
+      </w:r>
+      <w:r>
+        <w:rPr>
+          <w:rFonts w:hint="default" w:ascii="Cascadia Mono" w:hAnsi="Cascadia Mono" w:eastAsia="Cascadia Mono"/>
+          <w:color w:val="000000"/>
+          <w:sz w:val="19"/>
+          <w:szCs w:val="24"/>
+          <w:highlight w:val="white"/>
+        </w:rPr>
+        <w:t xml:space="preserve"> </w:t>
+      </w:r>
+      <w:r>
+        <w:rPr>
+          <w:rFonts w:hint="default" w:ascii="Cascadia Mono" w:hAnsi="Cascadia Mono" w:eastAsia="Cascadia Mono"/>
+          <w:color w:val="2B91AF"/>
+          <w:sz w:val="19"/>
+          <w:szCs w:val="24"/>
+          <w:highlight w:val="white"/>
+        </w:rPr>
+        <w:t>SessaoProfile</w:t>
+      </w:r>
+      <w:r>
+        <w:rPr>
+          <w:rFonts w:hint="default" w:ascii="Cascadia Mono" w:hAnsi="Cascadia Mono" w:eastAsia="Cascadia Mono"/>
+          <w:color w:val="000000"/>
+          <w:sz w:val="19"/>
+          <w:szCs w:val="24"/>
+          <w:highlight w:val="white"/>
+        </w:rPr>
+        <w:t xml:space="preserve"> : </w:t>
+      </w:r>
+      <w:r>
+        <w:rPr>
+          <w:rFonts w:hint="default" w:ascii="Cascadia Mono" w:hAnsi="Cascadia Mono" w:eastAsia="Cascadia Mono"/>
+          <w:color w:val="2B91AF"/>
+          <w:sz w:val="19"/>
+          <w:szCs w:val="24"/>
+          <w:highlight w:val="white"/>
+        </w:rPr>
+        <w:t>Profile</w:t>
+      </w:r>
+    </w:p>
+    <w:p>
+      <w:pPr>
+        <w:spacing w:beforeLines="0" w:afterLines="0"/>
+        <w:jc w:val="left"/>
+        <w:rPr>
+          <w:rFonts w:hint="default" w:ascii="Cascadia Mono" w:hAnsi="Cascadia Mono" w:eastAsia="Cascadia Mono"/>
+          <w:color w:val="000000"/>
+          <w:sz w:val="19"/>
+          <w:szCs w:val="24"/>
+          <w:highlight w:val="white"/>
+        </w:rPr>
+      </w:pPr>
+      <w:r>
+        <w:rPr>
+          <w:rFonts w:hint="default" w:ascii="Cascadia Mono" w:hAnsi="Cascadia Mono" w:eastAsia="Cascadia Mono"/>
+          <w:color w:val="000000"/>
+          <w:sz w:val="19"/>
+          <w:szCs w:val="24"/>
+          <w:highlight w:val="white"/>
+        </w:rPr>
+        <w:t>{</w:t>
+      </w:r>
+    </w:p>
+    <w:p>
+      <w:pPr>
+        <w:spacing w:beforeLines="0" w:afterLines="0"/>
+        <w:jc w:val="left"/>
+        <w:rPr>
+          <w:rFonts w:hint="default" w:ascii="Cascadia Mono" w:hAnsi="Cascadia Mono" w:eastAsia="Cascadia Mono"/>
+          <w:color w:val="000000"/>
+          <w:sz w:val="19"/>
+          <w:szCs w:val="24"/>
+          <w:highlight w:val="white"/>
+        </w:rPr>
+      </w:pPr>
+      <w:r>
+        <w:rPr>
+          <w:rFonts w:hint="default" w:ascii="Cascadia Mono" w:hAnsi="Cascadia Mono" w:eastAsia="Cascadia Mono"/>
+          <w:color w:val="000000"/>
+          <w:sz w:val="19"/>
+          <w:szCs w:val="24"/>
+          <w:highlight w:val="white"/>
+        </w:rPr>
+        <w:t xml:space="preserve">    </w:t>
+      </w:r>
+      <w:r>
+        <w:rPr>
+          <w:rFonts w:hint="default" w:ascii="Cascadia Mono" w:hAnsi="Cascadia Mono" w:eastAsia="Cascadia Mono"/>
+          <w:color w:val="0000FF"/>
+          <w:sz w:val="19"/>
+          <w:szCs w:val="24"/>
+          <w:highlight w:val="white"/>
+        </w:rPr>
+        <w:t>public</w:t>
+      </w:r>
+      <w:r>
+        <w:rPr>
+          <w:rFonts w:hint="default" w:ascii="Cascadia Mono" w:hAnsi="Cascadia Mono" w:eastAsia="Cascadia Mono"/>
+          <w:color w:val="000000"/>
+          <w:sz w:val="19"/>
+          <w:szCs w:val="24"/>
+          <w:highlight w:val="white"/>
+        </w:rPr>
+        <w:t xml:space="preserve"> </w:t>
+      </w:r>
+      <w:r>
+        <w:rPr>
+          <w:rFonts w:hint="default" w:ascii="Cascadia Mono" w:hAnsi="Cascadia Mono" w:eastAsia="Cascadia Mono"/>
+          <w:color w:val="2B91AF"/>
+          <w:sz w:val="19"/>
+          <w:szCs w:val="24"/>
+          <w:highlight w:val="white"/>
+        </w:rPr>
+        <w:t>SessaoProfile</w:t>
+      </w:r>
+      <w:r>
+        <w:rPr>
+          <w:rFonts w:hint="default" w:ascii="Cascadia Mono" w:hAnsi="Cascadia Mono" w:eastAsia="Cascadia Mono"/>
+          <w:color w:val="000000"/>
+          <w:sz w:val="19"/>
+          <w:szCs w:val="24"/>
+          <w:highlight w:val="white"/>
+        </w:rPr>
+        <w:t>()</w:t>
+      </w:r>
+    </w:p>
+    <w:p>
+      <w:pPr>
+        <w:spacing w:beforeLines="0" w:afterLines="0"/>
+        <w:jc w:val="left"/>
+        <w:rPr>
+          <w:rFonts w:hint="default" w:ascii="Cascadia Mono" w:hAnsi="Cascadia Mono" w:eastAsia="Cascadia Mono"/>
+          <w:color w:val="000000"/>
+          <w:sz w:val="19"/>
+          <w:szCs w:val="24"/>
+          <w:highlight w:val="white"/>
+        </w:rPr>
+      </w:pPr>
+      <w:r>
+        <w:rPr>
+          <w:rFonts w:hint="default" w:ascii="Cascadia Mono" w:hAnsi="Cascadia Mono" w:eastAsia="Cascadia Mono"/>
+          <w:color w:val="000000"/>
+          <w:sz w:val="19"/>
+          <w:szCs w:val="24"/>
+          <w:highlight w:val="white"/>
+        </w:rPr>
+        <w:t xml:space="preserve">    {</w:t>
+      </w:r>
+    </w:p>
+    <w:p>
+      <w:pPr>
+        <w:spacing w:beforeLines="0" w:afterLines="0"/>
+        <w:jc w:val="left"/>
+        <w:rPr>
+          <w:rFonts w:hint="default" w:ascii="Cascadia Mono" w:hAnsi="Cascadia Mono" w:eastAsia="Cascadia Mono"/>
+          <w:color w:val="000000"/>
+          <w:sz w:val="19"/>
+          <w:szCs w:val="24"/>
+          <w:highlight w:val="white"/>
+        </w:rPr>
+      </w:pPr>
+      <w:r>
+        <w:rPr>
+          <w:rFonts w:hint="default" w:ascii="Cascadia Mono" w:hAnsi="Cascadia Mono" w:eastAsia="Cascadia Mono"/>
+          <w:color w:val="000000"/>
+          <w:sz w:val="19"/>
+          <w:szCs w:val="24"/>
+          <w:highlight w:val="white"/>
+        </w:rPr>
+        <w:t xml:space="preserve">        CreateMap&lt;</w:t>
+      </w:r>
+      <w:r>
+        <w:rPr>
+          <w:rFonts w:hint="default" w:ascii="Cascadia Mono" w:hAnsi="Cascadia Mono" w:eastAsia="Cascadia Mono"/>
+          <w:color w:val="2B91AF"/>
+          <w:sz w:val="19"/>
+          <w:szCs w:val="24"/>
+          <w:highlight w:val="white"/>
+        </w:rPr>
+        <w:t>CreateSessaoDto</w:t>
+      </w:r>
+      <w:r>
+        <w:rPr>
+          <w:rFonts w:hint="default" w:ascii="Cascadia Mono" w:hAnsi="Cascadia Mono" w:eastAsia="Cascadia Mono"/>
+          <w:color w:val="000000"/>
+          <w:sz w:val="19"/>
+          <w:szCs w:val="24"/>
+          <w:highlight w:val="white"/>
+        </w:rPr>
+        <w:t xml:space="preserve">, </w:t>
+      </w:r>
+      <w:r>
+        <w:rPr>
+          <w:rFonts w:hint="default" w:ascii="Cascadia Mono" w:hAnsi="Cascadia Mono" w:eastAsia="Cascadia Mono"/>
+          <w:color w:val="2B91AF"/>
+          <w:sz w:val="19"/>
+          <w:szCs w:val="24"/>
+          <w:highlight w:val="white"/>
+        </w:rPr>
+        <w:t>Sessao</w:t>
+      </w:r>
+      <w:r>
+        <w:rPr>
+          <w:rFonts w:hint="default" w:ascii="Cascadia Mono" w:hAnsi="Cascadia Mono" w:eastAsia="Cascadia Mono"/>
+          <w:color w:val="000000"/>
+          <w:sz w:val="19"/>
+          <w:szCs w:val="24"/>
+          <w:highlight w:val="white"/>
+        </w:rPr>
+        <w:t>&gt;();</w:t>
+      </w:r>
+    </w:p>
+    <w:p>
+      <w:pPr>
+        <w:spacing w:beforeLines="0" w:afterLines="0"/>
+        <w:jc w:val="left"/>
+        <w:rPr>
+          <w:rFonts w:hint="default" w:ascii="Cascadia Mono" w:hAnsi="Cascadia Mono" w:eastAsia="Cascadia Mono"/>
+          <w:color w:val="000000"/>
+          <w:sz w:val="19"/>
+          <w:szCs w:val="24"/>
+          <w:highlight w:val="white"/>
+        </w:rPr>
+      </w:pPr>
+      <w:r>
+        <w:rPr>
+          <w:rFonts w:hint="default" w:ascii="Cascadia Mono" w:hAnsi="Cascadia Mono" w:eastAsia="Cascadia Mono"/>
+          <w:color w:val="000000"/>
+          <w:sz w:val="19"/>
+          <w:szCs w:val="24"/>
+          <w:highlight w:val="white"/>
+        </w:rPr>
+        <w:t xml:space="preserve">        CreateMap&lt;</w:t>
+      </w:r>
+      <w:r>
+        <w:rPr>
+          <w:rFonts w:hint="default" w:ascii="Cascadia Mono" w:hAnsi="Cascadia Mono" w:eastAsia="Cascadia Mono"/>
+          <w:color w:val="2B91AF"/>
+          <w:sz w:val="19"/>
+          <w:szCs w:val="24"/>
+          <w:highlight w:val="white"/>
+        </w:rPr>
+        <w:t>Sessao</w:t>
+      </w:r>
+      <w:r>
+        <w:rPr>
+          <w:rFonts w:hint="default" w:ascii="Cascadia Mono" w:hAnsi="Cascadia Mono" w:eastAsia="Cascadia Mono"/>
+          <w:color w:val="000000"/>
+          <w:sz w:val="19"/>
+          <w:szCs w:val="24"/>
+          <w:highlight w:val="white"/>
+        </w:rPr>
+        <w:t xml:space="preserve">, </w:t>
+      </w:r>
+      <w:r>
+        <w:rPr>
+          <w:rFonts w:hint="default" w:ascii="Cascadia Mono" w:hAnsi="Cascadia Mono" w:eastAsia="Cascadia Mono"/>
+          <w:color w:val="2B91AF"/>
+          <w:sz w:val="19"/>
+          <w:szCs w:val="24"/>
+          <w:highlight w:val="white"/>
+        </w:rPr>
+        <w:t>ReadSessaoDto</w:t>
+      </w:r>
+      <w:r>
+        <w:rPr>
+          <w:rFonts w:hint="default" w:ascii="Cascadia Mono" w:hAnsi="Cascadia Mono" w:eastAsia="Cascadia Mono"/>
+          <w:color w:val="000000"/>
+          <w:sz w:val="19"/>
+          <w:szCs w:val="24"/>
+          <w:highlight w:val="white"/>
+        </w:rPr>
+        <w:t>&gt;();</w:t>
+      </w:r>
+    </w:p>
+    <w:p>
+      <w:pPr>
+        <w:spacing w:beforeLines="0" w:afterLines="0"/>
+        <w:jc w:val="left"/>
+        <w:rPr>
+          <w:rFonts w:hint="default" w:ascii="Cascadia Mono" w:hAnsi="Cascadia Mono" w:eastAsia="Cascadia Mono"/>
+          <w:color w:val="000000"/>
+          <w:sz w:val="19"/>
+          <w:szCs w:val="24"/>
+          <w:highlight w:val="white"/>
+        </w:rPr>
+      </w:pPr>
+    </w:p>
+    <w:p>
+      <w:pPr>
+        <w:spacing w:beforeLines="0" w:afterLines="0"/>
+        <w:jc w:val="left"/>
+        <w:rPr>
+          <w:rFonts w:hint="default" w:ascii="Cascadia Mono" w:hAnsi="Cascadia Mono" w:eastAsia="Cascadia Mono"/>
+          <w:color w:val="000000"/>
+          <w:sz w:val="19"/>
+          <w:szCs w:val="24"/>
+          <w:highlight w:val="white"/>
+        </w:rPr>
+      </w:pPr>
+      <w:r>
+        <w:rPr>
+          <w:rFonts w:hint="default" w:ascii="Cascadia Mono" w:hAnsi="Cascadia Mono" w:eastAsia="Cascadia Mono"/>
+          <w:color w:val="000000"/>
+          <w:sz w:val="19"/>
+          <w:szCs w:val="24"/>
+          <w:highlight w:val="white"/>
+        </w:rPr>
+        <w:t xml:space="preserve">    }</w:t>
+      </w:r>
+    </w:p>
+    <w:p>
+      <w:pPr>
+        <w:ind w:left="0" w:leftChars="0" w:firstLine="0" w:firstLineChars="0"/>
+        <w:rPr>
+          <w:rFonts w:hint="default" w:ascii="Cascadia Mono" w:hAnsi="Cascadia Mono" w:eastAsia="Cascadia Mono"/>
+          <w:color w:val="000000"/>
+          <w:sz w:val="24"/>
+          <w:szCs w:val="24"/>
+          <w:highlight w:val="none"/>
+          <w:lang w:val="pt-BR"/>
+        </w:rPr>
+      </w:pPr>
+      <w:r>
+        <w:rPr>
+          <w:rFonts w:hint="default" w:ascii="Cascadia Mono" w:hAnsi="Cascadia Mono" w:eastAsia="Cascadia Mono"/>
+          <w:color w:val="000000"/>
+          <w:sz w:val="19"/>
+          <w:szCs w:val="24"/>
+          <w:highlight w:val="white"/>
+        </w:rPr>
+        <w:t>}</w:t>
+      </w:r>
+    </w:p>
+    <w:p>
+      <w:pPr>
+        <w:ind w:left="0" w:leftChars="0" w:firstLine="0" w:firstLineChars="0"/>
+        <w:rPr>
+          <w:rFonts w:hint="default" w:ascii="Cascadia Mono" w:hAnsi="Cascadia Mono" w:eastAsia="Cascadia Mono"/>
+          <w:color w:val="000000"/>
+          <w:sz w:val="24"/>
+          <w:szCs w:val="24"/>
+          <w:highlight w:val="none"/>
+          <w:lang w:val="pt-BR"/>
+        </w:rPr>
+      </w:pPr>
+    </w:p>
+    <w:p>
+      <w:pPr>
+        <w:ind w:left="0" w:leftChars="0" w:firstLine="0" w:firstLineChars="0"/>
+        <w:rPr>
+          <w:rFonts w:hint="default" w:ascii="Cascadia Mono" w:hAnsi="Cascadia Mono" w:eastAsia="Cascadia Mono"/>
+          <w:color w:val="000000"/>
+          <w:sz w:val="24"/>
+          <w:szCs w:val="24"/>
+          <w:highlight w:val="none"/>
+          <w:lang w:val="pt-BR"/>
+        </w:rPr>
+      </w:pPr>
+      <w:r>
+        <w:rPr>
+          <w:rFonts w:hint="default" w:ascii="Cascadia Mono" w:hAnsi="Cascadia Mono" w:eastAsia="Cascadia Mono"/>
+          <w:color w:val="000000"/>
+          <w:sz w:val="24"/>
+          <w:szCs w:val="24"/>
+          <w:highlight w:val="none"/>
+          <w:lang w:val="pt-BR"/>
+        </w:rPr>
+        <w:t>FilmeContext-&gt;Adicionar</w:t>
+      </w:r>
+    </w:p>
+    <w:p>
+      <w:pPr>
+        <w:ind w:left="0" w:leftChars="0" w:firstLine="0" w:firstLineChars="0"/>
+        <w:rPr>
+          <w:rFonts w:hint="default" w:ascii="Cascadia Mono" w:hAnsi="Cascadia Mono" w:eastAsia="Cascadia Mono"/>
+          <w:color w:val="000000"/>
+          <w:sz w:val="24"/>
+          <w:szCs w:val="24"/>
+          <w:highlight w:val="none"/>
+          <w:lang w:val="pt-BR"/>
+        </w:rPr>
+      </w:pPr>
+      <w:r>
+        <w:rPr>
+          <w:rFonts w:hint="default" w:ascii="Cascadia Mono" w:hAnsi="Cascadia Mono" w:eastAsia="Cascadia Mono"/>
+          <w:color w:val="0000FF"/>
+          <w:sz w:val="19"/>
+          <w:szCs w:val="24"/>
+          <w:highlight w:val="white"/>
+        </w:rPr>
+        <w:t>public</w:t>
+      </w:r>
+      <w:r>
+        <w:rPr>
+          <w:rFonts w:hint="default" w:ascii="Cascadia Mono" w:hAnsi="Cascadia Mono" w:eastAsia="Cascadia Mono"/>
+          <w:color w:val="000000"/>
+          <w:sz w:val="19"/>
+          <w:szCs w:val="24"/>
+          <w:highlight w:val="white"/>
+        </w:rPr>
+        <w:t xml:space="preserve"> </w:t>
+      </w:r>
+      <w:r>
+        <w:rPr>
+          <w:rFonts w:hint="default" w:ascii="Cascadia Mono" w:hAnsi="Cascadia Mono" w:eastAsia="Cascadia Mono"/>
+          <w:color w:val="2B91AF"/>
+          <w:sz w:val="19"/>
+          <w:szCs w:val="24"/>
+          <w:highlight w:val="white"/>
+        </w:rPr>
+        <w:t>DbSet</w:t>
+      </w:r>
+      <w:r>
+        <w:rPr>
+          <w:rFonts w:hint="default" w:ascii="Cascadia Mono" w:hAnsi="Cascadia Mono" w:eastAsia="Cascadia Mono"/>
+          <w:color w:val="000000"/>
+          <w:sz w:val="19"/>
+          <w:szCs w:val="24"/>
+          <w:highlight w:val="white"/>
+        </w:rPr>
+        <w:t>&lt;</w:t>
+      </w:r>
+      <w:r>
+        <w:rPr>
+          <w:rFonts w:hint="default" w:ascii="Cascadia Mono" w:hAnsi="Cascadia Mono" w:eastAsia="Cascadia Mono"/>
+          <w:color w:val="2B91AF"/>
+          <w:sz w:val="19"/>
+          <w:szCs w:val="24"/>
+          <w:highlight w:val="white"/>
+        </w:rPr>
+        <w:t>Sessao</w:t>
+      </w:r>
+      <w:r>
+        <w:rPr>
+          <w:rFonts w:hint="default" w:ascii="Cascadia Mono" w:hAnsi="Cascadia Mono" w:eastAsia="Cascadia Mono"/>
+          <w:color w:val="000000"/>
+          <w:sz w:val="19"/>
+          <w:szCs w:val="24"/>
+          <w:highlight w:val="white"/>
+        </w:rPr>
+        <w:t xml:space="preserve">&gt; Sessoes{ </w:t>
+      </w:r>
+      <w:r>
+        <w:rPr>
+          <w:rFonts w:hint="default" w:ascii="Cascadia Mono" w:hAnsi="Cascadia Mono" w:eastAsia="Cascadia Mono"/>
+          <w:color w:val="0000FF"/>
+          <w:sz w:val="19"/>
+          <w:szCs w:val="24"/>
+          <w:highlight w:val="white"/>
+        </w:rPr>
+        <w:t>get</w:t>
+      </w:r>
+      <w:r>
+        <w:rPr>
+          <w:rFonts w:hint="default" w:ascii="Cascadia Mono" w:hAnsi="Cascadia Mono" w:eastAsia="Cascadia Mono"/>
+          <w:color w:val="000000"/>
+          <w:sz w:val="19"/>
+          <w:szCs w:val="24"/>
+          <w:highlight w:val="white"/>
+        </w:rPr>
+        <w:t xml:space="preserve">; </w:t>
+      </w:r>
+      <w:r>
+        <w:rPr>
+          <w:rFonts w:hint="default" w:ascii="Cascadia Mono" w:hAnsi="Cascadia Mono" w:eastAsia="Cascadia Mono"/>
+          <w:color w:val="0000FF"/>
+          <w:sz w:val="19"/>
+          <w:szCs w:val="24"/>
+          <w:highlight w:val="white"/>
+        </w:rPr>
+        <w:t>set</w:t>
+      </w:r>
+      <w:r>
+        <w:rPr>
+          <w:rFonts w:hint="default" w:ascii="Cascadia Mono" w:hAnsi="Cascadia Mono" w:eastAsia="Cascadia Mono"/>
+          <w:color w:val="000000"/>
+          <w:sz w:val="19"/>
+          <w:szCs w:val="24"/>
+          <w:highlight w:val="white"/>
+        </w:rPr>
+        <w:t>; }</w:t>
+      </w:r>
+    </w:p>
+    <w:p>
+      <w:pPr>
+        <w:ind w:left="0" w:leftChars="0" w:firstLine="0" w:firstLineChars="0"/>
+        <w:rPr>
+          <w:rFonts w:hint="default" w:ascii="Cascadia Mono" w:hAnsi="Cascadia Mono" w:eastAsia="Cascadia Mono"/>
+          <w:color w:val="000000"/>
+          <w:sz w:val="24"/>
+          <w:szCs w:val="24"/>
+          <w:highlight w:val="none"/>
+          <w:lang w:val="pt-BR"/>
+        </w:rPr>
+      </w:pPr>
+    </w:p>
+    <w:p>
+      <w:pPr>
+        <w:ind w:left="0" w:leftChars="0" w:firstLine="0" w:firstLineChars="0"/>
+        <w:rPr>
+          <w:rFonts w:hint="default" w:ascii="Cascadia Mono" w:hAnsi="Cascadia Mono" w:eastAsia="Cascadia Mono"/>
+          <w:color w:val="000000"/>
+          <w:sz w:val="24"/>
+          <w:szCs w:val="24"/>
+          <w:highlight w:val="none"/>
+          <w:lang w:val="pt-BR"/>
+        </w:rPr>
+      </w:pPr>
+      <w:r>
+        <w:rPr>
+          <w:rFonts w:hint="default" w:ascii="Cascadia Mono" w:hAnsi="Cascadia Mono" w:eastAsia="Cascadia Mono"/>
+          <w:color w:val="000000"/>
+          <w:sz w:val="24"/>
+          <w:szCs w:val="24"/>
+          <w:highlight w:val="none"/>
+          <w:lang w:val="pt-BR"/>
+        </w:rPr>
+        <w:t>SessaoController</w:t>
+      </w:r>
+    </w:p>
+    <w:p>
+      <w:pPr>
+        <w:spacing w:beforeLines="0" w:afterLines="0"/>
+        <w:jc w:val="left"/>
+        <w:rPr>
+          <w:rFonts w:hint="default" w:ascii="Cascadia Mono" w:hAnsi="Cascadia Mono" w:eastAsia="Cascadia Mono"/>
+          <w:color w:val="000000"/>
+          <w:sz w:val="19"/>
+          <w:szCs w:val="24"/>
+          <w:highlight w:val="white"/>
+        </w:rPr>
+      </w:pPr>
+      <w:r>
+        <w:rPr>
+          <w:rFonts w:hint="default" w:ascii="Cascadia Mono" w:hAnsi="Cascadia Mono" w:eastAsia="Cascadia Mono"/>
+          <w:color w:val="0000FF"/>
+          <w:sz w:val="19"/>
+          <w:szCs w:val="24"/>
+          <w:highlight w:val="white"/>
+        </w:rPr>
+        <w:t>namespace</w:t>
+      </w:r>
+      <w:r>
+        <w:rPr>
+          <w:rFonts w:hint="default" w:ascii="Cascadia Mono" w:hAnsi="Cascadia Mono" w:eastAsia="Cascadia Mono"/>
+          <w:color w:val="000000"/>
+          <w:sz w:val="19"/>
+          <w:szCs w:val="24"/>
+          <w:highlight w:val="white"/>
+        </w:rPr>
+        <w:t xml:space="preserve"> FilmesApi.Controllers</w:t>
+      </w:r>
+    </w:p>
+    <w:p>
+      <w:pPr>
+        <w:spacing w:beforeLines="0" w:afterLines="0"/>
+        <w:jc w:val="left"/>
+        <w:rPr>
+          <w:rFonts w:hint="default" w:ascii="Cascadia Mono" w:hAnsi="Cascadia Mono" w:eastAsia="Cascadia Mono"/>
+          <w:color w:val="000000"/>
+          <w:sz w:val="19"/>
+          <w:szCs w:val="24"/>
+          <w:highlight w:val="white"/>
+        </w:rPr>
+      </w:pPr>
+      <w:r>
+        <w:rPr>
+          <w:rFonts w:hint="default" w:ascii="Cascadia Mono" w:hAnsi="Cascadia Mono" w:eastAsia="Cascadia Mono"/>
+          <w:color w:val="000000"/>
+          <w:sz w:val="19"/>
+          <w:szCs w:val="24"/>
+          <w:highlight w:val="white"/>
+        </w:rPr>
+        <w:t>{</w:t>
+      </w:r>
+    </w:p>
+    <w:p>
+      <w:pPr>
+        <w:spacing w:beforeLines="0" w:afterLines="0"/>
+        <w:jc w:val="left"/>
+        <w:rPr>
+          <w:rFonts w:hint="default" w:ascii="Cascadia Mono" w:hAnsi="Cascadia Mono" w:eastAsia="Cascadia Mono"/>
+          <w:color w:val="000000"/>
+          <w:sz w:val="19"/>
+          <w:szCs w:val="24"/>
+          <w:highlight w:val="white"/>
+        </w:rPr>
+      </w:pPr>
+      <w:r>
+        <w:rPr>
+          <w:rFonts w:hint="default" w:ascii="Cascadia Mono" w:hAnsi="Cascadia Mono" w:eastAsia="Cascadia Mono"/>
+          <w:color w:val="000000"/>
+          <w:sz w:val="19"/>
+          <w:szCs w:val="24"/>
+          <w:highlight w:val="white"/>
+        </w:rPr>
+        <w:t xml:space="preserve">    [</w:t>
+      </w:r>
+      <w:r>
+        <w:rPr>
+          <w:rFonts w:hint="default" w:ascii="Cascadia Mono" w:hAnsi="Cascadia Mono" w:eastAsia="Cascadia Mono"/>
+          <w:color w:val="2B91AF"/>
+          <w:sz w:val="19"/>
+          <w:szCs w:val="24"/>
+          <w:highlight w:val="white"/>
+        </w:rPr>
+        <w:t>ApiController</w:t>
+      </w:r>
+      <w:r>
+        <w:rPr>
+          <w:rFonts w:hint="default" w:ascii="Cascadia Mono" w:hAnsi="Cascadia Mono" w:eastAsia="Cascadia Mono"/>
+          <w:color w:val="000000"/>
+          <w:sz w:val="19"/>
+          <w:szCs w:val="24"/>
+          <w:highlight w:val="white"/>
+        </w:rPr>
+        <w:t>]</w:t>
+      </w:r>
+    </w:p>
+    <w:p>
+      <w:pPr>
+        <w:spacing w:beforeLines="0" w:afterLines="0"/>
+        <w:jc w:val="left"/>
+        <w:rPr>
+          <w:rFonts w:hint="default" w:ascii="Cascadia Mono" w:hAnsi="Cascadia Mono" w:eastAsia="Cascadia Mono"/>
+          <w:color w:val="000000"/>
+          <w:sz w:val="19"/>
+          <w:szCs w:val="24"/>
+          <w:highlight w:val="white"/>
+        </w:rPr>
+      </w:pPr>
+      <w:r>
+        <w:rPr>
+          <w:rFonts w:hint="default" w:ascii="Cascadia Mono" w:hAnsi="Cascadia Mono" w:eastAsia="Cascadia Mono"/>
+          <w:color w:val="000000"/>
+          <w:sz w:val="19"/>
+          <w:szCs w:val="24"/>
+          <w:highlight w:val="white"/>
+        </w:rPr>
+        <w:t xml:space="preserve">    [</w:t>
+      </w:r>
+      <w:r>
+        <w:rPr>
+          <w:rFonts w:hint="default" w:ascii="Cascadia Mono" w:hAnsi="Cascadia Mono" w:eastAsia="Cascadia Mono"/>
+          <w:color w:val="2B91AF"/>
+          <w:sz w:val="19"/>
+          <w:szCs w:val="24"/>
+          <w:highlight w:val="white"/>
+        </w:rPr>
+        <w:t>Route</w:t>
+      </w:r>
+      <w:r>
+        <w:rPr>
+          <w:rFonts w:hint="default" w:ascii="Cascadia Mono" w:hAnsi="Cascadia Mono" w:eastAsia="Cascadia Mono"/>
+          <w:color w:val="000000"/>
+          <w:sz w:val="19"/>
+          <w:szCs w:val="24"/>
+          <w:highlight w:val="white"/>
+        </w:rPr>
+        <w:t>(</w:t>
+      </w:r>
+      <w:r>
+        <w:rPr>
+          <w:rFonts w:hint="default" w:ascii="Cascadia Mono" w:hAnsi="Cascadia Mono" w:eastAsia="Cascadia Mono"/>
+          <w:color w:val="A31515"/>
+          <w:sz w:val="19"/>
+          <w:szCs w:val="24"/>
+          <w:highlight w:val="white"/>
+        </w:rPr>
+        <w:t>"[controller]"</w:t>
+      </w:r>
+      <w:r>
+        <w:rPr>
+          <w:rFonts w:hint="default" w:ascii="Cascadia Mono" w:hAnsi="Cascadia Mono" w:eastAsia="Cascadia Mono"/>
+          <w:color w:val="000000"/>
+          <w:sz w:val="19"/>
+          <w:szCs w:val="24"/>
+          <w:highlight w:val="white"/>
+        </w:rPr>
+        <w:t>)]</w:t>
+      </w:r>
+    </w:p>
+    <w:p>
+      <w:pPr>
+        <w:spacing w:beforeLines="0" w:afterLines="0"/>
+        <w:jc w:val="left"/>
+        <w:rPr>
+          <w:rFonts w:hint="default" w:ascii="Cascadia Mono" w:hAnsi="Cascadia Mono" w:eastAsia="Cascadia Mono"/>
+          <w:color w:val="000000"/>
+          <w:sz w:val="19"/>
+          <w:szCs w:val="24"/>
+          <w:highlight w:val="white"/>
+        </w:rPr>
+      </w:pPr>
+      <w:r>
+        <w:rPr>
+          <w:rFonts w:hint="default" w:ascii="Cascadia Mono" w:hAnsi="Cascadia Mono" w:eastAsia="Cascadia Mono"/>
+          <w:color w:val="000000"/>
+          <w:sz w:val="19"/>
+          <w:szCs w:val="24"/>
+          <w:highlight w:val="white"/>
+        </w:rPr>
+        <w:t xml:space="preserve">    </w:t>
+      </w:r>
+      <w:r>
+        <w:rPr>
+          <w:rFonts w:hint="default" w:ascii="Cascadia Mono" w:hAnsi="Cascadia Mono" w:eastAsia="Cascadia Mono"/>
+          <w:color w:val="0000FF"/>
+          <w:sz w:val="19"/>
+          <w:szCs w:val="24"/>
+          <w:highlight w:val="white"/>
+        </w:rPr>
+        <w:t>public</w:t>
+      </w:r>
+      <w:r>
+        <w:rPr>
+          <w:rFonts w:hint="default" w:ascii="Cascadia Mono" w:hAnsi="Cascadia Mono" w:eastAsia="Cascadia Mono"/>
+          <w:color w:val="000000"/>
+          <w:sz w:val="19"/>
+          <w:szCs w:val="24"/>
+          <w:highlight w:val="white"/>
+        </w:rPr>
+        <w:t xml:space="preserve"> </w:t>
+      </w:r>
+      <w:r>
+        <w:rPr>
+          <w:rFonts w:hint="default" w:ascii="Cascadia Mono" w:hAnsi="Cascadia Mono" w:eastAsia="Cascadia Mono"/>
+          <w:color w:val="0000FF"/>
+          <w:sz w:val="19"/>
+          <w:szCs w:val="24"/>
+          <w:highlight w:val="white"/>
+        </w:rPr>
+        <w:t>class</w:t>
+      </w:r>
+      <w:r>
+        <w:rPr>
+          <w:rFonts w:hint="default" w:ascii="Cascadia Mono" w:hAnsi="Cascadia Mono" w:eastAsia="Cascadia Mono"/>
+          <w:color w:val="000000"/>
+          <w:sz w:val="19"/>
+          <w:szCs w:val="24"/>
+          <w:highlight w:val="white"/>
+        </w:rPr>
+        <w:t xml:space="preserve"> </w:t>
+      </w:r>
+      <w:r>
+        <w:rPr>
+          <w:rFonts w:hint="default" w:ascii="Cascadia Mono" w:hAnsi="Cascadia Mono" w:eastAsia="Cascadia Mono"/>
+          <w:color w:val="2B91AF"/>
+          <w:sz w:val="19"/>
+          <w:szCs w:val="24"/>
+          <w:highlight w:val="white"/>
+        </w:rPr>
+        <w:t>SessaoController</w:t>
+      </w:r>
+      <w:r>
+        <w:rPr>
+          <w:rFonts w:hint="default" w:ascii="Cascadia Mono" w:hAnsi="Cascadia Mono" w:eastAsia="Cascadia Mono"/>
+          <w:color w:val="000000"/>
+          <w:sz w:val="19"/>
+          <w:szCs w:val="24"/>
+          <w:highlight w:val="white"/>
+        </w:rPr>
+        <w:t xml:space="preserve"> : </w:t>
+      </w:r>
+      <w:r>
+        <w:rPr>
+          <w:rFonts w:hint="default" w:ascii="Cascadia Mono" w:hAnsi="Cascadia Mono" w:eastAsia="Cascadia Mono"/>
+          <w:color w:val="2B91AF"/>
+          <w:sz w:val="19"/>
+          <w:szCs w:val="24"/>
+          <w:highlight w:val="white"/>
+        </w:rPr>
+        <w:t>ControllerBase</w:t>
+      </w:r>
+    </w:p>
+    <w:p>
+      <w:pPr>
+        <w:spacing w:beforeLines="0" w:afterLines="0"/>
+        <w:jc w:val="left"/>
+        <w:rPr>
+          <w:rFonts w:hint="default" w:ascii="Cascadia Mono" w:hAnsi="Cascadia Mono" w:eastAsia="Cascadia Mono"/>
+          <w:color w:val="000000"/>
+          <w:sz w:val="19"/>
+          <w:szCs w:val="24"/>
+          <w:highlight w:val="white"/>
+        </w:rPr>
+      </w:pPr>
+      <w:r>
+        <w:rPr>
+          <w:rFonts w:hint="default" w:ascii="Cascadia Mono" w:hAnsi="Cascadia Mono" w:eastAsia="Cascadia Mono"/>
+          <w:color w:val="000000"/>
+          <w:sz w:val="19"/>
+          <w:szCs w:val="24"/>
+          <w:highlight w:val="white"/>
+        </w:rPr>
+        <w:t xml:space="preserve">    {</w:t>
+      </w:r>
+    </w:p>
+    <w:p>
+      <w:pPr>
+        <w:spacing w:beforeLines="0" w:afterLines="0"/>
+        <w:jc w:val="left"/>
+        <w:rPr>
+          <w:rFonts w:hint="default" w:ascii="Cascadia Mono" w:hAnsi="Cascadia Mono" w:eastAsia="Cascadia Mono"/>
+          <w:color w:val="000000"/>
+          <w:sz w:val="19"/>
+          <w:szCs w:val="24"/>
+          <w:highlight w:val="white"/>
+        </w:rPr>
+      </w:pPr>
+      <w:r>
+        <w:rPr>
+          <w:rFonts w:hint="default" w:ascii="Cascadia Mono" w:hAnsi="Cascadia Mono" w:eastAsia="Cascadia Mono"/>
+          <w:color w:val="000000"/>
+          <w:sz w:val="19"/>
+          <w:szCs w:val="24"/>
+          <w:highlight w:val="white"/>
+        </w:rPr>
+        <w:t xml:space="preserve">        </w:t>
+      </w:r>
+      <w:r>
+        <w:rPr>
+          <w:rFonts w:hint="default" w:ascii="Cascadia Mono" w:hAnsi="Cascadia Mono" w:eastAsia="Cascadia Mono"/>
+          <w:color w:val="008000"/>
+          <w:sz w:val="19"/>
+          <w:szCs w:val="24"/>
+          <w:highlight w:val="white"/>
+        </w:rPr>
+        <w:t>//PROPRIEDADES</w:t>
+      </w:r>
+    </w:p>
+    <w:p>
+      <w:pPr>
+        <w:spacing w:beforeLines="0" w:afterLines="0"/>
+        <w:jc w:val="left"/>
+        <w:rPr>
+          <w:rFonts w:hint="default" w:ascii="Cascadia Mono" w:hAnsi="Cascadia Mono" w:eastAsia="Cascadia Mono"/>
+          <w:color w:val="000000"/>
+          <w:sz w:val="19"/>
+          <w:szCs w:val="24"/>
+          <w:highlight w:val="white"/>
+        </w:rPr>
+      </w:pPr>
+      <w:r>
+        <w:rPr>
+          <w:rFonts w:hint="default" w:ascii="Cascadia Mono" w:hAnsi="Cascadia Mono" w:eastAsia="Cascadia Mono"/>
+          <w:color w:val="000000"/>
+          <w:sz w:val="19"/>
+          <w:szCs w:val="24"/>
+          <w:highlight w:val="white"/>
+        </w:rPr>
+        <w:t xml:space="preserve">        </w:t>
+      </w:r>
+      <w:r>
+        <w:rPr>
+          <w:rFonts w:hint="default" w:ascii="Cascadia Mono" w:hAnsi="Cascadia Mono" w:eastAsia="Cascadia Mono"/>
+          <w:color w:val="0000FF"/>
+          <w:sz w:val="19"/>
+          <w:szCs w:val="24"/>
+          <w:highlight w:val="white"/>
+        </w:rPr>
+        <w:t>private</w:t>
+      </w:r>
+      <w:r>
+        <w:rPr>
+          <w:rFonts w:hint="default" w:ascii="Cascadia Mono" w:hAnsi="Cascadia Mono" w:eastAsia="Cascadia Mono"/>
+          <w:color w:val="000000"/>
+          <w:sz w:val="19"/>
+          <w:szCs w:val="24"/>
+          <w:highlight w:val="white"/>
+        </w:rPr>
+        <w:t xml:space="preserve"> </w:t>
+      </w:r>
+      <w:r>
+        <w:rPr>
+          <w:rFonts w:hint="default" w:ascii="Cascadia Mono" w:hAnsi="Cascadia Mono" w:eastAsia="Cascadia Mono"/>
+          <w:color w:val="2B91AF"/>
+          <w:sz w:val="19"/>
+          <w:szCs w:val="24"/>
+          <w:highlight w:val="white"/>
+        </w:rPr>
+        <w:t>FilmeContext</w:t>
+      </w:r>
+      <w:r>
+        <w:rPr>
+          <w:rFonts w:hint="default" w:ascii="Cascadia Mono" w:hAnsi="Cascadia Mono" w:eastAsia="Cascadia Mono"/>
+          <w:color w:val="000000"/>
+          <w:sz w:val="19"/>
+          <w:szCs w:val="24"/>
+          <w:highlight w:val="white"/>
+        </w:rPr>
+        <w:t xml:space="preserve"> _context;</w:t>
+      </w:r>
+    </w:p>
+    <w:p>
+      <w:pPr>
+        <w:spacing w:beforeLines="0" w:afterLines="0"/>
+        <w:jc w:val="left"/>
+        <w:rPr>
+          <w:rFonts w:hint="default" w:ascii="Cascadia Mono" w:hAnsi="Cascadia Mono" w:eastAsia="Cascadia Mono"/>
+          <w:color w:val="000000"/>
+          <w:sz w:val="19"/>
+          <w:szCs w:val="24"/>
+          <w:highlight w:val="white"/>
+        </w:rPr>
+      </w:pPr>
+      <w:r>
+        <w:rPr>
+          <w:rFonts w:hint="default" w:ascii="Cascadia Mono" w:hAnsi="Cascadia Mono" w:eastAsia="Cascadia Mono"/>
+          <w:color w:val="000000"/>
+          <w:sz w:val="19"/>
+          <w:szCs w:val="24"/>
+          <w:highlight w:val="white"/>
+        </w:rPr>
+        <w:t xml:space="preserve">        </w:t>
+      </w:r>
+      <w:r>
+        <w:rPr>
+          <w:rFonts w:hint="default" w:ascii="Cascadia Mono" w:hAnsi="Cascadia Mono" w:eastAsia="Cascadia Mono"/>
+          <w:color w:val="0000FF"/>
+          <w:sz w:val="19"/>
+          <w:szCs w:val="24"/>
+          <w:highlight w:val="white"/>
+        </w:rPr>
+        <w:t>private</w:t>
+      </w:r>
+      <w:r>
+        <w:rPr>
+          <w:rFonts w:hint="default" w:ascii="Cascadia Mono" w:hAnsi="Cascadia Mono" w:eastAsia="Cascadia Mono"/>
+          <w:color w:val="000000"/>
+          <w:sz w:val="19"/>
+          <w:szCs w:val="24"/>
+          <w:highlight w:val="white"/>
+        </w:rPr>
+        <w:t xml:space="preserve"> </w:t>
+      </w:r>
+      <w:r>
+        <w:rPr>
+          <w:rFonts w:hint="default" w:ascii="Cascadia Mono" w:hAnsi="Cascadia Mono" w:eastAsia="Cascadia Mono"/>
+          <w:color w:val="2B91AF"/>
+          <w:sz w:val="19"/>
+          <w:szCs w:val="24"/>
+          <w:highlight w:val="white"/>
+        </w:rPr>
+        <w:t>IMapper</w:t>
+      </w:r>
+      <w:r>
+        <w:rPr>
+          <w:rFonts w:hint="default" w:ascii="Cascadia Mono" w:hAnsi="Cascadia Mono" w:eastAsia="Cascadia Mono"/>
+          <w:color w:val="000000"/>
+          <w:sz w:val="19"/>
+          <w:szCs w:val="24"/>
+          <w:highlight w:val="white"/>
+        </w:rPr>
+        <w:t xml:space="preserve"> _mapper;</w:t>
+      </w:r>
+    </w:p>
+    <w:p>
+      <w:pPr>
+        <w:spacing w:beforeLines="0" w:afterLines="0"/>
+        <w:jc w:val="left"/>
+        <w:rPr>
+          <w:rFonts w:hint="default" w:ascii="Cascadia Mono" w:hAnsi="Cascadia Mono" w:eastAsia="Cascadia Mono"/>
+          <w:color w:val="000000"/>
+          <w:sz w:val="19"/>
+          <w:szCs w:val="24"/>
+          <w:highlight w:val="white"/>
+        </w:rPr>
+      </w:pPr>
+    </w:p>
+    <w:p>
+      <w:pPr>
+        <w:spacing w:beforeLines="0" w:afterLines="0"/>
+        <w:jc w:val="left"/>
+        <w:rPr>
+          <w:rFonts w:hint="default" w:ascii="Cascadia Mono" w:hAnsi="Cascadia Mono" w:eastAsia="Cascadia Mono"/>
+          <w:color w:val="000000"/>
+          <w:sz w:val="19"/>
+          <w:szCs w:val="24"/>
+          <w:highlight w:val="white"/>
+        </w:rPr>
+      </w:pPr>
+    </w:p>
+    <w:p>
+      <w:pPr>
+        <w:spacing w:beforeLines="0" w:afterLines="0"/>
+        <w:jc w:val="left"/>
+        <w:rPr>
+          <w:rFonts w:hint="default" w:ascii="Cascadia Mono" w:hAnsi="Cascadia Mono" w:eastAsia="Cascadia Mono"/>
+          <w:color w:val="000000"/>
+          <w:sz w:val="19"/>
+          <w:szCs w:val="24"/>
+          <w:highlight w:val="white"/>
+        </w:rPr>
+      </w:pPr>
+      <w:r>
+        <w:rPr>
+          <w:rFonts w:hint="default" w:ascii="Cascadia Mono" w:hAnsi="Cascadia Mono" w:eastAsia="Cascadia Mono"/>
+          <w:color w:val="000000"/>
+          <w:sz w:val="19"/>
+          <w:szCs w:val="24"/>
+          <w:highlight w:val="white"/>
+        </w:rPr>
+        <w:t xml:space="preserve">        </w:t>
+      </w:r>
+      <w:r>
+        <w:rPr>
+          <w:rFonts w:hint="default" w:ascii="Cascadia Mono" w:hAnsi="Cascadia Mono" w:eastAsia="Cascadia Mono"/>
+          <w:color w:val="008000"/>
+          <w:sz w:val="19"/>
+          <w:szCs w:val="24"/>
+          <w:highlight w:val="white"/>
+        </w:rPr>
+        <w:t>//CONSTRUTOR</w:t>
+      </w:r>
+    </w:p>
+    <w:p>
+      <w:pPr>
+        <w:spacing w:beforeLines="0" w:afterLines="0"/>
+        <w:jc w:val="left"/>
+        <w:rPr>
+          <w:rFonts w:hint="default" w:ascii="Cascadia Mono" w:hAnsi="Cascadia Mono" w:eastAsia="Cascadia Mono"/>
+          <w:color w:val="000000"/>
+          <w:sz w:val="19"/>
+          <w:szCs w:val="24"/>
+          <w:highlight w:val="white"/>
+        </w:rPr>
+      </w:pPr>
+      <w:r>
+        <w:rPr>
+          <w:rFonts w:hint="default" w:ascii="Cascadia Mono" w:hAnsi="Cascadia Mono" w:eastAsia="Cascadia Mono"/>
+          <w:color w:val="000000"/>
+          <w:sz w:val="19"/>
+          <w:szCs w:val="24"/>
+          <w:highlight w:val="white"/>
+        </w:rPr>
+        <w:t xml:space="preserve">        </w:t>
+      </w:r>
+      <w:r>
+        <w:rPr>
+          <w:rFonts w:hint="default" w:ascii="Cascadia Mono" w:hAnsi="Cascadia Mono" w:eastAsia="Cascadia Mono"/>
+          <w:color w:val="0000FF"/>
+          <w:sz w:val="19"/>
+          <w:szCs w:val="24"/>
+          <w:highlight w:val="white"/>
+        </w:rPr>
+        <w:t>public</w:t>
+      </w:r>
+      <w:r>
+        <w:rPr>
+          <w:rFonts w:hint="default" w:ascii="Cascadia Mono" w:hAnsi="Cascadia Mono" w:eastAsia="Cascadia Mono"/>
+          <w:color w:val="000000"/>
+          <w:sz w:val="19"/>
+          <w:szCs w:val="24"/>
+          <w:highlight w:val="white"/>
+        </w:rPr>
+        <w:t xml:space="preserve"> </w:t>
+      </w:r>
+      <w:r>
+        <w:rPr>
+          <w:rFonts w:hint="default" w:ascii="Cascadia Mono" w:hAnsi="Cascadia Mono" w:eastAsia="Cascadia Mono"/>
+          <w:color w:val="2B91AF"/>
+          <w:sz w:val="19"/>
+          <w:szCs w:val="24"/>
+          <w:highlight w:val="white"/>
+        </w:rPr>
+        <w:t>SessaoController</w:t>
+      </w:r>
+      <w:r>
+        <w:rPr>
+          <w:rFonts w:hint="default" w:ascii="Cascadia Mono" w:hAnsi="Cascadia Mono" w:eastAsia="Cascadia Mono"/>
+          <w:color w:val="000000"/>
+          <w:sz w:val="19"/>
+          <w:szCs w:val="24"/>
+          <w:highlight w:val="white"/>
+        </w:rPr>
+        <w:t>(</w:t>
+      </w:r>
+      <w:r>
+        <w:rPr>
+          <w:rFonts w:hint="default" w:ascii="Cascadia Mono" w:hAnsi="Cascadia Mono" w:eastAsia="Cascadia Mono"/>
+          <w:color w:val="2B91AF"/>
+          <w:sz w:val="19"/>
+          <w:szCs w:val="24"/>
+          <w:highlight w:val="white"/>
+        </w:rPr>
+        <w:t>FilmeContext</w:t>
+      </w:r>
+      <w:r>
+        <w:rPr>
+          <w:rFonts w:hint="default" w:ascii="Cascadia Mono" w:hAnsi="Cascadia Mono" w:eastAsia="Cascadia Mono"/>
+          <w:color w:val="000000"/>
+          <w:sz w:val="19"/>
+          <w:szCs w:val="24"/>
+          <w:highlight w:val="white"/>
+        </w:rPr>
+        <w:t xml:space="preserve"> context, </w:t>
+      </w:r>
+      <w:r>
+        <w:rPr>
+          <w:rFonts w:hint="default" w:ascii="Cascadia Mono" w:hAnsi="Cascadia Mono" w:eastAsia="Cascadia Mono"/>
+          <w:color w:val="2B91AF"/>
+          <w:sz w:val="19"/>
+          <w:szCs w:val="24"/>
+          <w:highlight w:val="white"/>
+        </w:rPr>
+        <w:t>IMapper</w:t>
+      </w:r>
+      <w:r>
+        <w:rPr>
+          <w:rFonts w:hint="default" w:ascii="Cascadia Mono" w:hAnsi="Cascadia Mono" w:eastAsia="Cascadia Mono"/>
+          <w:color w:val="000000"/>
+          <w:sz w:val="19"/>
+          <w:szCs w:val="24"/>
+          <w:highlight w:val="white"/>
+        </w:rPr>
+        <w:t xml:space="preserve"> mapper) </w:t>
+      </w:r>
+      <w:r>
+        <w:rPr>
+          <w:rFonts w:hint="default" w:ascii="Cascadia Mono" w:hAnsi="Cascadia Mono" w:eastAsia="Cascadia Mono"/>
+          <w:color w:val="008000"/>
+          <w:sz w:val="19"/>
+          <w:szCs w:val="24"/>
+          <w:highlight w:val="white"/>
+        </w:rPr>
+        <w:t>//ctor</w:t>
+      </w:r>
+    </w:p>
+    <w:p>
+      <w:pPr>
+        <w:spacing w:beforeLines="0" w:afterLines="0"/>
+        <w:jc w:val="left"/>
+        <w:rPr>
+          <w:rFonts w:hint="default" w:ascii="Cascadia Mono" w:hAnsi="Cascadia Mono" w:eastAsia="Cascadia Mono"/>
+          <w:color w:val="000000"/>
+          <w:sz w:val="19"/>
+          <w:szCs w:val="24"/>
+          <w:highlight w:val="white"/>
+        </w:rPr>
+      </w:pPr>
+      <w:r>
+        <w:rPr>
+          <w:rFonts w:hint="default" w:ascii="Cascadia Mono" w:hAnsi="Cascadia Mono" w:eastAsia="Cascadia Mono"/>
+          <w:color w:val="000000"/>
+          <w:sz w:val="19"/>
+          <w:szCs w:val="24"/>
+          <w:highlight w:val="white"/>
+        </w:rPr>
+        <w:t xml:space="preserve">        {</w:t>
+      </w:r>
+    </w:p>
+    <w:p>
+      <w:pPr>
+        <w:spacing w:beforeLines="0" w:afterLines="0"/>
+        <w:jc w:val="left"/>
+        <w:rPr>
+          <w:rFonts w:hint="default" w:ascii="Cascadia Mono" w:hAnsi="Cascadia Mono" w:eastAsia="Cascadia Mono"/>
+          <w:color w:val="000000"/>
+          <w:sz w:val="19"/>
+          <w:szCs w:val="24"/>
+          <w:highlight w:val="white"/>
+        </w:rPr>
+      </w:pPr>
+      <w:r>
+        <w:rPr>
+          <w:rFonts w:hint="default" w:ascii="Cascadia Mono" w:hAnsi="Cascadia Mono" w:eastAsia="Cascadia Mono"/>
+          <w:color w:val="000000"/>
+          <w:sz w:val="19"/>
+          <w:szCs w:val="24"/>
+          <w:highlight w:val="white"/>
+        </w:rPr>
+        <w:t xml:space="preserve">            _context = context;</w:t>
+      </w:r>
+    </w:p>
+    <w:p>
+      <w:pPr>
+        <w:spacing w:beforeLines="0" w:afterLines="0"/>
+        <w:jc w:val="left"/>
+        <w:rPr>
+          <w:rFonts w:hint="default" w:ascii="Cascadia Mono" w:hAnsi="Cascadia Mono" w:eastAsia="Cascadia Mono"/>
+          <w:color w:val="000000"/>
+          <w:sz w:val="19"/>
+          <w:szCs w:val="24"/>
+          <w:highlight w:val="white"/>
+        </w:rPr>
+      </w:pPr>
+      <w:r>
+        <w:rPr>
+          <w:rFonts w:hint="default" w:ascii="Cascadia Mono" w:hAnsi="Cascadia Mono" w:eastAsia="Cascadia Mono"/>
+          <w:color w:val="000000"/>
+          <w:sz w:val="19"/>
+          <w:szCs w:val="24"/>
+          <w:highlight w:val="white"/>
+        </w:rPr>
+        <w:t xml:space="preserve">            _mapper = mapper;</w:t>
+      </w:r>
+    </w:p>
+    <w:p>
+      <w:pPr>
+        <w:spacing w:beforeLines="0" w:afterLines="0"/>
+        <w:jc w:val="left"/>
+        <w:rPr>
+          <w:rFonts w:hint="default" w:ascii="Cascadia Mono" w:hAnsi="Cascadia Mono" w:eastAsia="Cascadia Mono"/>
+          <w:color w:val="000000"/>
+          <w:sz w:val="19"/>
+          <w:szCs w:val="24"/>
+          <w:highlight w:val="white"/>
+        </w:rPr>
+      </w:pPr>
+      <w:r>
+        <w:rPr>
+          <w:rFonts w:hint="default" w:ascii="Cascadia Mono" w:hAnsi="Cascadia Mono" w:eastAsia="Cascadia Mono"/>
+          <w:color w:val="000000"/>
+          <w:sz w:val="19"/>
+          <w:szCs w:val="24"/>
+          <w:highlight w:val="white"/>
+        </w:rPr>
+        <w:t xml:space="preserve">        }</w:t>
+      </w:r>
+    </w:p>
+    <w:p>
+      <w:pPr>
+        <w:spacing w:beforeLines="0" w:afterLines="0"/>
+        <w:jc w:val="left"/>
+        <w:rPr>
+          <w:rFonts w:hint="default" w:ascii="Cascadia Mono" w:hAnsi="Cascadia Mono" w:eastAsia="Cascadia Mono"/>
+          <w:color w:val="000000"/>
+          <w:sz w:val="19"/>
+          <w:szCs w:val="24"/>
+          <w:highlight w:val="white"/>
+        </w:rPr>
+      </w:pPr>
+    </w:p>
+    <w:p>
+      <w:pPr>
+        <w:spacing w:beforeLines="0" w:afterLines="0"/>
+        <w:jc w:val="left"/>
+        <w:rPr>
+          <w:rFonts w:hint="default" w:ascii="Cascadia Mono" w:hAnsi="Cascadia Mono" w:eastAsia="Cascadia Mono"/>
+          <w:color w:val="000000"/>
+          <w:sz w:val="19"/>
+          <w:szCs w:val="24"/>
+          <w:highlight w:val="white"/>
+        </w:rPr>
+      </w:pPr>
+      <w:r>
+        <w:rPr>
+          <w:rFonts w:hint="default" w:ascii="Cascadia Mono" w:hAnsi="Cascadia Mono" w:eastAsia="Cascadia Mono"/>
+          <w:color w:val="000000"/>
+          <w:sz w:val="19"/>
+          <w:szCs w:val="24"/>
+          <w:highlight w:val="white"/>
+        </w:rPr>
+        <w:t xml:space="preserve">        </w:t>
+      </w:r>
+      <w:r>
+        <w:rPr>
+          <w:rFonts w:hint="default" w:ascii="Cascadia Mono" w:hAnsi="Cascadia Mono" w:eastAsia="Cascadia Mono"/>
+          <w:color w:val="008000"/>
+          <w:sz w:val="19"/>
+          <w:szCs w:val="24"/>
+          <w:highlight w:val="white"/>
+        </w:rPr>
+        <w:t>//MÉTODO QUE ADICIONA UMA SESSÃO AO SISTEMA</w:t>
+      </w:r>
+    </w:p>
+    <w:p>
+      <w:pPr>
+        <w:spacing w:beforeLines="0" w:afterLines="0"/>
+        <w:jc w:val="left"/>
+        <w:rPr>
+          <w:rFonts w:hint="default" w:ascii="Cascadia Mono" w:hAnsi="Cascadia Mono" w:eastAsia="Cascadia Mono"/>
+          <w:color w:val="000000"/>
+          <w:sz w:val="19"/>
+          <w:szCs w:val="24"/>
+          <w:highlight w:val="white"/>
+        </w:rPr>
+      </w:pPr>
+      <w:r>
+        <w:rPr>
+          <w:rFonts w:hint="default" w:ascii="Cascadia Mono" w:hAnsi="Cascadia Mono" w:eastAsia="Cascadia Mono"/>
+          <w:color w:val="000000"/>
+          <w:sz w:val="19"/>
+          <w:szCs w:val="24"/>
+          <w:highlight w:val="white"/>
+        </w:rPr>
+        <w:t xml:space="preserve">        [</w:t>
+      </w:r>
+      <w:r>
+        <w:rPr>
+          <w:rFonts w:hint="default" w:ascii="Cascadia Mono" w:hAnsi="Cascadia Mono" w:eastAsia="Cascadia Mono"/>
+          <w:color w:val="2B91AF"/>
+          <w:sz w:val="19"/>
+          <w:szCs w:val="24"/>
+          <w:highlight w:val="white"/>
+        </w:rPr>
+        <w:t>HttpPost</w:t>
+      </w:r>
+      <w:r>
+        <w:rPr>
+          <w:rFonts w:hint="default" w:ascii="Cascadia Mono" w:hAnsi="Cascadia Mono" w:eastAsia="Cascadia Mono"/>
+          <w:color w:val="000000"/>
+          <w:sz w:val="19"/>
+          <w:szCs w:val="24"/>
+          <w:highlight w:val="white"/>
+        </w:rPr>
+        <w:t>]</w:t>
+      </w:r>
+    </w:p>
+    <w:p>
+      <w:pPr>
+        <w:spacing w:beforeLines="0" w:afterLines="0"/>
+        <w:jc w:val="left"/>
+        <w:rPr>
+          <w:rFonts w:hint="default" w:ascii="Cascadia Mono" w:hAnsi="Cascadia Mono" w:eastAsia="Cascadia Mono"/>
+          <w:color w:val="000000"/>
+          <w:sz w:val="19"/>
+          <w:szCs w:val="24"/>
+          <w:highlight w:val="white"/>
+        </w:rPr>
+      </w:pPr>
+      <w:r>
+        <w:rPr>
+          <w:rFonts w:hint="default" w:ascii="Cascadia Mono" w:hAnsi="Cascadia Mono" w:eastAsia="Cascadia Mono"/>
+          <w:color w:val="000000"/>
+          <w:sz w:val="19"/>
+          <w:szCs w:val="24"/>
+          <w:highlight w:val="white"/>
+        </w:rPr>
+        <w:t xml:space="preserve">        </w:t>
+      </w:r>
+      <w:r>
+        <w:rPr>
+          <w:rFonts w:hint="default" w:ascii="Cascadia Mono" w:hAnsi="Cascadia Mono" w:eastAsia="Cascadia Mono"/>
+          <w:color w:val="0000FF"/>
+          <w:sz w:val="19"/>
+          <w:szCs w:val="24"/>
+          <w:highlight w:val="white"/>
+        </w:rPr>
+        <w:t>public</w:t>
+      </w:r>
+      <w:r>
+        <w:rPr>
+          <w:rFonts w:hint="default" w:ascii="Cascadia Mono" w:hAnsi="Cascadia Mono" w:eastAsia="Cascadia Mono"/>
+          <w:color w:val="000000"/>
+          <w:sz w:val="19"/>
+          <w:szCs w:val="24"/>
+          <w:highlight w:val="white"/>
+        </w:rPr>
+        <w:t xml:space="preserve"> </w:t>
+      </w:r>
+      <w:r>
+        <w:rPr>
+          <w:rFonts w:hint="default" w:ascii="Cascadia Mono" w:hAnsi="Cascadia Mono" w:eastAsia="Cascadia Mono"/>
+          <w:color w:val="2B91AF"/>
+          <w:sz w:val="19"/>
+          <w:szCs w:val="24"/>
+          <w:highlight w:val="white"/>
+        </w:rPr>
+        <w:t>IActionResult</w:t>
+      </w:r>
+      <w:r>
+        <w:rPr>
+          <w:rFonts w:hint="default" w:ascii="Cascadia Mono" w:hAnsi="Cascadia Mono" w:eastAsia="Cascadia Mono"/>
+          <w:color w:val="000000"/>
+          <w:sz w:val="19"/>
+          <w:szCs w:val="24"/>
+          <w:highlight w:val="white"/>
+        </w:rPr>
+        <w:t xml:space="preserve"> AdicionaSessao(</w:t>
+      </w:r>
+      <w:r>
+        <w:rPr>
+          <w:rFonts w:hint="default" w:ascii="Cascadia Mono" w:hAnsi="Cascadia Mono" w:eastAsia="Cascadia Mono"/>
+          <w:color w:val="2B91AF"/>
+          <w:sz w:val="19"/>
+          <w:szCs w:val="24"/>
+          <w:highlight w:val="white"/>
+        </w:rPr>
+        <w:t>CreateSessaoDto</w:t>
+      </w:r>
+      <w:r>
+        <w:rPr>
+          <w:rFonts w:hint="default" w:ascii="Cascadia Mono" w:hAnsi="Cascadia Mono" w:eastAsia="Cascadia Mono"/>
+          <w:color w:val="000000"/>
+          <w:sz w:val="19"/>
+          <w:szCs w:val="24"/>
+          <w:highlight w:val="white"/>
+        </w:rPr>
+        <w:t xml:space="preserve"> dto)</w:t>
+      </w:r>
+    </w:p>
+    <w:p>
+      <w:pPr>
+        <w:spacing w:beforeLines="0" w:afterLines="0"/>
+        <w:jc w:val="left"/>
+        <w:rPr>
+          <w:rFonts w:hint="default" w:ascii="Cascadia Mono" w:hAnsi="Cascadia Mono" w:eastAsia="Cascadia Mono"/>
+          <w:color w:val="000000"/>
+          <w:sz w:val="19"/>
+          <w:szCs w:val="24"/>
+          <w:highlight w:val="white"/>
+        </w:rPr>
+      </w:pPr>
+      <w:r>
+        <w:rPr>
+          <w:rFonts w:hint="default" w:ascii="Cascadia Mono" w:hAnsi="Cascadia Mono" w:eastAsia="Cascadia Mono"/>
+          <w:color w:val="000000"/>
+          <w:sz w:val="19"/>
+          <w:szCs w:val="24"/>
+          <w:highlight w:val="white"/>
+        </w:rPr>
+        <w:t xml:space="preserve">        {</w:t>
+      </w:r>
+    </w:p>
+    <w:p>
+      <w:pPr>
+        <w:spacing w:beforeLines="0" w:afterLines="0"/>
+        <w:jc w:val="left"/>
+        <w:rPr>
+          <w:rFonts w:hint="default" w:ascii="Cascadia Mono" w:hAnsi="Cascadia Mono" w:eastAsia="Cascadia Mono"/>
+          <w:color w:val="000000"/>
+          <w:sz w:val="19"/>
+          <w:szCs w:val="24"/>
+          <w:highlight w:val="white"/>
+        </w:rPr>
+      </w:pPr>
+      <w:r>
+        <w:rPr>
+          <w:rFonts w:hint="default" w:ascii="Cascadia Mono" w:hAnsi="Cascadia Mono" w:eastAsia="Cascadia Mono"/>
+          <w:color w:val="000000"/>
+          <w:sz w:val="19"/>
+          <w:szCs w:val="24"/>
+          <w:highlight w:val="white"/>
+        </w:rPr>
+        <w:t xml:space="preserve">            </w:t>
+      </w:r>
+      <w:r>
+        <w:rPr>
+          <w:rFonts w:hint="default" w:ascii="Cascadia Mono" w:hAnsi="Cascadia Mono" w:eastAsia="Cascadia Mono"/>
+          <w:color w:val="2B91AF"/>
+          <w:sz w:val="19"/>
+          <w:szCs w:val="24"/>
+          <w:highlight w:val="white"/>
+        </w:rPr>
+        <w:t>Sessao</w:t>
+      </w:r>
+      <w:r>
+        <w:rPr>
+          <w:rFonts w:hint="default" w:ascii="Cascadia Mono" w:hAnsi="Cascadia Mono" w:eastAsia="Cascadia Mono"/>
+          <w:color w:val="000000"/>
+          <w:sz w:val="19"/>
+          <w:szCs w:val="24"/>
+          <w:highlight w:val="white"/>
+        </w:rPr>
+        <w:t xml:space="preserve"> sessao = _mapper.Map&lt;</w:t>
+      </w:r>
+      <w:r>
+        <w:rPr>
+          <w:rFonts w:hint="default" w:ascii="Cascadia Mono" w:hAnsi="Cascadia Mono" w:eastAsia="Cascadia Mono"/>
+          <w:color w:val="2B91AF"/>
+          <w:sz w:val="19"/>
+          <w:szCs w:val="24"/>
+          <w:highlight w:val="white"/>
+        </w:rPr>
+        <w:t>Sessao</w:t>
+      </w:r>
+      <w:r>
+        <w:rPr>
+          <w:rFonts w:hint="default" w:ascii="Cascadia Mono" w:hAnsi="Cascadia Mono" w:eastAsia="Cascadia Mono"/>
+          <w:color w:val="000000"/>
+          <w:sz w:val="19"/>
+          <w:szCs w:val="24"/>
+          <w:highlight w:val="white"/>
+        </w:rPr>
+        <w:t>&gt;(dto);</w:t>
+      </w:r>
+    </w:p>
+    <w:p>
+      <w:pPr>
+        <w:spacing w:beforeLines="0" w:afterLines="0"/>
+        <w:jc w:val="left"/>
+        <w:rPr>
+          <w:rFonts w:hint="default" w:ascii="Cascadia Mono" w:hAnsi="Cascadia Mono" w:eastAsia="Cascadia Mono"/>
+          <w:color w:val="000000"/>
+          <w:sz w:val="19"/>
+          <w:szCs w:val="24"/>
+          <w:highlight w:val="white"/>
+        </w:rPr>
+      </w:pPr>
+      <w:r>
+        <w:rPr>
+          <w:rFonts w:hint="default" w:ascii="Cascadia Mono" w:hAnsi="Cascadia Mono" w:eastAsia="Cascadia Mono"/>
+          <w:color w:val="000000"/>
+          <w:sz w:val="19"/>
+          <w:szCs w:val="24"/>
+          <w:highlight w:val="white"/>
+        </w:rPr>
+        <w:t xml:space="preserve">            _context.Sessoes.Add(sessao);</w:t>
+      </w:r>
+    </w:p>
+    <w:p>
+      <w:pPr>
+        <w:spacing w:beforeLines="0" w:afterLines="0"/>
+        <w:jc w:val="left"/>
+        <w:rPr>
+          <w:rFonts w:hint="default" w:ascii="Cascadia Mono" w:hAnsi="Cascadia Mono" w:eastAsia="Cascadia Mono"/>
+          <w:color w:val="000000"/>
+          <w:sz w:val="19"/>
+          <w:szCs w:val="24"/>
+          <w:highlight w:val="white"/>
+        </w:rPr>
+      </w:pPr>
+      <w:r>
+        <w:rPr>
+          <w:rFonts w:hint="default" w:ascii="Cascadia Mono" w:hAnsi="Cascadia Mono" w:eastAsia="Cascadia Mono"/>
+          <w:color w:val="000000"/>
+          <w:sz w:val="19"/>
+          <w:szCs w:val="24"/>
+          <w:highlight w:val="white"/>
+        </w:rPr>
+        <w:t xml:space="preserve">            _context.SaveChanges();</w:t>
+      </w:r>
+    </w:p>
+    <w:p>
+      <w:pPr>
+        <w:spacing w:beforeLines="0" w:afterLines="0"/>
+        <w:jc w:val="left"/>
+        <w:rPr>
+          <w:rFonts w:hint="default" w:ascii="Cascadia Mono" w:hAnsi="Cascadia Mono" w:eastAsia="Cascadia Mono"/>
+          <w:color w:val="000000"/>
+          <w:sz w:val="19"/>
+          <w:szCs w:val="24"/>
+          <w:highlight w:val="white"/>
+        </w:rPr>
+      </w:pPr>
+      <w:r>
+        <w:rPr>
+          <w:rFonts w:hint="default" w:ascii="Cascadia Mono" w:hAnsi="Cascadia Mono" w:eastAsia="Cascadia Mono"/>
+          <w:color w:val="000000"/>
+          <w:sz w:val="19"/>
+          <w:szCs w:val="24"/>
+          <w:highlight w:val="white"/>
+        </w:rPr>
+        <w:t xml:space="preserve">            </w:t>
+      </w:r>
+      <w:r>
+        <w:rPr>
+          <w:rFonts w:hint="default" w:ascii="Cascadia Mono" w:hAnsi="Cascadia Mono" w:eastAsia="Cascadia Mono"/>
+          <w:color w:val="0000FF"/>
+          <w:sz w:val="19"/>
+          <w:szCs w:val="24"/>
+          <w:highlight w:val="white"/>
+        </w:rPr>
+        <w:t>return</w:t>
+      </w:r>
+      <w:r>
+        <w:rPr>
+          <w:rFonts w:hint="default" w:ascii="Cascadia Mono" w:hAnsi="Cascadia Mono" w:eastAsia="Cascadia Mono"/>
+          <w:color w:val="000000"/>
+          <w:sz w:val="19"/>
+          <w:szCs w:val="24"/>
+          <w:highlight w:val="white"/>
+        </w:rPr>
+        <w:t xml:space="preserve"> CreatedAtAction(</w:t>
+      </w:r>
+      <w:r>
+        <w:rPr>
+          <w:rFonts w:hint="default" w:ascii="Cascadia Mono" w:hAnsi="Cascadia Mono" w:eastAsia="Cascadia Mono"/>
+          <w:color w:val="0000FF"/>
+          <w:sz w:val="19"/>
+          <w:szCs w:val="24"/>
+          <w:highlight w:val="white"/>
+        </w:rPr>
+        <w:t>nameof</w:t>
+      </w:r>
+      <w:r>
+        <w:rPr>
+          <w:rFonts w:hint="default" w:ascii="Cascadia Mono" w:hAnsi="Cascadia Mono" w:eastAsia="Cascadia Mono"/>
+          <w:color w:val="000000"/>
+          <w:sz w:val="19"/>
+          <w:szCs w:val="24"/>
+          <w:highlight w:val="white"/>
+        </w:rPr>
+        <w:t xml:space="preserve">(RecuperaSessoesPorId), </w:t>
+      </w:r>
+      <w:r>
+        <w:rPr>
+          <w:rFonts w:hint="default" w:ascii="Cascadia Mono" w:hAnsi="Cascadia Mono" w:eastAsia="Cascadia Mono"/>
+          <w:color w:val="0000FF"/>
+          <w:sz w:val="19"/>
+          <w:szCs w:val="24"/>
+          <w:highlight w:val="white"/>
+        </w:rPr>
+        <w:t>new</w:t>
+      </w:r>
+      <w:r>
+        <w:rPr>
+          <w:rFonts w:hint="default" w:ascii="Cascadia Mono" w:hAnsi="Cascadia Mono" w:eastAsia="Cascadia Mono"/>
+          <w:color w:val="000000"/>
+          <w:sz w:val="19"/>
+          <w:szCs w:val="24"/>
+          <w:highlight w:val="white"/>
+        </w:rPr>
+        <w:t xml:space="preserve"> { Id = sessao.Id }, sessao);</w:t>
+      </w:r>
+    </w:p>
+    <w:p>
+      <w:pPr>
+        <w:spacing w:beforeLines="0" w:afterLines="0"/>
+        <w:jc w:val="left"/>
+        <w:rPr>
+          <w:rFonts w:hint="default" w:ascii="Cascadia Mono" w:hAnsi="Cascadia Mono" w:eastAsia="Cascadia Mono"/>
+          <w:color w:val="000000"/>
+          <w:sz w:val="19"/>
+          <w:szCs w:val="24"/>
+          <w:highlight w:val="white"/>
+        </w:rPr>
+      </w:pPr>
+      <w:r>
+        <w:rPr>
+          <w:rFonts w:hint="default" w:ascii="Cascadia Mono" w:hAnsi="Cascadia Mono" w:eastAsia="Cascadia Mono"/>
+          <w:color w:val="000000"/>
+          <w:sz w:val="19"/>
+          <w:szCs w:val="24"/>
+          <w:highlight w:val="white"/>
+        </w:rPr>
+        <w:t xml:space="preserve">        }</w:t>
+      </w:r>
+    </w:p>
+    <w:p>
+      <w:pPr>
+        <w:spacing w:beforeLines="0" w:afterLines="0"/>
+        <w:jc w:val="left"/>
+        <w:rPr>
+          <w:rFonts w:hint="default" w:ascii="Cascadia Mono" w:hAnsi="Cascadia Mono" w:eastAsia="Cascadia Mono"/>
+          <w:color w:val="000000"/>
+          <w:sz w:val="19"/>
+          <w:szCs w:val="24"/>
+          <w:highlight w:val="white"/>
+        </w:rPr>
+      </w:pPr>
+    </w:p>
+    <w:p>
+      <w:pPr>
+        <w:spacing w:beforeLines="0" w:afterLines="0"/>
+        <w:jc w:val="left"/>
+        <w:rPr>
+          <w:rFonts w:hint="default" w:ascii="Cascadia Mono" w:hAnsi="Cascadia Mono" w:eastAsia="Cascadia Mono"/>
+          <w:color w:val="000000"/>
+          <w:sz w:val="19"/>
+          <w:szCs w:val="24"/>
+          <w:highlight w:val="white"/>
+        </w:rPr>
+      </w:pPr>
+    </w:p>
+    <w:p>
+      <w:pPr>
+        <w:spacing w:beforeLines="0" w:afterLines="0"/>
+        <w:jc w:val="left"/>
+        <w:rPr>
+          <w:rFonts w:hint="default" w:ascii="Cascadia Mono" w:hAnsi="Cascadia Mono" w:eastAsia="Cascadia Mono"/>
+          <w:color w:val="000000"/>
+          <w:sz w:val="19"/>
+          <w:szCs w:val="24"/>
+          <w:highlight w:val="white"/>
+        </w:rPr>
+      </w:pPr>
+      <w:r>
+        <w:rPr>
+          <w:rFonts w:hint="default" w:ascii="Cascadia Mono" w:hAnsi="Cascadia Mono" w:eastAsia="Cascadia Mono"/>
+          <w:color w:val="000000"/>
+          <w:sz w:val="19"/>
+          <w:szCs w:val="24"/>
+          <w:highlight w:val="white"/>
+        </w:rPr>
+        <w:t xml:space="preserve">        </w:t>
+      </w:r>
+      <w:r>
+        <w:rPr>
+          <w:rFonts w:hint="default" w:ascii="Cascadia Mono" w:hAnsi="Cascadia Mono" w:eastAsia="Cascadia Mono"/>
+          <w:color w:val="008000"/>
+          <w:sz w:val="19"/>
+          <w:szCs w:val="24"/>
+          <w:highlight w:val="white"/>
+        </w:rPr>
+        <w:t>//MÉTODO QUE MOSTRA AS SESSÕES DO SISTEMA</w:t>
+      </w:r>
+    </w:p>
+    <w:p>
+      <w:pPr>
+        <w:spacing w:beforeLines="0" w:afterLines="0"/>
+        <w:jc w:val="left"/>
+        <w:rPr>
+          <w:rFonts w:hint="default" w:ascii="Cascadia Mono" w:hAnsi="Cascadia Mono" w:eastAsia="Cascadia Mono"/>
+          <w:color w:val="000000"/>
+          <w:sz w:val="19"/>
+          <w:szCs w:val="24"/>
+          <w:highlight w:val="white"/>
+        </w:rPr>
+      </w:pPr>
+      <w:r>
+        <w:rPr>
+          <w:rFonts w:hint="default" w:ascii="Cascadia Mono" w:hAnsi="Cascadia Mono" w:eastAsia="Cascadia Mono"/>
+          <w:color w:val="000000"/>
+          <w:sz w:val="19"/>
+          <w:szCs w:val="24"/>
+          <w:highlight w:val="white"/>
+        </w:rPr>
+        <w:t xml:space="preserve">        [</w:t>
+      </w:r>
+      <w:r>
+        <w:rPr>
+          <w:rFonts w:hint="default" w:ascii="Cascadia Mono" w:hAnsi="Cascadia Mono" w:eastAsia="Cascadia Mono"/>
+          <w:color w:val="2B91AF"/>
+          <w:sz w:val="19"/>
+          <w:szCs w:val="24"/>
+          <w:highlight w:val="white"/>
+        </w:rPr>
+        <w:t>HttpGet</w:t>
+      </w:r>
+      <w:r>
+        <w:rPr>
+          <w:rFonts w:hint="default" w:ascii="Cascadia Mono" w:hAnsi="Cascadia Mono" w:eastAsia="Cascadia Mono"/>
+          <w:color w:val="000000"/>
+          <w:sz w:val="19"/>
+          <w:szCs w:val="24"/>
+          <w:highlight w:val="white"/>
+        </w:rPr>
+        <w:t>]</w:t>
+      </w:r>
+    </w:p>
+    <w:p>
+      <w:pPr>
+        <w:spacing w:beforeLines="0" w:afterLines="0"/>
+        <w:jc w:val="left"/>
+        <w:rPr>
+          <w:rFonts w:hint="default" w:ascii="Cascadia Mono" w:hAnsi="Cascadia Mono" w:eastAsia="Cascadia Mono"/>
+          <w:color w:val="000000"/>
+          <w:sz w:val="19"/>
+          <w:szCs w:val="24"/>
+          <w:highlight w:val="white"/>
+        </w:rPr>
+      </w:pPr>
+      <w:r>
+        <w:rPr>
+          <w:rFonts w:hint="default" w:ascii="Cascadia Mono" w:hAnsi="Cascadia Mono" w:eastAsia="Cascadia Mono"/>
+          <w:color w:val="000000"/>
+          <w:sz w:val="19"/>
+          <w:szCs w:val="24"/>
+          <w:highlight w:val="white"/>
+        </w:rPr>
+        <w:t xml:space="preserve">        </w:t>
+      </w:r>
+      <w:r>
+        <w:rPr>
+          <w:rFonts w:hint="default" w:ascii="Cascadia Mono" w:hAnsi="Cascadia Mono" w:eastAsia="Cascadia Mono"/>
+          <w:color w:val="0000FF"/>
+          <w:sz w:val="19"/>
+          <w:szCs w:val="24"/>
+          <w:highlight w:val="white"/>
+        </w:rPr>
+        <w:t>public</w:t>
+      </w:r>
+      <w:r>
+        <w:rPr>
+          <w:rFonts w:hint="default" w:ascii="Cascadia Mono" w:hAnsi="Cascadia Mono" w:eastAsia="Cascadia Mono"/>
+          <w:color w:val="000000"/>
+          <w:sz w:val="19"/>
+          <w:szCs w:val="24"/>
+          <w:highlight w:val="white"/>
+        </w:rPr>
+        <w:t xml:space="preserve"> </w:t>
+      </w:r>
+      <w:r>
+        <w:rPr>
+          <w:rFonts w:hint="default" w:ascii="Cascadia Mono" w:hAnsi="Cascadia Mono" w:eastAsia="Cascadia Mono"/>
+          <w:color w:val="2B91AF"/>
+          <w:sz w:val="19"/>
+          <w:szCs w:val="24"/>
+          <w:highlight w:val="white"/>
+        </w:rPr>
+        <w:t>IEnumerable</w:t>
+      </w:r>
+      <w:r>
+        <w:rPr>
+          <w:rFonts w:hint="default" w:ascii="Cascadia Mono" w:hAnsi="Cascadia Mono" w:eastAsia="Cascadia Mono"/>
+          <w:color w:val="000000"/>
+          <w:sz w:val="19"/>
+          <w:szCs w:val="24"/>
+          <w:highlight w:val="white"/>
+        </w:rPr>
+        <w:t>&lt;</w:t>
+      </w:r>
+      <w:r>
+        <w:rPr>
+          <w:rFonts w:hint="default" w:ascii="Cascadia Mono" w:hAnsi="Cascadia Mono" w:eastAsia="Cascadia Mono"/>
+          <w:color w:val="2B91AF"/>
+          <w:sz w:val="19"/>
+          <w:szCs w:val="24"/>
+          <w:highlight w:val="white"/>
+        </w:rPr>
+        <w:t>ReadSessaoDto</w:t>
+      </w:r>
+      <w:r>
+        <w:rPr>
+          <w:rFonts w:hint="default" w:ascii="Cascadia Mono" w:hAnsi="Cascadia Mono" w:eastAsia="Cascadia Mono"/>
+          <w:color w:val="000000"/>
+          <w:sz w:val="19"/>
+          <w:szCs w:val="24"/>
+          <w:highlight w:val="white"/>
+        </w:rPr>
+        <w:t>&gt; RecuperaSessoes()</w:t>
+      </w:r>
+    </w:p>
+    <w:p>
+      <w:pPr>
+        <w:spacing w:beforeLines="0" w:afterLines="0"/>
+        <w:jc w:val="left"/>
+        <w:rPr>
+          <w:rFonts w:hint="default" w:ascii="Cascadia Mono" w:hAnsi="Cascadia Mono" w:eastAsia="Cascadia Mono"/>
+          <w:color w:val="000000"/>
+          <w:sz w:val="19"/>
+          <w:szCs w:val="24"/>
+          <w:highlight w:val="white"/>
+        </w:rPr>
+      </w:pPr>
+      <w:r>
+        <w:rPr>
+          <w:rFonts w:hint="default" w:ascii="Cascadia Mono" w:hAnsi="Cascadia Mono" w:eastAsia="Cascadia Mono"/>
+          <w:color w:val="000000"/>
+          <w:sz w:val="19"/>
+          <w:szCs w:val="24"/>
+          <w:highlight w:val="white"/>
+        </w:rPr>
+        <w:t xml:space="preserve">        {</w:t>
+      </w:r>
+    </w:p>
+    <w:p>
+      <w:pPr>
+        <w:spacing w:beforeLines="0" w:afterLines="0"/>
+        <w:jc w:val="left"/>
+        <w:rPr>
+          <w:rFonts w:hint="default" w:ascii="Cascadia Mono" w:hAnsi="Cascadia Mono" w:eastAsia="Cascadia Mono"/>
+          <w:color w:val="000000"/>
+          <w:sz w:val="19"/>
+          <w:szCs w:val="24"/>
+          <w:highlight w:val="white"/>
+        </w:rPr>
+      </w:pPr>
+      <w:r>
+        <w:rPr>
+          <w:rFonts w:hint="default" w:ascii="Cascadia Mono" w:hAnsi="Cascadia Mono" w:eastAsia="Cascadia Mono"/>
+          <w:color w:val="000000"/>
+          <w:sz w:val="19"/>
+          <w:szCs w:val="24"/>
+          <w:highlight w:val="white"/>
+        </w:rPr>
+        <w:t xml:space="preserve">            </w:t>
+      </w:r>
+      <w:r>
+        <w:rPr>
+          <w:rFonts w:hint="default" w:ascii="Cascadia Mono" w:hAnsi="Cascadia Mono" w:eastAsia="Cascadia Mono"/>
+          <w:color w:val="0000FF"/>
+          <w:sz w:val="19"/>
+          <w:szCs w:val="24"/>
+          <w:highlight w:val="white"/>
+        </w:rPr>
+        <w:t>return</w:t>
+      </w:r>
+      <w:r>
+        <w:rPr>
+          <w:rFonts w:hint="default" w:ascii="Cascadia Mono" w:hAnsi="Cascadia Mono" w:eastAsia="Cascadia Mono"/>
+          <w:color w:val="000000"/>
+          <w:sz w:val="19"/>
+          <w:szCs w:val="24"/>
+          <w:highlight w:val="white"/>
+        </w:rPr>
+        <w:t xml:space="preserve"> _mapper.Map&lt;</w:t>
+      </w:r>
+      <w:r>
+        <w:rPr>
+          <w:rFonts w:hint="default" w:ascii="Cascadia Mono" w:hAnsi="Cascadia Mono" w:eastAsia="Cascadia Mono"/>
+          <w:color w:val="2B91AF"/>
+          <w:sz w:val="19"/>
+          <w:szCs w:val="24"/>
+          <w:highlight w:val="white"/>
+        </w:rPr>
+        <w:t>List</w:t>
+      </w:r>
+      <w:r>
+        <w:rPr>
+          <w:rFonts w:hint="default" w:ascii="Cascadia Mono" w:hAnsi="Cascadia Mono" w:eastAsia="Cascadia Mono"/>
+          <w:color w:val="000000"/>
+          <w:sz w:val="19"/>
+          <w:szCs w:val="24"/>
+          <w:highlight w:val="white"/>
+        </w:rPr>
+        <w:t>&lt;</w:t>
+      </w:r>
+      <w:r>
+        <w:rPr>
+          <w:rFonts w:hint="default" w:ascii="Cascadia Mono" w:hAnsi="Cascadia Mono" w:eastAsia="Cascadia Mono"/>
+          <w:color w:val="2B91AF"/>
+          <w:sz w:val="19"/>
+          <w:szCs w:val="24"/>
+          <w:highlight w:val="white"/>
+        </w:rPr>
+        <w:t>ReadSessaoDto</w:t>
+      </w:r>
+      <w:r>
+        <w:rPr>
+          <w:rFonts w:hint="default" w:ascii="Cascadia Mono" w:hAnsi="Cascadia Mono" w:eastAsia="Cascadia Mono"/>
+          <w:color w:val="000000"/>
+          <w:sz w:val="19"/>
+          <w:szCs w:val="24"/>
+          <w:highlight w:val="white"/>
+        </w:rPr>
+        <w:t>&gt;&gt;(_context.Sessoes.ToList());</w:t>
+      </w:r>
+    </w:p>
+    <w:p>
+      <w:pPr>
+        <w:spacing w:beforeLines="0" w:afterLines="0"/>
+        <w:jc w:val="left"/>
+        <w:rPr>
+          <w:rFonts w:hint="default" w:ascii="Cascadia Mono" w:hAnsi="Cascadia Mono" w:eastAsia="Cascadia Mono"/>
+          <w:color w:val="000000"/>
+          <w:sz w:val="19"/>
+          <w:szCs w:val="24"/>
+          <w:highlight w:val="white"/>
+        </w:rPr>
+      </w:pPr>
+      <w:r>
+        <w:rPr>
+          <w:rFonts w:hint="default" w:ascii="Cascadia Mono" w:hAnsi="Cascadia Mono" w:eastAsia="Cascadia Mono"/>
+          <w:color w:val="000000"/>
+          <w:sz w:val="19"/>
+          <w:szCs w:val="24"/>
+          <w:highlight w:val="white"/>
+        </w:rPr>
+        <w:t xml:space="preserve">        }</w:t>
+      </w:r>
+    </w:p>
+    <w:p>
+      <w:pPr>
+        <w:spacing w:beforeLines="0" w:afterLines="0"/>
+        <w:jc w:val="left"/>
+        <w:rPr>
+          <w:rFonts w:hint="default" w:ascii="Cascadia Mono" w:hAnsi="Cascadia Mono" w:eastAsia="Cascadia Mono"/>
+          <w:color w:val="000000"/>
+          <w:sz w:val="19"/>
+          <w:szCs w:val="24"/>
+          <w:highlight w:val="white"/>
+        </w:rPr>
+      </w:pPr>
+    </w:p>
+    <w:p>
+      <w:pPr>
+        <w:spacing w:beforeLines="0" w:afterLines="0"/>
+        <w:jc w:val="left"/>
+        <w:rPr>
+          <w:rFonts w:hint="default" w:ascii="Cascadia Mono" w:hAnsi="Cascadia Mono" w:eastAsia="Cascadia Mono"/>
+          <w:color w:val="000000"/>
+          <w:sz w:val="19"/>
+          <w:szCs w:val="24"/>
+          <w:highlight w:val="white"/>
+        </w:rPr>
+      </w:pPr>
+    </w:p>
+    <w:p>
+      <w:pPr>
+        <w:spacing w:beforeLines="0" w:afterLines="0"/>
+        <w:jc w:val="left"/>
+        <w:rPr>
+          <w:rFonts w:hint="default" w:ascii="Cascadia Mono" w:hAnsi="Cascadia Mono" w:eastAsia="Cascadia Mono"/>
+          <w:color w:val="000000"/>
+          <w:sz w:val="19"/>
+          <w:szCs w:val="24"/>
+          <w:highlight w:val="white"/>
+        </w:rPr>
+      </w:pPr>
+      <w:r>
+        <w:rPr>
+          <w:rFonts w:hint="default" w:ascii="Cascadia Mono" w:hAnsi="Cascadia Mono" w:eastAsia="Cascadia Mono"/>
+          <w:color w:val="000000"/>
+          <w:sz w:val="19"/>
+          <w:szCs w:val="24"/>
+          <w:highlight w:val="white"/>
+        </w:rPr>
+        <w:t xml:space="preserve">        </w:t>
+      </w:r>
+      <w:r>
+        <w:rPr>
+          <w:rFonts w:hint="default" w:ascii="Cascadia Mono" w:hAnsi="Cascadia Mono" w:eastAsia="Cascadia Mono"/>
+          <w:color w:val="008000"/>
+          <w:sz w:val="19"/>
+          <w:szCs w:val="24"/>
+          <w:highlight w:val="white"/>
+        </w:rPr>
+        <w:t>//MÉTODO QUE MOSTRA UMA SESSÃO, DADO SEU ID</w:t>
+      </w:r>
+    </w:p>
+    <w:p>
+      <w:pPr>
+        <w:spacing w:beforeLines="0" w:afterLines="0"/>
+        <w:jc w:val="left"/>
+        <w:rPr>
+          <w:rFonts w:hint="default" w:ascii="Cascadia Mono" w:hAnsi="Cascadia Mono" w:eastAsia="Cascadia Mono"/>
+          <w:color w:val="000000"/>
+          <w:sz w:val="19"/>
+          <w:szCs w:val="24"/>
+          <w:highlight w:val="white"/>
+        </w:rPr>
+      </w:pPr>
+      <w:r>
+        <w:rPr>
+          <w:rFonts w:hint="default" w:ascii="Cascadia Mono" w:hAnsi="Cascadia Mono" w:eastAsia="Cascadia Mono"/>
+          <w:color w:val="000000"/>
+          <w:sz w:val="19"/>
+          <w:szCs w:val="24"/>
+          <w:highlight w:val="white"/>
+        </w:rPr>
+        <w:t xml:space="preserve">        </w:t>
+      </w:r>
+      <w:r>
+        <w:rPr>
+          <w:rFonts w:hint="default" w:ascii="Cascadia Mono" w:hAnsi="Cascadia Mono" w:eastAsia="Cascadia Mono"/>
+          <w:color w:val="0000FF"/>
+          <w:sz w:val="19"/>
+          <w:szCs w:val="24"/>
+          <w:highlight w:val="white"/>
+        </w:rPr>
+        <w:t>public</w:t>
+      </w:r>
+      <w:r>
+        <w:rPr>
+          <w:rFonts w:hint="default" w:ascii="Cascadia Mono" w:hAnsi="Cascadia Mono" w:eastAsia="Cascadia Mono"/>
+          <w:color w:val="000000"/>
+          <w:sz w:val="19"/>
+          <w:szCs w:val="24"/>
+          <w:highlight w:val="white"/>
+        </w:rPr>
+        <w:t xml:space="preserve"> </w:t>
+      </w:r>
+      <w:r>
+        <w:rPr>
+          <w:rFonts w:hint="default" w:ascii="Cascadia Mono" w:hAnsi="Cascadia Mono" w:eastAsia="Cascadia Mono"/>
+          <w:color w:val="2B91AF"/>
+          <w:sz w:val="19"/>
+          <w:szCs w:val="24"/>
+          <w:highlight w:val="white"/>
+        </w:rPr>
+        <w:t>IActionResult</w:t>
+      </w:r>
+      <w:r>
+        <w:rPr>
+          <w:rFonts w:hint="default" w:ascii="Cascadia Mono" w:hAnsi="Cascadia Mono" w:eastAsia="Cascadia Mono"/>
+          <w:color w:val="000000"/>
+          <w:sz w:val="19"/>
+          <w:szCs w:val="24"/>
+          <w:highlight w:val="white"/>
+        </w:rPr>
+        <w:t xml:space="preserve"> RecuperaSessoesPorId(</w:t>
+      </w:r>
+      <w:r>
+        <w:rPr>
+          <w:rFonts w:hint="default" w:ascii="Cascadia Mono" w:hAnsi="Cascadia Mono" w:eastAsia="Cascadia Mono"/>
+          <w:color w:val="0000FF"/>
+          <w:sz w:val="19"/>
+          <w:szCs w:val="24"/>
+          <w:highlight w:val="white"/>
+        </w:rPr>
+        <w:t>int</w:t>
+      </w:r>
+      <w:r>
+        <w:rPr>
+          <w:rFonts w:hint="default" w:ascii="Cascadia Mono" w:hAnsi="Cascadia Mono" w:eastAsia="Cascadia Mono"/>
+          <w:color w:val="000000"/>
+          <w:sz w:val="19"/>
+          <w:szCs w:val="24"/>
+          <w:highlight w:val="white"/>
+        </w:rPr>
+        <w:t xml:space="preserve"> id)</w:t>
+      </w:r>
+    </w:p>
+    <w:p>
+      <w:pPr>
+        <w:spacing w:beforeLines="0" w:afterLines="0"/>
+        <w:jc w:val="left"/>
+        <w:rPr>
+          <w:rFonts w:hint="default" w:ascii="Cascadia Mono" w:hAnsi="Cascadia Mono" w:eastAsia="Cascadia Mono"/>
+          <w:color w:val="000000"/>
+          <w:sz w:val="19"/>
+          <w:szCs w:val="24"/>
+          <w:highlight w:val="white"/>
+        </w:rPr>
+      </w:pPr>
+      <w:r>
+        <w:rPr>
+          <w:rFonts w:hint="default" w:ascii="Cascadia Mono" w:hAnsi="Cascadia Mono" w:eastAsia="Cascadia Mono"/>
+          <w:color w:val="000000"/>
+          <w:sz w:val="19"/>
+          <w:szCs w:val="24"/>
+          <w:highlight w:val="white"/>
+        </w:rPr>
+        <w:t xml:space="preserve">        {</w:t>
+      </w:r>
+    </w:p>
+    <w:p>
+      <w:pPr>
+        <w:spacing w:beforeLines="0" w:afterLines="0"/>
+        <w:jc w:val="left"/>
+        <w:rPr>
+          <w:rFonts w:hint="default" w:ascii="Cascadia Mono" w:hAnsi="Cascadia Mono" w:eastAsia="Cascadia Mono"/>
+          <w:color w:val="000000"/>
+          <w:sz w:val="19"/>
+          <w:szCs w:val="24"/>
+          <w:highlight w:val="white"/>
+        </w:rPr>
+      </w:pPr>
+      <w:r>
+        <w:rPr>
+          <w:rFonts w:hint="default" w:ascii="Cascadia Mono" w:hAnsi="Cascadia Mono" w:eastAsia="Cascadia Mono"/>
+          <w:color w:val="000000"/>
+          <w:sz w:val="19"/>
+          <w:szCs w:val="24"/>
+          <w:highlight w:val="white"/>
+        </w:rPr>
+        <w:t xml:space="preserve">            </w:t>
+      </w:r>
+      <w:r>
+        <w:rPr>
+          <w:rFonts w:hint="default" w:ascii="Cascadia Mono" w:hAnsi="Cascadia Mono" w:eastAsia="Cascadia Mono"/>
+          <w:color w:val="2B91AF"/>
+          <w:sz w:val="19"/>
+          <w:szCs w:val="24"/>
+          <w:highlight w:val="white"/>
+        </w:rPr>
+        <w:t>Sessao</w:t>
+      </w:r>
+      <w:r>
+        <w:rPr>
+          <w:rFonts w:hint="default" w:ascii="Cascadia Mono" w:hAnsi="Cascadia Mono" w:eastAsia="Cascadia Mono"/>
+          <w:color w:val="000000"/>
+          <w:sz w:val="19"/>
+          <w:szCs w:val="24"/>
+          <w:highlight w:val="white"/>
+        </w:rPr>
+        <w:t xml:space="preserve"> sessao = _context.Sessoes.FirstOrDefault(sessao =&gt; sessao.Id == id);</w:t>
+      </w:r>
+    </w:p>
+    <w:p>
+      <w:pPr>
+        <w:spacing w:beforeLines="0" w:afterLines="0"/>
+        <w:jc w:val="left"/>
+        <w:rPr>
+          <w:rFonts w:hint="default" w:ascii="Cascadia Mono" w:hAnsi="Cascadia Mono" w:eastAsia="Cascadia Mono"/>
+          <w:color w:val="000000"/>
+          <w:sz w:val="19"/>
+          <w:szCs w:val="24"/>
+          <w:highlight w:val="white"/>
+        </w:rPr>
+      </w:pPr>
+      <w:r>
+        <w:rPr>
+          <w:rFonts w:hint="default" w:ascii="Cascadia Mono" w:hAnsi="Cascadia Mono" w:eastAsia="Cascadia Mono"/>
+          <w:color w:val="000000"/>
+          <w:sz w:val="19"/>
+          <w:szCs w:val="24"/>
+          <w:highlight w:val="white"/>
+        </w:rPr>
+        <w:t xml:space="preserve">            </w:t>
+      </w:r>
+      <w:r>
+        <w:rPr>
+          <w:rFonts w:hint="default" w:ascii="Cascadia Mono" w:hAnsi="Cascadia Mono" w:eastAsia="Cascadia Mono"/>
+          <w:color w:val="0000FF"/>
+          <w:sz w:val="19"/>
+          <w:szCs w:val="24"/>
+          <w:highlight w:val="white"/>
+        </w:rPr>
+        <w:t>if</w:t>
+      </w:r>
+      <w:r>
+        <w:rPr>
+          <w:rFonts w:hint="default" w:ascii="Cascadia Mono" w:hAnsi="Cascadia Mono" w:eastAsia="Cascadia Mono"/>
+          <w:color w:val="000000"/>
+          <w:sz w:val="19"/>
+          <w:szCs w:val="24"/>
+          <w:highlight w:val="white"/>
+        </w:rPr>
+        <w:t xml:space="preserve">(sessao != </w:t>
+      </w:r>
+      <w:r>
+        <w:rPr>
+          <w:rFonts w:hint="default" w:ascii="Cascadia Mono" w:hAnsi="Cascadia Mono" w:eastAsia="Cascadia Mono"/>
+          <w:color w:val="0000FF"/>
+          <w:sz w:val="19"/>
+          <w:szCs w:val="24"/>
+          <w:highlight w:val="white"/>
+        </w:rPr>
+        <w:t>null</w:t>
+      </w:r>
+      <w:r>
+        <w:rPr>
+          <w:rFonts w:hint="default" w:ascii="Cascadia Mono" w:hAnsi="Cascadia Mono" w:eastAsia="Cascadia Mono"/>
+          <w:color w:val="000000"/>
+          <w:sz w:val="19"/>
+          <w:szCs w:val="24"/>
+          <w:highlight w:val="white"/>
+        </w:rPr>
+        <w:t>)</w:t>
+      </w:r>
+    </w:p>
+    <w:p>
+      <w:pPr>
+        <w:spacing w:beforeLines="0" w:afterLines="0"/>
+        <w:jc w:val="left"/>
+        <w:rPr>
+          <w:rFonts w:hint="default" w:ascii="Cascadia Mono" w:hAnsi="Cascadia Mono" w:eastAsia="Cascadia Mono"/>
+          <w:color w:val="000000"/>
+          <w:sz w:val="19"/>
+          <w:szCs w:val="24"/>
+          <w:highlight w:val="white"/>
+        </w:rPr>
+      </w:pPr>
+      <w:r>
+        <w:rPr>
+          <w:rFonts w:hint="default" w:ascii="Cascadia Mono" w:hAnsi="Cascadia Mono" w:eastAsia="Cascadia Mono"/>
+          <w:color w:val="000000"/>
+          <w:sz w:val="19"/>
+          <w:szCs w:val="24"/>
+          <w:highlight w:val="white"/>
+        </w:rPr>
+        <w:t xml:space="preserve">            {</w:t>
+      </w:r>
+    </w:p>
+    <w:p>
+      <w:pPr>
+        <w:spacing w:beforeLines="0" w:afterLines="0"/>
+        <w:jc w:val="left"/>
+        <w:rPr>
+          <w:rFonts w:hint="default" w:ascii="Cascadia Mono" w:hAnsi="Cascadia Mono" w:eastAsia="Cascadia Mono"/>
+          <w:color w:val="000000"/>
+          <w:sz w:val="19"/>
+          <w:szCs w:val="24"/>
+          <w:highlight w:val="white"/>
+        </w:rPr>
+      </w:pPr>
+      <w:r>
+        <w:rPr>
+          <w:rFonts w:hint="default" w:ascii="Cascadia Mono" w:hAnsi="Cascadia Mono" w:eastAsia="Cascadia Mono"/>
+          <w:color w:val="000000"/>
+          <w:sz w:val="19"/>
+          <w:szCs w:val="24"/>
+          <w:highlight w:val="white"/>
+        </w:rPr>
+        <w:t xml:space="preserve">                </w:t>
+      </w:r>
+      <w:r>
+        <w:rPr>
+          <w:rFonts w:hint="default" w:ascii="Cascadia Mono" w:hAnsi="Cascadia Mono" w:eastAsia="Cascadia Mono"/>
+          <w:color w:val="2B91AF"/>
+          <w:sz w:val="19"/>
+          <w:szCs w:val="24"/>
+          <w:highlight w:val="white"/>
+        </w:rPr>
+        <w:t>ReadSessaoDto</w:t>
+      </w:r>
+      <w:r>
+        <w:rPr>
+          <w:rFonts w:hint="default" w:ascii="Cascadia Mono" w:hAnsi="Cascadia Mono" w:eastAsia="Cascadia Mono"/>
+          <w:color w:val="000000"/>
+          <w:sz w:val="19"/>
+          <w:szCs w:val="24"/>
+          <w:highlight w:val="white"/>
+        </w:rPr>
+        <w:t xml:space="preserve"> sessaoDto = _mapper.Map&lt;</w:t>
+      </w:r>
+      <w:r>
+        <w:rPr>
+          <w:rFonts w:hint="default" w:ascii="Cascadia Mono" w:hAnsi="Cascadia Mono" w:eastAsia="Cascadia Mono"/>
+          <w:color w:val="2B91AF"/>
+          <w:sz w:val="19"/>
+          <w:szCs w:val="24"/>
+          <w:highlight w:val="white"/>
+        </w:rPr>
+        <w:t>ReadSessaoDto</w:t>
+      </w:r>
+      <w:r>
+        <w:rPr>
+          <w:rFonts w:hint="default" w:ascii="Cascadia Mono" w:hAnsi="Cascadia Mono" w:eastAsia="Cascadia Mono"/>
+          <w:color w:val="000000"/>
+          <w:sz w:val="19"/>
+          <w:szCs w:val="24"/>
+          <w:highlight w:val="white"/>
+        </w:rPr>
+        <w:t>&gt;(sessao);</w:t>
+      </w:r>
+    </w:p>
+    <w:p>
+      <w:pPr>
+        <w:spacing w:beforeLines="0" w:afterLines="0"/>
+        <w:jc w:val="left"/>
+        <w:rPr>
+          <w:rFonts w:hint="default" w:ascii="Cascadia Mono" w:hAnsi="Cascadia Mono" w:eastAsia="Cascadia Mono"/>
+          <w:color w:val="000000"/>
+          <w:sz w:val="19"/>
+          <w:szCs w:val="24"/>
+          <w:highlight w:val="white"/>
+        </w:rPr>
+      </w:pPr>
+      <w:r>
+        <w:rPr>
+          <w:rFonts w:hint="default" w:ascii="Cascadia Mono" w:hAnsi="Cascadia Mono" w:eastAsia="Cascadia Mono"/>
+          <w:color w:val="000000"/>
+          <w:sz w:val="19"/>
+          <w:szCs w:val="24"/>
+          <w:highlight w:val="white"/>
+        </w:rPr>
+        <w:t xml:space="preserve">                </w:t>
+      </w:r>
+      <w:r>
+        <w:rPr>
+          <w:rFonts w:hint="default" w:ascii="Cascadia Mono" w:hAnsi="Cascadia Mono" w:eastAsia="Cascadia Mono"/>
+          <w:color w:val="0000FF"/>
+          <w:sz w:val="19"/>
+          <w:szCs w:val="24"/>
+          <w:highlight w:val="white"/>
+        </w:rPr>
+        <w:t>return</w:t>
+      </w:r>
+      <w:r>
+        <w:rPr>
+          <w:rFonts w:hint="default" w:ascii="Cascadia Mono" w:hAnsi="Cascadia Mono" w:eastAsia="Cascadia Mono"/>
+          <w:color w:val="000000"/>
+          <w:sz w:val="19"/>
+          <w:szCs w:val="24"/>
+          <w:highlight w:val="white"/>
+        </w:rPr>
+        <w:t xml:space="preserve"> Ok(sessaoDto);</w:t>
+      </w:r>
+    </w:p>
+    <w:p>
+      <w:pPr>
+        <w:spacing w:beforeLines="0" w:afterLines="0"/>
+        <w:jc w:val="left"/>
+        <w:rPr>
+          <w:rFonts w:hint="default" w:ascii="Cascadia Mono" w:hAnsi="Cascadia Mono" w:eastAsia="Cascadia Mono"/>
+          <w:color w:val="000000"/>
+          <w:sz w:val="19"/>
+          <w:szCs w:val="24"/>
+          <w:highlight w:val="white"/>
+        </w:rPr>
+      </w:pPr>
+      <w:r>
+        <w:rPr>
+          <w:rFonts w:hint="default" w:ascii="Cascadia Mono" w:hAnsi="Cascadia Mono" w:eastAsia="Cascadia Mono"/>
+          <w:color w:val="000000"/>
+          <w:sz w:val="19"/>
+          <w:szCs w:val="24"/>
+          <w:highlight w:val="white"/>
+        </w:rPr>
+        <w:t xml:space="preserve">            }</w:t>
+      </w:r>
+    </w:p>
+    <w:p>
+      <w:pPr>
+        <w:spacing w:beforeLines="0" w:afterLines="0"/>
+        <w:jc w:val="left"/>
+        <w:rPr>
+          <w:rFonts w:hint="default" w:ascii="Cascadia Mono" w:hAnsi="Cascadia Mono" w:eastAsia="Cascadia Mono"/>
+          <w:color w:val="000000"/>
+          <w:sz w:val="19"/>
+          <w:szCs w:val="24"/>
+          <w:highlight w:val="white"/>
+        </w:rPr>
+      </w:pPr>
+      <w:r>
+        <w:rPr>
+          <w:rFonts w:hint="default" w:ascii="Cascadia Mono" w:hAnsi="Cascadia Mono" w:eastAsia="Cascadia Mono"/>
+          <w:color w:val="000000"/>
+          <w:sz w:val="19"/>
+          <w:szCs w:val="24"/>
+          <w:highlight w:val="white"/>
+        </w:rPr>
+        <w:t xml:space="preserve">            </w:t>
+      </w:r>
+      <w:r>
+        <w:rPr>
+          <w:rFonts w:hint="default" w:ascii="Cascadia Mono" w:hAnsi="Cascadia Mono" w:eastAsia="Cascadia Mono"/>
+          <w:color w:val="0000FF"/>
+          <w:sz w:val="19"/>
+          <w:szCs w:val="24"/>
+          <w:highlight w:val="white"/>
+        </w:rPr>
+        <w:t>return</w:t>
+      </w:r>
+      <w:r>
+        <w:rPr>
+          <w:rFonts w:hint="default" w:ascii="Cascadia Mono" w:hAnsi="Cascadia Mono" w:eastAsia="Cascadia Mono"/>
+          <w:color w:val="000000"/>
+          <w:sz w:val="19"/>
+          <w:szCs w:val="24"/>
+          <w:highlight w:val="white"/>
+        </w:rPr>
+        <w:t xml:space="preserve"> NotFound();</w:t>
+      </w:r>
+    </w:p>
+    <w:p>
+      <w:pPr>
+        <w:spacing w:beforeLines="0" w:afterLines="0"/>
+        <w:jc w:val="left"/>
+        <w:rPr>
+          <w:rFonts w:hint="default" w:ascii="Cascadia Mono" w:hAnsi="Cascadia Mono" w:eastAsia="Cascadia Mono"/>
+          <w:color w:val="000000"/>
+          <w:sz w:val="19"/>
+          <w:szCs w:val="24"/>
+          <w:highlight w:val="white"/>
+        </w:rPr>
+      </w:pPr>
+      <w:r>
+        <w:rPr>
+          <w:rFonts w:hint="default" w:ascii="Cascadia Mono" w:hAnsi="Cascadia Mono" w:eastAsia="Cascadia Mono"/>
+          <w:color w:val="000000"/>
+          <w:sz w:val="19"/>
+          <w:szCs w:val="24"/>
+          <w:highlight w:val="white"/>
+        </w:rPr>
+        <w:t xml:space="preserve">        }</w:t>
+      </w:r>
+    </w:p>
+    <w:p>
+      <w:pPr>
+        <w:spacing w:beforeLines="0" w:afterLines="0"/>
+        <w:jc w:val="left"/>
+        <w:rPr>
+          <w:rFonts w:hint="default" w:ascii="Cascadia Mono" w:hAnsi="Cascadia Mono" w:eastAsia="Cascadia Mono"/>
+          <w:color w:val="000000"/>
+          <w:sz w:val="19"/>
+          <w:szCs w:val="24"/>
+          <w:highlight w:val="white"/>
+        </w:rPr>
+      </w:pPr>
+      <w:r>
+        <w:rPr>
+          <w:rFonts w:hint="default" w:ascii="Cascadia Mono" w:hAnsi="Cascadia Mono" w:eastAsia="Cascadia Mono"/>
+          <w:color w:val="000000"/>
+          <w:sz w:val="19"/>
+          <w:szCs w:val="24"/>
+          <w:highlight w:val="white"/>
+        </w:rPr>
+        <w:t xml:space="preserve">    }</w:t>
+      </w:r>
+    </w:p>
+    <w:p>
+      <w:pPr>
+        <w:ind w:left="0" w:leftChars="0" w:firstLine="0" w:firstLineChars="0"/>
+        <w:rPr>
+          <w:rFonts w:hint="default" w:ascii="Cascadia Mono" w:hAnsi="Cascadia Mono" w:eastAsia="Cascadia Mono"/>
+          <w:color w:val="000000"/>
+          <w:sz w:val="19"/>
+          <w:szCs w:val="24"/>
+          <w:highlight w:val="white"/>
+        </w:rPr>
+      </w:pPr>
+      <w:r>
+        <w:rPr>
+          <w:rFonts w:hint="default" w:ascii="Cascadia Mono" w:hAnsi="Cascadia Mono" w:eastAsia="Cascadia Mono"/>
+          <w:color w:val="000000"/>
+          <w:sz w:val="19"/>
+          <w:szCs w:val="24"/>
+          <w:highlight w:val="white"/>
+        </w:rPr>
+        <w:t>}</w:t>
+      </w:r>
+    </w:p>
+    <w:p>
+      <w:pPr>
+        <w:ind w:left="0" w:leftChars="0" w:firstLine="0" w:firstLineChars="0"/>
+        <w:rPr>
+          <w:rFonts w:hint="default" w:ascii="Cascadia Mono" w:hAnsi="Cascadia Mono" w:eastAsia="Cascadia Mono"/>
+          <w:color w:val="000000"/>
+          <w:sz w:val="19"/>
+          <w:szCs w:val="24"/>
+          <w:highlight w:val="white"/>
+          <w:lang w:val="pt-BR"/>
+        </w:rPr>
+      </w:pPr>
+    </w:p>
+    <w:p>
+      <w:pPr>
+        <w:ind w:left="0" w:leftChars="0" w:firstLine="0" w:firstLineChars="0"/>
+        <w:rPr>
+          <w:rFonts w:hint="default" w:ascii="Cascadia Mono" w:hAnsi="Cascadia Mono" w:eastAsia="Cascadia Mono"/>
+          <w:color w:val="000000"/>
+          <w:sz w:val="24"/>
+          <w:szCs w:val="24"/>
+          <w:highlight w:val="none"/>
+          <w:lang w:val="pt-BR"/>
+        </w:rPr>
+      </w:pPr>
+      <w:r>
+        <w:rPr>
+          <w:rFonts w:hint="default" w:ascii="Cascadia Mono" w:hAnsi="Cascadia Mono" w:eastAsia="Cascadia Mono"/>
+          <w:color w:val="000000"/>
+          <w:sz w:val="24"/>
+          <w:szCs w:val="24"/>
+          <w:highlight w:val="none"/>
+          <w:lang w:val="pt-BR"/>
+        </w:rPr>
+        <w:t>Mudança Model Filme</w:t>
+      </w:r>
+    </w:p>
+    <w:p>
+      <w:pPr>
+        <w:spacing w:beforeLines="0" w:afterLines="0"/>
+        <w:jc w:val="left"/>
+        <w:rPr>
+          <w:rFonts w:hint="default" w:ascii="Cascadia Mono" w:hAnsi="Cascadia Mono" w:eastAsia="Cascadia Mono"/>
+          <w:color w:val="008000"/>
+          <w:sz w:val="19"/>
+          <w:szCs w:val="24"/>
+          <w:highlight w:val="white"/>
+        </w:rPr>
+      </w:pPr>
+      <w:r>
+        <w:rPr>
+          <w:rFonts w:hint="default" w:ascii="Cascadia Mono" w:hAnsi="Cascadia Mono" w:eastAsia="Cascadia Mono"/>
+          <w:color w:val="008000"/>
+          <w:sz w:val="19"/>
+          <w:szCs w:val="24"/>
+          <w:highlight w:val="white"/>
+        </w:rPr>
+        <w:t>//RELAÇÃO SESSÃO&lt;-&gt;FILME</w:t>
+      </w:r>
+    </w:p>
+    <w:p>
+      <w:pPr>
+        <w:spacing w:beforeLines="0" w:afterLines="0"/>
+        <w:jc w:val="left"/>
+        <w:rPr>
+          <w:rFonts w:hint="default" w:ascii="Cascadia Mono" w:hAnsi="Cascadia Mono" w:eastAsia="Cascadia Mono"/>
+          <w:color w:val="008000"/>
+          <w:sz w:val="19"/>
+          <w:szCs w:val="24"/>
+          <w:highlight w:val="white"/>
+        </w:rPr>
+      </w:pPr>
+      <w:r>
+        <w:rPr>
+          <w:rFonts w:hint="default" w:ascii="Cascadia Mono" w:hAnsi="Cascadia Mono" w:eastAsia="Cascadia Mono"/>
+          <w:color w:val="008000"/>
+          <w:sz w:val="19"/>
+          <w:szCs w:val="24"/>
+          <w:highlight w:val="white"/>
+        </w:rPr>
+        <w:t>//FILME PODE ESTAR AO MESMO TEMPO EM 1 OU MUITAS SESSÕES</w:t>
+      </w:r>
+    </w:p>
+    <w:p>
+      <w:pPr>
+        <w:spacing w:beforeLines="0" w:afterLines="0"/>
+        <w:jc w:val="left"/>
+        <w:rPr>
+          <w:rFonts w:hint="default" w:ascii="Cascadia Mono" w:hAnsi="Cascadia Mono" w:eastAsia="Cascadia Mono"/>
+          <w:color w:val="008000"/>
+          <w:sz w:val="19"/>
+          <w:szCs w:val="24"/>
+          <w:highlight w:val="white"/>
+        </w:rPr>
+      </w:pPr>
+      <w:r>
+        <w:rPr>
+          <w:rFonts w:hint="default" w:ascii="Cascadia Mono" w:hAnsi="Cascadia Mono" w:eastAsia="Cascadia Mono"/>
+          <w:color w:val="008000"/>
+          <w:sz w:val="19"/>
+          <w:szCs w:val="24"/>
+          <w:highlight w:val="white"/>
+        </w:rPr>
+        <w:t>//COLEÇÃO DE SESSÕES</w:t>
+      </w:r>
+    </w:p>
+    <w:p>
+      <w:pPr>
+        <w:ind w:left="0" w:leftChars="0" w:firstLine="0" w:firstLineChars="0"/>
+        <w:rPr>
+          <w:rFonts w:hint="default" w:ascii="Cascadia Mono" w:hAnsi="Cascadia Mono" w:eastAsia="Cascadia Mono"/>
+          <w:color w:val="000000"/>
+          <w:sz w:val="24"/>
+          <w:szCs w:val="24"/>
+          <w:highlight w:val="none"/>
+          <w:lang w:val="pt-BR"/>
+        </w:rPr>
+      </w:pPr>
+      <w:r>
+        <w:rPr>
+          <w:rFonts w:hint="default" w:ascii="Cascadia Mono" w:hAnsi="Cascadia Mono" w:eastAsia="Cascadia Mono"/>
+          <w:color w:val="0000FF"/>
+          <w:sz w:val="19"/>
+          <w:szCs w:val="24"/>
+          <w:highlight w:val="white"/>
+        </w:rPr>
+        <w:t>public</w:t>
+      </w:r>
+      <w:r>
+        <w:rPr>
+          <w:rFonts w:hint="default" w:ascii="Cascadia Mono" w:hAnsi="Cascadia Mono" w:eastAsia="Cascadia Mono"/>
+          <w:color w:val="000000"/>
+          <w:sz w:val="19"/>
+          <w:szCs w:val="24"/>
+          <w:highlight w:val="white"/>
+        </w:rPr>
+        <w:t xml:space="preserve"> </w:t>
+      </w:r>
+      <w:r>
+        <w:rPr>
+          <w:rFonts w:hint="default" w:ascii="Cascadia Mono" w:hAnsi="Cascadia Mono" w:eastAsia="Cascadia Mono"/>
+          <w:color w:val="0000FF"/>
+          <w:sz w:val="19"/>
+          <w:szCs w:val="24"/>
+          <w:highlight w:val="white"/>
+        </w:rPr>
+        <w:t>virtual</w:t>
+      </w:r>
+      <w:r>
+        <w:rPr>
+          <w:rFonts w:hint="default" w:ascii="Cascadia Mono" w:hAnsi="Cascadia Mono" w:eastAsia="Cascadia Mono"/>
+          <w:color w:val="000000"/>
+          <w:sz w:val="19"/>
+          <w:szCs w:val="24"/>
+          <w:highlight w:val="white"/>
+        </w:rPr>
+        <w:t xml:space="preserve"> </w:t>
+      </w:r>
+      <w:r>
+        <w:rPr>
+          <w:rFonts w:hint="default" w:ascii="Cascadia Mono" w:hAnsi="Cascadia Mono" w:eastAsia="Cascadia Mono"/>
+          <w:color w:val="2B91AF"/>
+          <w:sz w:val="19"/>
+          <w:szCs w:val="24"/>
+          <w:highlight w:val="white"/>
+        </w:rPr>
+        <w:t>ICollection</w:t>
+      </w:r>
+      <w:r>
+        <w:rPr>
+          <w:rFonts w:hint="default" w:ascii="Cascadia Mono" w:hAnsi="Cascadia Mono" w:eastAsia="Cascadia Mono"/>
+          <w:color w:val="000000"/>
+          <w:sz w:val="19"/>
+          <w:szCs w:val="24"/>
+          <w:highlight w:val="white"/>
+        </w:rPr>
+        <w:t>&lt;</w:t>
+      </w:r>
+      <w:r>
+        <w:rPr>
+          <w:rFonts w:hint="default" w:ascii="Cascadia Mono" w:hAnsi="Cascadia Mono" w:eastAsia="Cascadia Mono"/>
+          <w:color w:val="2B91AF"/>
+          <w:sz w:val="19"/>
+          <w:szCs w:val="24"/>
+          <w:highlight w:val="white"/>
+        </w:rPr>
+        <w:t>Sessao</w:t>
+      </w:r>
+      <w:r>
+        <w:rPr>
+          <w:rFonts w:hint="default" w:ascii="Cascadia Mono" w:hAnsi="Cascadia Mono" w:eastAsia="Cascadia Mono"/>
+          <w:color w:val="000000"/>
+          <w:sz w:val="19"/>
+          <w:szCs w:val="24"/>
+          <w:highlight w:val="white"/>
+        </w:rPr>
+        <w:t xml:space="preserve">&gt; Sessoes { </w:t>
+      </w:r>
+      <w:r>
+        <w:rPr>
+          <w:rFonts w:hint="default" w:ascii="Cascadia Mono" w:hAnsi="Cascadia Mono" w:eastAsia="Cascadia Mono"/>
+          <w:color w:val="0000FF"/>
+          <w:sz w:val="19"/>
+          <w:szCs w:val="24"/>
+          <w:highlight w:val="white"/>
+        </w:rPr>
+        <w:t>get</w:t>
+      </w:r>
+      <w:r>
+        <w:rPr>
+          <w:rFonts w:hint="default" w:ascii="Cascadia Mono" w:hAnsi="Cascadia Mono" w:eastAsia="Cascadia Mono"/>
+          <w:color w:val="000000"/>
+          <w:sz w:val="19"/>
+          <w:szCs w:val="24"/>
+          <w:highlight w:val="white"/>
+        </w:rPr>
+        <w:t xml:space="preserve">; </w:t>
+      </w:r>
+      <w:r>
+        <w:rPr>
+          <w:rFonts w:hint="default" w:ascii="Cascadia Mono" w:hAnsi="Cascadia Mono" w:eastAsia="Cascadia Mono"/>
+          <w:color w:val="0000FF"/>
+          <w:sz w:val="19"/>
+          <w:szCs w:val="24"/>
+          <w:highlight w:val="white"/>
+        </w:rPr>
+        <w:t>set</w:t>
+      </w:r>
+      <w:r>
+        <w:rPr>
+          <w:rFonts w:hint="default" w:ascii="Cascadia Mono" w:hAnsi="Cascadia Mono" w:eastAsia="Cascadia Mono"/>
+          <w:color w:val="000000"/>
+          <w:sz w:val="19"/>
+          <w:szCs w:val="24"/>
+          <w:highlight w:val="white"/>
+        </w:rPr>
+        <w:t>; }</w:t>
+      </w:r>
+    </w:p>
+    <w:p>
+      <w:pPr>
+        <w:ind w:left="0" w:leftChars="0" w:firstLine="0" w:firstLineChars="0"/>
+        <w:rPr>
+          <w:rFonts w:hint="default" w:ascii="Cascadia Mono" w:hAnsi="Cascadia Mono" w:cs="Cascadia Mono"/>
+          <w:b w:val="0"/>
+          <w:bCs w:val="0"/>
+          <w:sz w:val="24"/>
+          <w:szCs w:val="24"/>
+          <w:u w:val="none"/>
+          <w:lang w:val="pt-BR"/>
+        </w:rPr>
+      </w:pPr>
+    </w:p>
+    <w:p>
+      <w:pPr>
+        <w:ind w:left="0" w:leftChars="0" w:firstLine="0" w:firstLineChars="0"/>
+        <w:rPr>
+          <w:rFonts w:hint="default" w:ascii="Cascadia Mono" w:hAnsi="Cascadia Mono" w:cs="Cascadia Mono"/>
+          <w:b w:val="0"/>
+          <w:bCs w:val="0"/>
+          <w:sz w:val="24"/>
+          <w:szCs w:val="24"/>
+          <w:u w:val="none"/>
+          <w:lang w:val="pt-BR"/>
+        </w:rPr>
+      </w:pPr>
+      <w:r>
+        <w:rPr>
+          <w:rFonts w:hint="default" w:ascii="Cascadia Mono" w:hAnsi="Cascadia Mono" w:cs="Cascadia Mono"/>
+          <w:b w:val="0"/>
+          <w:bCs w:val="0"/>
+          <w:sz w:val="24"/>
+          <w:szCs w:val="24"/>
+          <w:u w:val="none"/>
+          <w:lang w:val="pt-BR"/>
+        </w:rPr>
+        <w:t>Executar as mudanças do código para a BD</w:t>
+      </w:r>
+    </w:p>
+    <w:p>
+      <w:pPr>
+        <w:ind w:left="0" w:leftChars="0" w:firstLine="0" w:firstLineChars="0"/>
+        <w:rPr>
+          <w:rFonts w:hint="default" w:ascii="Cascadia Mono" w:hAnsi="Cascadia Mono" w:cs="Cascadia Mono"/>
+          <w:b w:val="0"/>
+          <w:bCs w:val="0"/>
+          <w:sz w:val="24"/>
+          <w:szCs w:val="24"/>
+          <w:u w:val="none"/>
+          <w:lang w:val="pt-BR"/>
+        </w:rPr>
+      </w:pPr>
+      <w:r>
+        <w:rPr>
+          <w:rFonts w:hint="default" w:ascii="Cascadia Mono" w:hAnsi="Cascadia Mono" w:cs="Cascadia Mono"/>
+          <w:b w:val="0"/>
+          <w:bCs w:val="0"/>
+          <w:sz w:val="24"/>
+          <w:szCs w:val="24"/>
+          <w:u w:val="none"/>
+          <w:lang w:val="pt-BR"/>
+        </w:rPr>
+        <w:t xml:space="preserve">Ferramentas-&gt; Gerenciador de Pacotes NuGet-&gt;Console Gerenciador de Pacotes \**  </w:t>
+      </w:r>
+    </w:p>
+    <w:p>
+      <w:pPr>
+        <w:ind w:left="0" w:leftChars="0" w:firstLine="0" w:firstLineChars="0"/>
+        <w:rPr>
+          <w:rFonts w:hint="default" w:ascii="Cascadia Mono" w:hAnsi="Cascadia Mono" w:cs="Cascadia Mono"/>
+          <w:b w:val="0"/>
+          <w:bCs w:val="0"/>
+          <w:sz w:val="24"/>
+          <w:szCs w:val="24"/>
+          <w:u w:val="none"/>
+          <w:lang w:val="pt-BR"/>
+        </w:rPr>
+      </w:pPr>
+      <w:r>
+        <w:rPr>
+          <w:rFonts w:hint="default" w:ascii="Cascadia Mono" w:hAnsi="Cascadia Mono" w:cs="Cascadia Mono"/>
+          <w:b w:val="0"/>
+          <w:bCs w:val="0"/>
+          <w:i/>
+          <w:iCs/>
+          <w:sz w:val="24"/>
+          <w:szCs w:val="24"/>
+          <w:u w:val="none"/>
+          <w:lang w:val="pt-BR"/>
+        </w:rPr>
+        <w:t>Add-Migration Relacao-Cinema-Endereco</w:t>
+      </w:r>
+      <w:r>
+        <w:rPr>
+          <w:rFonts w:hint="default" w:ascii="Cascadia Mono" w:hAnsi="Cascadia Mono" w:cs="Cascadia Mono"/>
+          <w:b w:val="0"/>
+          <w:bCs w:val="0"/>
+          <w:sz w:val="24"/>
+          <w:szCs w:val="24"/>
+          <w:u w:val="none"/>
+          <w:lang w:val="pt-BR"/>
+        </w:rPr>
+        <w:t xml:space="preserve"> - Constrói a estrutura da tabela \**  </w:t>
+      </w:r>
+    </w:p>
+    <w:p>
+      <w:pPr>
+        <w:ind w:left="0" w:leftChars="0" w:firstLine="0" w:firstLineChars="0"/>
+        <w:rPr>
+          <w:rFonts w:hint="default" w:ascii="Cascadia Mono" w:hAnsi="Cascadia Mono" w:eastAsia="Cascadia Mono"/>
+          <w:color w:val="000000"/>
+          <w:sz w:val="24"/>
+          <w:szCs w:val="24"/>
+          <w:highlight w:val="none"/>
+          <w:lang w:val="pt-BR"/>
+        </w:rPr>
+      </w:pPr>
+      <w:r>
+        <w:rPr>
+          <w:rFonts w:hint="default" w:ascii="Cascadia Mono" w:hAnsi="Cascadia Mono" w:cs="Cascadia Mono"/>
+          <w:b w:val="0"/>
+          <w:bCs w:val="0"/>
+          <w:i/>
+          <w:iCs/>
+          <w:sz w:val="24"/>
+          <w:szCs w:val="24"/>
+          <w:u w:val="none"/>
+          <w:lang w:val="pt-BR"/>
+        </w:rPr>
+        <w:t>Update-Database</w:t>
+      </w:r>
+      <w:r>
+        <w:rPr>
+          <w:rFonts w:hint="default" w:ascii="Cascadia Mono" w:hAnsi="Cascadia Mono" w:cs="Cascadia Mono"/>
+          <w:b w:val="0"/>
+          <w:bCs w:val="0"/>
+          <w:sz w:val="24"/>
+          <w:szCs w:val="24"/>
+          <w:u w:val="none"/>
+          <w:lang w:val="pt-BR"/>
+        </w:rPr>
+        <w:t xml:space="preserve"> - aplica as mudanças na base de dados MySql \**</w:t>
+      </w:r>
+    </w:p>
+    <w:p>
+      <w:pPr>
+        <w:ind w:left="0" w:leftChars="0" w:firstLine="0" w:firstLineChars="0"/>
+        <w:rPr>
+          <w:rFonts w:hint="default" w:ascii="Cascadia Mono" w:hAnsi="Cascadia Mono" w:eastAsia="Cascadia Mono"/>
+          <w:color w:val="000000"/>
+          <w:sz w:val="24"/>
+          <w:szCs w:val="24"/>
+          <w:highlight w:val="none"/>
+          <w:lang w:val="pt-BR"/>
+        </w:rPr>
+      </w:pPr>
+    </w:p>
+    <w:p>
+      <w:pPr>
+        <w:ind w:left="0" w:leftChars="0" w:firstLine="0" w:firstLineChars="0"/>
+        <w:rPr>
+          <w:rFonts w:hint="default" w:ascii="Cascadia Mono" w:hAnsi="Cascadia Mono" w:eastAsia="Cascadia Mono"/>
+          <w:color w:val="000000"/>
+          <w:sz w:val="24"/>
+          <w:szCs w:val="24"/>
+          <w:highlight w:val="none"/>
+          <w:lang w:val="pt-BR"/>
+        </w:rPr>
+      </w:pPr>
+      <w:r>
+        <w:rPr>
+          <w:rFonts w:hint="default" w:ascii="Cascadia Mono" w:hAnsi="Cascadia Mono" w:eastAsia="Cascadia Mono"/>
+          <w:color w:val="000000"/>
+          <w:sz w:val="24"/>
+          <w:szCs w:val="24"/>
+          <w:highlight w:val="none"/>
+          <w:lang w:val="pt-BR"/>
+        </w:rPr>
+        <w:t>Até aqui, as entidades estão relacionadas corretamente, mas ainda faltam algumas melhorias, como:</w:t>
+      </w:r>
+    </w:p>
+    <w:p>
+      <w:pPr>
+        <w:ind w:left="0" w:leftChars="0" w:firstLine="0" w:firstLineChars="0"/>
+        <w:rPr>
+          <w:rFonts w:hint="default" w:ascii="Cascadia Mono" w:hAnsi="Cascadia Mono" w:eastAsia="Cascadia Mono"/>
+          <w:color w:val="000000"/>
+          <w:sz w:val="24"/>
+          <w:szCs w:val="24"/>
+          <w:highlight w:val="none"/>
+          <w:lang w:val="pt-BR"/>
+        </w:rPr>
+      </w:pPr>
+      <w:r>
+        <w:rPr>
+          <w:rFonts w:hint="default" w:ascii="Cascadia Mono" w:hAnsi="Cascadia Mono" w:eastAsia="Cascadia Mono"/>
+          <w:color w:val="000000"/>
+          <w:sz w:val="24"/>
+          <w:szCs w:val="24"/>
+          <w:highlight w:val="none"/>
+          <w:lang w:val="pt-BR"/>
+        </w:rPr>
+        <w:t>Mostrar na consulta de sessões, qual filme dessa sessão;</w:t>
+      </w:r>
+    </w:p>
+    <w:p>
+      <w:pPr>
+        <w:ind w:left="0" w:leftChars="0" w:firstLine="0" w:firstLineChars="0"/>
+        <w:rPr>
+          <w:rFonts w:hint="default" w:ascii="Cascadia Mono" w:hAnsi="Cascadia Mono" w:eastAsia="Cascadia Mono"/>
+          <w:color w:val="000000"/>
+          <w:sz w:val="24"/>
+          <w:szCs w:val="24"/>
+          <w:highlight w:val="none"/>
+          <w:lang w:val="pt-BR"/>
+        </w:rPr>
+      </w:pPr>
+      <w:r>
+        <w:rPr>
+          <w:rFonts w:hint="default" w:ascii="Cascadia Mono" w:hAnsi="Cascadia Mono" w:eastAsia="Cascadia Mono"/>
+          <w:color w:val="000000"/>
+          <w:sz w:val="24"/>
+          <w:szCs w:val="24"/>
+          <w:highlight w:val="none"/>
+          <w:lang w:val="pt-BR"/>
+        </w:rPr>
+        <w:t>Mostar na consulta de filmes, em quais sessões cada filme está;</w:t>
+      </w:r>
       <w:bookmarkStart w:id="0" w:name="_GoBack"/>
       <w:bookmarkEnd w:id="0"/>
-    </w:p>
-    <w:p>
-      <w:pPr>
-        <w:spacing w:beforeLines="0" w:afterLines="0"/>
-        <w:jc w:val="left"/>
-        <w:rPr>
-          <w:rFonts w:hint="default" w:ascii="Cascadia Mono" w:hAnsi="Cascadia Mono" w:eastAsia="Cascadia Mono"/>
-          <w:color w:val="000000"/>
-          <w:sz w:val="24"/>
-          <w:szCs w:val="24"/>
-          <w:highlight w:val="none"/>
-        </w:rPr>
-      </w:pPr>
-    </w:p>
-    <w:p>
-      <w:pPr>
-        <w:ind w:left="0" w:leftChars="0" w:firstLine="0" w:firstLineChars="0"/>
-        <w:rPr>
-          <w:rFonts w:hint="default" w:ascii="Cascadia Mono" w:hAnsi="Cascadia Mono" w:eastAsia="Cascadia Mono"/>
-          <w:color w:val="000000"/>
-          <w:sz w:val="24"/>
-          <w:szCs w:val="24"/>
-          <w:highlight w:val="none"/>
-        </w:rPr>
-      </w:pPr>
     </w:p>
     <w:p>
       <w:pPr>
@@ -37189,7 +41609,7 @@
     <w:lsdException w:qFormat="1" w:unhideWhenUsed="0" w:uiPriority="0" w:semiHidden="0" w:name="Title"/>
     <w:lsdException w:unhideWhenUsed="0" w:uiPriority="0" w:semiHidden="0" w:name="Closing"/>
     <w:lsdException w:unhideWhenUsed="0" w:uiPriority="0" w:semiHidden="0" w:name="Signature"/>
-    <w:lsdException w:unhideWhenUsed="0" w:uiPriority="0" w:name="Default Paragraph Font"/>
+    <w:lsdException w:qFormat="1" w:unhideWhenUsed="0" w:uiPriority="0" w:name="Default Paragraph Font"/>
     <w:lsdException w:unhideWhenUsed="0" w:uiPriority="0" w:semiHidden="0" w:name="Body Text"/>
     <w:lsdException w:unhideWhenUsed="0" w:uiPriority="0" w:semiHidden="0" w:name="Body Text Indent"/>
     <w:lsdException w:unhideWhenUsed="0" w:uiPriority="0" w:semiHidden="0" w:name="List Continue"/>
@@ -37287,6 +41707,7 @@
   <w:style w:type="character" w:default="1" w:styleId="2">
     <w:name w:val="Default Paragraph Font"/>
     <w:semiHidden/>
+    <w:qFormat/>
     <w:uiPriority w:val="0"/>
   </w:style>
   <w:style w:type="table" w:default="1" w:styleId="3">

</xml_diff>

<commit_message>
Error - Relation Filme-Sessao
</commit_message>
<xml_diff>
--- a/Notes.docx
+++ b/Notes.docx
@@ -35316,13 +35316,27 @@
       <w:r>
         <w:rPr>
           <w:rFonts w:hint="default" w:ascii="Cascadia Mono" w:hAnsi="Cascadia Mono" w:eastAsia="Cascadia Mono"/>
+          <w:b/>
+          <w:bCs/>
           <w:color w:val="000000"/>
           <w:sz w:val="24"/>
           <w:szCs w:val="24"/>
           <w:highlight w:val="none"/>
-          <w:lang w:val="pt-BR"/>
-        </w:rPr>
-        <w:t xml:space="preserve">RELAÇÃO 1:1 Cinema&lt;-&gt;Endereço </w:t>
+          <w:u w:val="single"/>
+          <w:lang w:val="pt-BR"/>
+        </w:rPr>
+        <w:t>RELAÇÃO 1:1 Cinema&lt;-&gt;Endereço</w:t>
+      </w:r>
+      <w:r>
+        <w:rPr>
+          <w:rFonts w:hint="default" w:ascii="Cascadia Mono" w:hAnsi="Cascadia Mono" w:eastAsia="Cascadia Mono"/>
+          <w:color w:val="000000"/>
+          <w:sz w:val="24"/>
+          <w:szCs w:val="24"/>
+          <w:highlight w:val="none"/>
+          <w:lang w:val="pt-BR"/>
+        </w:rPr>
+        <w:t xml:space="preserve"> </w:t>
       </w:r>
     </w:p>
     <w:p>
@@ -35905,32 +35919,32 @@
           <w:highlight w:val="white"/>
           <w:lang w:val="pt-BR"/>
         </w:rPr>
-        <w:t>*Lembrar: a entidade que contém a outra - guarda a propriedade ...Id {get;set;}</w:t>
-      </w:r>
-    </w:p>
-    <w:p>
-      <w:pPr>
-        <w:spacing w:beforeLines="0" w:afterLines="0"/>
-        <w:jc w:val="left"/>
-        <w:rPr>
-          <w:rFonts w:hint="default" w:ascii="Cascadia Mono" w:hAnsi="Cascadia Mono" w:eastAsia="Cascadia Mono"/>
-          <w:color w:val="000000"/>
-          <w:sz w:val="24"/>
-          <w:szCs w:val="24"/>
-          <w:highlight w:val="white"/>
-          <w:lang w:val="pt-BR"/>
-        </w:rPr>
-      </w:pPr>
-      <w:r>
-        <w:rPr>
-          <w:rFonts w:hint="default" w:ascii="Cascadia Mono" w:hAnsi="Cascadia Mono" w:eastAsia="Cascadia Mono"/>
-          <w:color w:val="000000"/>
-          <w:sz w:val="24"/>
-          <w:szCs w:val="24"/>
-          <w:highlight w:val="white"/>
-          <w:lang w:val="pt-BR"/>
-        </w:rPr>
-        <w:t>*Cinema contém um objeto endereço, logo, Cinema fica com EnderecoId;</w:t>
+        <w:t>*Lembrar: a entidade com a chave estrangeira - guarda a propriedade ...Id {get;set;}</w:t>
+      </w:r>
+    </w:p>
+    <w:p>
+      <w:pPr>
+        <w:spacing w:beforeLines="0" w:afterLines="0"/>
+        <w:jc w:val="left"/>
+        <w:rPr>
+          <w:rFonts w:hint="default" w:ascii="Cascadia Mono" w:hAnsi="Cascadia Mono" w:eastAsia="Cascadia Mono"/>
+          <w:color w:val="000000"/>
+          <w:sz w:val="24"/>
+          <w:szCs w:val="24"/>
+          <w:highlight w:val="white"/>
+          <w:lang w:val="pt-BR"/>
+        </w:rPr>
+      </w:pPr>
+      <w:r>
+        <w:rPr>
+          <w:rFonts w:hint="default" w:ascii="Cascadia Mono" w:hAnsi="Cascadia Mono" w:eastAsia="Cascadia Mono"/>
+          <w:color w:val="000000"/>
+          <w:sz w:val="24"/>
+          <w:szCs w:val="24"/>
+          <w:highlight w:val="white"/>
+          <w:lang w:val="pt-BR"/>
+        </w:rPr>
+        <w:t>*Cinema contém uma chave estrangeira para Endereço, logo, Cinema fica com EnderecoId;</w:t>
       </w:r>
     </w:p>
     <w:p>
@@ -37222,13 +37236,16 @@
       <w:r>
         <w:rPr>
           <w:rFonts w:hint="default" w:ascii="Cascadia Mono" w:hAnsi="Cascadia Mono" w:eastAsia="Cascadia Mono"/>
+          <w:b/>
+          <w:bCs/>
           <w:color w:val="000000"/>
           <w:sz w:val="24"/>
           <w:szCs w:val="24"/>
           <w:highlight w:val="none"/>
-          <w:lang w:val="pt-BR"/>
-        </w:rPr>
-        <w:t>RELACIONANDO ENTIDADE SESSAO&lt;-&gt;FILME 1:N</w:t>
+          <w:u w:val="single"/>
+          <w:lang w:val="pt-BR"/>
+        </w:rPr>
+        <w:t>RELACIONANDO ENTIDADES SESSAO&lt;-&gt;FILME 1:N</w:t>
       </w:r>
     </w:p>
     <w:p>
@@ -41345,7 +41362,7 @@
           <w:u w:val="none"/>
           <w:lang w:val="pt-BR"/>
         </w:rPr>
-        <w:t>Add-Migration Relacao-Cinema-Endereco</w:t>
+        <w:t xml:space="preserve">Add-Migration Relacao-Sessao-Filme </w:t>
       </w:r>
       <w:r>
         <w:rPr>
@@ -41357,7 +41374,7 @@
           <w:u w:val="none"/>
           <w:lang w:val="pt-BR"/>
         </w:rPr>
-        <w:t xml:space="preserve"> - Constrói a estrutura da tabela \**  </w:t>
+        <w:t xml:space="preserve">- Constrói a estrutura da tabela \**  </w:t>
       </w:r>
     </w:p>
     <w:p>
@@ -41483,6 +41500,1831 @@
         </w:rPr>
         <w:t>Mostar na consulta de filmes, em quais sessões cada filme está;</w:t>
       </w:r>
+    </w:p>
+    <w:p>
+      <w:pPr>
+        <w:ind w:left="0" w:leftChars="0" w:firstLine="0" w:firstLineChars="0"/>
+        <w:rPr>
+          <w:rFonts w:hint="default" w:ascii="Cascadia Mono" w:hAnsi="Cascadia Mono" w:eastAsia="Cascadia Mono"/>
+          <w:color w:val="000000"/>
+          <w:sz w:val="24"/>
+          <w:szCs w:val="24"/>
+          <w:highlight w:val="none"/>
+          <w:lang w:val="pt-BR"/>
+        </w:rPr>
+      </w:pPr>
+    </w:p>
+    <w:p>
+      <w:pPr>
+        <w:ind w:left="0" w:leftChars="0" w:firstLine="0" w:firstLineChars="0"/>
+        <w:rPr>
+          <w:rFonts w:hint="default" w:ascii="Cascadia Mono" w:hAnsi="Cascadia Mono" w:eastAsia="Cascadia Mono"/>
+          <w:color w:val="000000"/>
+          <w:sz w:val="24"/>
+          <w:szCs w:val="24"/>
+          <w:highlight w:val="none"/>
+          <w:lang w:val="pt-BR"/>
+        </w:rPr>
+      </w:pPr>
+    </w:p>
+    <w:p>
+      <w:pPr>
+        <w:ind w:left="0" w:leftChars="0" w:firstLine="0" w:firstLineChars="0"/>
+        <w:rPr>
+          <w:rFonts w:hint="default" w:ascii="Cascadia Mono" w:hAnsi="Cascadia Mono" w:eastAsia="Cascadia Mono"/>
+          <w:b/>
+          <w:bCs/>
+          <w:color w:val="000000"/>
+          <w:sz w:val="24"/>
+          <w:szCs w:val="24"/>
+          <w:highlight w:val="none"/>
+          <w:u w:val="single"/>
+          <w:lang w:val="pt-BR"/>
+        </w:rPr>
+      </w:pPr>
+      <w:r>
+        <w:rPr>
+          <w:rFonts w:hint="default" w:ascii="Cascadia Mono" w:hAnsi="Cascadia Mono" w:eastAsia="Cascadia Mono"/>
+          <w:b/>
+          <w:bCs/>
+          <w:color w:val="000000"/>
+          <w:sz w:val="24"/>
+          <w:szCs w:val="24"/>
+          <w:highlight w:val="none"/>
+          <w:u w:val="single"/>
+          <w:lang w:val="pt-BR"/>
+        </w:rPr>
+        <w:t>RELACIONANDO ENTIDADE SESSAO&lt;-&gt;CINEMA 1:N</w:t>
+      </w:r>
+    </w:p>
+    <w:p>
+      <w:pPr>
+        <w:ind w:left="0" w:leftChars="0" w:firstLine="0" w:firstLineChars="0"/>
+        <w:rPr>
+          <w:rFonts w:hint="default" w:ascii="Cascadia Mono" w:hAnsi="Cascadia Mono" w:eastAsia="Cascadia Mono"/>
+          <w:b w:val="0"/>
+          <w:bCs w:val="0"/>
+          <w:color w:val="000000"/>
+          <w:sz w:val="24"/>
+          <w:szCs w:val="24"/>
+          <w:highlight w:val="none"/>
+          <w:u w:val="none"/>
+          <w:lang w:val="pt-BR"/>
+        </w:rPr>
+      </w:pPr>
+      <w:r>
+        <w:rPr>
+          <w:rFonts w:hint="default" w:ascii="Cascadia Mono" w:hAnsi="Cascadia Mono" w:eastAsia="Cascadia Mono"/>
+          <w:b w:val="0"/>
+          <w:bCs w:val="0"/>
+          <w:color w:val="000000"/>
+          <w:sz w:val="24"/>
+          <w:szCs w:val="24"/>
+          <w:highlight w:val="none"/>
+          <w:u w:val="none"/>
+          <w:lang w:val="pt-BR"/>
+        </w:rPr>
+        <w:t>Um cinema passa várias sessões. Cada sessão só acontece em um cinema.</w:t>
+      </w:r>
+    </w:p>
+    <w:p>
+      <w:pPr>
+        <w:ind w:left="0" w:leftChars="0" w:firstLine="0" w:firstLineChars="0"/>
+        <w:rPr>
+          <w:rFonts w:hint="default" w:ascii="Cascadia Mono" w:hAnsi="Cascadia Mono" w:eastAsia="Cascadia Mono"/>
+          <w:color w:val="000000"/>
+          <w:sz w:val="24"/>
+          <w:szCs w:val="24"/>
+          <w:highlight w:val="none"/>
+        </w:rPr>
+      </w:pPr>
+    </w:p>
+    <w:p>
+      <w:pPr>
+        <w:ind w:left="0" w:leftChars="0" w:firstLine="0" w:firstLineChars="0"/>
+        <w:rPr>
+          <w:rFonts w:hint="default" w:ascii="Cascadia Mono" w:hAnsi="Cascadia Mono" w:eastAsia="Cascadia Mono"/>
+          <w:color w:val="000000"/>
+          <w:sz w:val="24"/>
+          <w:szCs w:val="24"/>
+          <w:highlight w:val="none"/>
+          <w:lang w:val="pt-BR"/>
+        </w:rPr>
+      </w:pPr>
+      <w:r>
+        <w:rPr>
+          <w:rFonts w:hint="default" w:ascii="Cascadia Mono" w:hAnsi="Cascadia Mono" w:eastAsia="Cascadia Mono"/>
+          <w:color w:val="000000"/>
+          <w:sz w:val="24"/>
+          <w:szCs w:val="24"/>
+          <w:highlight w:val="none"/>
+          <w:lang w:val="pt-BR"/>
+        </w:rPr>
+        <w:t>Mudar Model Sessao -&gt; Adicionar</w:t>
+      </w:r>
+    </w:p>
+    <w:p>
+      <w:pPr>
+        <w:spacing w:beforeLines="0" w:afterLines="0"/>
+        <w:jc w:val="left"/>
+        <w:rPr>
+          <w:rFonts w:hint="default" w:ascii="Cascadia Mono" w:hAnsi="Cascadia Mono" w:eastAsia="Cascadia Mono"/>
+          <w:color w:val="008000"/>
+          <w:sz w:val="19"/>
+          <w:szCs w:val="24"/>
+          <w:highlight w:val="white"/>
+        </w:rPr>
+      </w:pPr>
+      <w:r>
+        <w:rPr>
+          <w:rFonts w:hint="default" w:ascii="Cascadia Mono" w:hAnsi="Cascadia Mono" w:eastAsia="Cascadia Mono"/>
+          <w:color w:val="008000"/>
+          <w:sz w:val="19"/>
+          <w:szCs w:val="24"/>
+          <w:highlight w:val="white"/>
+        </w:rPr>
+        <w:t>//RELAÇÃO CINEMA&lt;-&gt;SESSAO</w:t>
+      </w:r>
+    </w:p>
+    <w:p>
+      <w:pPr>
+        <w:spacing w:beforeLines="0" w:afterLines="0"/>
+        <w:jc w:val="left"/>
+        <w:rPr>
+          <w:rFonts w:hint="default" w:ascii="Cascadia Mono" w:hAnsi="Cascadia Mono" w:eastAsia="Cascadia Mono"/>
+          <w:color w:val="000000"/>
+          <w:sz w:val="19"/>
+          <w:szCs w:val="24"/>
+          <w:highlight w:val="white"/>
+        </w:rPr>
+      </w:pPr>
+      <w:r>
+        <w:rPr>
+          <w:rFonts w:hint="default" w:ascii="Cascadia Mono" w:hAnsi="Cascadia Mono" w:eastAsia="Cascadia Mono"/>
+          <w:color w:val="000000"/>
+          <w:sz w:val="19"/>
+          <w:szCs w:val="24"/>
+          <w:highlight w:val="white"/>
+        </w:rPr>
+        <w:t>[</w:t>
+      </w:r>
+      <w:r>
+        <w:rPr>
+          <w:rFonts w:hint="default" w:ascii="Cascadia Mono" w:hAnsi="Cascadia Mono" w:eastAsia="Cascadia Mono"/>
+          <w:color w:val="2B91AF"/>
+          <w:sz w:val="19"/>
+          <w:szCs w:val="24"/>
+          <w:highlight w:val="white"/>
+        </w:rPr>
+        <w:t>Required</w:t>
+      </w:r>
+      <w:r>
+        <w:rPr>
+          <w:rFonts w:hint="default" w:ascii="Cascadia Mono" w:hAnsi="Cascadia Mono" w:eastAsia="Cascadia Mono"/>
+          <w:color w:val="000000"/>
+          <w:sz w:val="19"/>
+          <w:szCs w:val="24"/>
+          <w:highlight w:val="white"/>
+        </w:rPr>
+        <w:t>]</w:t>
+      </w:r>
+    </w:p>
+    <w:p>
+      <w:pPr>
+        <w:spacing w:beforeLines="0" w:afterLines="0"/>
+        <w:jc w:val="left"/>
+        <w:rPr>
+          <w:rFonts w:hint="default" w:ascii="Cascadia Mono" w:hAnsi="Cascadia Mono" w:eastAsia="Cascadia Mono"/>
+          <w:color w:val="000000"/>
+          <w:sz w:val="19"/>
+          <w:szCs w:val="24"/>
+          <w:highlight w:val="white"/>
+        </w:rPr>
+      </w:pPr>
+      <w:r>
+        <w:rPr>
+          <w:rFonts w:hint="default" w:ascii="Cascadia Mono" w:hAnsi="Cascadia Mono" w:eastAsia="Cascadia Mono"/>
+          <w:color w:val="0000FF"/>
+          <w:sz w:val="19"/>
+          <w:szCs w:val="24"/>
+          <w:highlight w:val="white"/>
+        </w:rPr>
+        <w:t>public</w:t>
+      </w:r>
+      <w:r>
+        <w:rPr>
+          <w:rFonts w:hint="default" w:ascii="Cascadia Mono" w:hAnsi="Cascadia Mono" w:eastAsia="Cascadia Mono"/>
+          <w:color w:val="000000"/>
+          <w:sz w:val="19"/>
+          <w:szCs w:val="24"/>
+          <w:highlight w:val="white"/>
+        </w:rPr>
+        <w:t xml:space="preserve"> </w:t>
+      </w:r>
+      <w:r>
+        <w:rPr>
+          <w:rFonts w:hint="default" w:ascii="Cascadia Mono" w:hAnsi="Cascadia Mono" w:eastAsia="Cascadia Mono"/>
+          <w:color w:val="0000FF"/>
+          <w:sz w:val="19"/>
+          <w:szCs w:val="24"/>
+          <w:highlight w:val="white"/>
+        </w:rPr>
+        <w:t>int</w:t>
+      </w:r>
+      <w:r>
+        <w:rPr>
+          <w:rFonts w:hint="default" w:ascii="Cascadia Mono" w:hAnsi="Cascadia Mono" w:eastAsia="Cascadia Mono"/>
+          <w:color w:val="000000"/>
+          <w:sz w:val="19"/>
+          <w:szCs w:val="24"/>
+          <w:highlight w:val="white"/>
+        </w:rPr>
+        <w:t xml:space="preserve"> CinemaId { </w:t>
+      </w:r>
+      <w:r>
+        <w:rPr>
+          <w:rFonts w:hint="default" w:ascii="Cascadia Mono" w:hAnsi="Cascadia Mono" w:eastAsia="Cascadia Mono"/>
+          <w:color w:val="0000FF"/>
+          <w:sz w:val="19"/>
+          <w:szCs w:val="24"/>
+          <w:highlight w:val="white"/>
+        </w:rPr>
+        <w:t>get</w:t>
+      </w:r>
+      <w:r>
+        <w:rPr>
+          <w:rFonts w:hint="default" w:ascii="Cascadia Mono" w:hAnsi="Cascadia Mono" w:eastAsia="Cascadia Mono"/>
+          <w:color w:val="000000"/>
+          <w:sz w:val="19"/>
+          <w:szCs w:val="24"/>
+          <w:highlight w:val="white"/>
+        </w:rPr>
+        <w:t xml:space="preserve">; </w:t>
+      </w:r>
+      <w:r>
+        <w:rPr>
+          <w:rFonts w:hint="default" w:ascii="Cascadia Mono" w:hAnsi="Cascadia Mono" w:eastAsia="Cascadia Mono"/>
+          <w:color w:val="0000FF"/>
+          <w:sz w:val="19"/>
+          <w:szCs w:val="24"/>
+          <w:highlight w:val="white"/>
+        </w:rPr>
+        <w:t>set</w:t>
+      </w:r>
+      <w:r>
+        <w:rPr>
+          <w:rFonts w:hint="default" w:ascii="Cascadia Mono" w:hAnsi="Cascadia Mono" w:eastAsia="Cascadia Mono"/>
+          <w:color w:val="000000"/>
+          <w:sz w:val="19"/>
+          <w:szCs w:val="24"/>
+          <w:highlight w:val="white"/>
+        </w:rPr>
+        <w:t>; }</w:t>
+      </w:r>
+    </w:p>
+    <w:p>
+      <w:pPr>
+        <w:ind w:left="0" w:leftChars="0" w:firstLine="0" w:firstLineChars="0"/>
+        <w:rPr>
+          <w:rFonts w:hint="default" w:ascii="Cascadia Mono" w:hAnsi="Cascadia Mono" w:eastAsia="Cascadia Mono"/>
+          <w:color w:val="000000"/>
+          <w:sz w:val="19"/>
+          <w:szCs w:val="24"/>
+          <w:highlight w:val="white"/>
+          <w:lang w:val="pt-BR"/>
+        </w:rPr>
+      </w:pPr>
+      <w:r>
+        <w:rPr>
+          <w:rFonts w:hint="default" w:ascii="Cascadia Mono" w:hAnsi="Cascadia Mono" w:eastAsia="Cascadia Mono"/>
+          <w:color w:val="0000FF"/>
+          <w:sz w:val="19"/>
+          <w:szCs w:val="24"/>
+          <w:highlight w:val="white"/>
+        </w:rPr>
+        <w:t>public</w:t>
+      </w:r>
+      <w:r>
+        <w:rPr>
+          <w:rFonts w:hint="default" w:ascii="Cascadia Mono" w:hAnsi="Cascadia Mono" w:eastAsia="Cascadia Mono"/>
+          <w:color w:val="000000"/>
+          <w:sz w:val="19"/>
+          <w:szCs w:val="24"/>
+          <w:highlight w:val="white"/>
+        </w:rPr>
+        <w:t xml:space="preserve"> </w:t>
+      </w:r>
+      <w:r>
+        <w:rPr>
+          <w:rFonts w:hint="default" w:ascii="Cascadia Mono" w:hAnsi="Cascadia Mono" w:eastAsia="Cascadia Mono"/>
+          <w:color w:val="0000FF"/>
+          <w:sz w:val="19"/>
+          <w:szCs w:val="24"/>
+          <w:highlight w:val="white"/>
+        </w:rPr>
+        <w:t>virtual</w:t>
+      </w:r>
+      <w:r>
+        <w:rPr>
+          <w:rFonts w:hint="default" w:ascii="Cascadia Mono" w:hAnsi="Cascadia Mono" w:eastAsia="Cascadia Mono"/>
+          <w:color w:val="000000"/>
+          <w:sz w:val="19"/>
+          <w:szCs w:val="24"/>
+          <w:highlight w:val="white"/>
+        </w:rPr>
+        <w:t xml:space="preserve"> </w:t>
+      </w:r>
+      <w:r>
+        <w:rPr>
+          <w:rFonts w:hint="default" w:ascii="Cascadia Mono" w:hAnsi="Cascadia Mono" w:eastAsia="Cascadia Mono"/>
+          <w:color w:val="2B91AF"/>
+          <w:sz w:val="19"/>
+          <w:szCs w:val="24"/>
+          <w:highlight w:val="white"/>
+        </w:rPr>
+        <w:t>Cinema</w:t>
+      </w:r>
+      <w:r>
+        <w:rPr>
+          <w:rFonts w:hint="default" w:ascii="Cascadia Mono" w:hAnsi="Cascadia Mono" w:eastAsia="Cascadia Mono"/>
+          <w:color w:val="000000"/>
+          <w:sz w:val="19"/>
+          <w:szCs w:val="24"/>
+          <w:highlight w:val="white"/>
+        </w:rPr>
+        <w:t xml:space="preserve"> Cinema { </w:t>
+      </w:r>
+      <w:r>
+        <w:rPr>
+          <w:rFonts w:hint="default" w:ascii="Cascadia Mono" w:hAnsi="Cascadia Mono" w:eastAsia="Cascadia Mono"/>
+          <w:color w:val="0000FF"/>
+          <w:sz w:val="19"/>
+          <w:szCs w:val="24"/>
+          <w:highlight w:val="white"/>
+        </w:rPr>
+        <w:t>get</w:t>
+      </w:r>
+      <w:r>
+        <w:rPr>
+          <w:rFonts w:hint="default" w:ascii="Cascadia Mono" w:hAnsi="Cascadia Mono" w:eastAsia="Cascadia Mono"/>
+          <w:color w:val="000000"/>
+          <w:sz w:val="19"/>
+          <w:szCs w:val="24"/>
+          <w:highlight w:val="white"/>
+        </w:rPr>
+        <w:t xml:space="preserve">; </w:t>
+      </w:r>
+      <w:r>
+        <w:rPr>
+          <w:rFonts w:hint="default" w:ascii="Cascadia Mono" w:hAnsi="Cascadia Mono" w:eastAsia="Cascadia Mono"/>
+          <w:color w:val="0000FF"/>
+          <w:sz w:val="19"/>
+          <w:szCs w:val="24"/>
+          <w:highlight w:val="white"/>
+        </w:rPr>
+        <w:t>set</w:t>
+      </w:r>
+      <w:r>
+        <w:rPr>
+          <w:rFonts w:hint="default" w:ascii="Cascadia Mono" w:hAnsi="Cascadia Mono" w:eastAsia="Cascadia Mono"/>
+          <w:color w:val="000000"/>
+          <w:sz w:val="19"/>
+          <w:szCs w:val="24"/>
+          <w:highlight w:val="white"/>
+        </w:rPr>
+        <w:t>; }</w:t>
+      </w:r>
+    </w:p>
+    <w:p>
+      <w:pPr>
+        <w:ind w:left="0" w:leftChars="0" w:firstLine="0" w:firstLineChars="0"/>
+        <w:rPr>
+          <w:rFonts w:hint="default" w:ascii="Cascadia Mono" w:hAnsi="Cascadia Mono" w:eastAsia="Cascadia Mono"/>
+          <w:color w:val="000000"/>
+          <w:sz w:val="24"/>
+          <w:szCs w:val="24"/>
+          <w:highlight w:val="none"/>
+          <w:lang w:val="pt-BR"/>
+        </w:rPr>
+      </w:pPr>
+    </w:p>
+    <w:p>
+      <w:pPr>
+        <w:ind w:left="0" w:leftChars="0" w:firstLine="0" w:firstLineChars="0"/>
+        <w:rPr>
+          <w:rFonts w:hint="default" w:ascii="Cascadia Mono" w:hAnsi="Cascadia Mono" w:eastAsia="Cascadia Mono"/>
+          <w:color w:val="000000"/>
+          <w:sz w:val="24"/>
+          <w:szCs w:val="24"/>
+          <w:highlight w:val="none"/>
+          <w:lang w:val="pt-BR"/>
+        </w:rPr>
+      </w:pPr>
+      <w:r>
+        <w:rPr>
+          <w:rFonts w:hint="default" w:ascii="Cascadia Mono" w:hAnsi="Cascadia Mono" w:eastAsia="Cascadia Mono"/>
+          <w:color w:val="000000"/>
+          <w:sz w:val="24"/>
+          <w:szCs w:val="24"/>
+          <w:highlight w:val="none"/>
+          <w:lang w:val="pt-BR"/>
+        </w:rPr>
+        <w:t>Mudar Model Cinema -&gt; Adicionar</w:t>
+      </w:r>
+    </w:p>
+    <w:p>
+      <w:pPr>
+        <w:spacing w:beforeLines="0" w:afterLines="0"/>
+        <w:jc w:val="left"/>
+        <w:rPr>
+          <w:rFonts w:hint="default" w:ascii="Cascadia Mono" w:hAnsi="Cascadia Mono" w:eastAsia="Cascadia Mono"/>
+          <w:color w:val="008000"/>
+          <w:sz w:val="19"/>
+          <w:szCs w:val="24"/>
+          <w:highlight w:val="white"/>
+        </w:rPr>
+      </w:pPr>
+      <w:r>
+        <w:rPr>
+          <w:rFonts w:hint="default" w:ascii="Cascadia Mono" w:hAnsi="Cascadia Mono" w:eastAsia="Cascadia Mono"/>
+          <w:color w:val="008000"/>
+          <w:sz w:val="19"/>
+          <w:szCs w:val="24"/>
+          <w:highlight w:val="white"/>
+        </w:rPr>
+        <w:t>//RELAÇÃO 1:N CINEMA&lt;-&gt; SESSÃO</w:t>
+      </w:r>
+    </w:p>
+    <w:p>
+      <w:pPr>
+        <w:ind w:left="0" w:leftChars="0" w:firstLine="0" w:firstLineChars="0"/>
+        <w:rPr>
+          <w:rFonts w:hint="default" w:ascii="Cascadia Mono" w:hAnsi="Cascadia Mono" w:eastAsia="Cascadia Mono"/>
+          <w:color w:val="000000"/>
+          <w:sz w:val="24"/>
+          <w:szCs w:val="24"/>
+          <w:highlight w:val="none"/>
+          <w:lang w:val="pt-BR"/>
+        </w:rPr>
+      </w:pPr>
+      <w:r>
+        <w:rPr>
+          <w:rFonts w:hint="default" w:ascii="Cascadia Mono" w:hAnsi="Cascadia Mono" w:eastAsia="Cascadia Mono"/>
+          <w:color w:val="0000FF"/>
+          <w:sz w:val="19"/>
+          <w:szCs w:val="24"/>
+          <w:highlight w:val="white"/>
+        </w:rPr>
+        <w:t>public</w:t>
+      </w:r>
+      <w:r>
+        <w:rPr>
+          <w:rFonts w:hint="default" w:ascii="Cascadia Mono" w:hAnsi="Cascadia Mono" w:eastAsia="Cascadia Mono"/>
+          <w:color w:val="000000"/>
+          <w:sz w:val="19"/>
+          <w:szCs w:val="24"/>
+          <w:highlight w:val="white"/>
+        </w:rPr>
+        <w:t xml:space="preserve"> </w:t>
+      </w:r>
+      <w:r>
+        <w:rPr>
+          <w:rFonts w:hint="default" w:ascii="Cascadia Mono" w:hAnsi="Cascadia Mono" w:eastAsia="Cascadia Mono"/>
+          <w:color w:val="0000FF"/>
+          <w:sz w:val="19"/>
+          <w:szCs w:val="24"/>
+          <w:highlight w:val="white"/>
+        </w:rPr>
+        <w:t>virtual</w:t>
+      </w:r>
+      <w:r>
+        <w:rPr>
+          <w:rFonts w:hint="default" w:ascii="Cascadia Mono" w:hAnsi="Cascadia Mono" w:eastAsia="Cascadia Mono"/>
+          <w:color w:val="000000"/>
+          <w:sz w:val="19"/>
+          <w:szCs w:val="24"/>
+          <w:highlight w:val="white"/>
+        </w:rPr>
+        <w:t xml:space="preserve"> </w:t>
+      </w:r>
+      <w:r>
+        <w:rPr>
+          <w:rFonts w:hint="default" w:ascii="Cascadia Mono" w:hAnsi="Cascadia Mono" w:eastAsia="Cascadia Mono"/>
+          <w:color w:val="2B91AF"/>
+          <w:sz w:val="19"/>
+          <w:szCs w:val="24"/>
+          <w:highlight w:val="white"/>
+        </w:rPr>
+        <w:t>ICollection</w:t>
+      </w:r>
+      <w:r>
+        <w:rPr>
+          <w:rFonts w:hint="default" w:ascii="Cascadia Mono" w:hAnsi="Cascadia Mono" w:eastAsia="Cascadia Mono"/>
+          <w:color w:val="000000"/>
+          <w:sz w:val="19"/>
+          <w:szCs w:val="24"/>
+          <w:highlight w:val="white"/>
+        </w:rPr>
+        <w:t>&lt;</w:t>
+      </w:r>
+      <w:r>
+        <w:rPr>
+          <w:rFonts w:hint="default" w:ascii="Cascadia Mono" w:hAnsi="Cascadia Mono" w:eastAsia="Cascadia Mono"/>
+          <w:color w:val="2B91AF"/>
+          <w:sz w:val="19"/>
+          <w:szCs w:val="24"/>
+          <w:highlight w:val="white"/>
+        </w:rPr>
+        <w:t>Sessao</w:t>
+      </w:r>
+      <w:r>
+        <w:rPr>
+          <w:rFonts w:hint="default" w:ascii="Cascadia Mono" w:hAnsi="Cascadia Mono" w:eastAsia="Cascadia Mono"/>
+          <w:color w:val="000000"/>
+          <w:sz w:val="19"/>
+          <w:szCs w:val="24"/>
+          <w:highlight w:val="white"/>
+        </w:rPr>
+        <w:t xml:space="preserve">&gt; Sessoes { </w:t>
+      </w:r>
+      <w:r>
+        <w:rPr>
+          <w:rFonts w:hint="default" w:ascii="Cascadia Mono" w:hAnsi="Cascadia Mono" w:eastAsia="Cascadia Mono"/>
+          <w:color w:val="0000FF"/>
+          <w:sz w:val="19"/>
+          <w:szCs w:val="24"/>
+          <w:highlight w:val="white"/>
+        </w:rPr>
+        <w:t>get</w:t>
+      </w:r>
+      <w:r>
+        <w:rPr>
+          <w:rFonts w:hint="default" w:ascii="Cascadia Mono" w:hAnsi="Cascadia Mono" w:eastAsia="Cascadia Mono"/>
+          <w:color w:val="000000"/>
+          <w:sz w:val="19"/>
+          <w:szCs w:val="24"/>
+          <w:highlight w:val="white"/>
+        </w:rPr>
+        <w:t xml:space="preserve">; </w:t>
+      </w:r>
+      <w:r>
+        <w:rPr>
+          <w:rFonts w:hint="default" w:ascii="Cascadia Mono" w:hAnsi="Cascadia Mono" w:eastAsia="Cascadia Mono"/>
+          <w:color w:val="0000FF"/>
+          <w:sz w:val="19"/>
+          <w:szCs w:val="24"/>
+          <w:highlight w:val="white"/>
+        </w:rPr>
+        <w:t>set</w:t>
+      </w:r>
+      <w:r>
+        <w:rPr>
+          <w:rFonts w:hint="default" w:ascii="Cascadia Mono" w:hAnsi="Cascadia Mono" w:eastAsia="Cascadia Mono"/>
+          <w:color w:val="000000"/>
+          <w:sz w:val="19"/>
+          <w:szCs w:val="24"/>
+          <w:highlight w:val="white"/>
+        </w:rPr>
+        <w:t>; }</w:t>
+      </w:r>
+    </w:p>
+    <w:p>
+      <w:pPr>
+        <w:ind w:left="0" w:leftChars="0" w:firstLine="0" w:firstLineChars="0"/>
+        <w:rPr>
+          <w:rFonts w:hint="default" w:ascii="Cascadia Mono" w:hAnsi="Cascadia Mono" w:cs="Cascadia Mono"/>
+          <w:sz w:val="24"/>
+          <w:szCs w:val="24"/>
+          <w:highlight w:val="none"/>
+          <w:lang w:val="pt-BR"/>
+        </w:rPr>
+      </w:pPr>
+    </w:p>
+    <w:p>
+      <w:pPr>
+        <w:ind w:left="0" w:leftChars="0" w:firstLine="0" w:firstLineChars="0"/>
+        <w:rPr>
+          <w:rFonts w:hint="default" w:ascii="Cascadia Mono" w:hAnsi="Cascadia Mono" w:cs="Cascadia Mono"/>
+          <w:b w:val="0"/>
+          <w:bCs w:val="0"/>
+          <w:sz w:val="24"/>
+          <w:szCs w:val="24"/>
+          <w:u w:val="none"/>
+          <w:lang w:val="pt-BR"/>
+        </w:rPr>
+      </w:pPr>
+      <w:r>
+        <w:rPr>
+          <w:rFonts w:hint="default" w:ascii="Cascadia Mono" w:hAnsi="Cascadia Mono" w:cs="Cascadia Mono"/>
+          <w:b w:val="0"/>
+          <w:bCs w:val="0"/>
+          <w:sz w:val="24"/>
+          <w:szCs w:val="24"/>
+          <w:u w:val="none"/>
+          <w:lang w:val="pt-BR"/>
+        </w:rPr>
+        <w:t>Executar as mudanças do código para a BD</w:t>
+      </w:r>
+    </w:p>
+    <w:p>
+      <w:pPr>
+        <w:ind w:left="0" w:leftChars="0" w:firstLine="0" w:firstLineChars="0"/>
+        <w:rPr>
+          <w:rFonts w:hint="default" w:ascii="Cascadia Mono" w:hAnsi="Cascadia Mono" w:cs="Cascadia Mono"/>
+          <w:b w:val="0"/>
+          <w:bCs w:val="0"/>
+          <w:sz w:val="24"/>
+          <w:szCs w:val="24"/>
+          <w:u w:val="none"/>
+          <w:lang w:val="pt-BR"/>
+        </w:rPr>
+      </w:pPr>
+      <w:r>
+        <w:rPr>
+          <w:rFonts w:hint="default" w:ascii="Cascadia Mono" w:hAnsi="Cascadia Mono" w:cs="Cascadia Mono"/>
+          <w:b w:val="0"/>
+          <w:bCs w:val="0"/>
+          <w:sz w:val="24"/>
+          <w:szCs w:val="24"/>
+          <w:u w:val="none"/>
+          <w:lang w:val="pt-BR"/>
+        </w:rPr>
+        <w:t xml:space="preserve">Ferramentas-&gt; Gerenciador de Pacotes NuGet-&gt;Console Gerenciador de Pacotes    </w:t>
+      </w:r>
+    </w:p>
+    <w:p>
+      <w:pPr>
+        <w:ind w:left="0" w:leftChars="0" w:firstLine="0" w:firstLineChars="0"/>
+        <w:rPr>
+          <w:rFonts w:hint="default" w:ascii="Cascadia Mono" w:hAnsi="Cascadia Mono" w:cs="Cascadia Mono"/>
+          <w:b w:val="0"/>
+          <w:bCs w:val="0"/>
+          <w:sz w:val="24"/>
+          <w:szCs w:val="24"/>
+          <w:u w:val="none"/>
+          <w:lang w:val="pt-BR"/>
+        </w:rPr>
+      </w:pPr>
+      <w:r>
+        <w:rPr>
+          <w:rFonts w:hint="default" w:ascii="Cascadia Mono" w:hAnsi="Cascadia Mono" w:cs="Cascadia Mono"/>
+          <w:b w:val="0"/>
+          <w:bCs w:val="0"/>
+          <w:i/>
+          <w:iCs/>
+          <w:sz w:val="24"/>
+          <w:szCs w:val="24"/>
+          <w:u w:val="none"/>
+          <w:lang w:val="pt-BR"/>
+        </w:rPr>
+        <w:t>Add-Migration Relacao-Cinema-Sessao</w:t>
+      </w:r>
+      <w:r>
+        <w:rPr>
+          <w:rFonts w:hint="default" w:ascii="Cascadia Mono" w:hAnsi="Cascadia Mono" w:cs="Cascadia Mono"/>
+          <w:b w:val="0"/>
+          <w:bCs w:val="0"/>
+          <w:sz w:val="24"/>
+          <w:szCs w:val="24"/>
+          <w:u w:val="none"/>
+          <w:lang w:val="pt-BR"/>
+        </w:rPr>
+        <w:t xml:space="preserve">- Constrói a estrutura da tabela  </w:t>
+      </w:r>
+    </w:p>
+    <w:p>
+      <w:pPr>
+        <w:ind w:left="0" w:leftChars="0" w:firstLine="0" w:firstLineChars="0"/>
+        <w:rPr>
+          <w:rFonts w:hint="default" w:ascii="Cascadia Mono" w:hAnsi="Cascadia Mono" w:cs="Cascadia Mono"/>
+          <w:b w:val="0"/>
+          <w:bCs w:val="0"/>
+          <w:sz w:val="24"/>
+          <w:szCs w:val="24"/>
+          <w:u w:val="none"/>
+          <w:lang w:val="pt-BR"/>
+        </w:rPr>
+      </w:pPr>
+      <w:r>
+        <w:rPr>
+          <w:rFonts w:hint="default" w:ascii="Cascadia Mono" w:hAnsi="Cascadia Mono" w:cs="Cascadia Mono"/>
+          <w:b w:val="0"/>
+          <w:bCs w:val="0"/>
+          <w:i/>
+          <w:iCs/>
+          <w:sz w:val="24"/>
+          <w:szCs w:val="24"/>
+          <w:u w:val="none"/>
+          <w:lang w:val="pt-BR"/>
+        </w:rPr>
+        <w:t>Update-Database</w:t>
+      </w:r>
+      <w:r>
+        <w:rPr>
+          <w:rFonts w:hint="default" w:ascii="Cascadia Mono" w:hAnsi="Cascadia Mono" w:cs="Cascadia Mono"/>
+          <w:b w:val="0"/>
+          <w:bCs w:val="0"/>
+          <w:sz w:val="24"/>
+          <w:szCs w:val="24"/>
+          <w:u w:val="none"/>
+          <w:lang w:val="pt-BR"/>
+        </w:rPr>
+        <w:t xml:space="preserve"> - aplica as mudanças na base de dados MySql  </w:t>
+      </w:r>
+    </w:p>
+    <w:p>
+      <w:pPr>
+        <w:ind w:left="0" w:leftChars="0" w:firstLine="0" w:firstLineChars="0"/>
+        <w:rPr>
+          <w:rFonts w:hint="default" w:ascii="Cascadia Mono" w:hAnsi="Cascadia Mono" w:cs="Cascadia Mono"/>
+          <w:b w:val="0"/>
+          <w:bCs w:val="0"/>
+          <w:sz w:val="24"/>
+          <w:szCs w:val="24"/>
+          <w:u w:val="none"/>
+          <w:lang w:val="pt-BR"/>
+        </w:rPr>
+      </w:pPr>
+    </w:p>
+    <w:p>
+      <w:pPr>
+        <w:ind w:left="0" w:leftChars="0" w:firstLine="0" w:firstLineChars="0"/>
+        <w:rPr>
+          <w:rFonts w:hint="default" w:ascii="Cascadia Mono" w:hAnsi="Cascadia Mono" w:cs="Cascadia Mono"/>
+          <w:b w:val="0"/>
+          <w:bCs w:val="0"/>
+          <w:sz w:val="24"/>
+          <w:szCs w:val="24"/>
+          <w:u w:val="none"/>
+          <w:lang w:val="pt-BR"/>
+        </w:rPr>
+      </w:pPr>
+      <w:r>
+        <w:rPr>
+          <w:rFonts w:hint="default" w:ascii="Cascadia Mono" w:hAnsi="Cascadia Mono" w:cs="Cascadia Mono"/>
+          <w:b w:val="0"/>
+          <w:bCs w:val="0"/>
+          <w:sz w:val="24"/>
+          <w:szCs w:val="24"/>
+          <w:u w:val="none"/>
+          <w:lang w:val="pt-BR"/>
+        </w:rPr>
+        <w:t>Problema: A chave estrangeira CinemaId, em Sessao, começa com 0 por padrão, enquanto a chave primária Id em Cinema começa com 1, o que impede o funcionamento da chave estrangeira.</w:t>
+      </w:r>
+    </w:p>
+    <w:p>
+      <w:pPr>
+        <w:ind w:left="0" w:leftChars="0" w:firstLine="0" w:firstLineChars="0"/>
+        <w:rPr>
+          <w:rFonts w:hint="default" w:ascii="Cascadia Mono" w:hAnsi="Cascadia Mono" w:cs="Cascadia Mono"/>
+          <w:b w:val="0"/>
+          <w:bCs w:val="0"/>
+          <w:sz w:val="24"/>
+          <w:szCs w:val="24"/>
+          <w:u w:val="none"/>
+          <w:lang w:val="pt-BR"/>
+        </w:rPr>
+      </w:pPr>
+    </w:p>
+    <w:p>
+      <w:pPr>
+        <w:ind w:left="0" w:leftChars="0" w:firstLine="0" w:firstLineChars="0"/>
+        <w:rPr>
+          <w:rFonts w:hint="default" w:ascii="Cascadia Mono" w:hAnsi="Cascadia Mono" w:cs="Cascadia Mono"/>
+          <w:b w:val="0"/>
+          <w:bCs w:val="0"/>
+          <w:sz w:val="24"/>
+          <w:szCs w:val="24"/>
+          <w:u w:val="none"/>
+          <w:lang w:val="pt-BR"/>
+        </w:rPr>
+      </w:pPr>
+      <w:r>
+        <w:rPr>
+          <w:rFonts w:hint="default" w:ascii="Cascadia Mono" w:hAnsi="Cascadia Mono" w:cs="Cascadia Mono"/>
+          <w:b w:val="0"/>
+          <w:bCs w:val="0"/>
+          <w:sz w:val="24"/>
+          <w:szCs w:val="24"/>
+          <w:u w:val="none"/>
+          <w:lang w:val="pt-BR"/>
+        </w:rPr>
+        <w:t>Para resolver:</w:t>
+      </w:r>
+    </w:p>
+    <w:p>
+      <w:pPr>
+        <w:ind w:left="0" w:leftChars="0" w:firstLine="0" w:firstLineChars="0"/>
+        <w:rPr>
+          <w:rFonts w:hint="default" w:ascii="Cascadia Mono" w:hAnsi="Cascadia Mono" w:cs="Cascadia Mono"/>
+          <w:b w:val="0"/>
+          <w:bCs w:val="0"/>
+          <w:sz w:val="24"/>
+          <w:szCs w:val="24"/>
+          <w:u w:val="none"/>
+          <w:lang w:val="pt-BR"/>
+        </w:rPr>
+      </w:pPr>
+      <w:r>
+        <w:rPr>
+          <w:rFonts w:hint="default" w:ascii="Cascadia Mono" w:hAnsi="Cascadia Mono" w:cs="Cascadia Mono"/>
+          <w:b w:val="0"/>
+          <w:bCs w:val="0"/>
+          <w:sz w:val="24"/>
+          <w:szCs w:val="24"/>
+          <w:u w:val="none"/>
+          <w:lang w:val="pt-BR"/>
+        </w:rPr>
+        <w:t>1º - Remover a migration no console Nuget</w:t>
+      </w:r>
+    </w:p>
+    <w:p>
+      <w:pPr>
+        <w:ind w:left="0" w:leftChars="0" w:firstLine="0" w:firstLineChars="0"/>
+        <w:rPr>
+          <w:rFonts w:hint="default" w:ascii="Cascadia Mono" w:hAnsi="Cascadia Mono" w:cs="Cascadia Mono"/>
+          <w:b w:val="0"/>
+          <w:bCs w:val="0"/>
+          <w:sz w:val="24"/>
+          <w:szCs w:val="24"/>
+          <w:u w:val="none"/>
+          <w:lang w:val="pt-BR"/>
+        </w:rPr>
+      </w:pPr>
+      <w:r>
+        <w:rPr>
+          <w:rFonts w:hint="default" w:ascii="Cascadia Mono" w:hAnsi="Cascadia Mono" w:cs="Cascadia Mono"/>
+          <w:b w:val="0"/>
+          <w:bCs w:val="0"/>
+          <w:sz w:val="24"/>
+          <w:szCs w:val="24"/>
+          <w:u w:val="none"/>
+          <w:lang w:val="pt-BR"/>
+        </w:rPr>
+        <w:t>Remove-Migration</w:t>
+      </w:r>
+    </w:p>
+    <w:p>
+      <w:pPr>
+        <w:ind w:left="0" w:leftChars="0" w:firstLine="0" w:firstLineChars="0"/>
+        <w:rPr>
+          <w:rFonts w:hint="default" w:ascii="Cascadia Mono" w:hAnsi="Cascadia Mono" w:cs="Cascadia Mono"/>
+          <w:b w:val="0"/>
+          <w:bCs w:val="0"/>
+          <w:sz w:val="24"/>
+          <w:szCs w:val="24"/>
+          <w:u w:val="none"/>
+          <w:lang w:val="pt-BR"/>
+        </w:rPr>
+      </w:pPr>
+    </w:p>
+    <w:p>
+      <w:pPr>
+        <w:ind w:left="0" w:leftChars="0" w:firstLine="0" w:firstLineChars="0"/>
+        <w:rPr>
+          <w:rFonts w:hint="default" w:ascii="Cascadia Mono" w:hAnsi="Cascadia Mono" w:cs="Cascadia Mono"/>
+          <w:b w:val="0"/>
+          <w:bCs w:val="0"/>
+          <w:sz w:val="24"/>
+          <w:szCs w:val="24"/>
+          <w:u w:val="none"/>
+          <w:lang w:val="pt-BR"/>
+        </w:rPr>
+      </w:pPr>
+      <w:r>
+        <w:rPr>
+          <w:rFonts w:hint="default" w:ascii="Cascadia Mono" w:hAnsi="Cascadia Mono" w:cs="Cascadia Mono"/>
+          <w:b w:val="0"/>
+          <w:bCs w:val="0"/>
+          <w:sz w:val="24"/>
+          <w:szCs w:val="24"/>
+          <w:u w:val="none"/>
+          <w:lang w:val="pt-BR"/>
+        </w:rPr>
+        <w:t>2º - Alterar a tabela Sessoes e remover a coluna CinemaId - no MySql Workbench</w:t>
+      </w:r>
+    </w:p>
+    <w:p>
+      <w:pPr>
+        <w:ind w:left="0" w:leftChars="0" w:firstLine="0" w:firstLineChars="0"/>
+        <w:rPr>
+          <w:rFonts w:hint="default" w:ascii="Cascadia Mono" w:hAnsi="Cascadia Mono" w:cs="Cascadia Mono"/>
+          <w:b w:val="0"/>
+          <w:bCs w:val="0"/>
+          <w:sz w:val="24"/>
+          <w:szCs w:val="24"/>
+          <w:u w:val="none"/>
+          <w:lang w:val="pt-BR"/>
+        </w:rPr>
+      </w:pPr>
+      <w:r>
+        <w:rPr>
+          <w:rFonts w:hint="default" w:ascii="Cascadia Mono" w:hAnsi="Cascadia Mono" w:cs="Cascadia Mono"/>
+          <w:b w:val="0"/>
+          <w:bCs w:val="0"/>
+          <w:sz w:val="24"/>
+          <w:szCs w:val="24"/>
+          <w:u w:val="none"/>
+          <w:lang w:val="pt-BR"/>
+        </w:rPr>
+        <w:t>alter table sessoes drop column CinemaId;</w:t>
+      </w:r>
+    </w:p>
+    <w:p>
+      <w:pPr>
+        <w:ind w:left="0" w:leftChars="0" w:firstLine="0" w:firstLineChars="0"/>
+        <w:rPr>
+          <w:rFonts w:hint="default" w:ascii="Cascadia Mono" w:hAnsi="Cascadia Mono" w:cs="Cascadia Mono"/>
+          <w:b w:val="0"/>
+          <w:bCs w:val="0"/>
+          <w:sz w:val="24"/>
+          <w:szCs w:val="24"/>
+          <w:u w:val="none"/>
+          <w:lang w:val="pt-BR"/>
+        </w:rPr>
+      </w:pPr>
+    </w:p>
+    <w:p>
+      <w:pPr>
+        <w:ind w:left="0" w:leftChars="0" w:firstLine="0" w:firstLineChars="0"/>
+        <w:rPr>
+          <w:rFonts w:hint="default" w:ascii="Cascadia Mono" w:hAnsi="Cascadia Mono" w:cs="Cascadia Mono"/>
+          <w:b w:val="0"/>
+          <w:bCs w:val="0"/>
+          <w:i/>
+          <w:iCs/>
+          <w:sz w:val="24"/>
+          <w:szCs w:val="24"/>
+          <w:u w:val="none"/>
+          <w:lang w:val="pt-BR"/>
+        </w:rPr>
+      </w:pPr>
+      <w:r>
+        <w:rPr>
+          <w:rFonts w:hint="default" w:ascii="Cascadia Mono" w:hAnsi="Cascadia Mono" w:cs="Cascadia Mono"/>
+          <w:b w:val="0"/>
+          <w:bCs w:val="0"/>
+          <w:sz w:val="24"/>
+          <w:szCs w:val="24"/>
+          <w:u w:val="none"/>
+          <w:lang w:val="pt-BR"/>
+        </w:rPr>
+        <w:t xml:space="preserve">3º - Permitir que, na tabela Sessoes, a coluna CinemaId possar, ser nula, retirando o “[Required]” e tornando o atribtuo </w:t>
+      </w:r>
+      <w:r>
+        <w:rPr>
+          <w:rFonts w:hint="default" w:ascii="Cascadia Mono" w:hAnsi="Cascadia Mono" w:cs="Cascadia Mono"/>
+          <w:b w:val="0"/>
+          <w:bCs w:val="0"/>
+          <w:i/>
+          <w:iCs/>
+          <w:sz w:val="24"/>
+          <w:szCs w:val="24"/>
+          <w:u w:val="none"/>
+          <w:lang w:val="pt-BR"/>
+        </w:rPr>
+        <w:t>nullable</w:t>
+      </w:r>
+    </w:p>
+    <w:p>
+      <w:pPr>
+        <w:spacing w:beforeLines="0" w:afterLines="0"/>
+        <w:jc w:val="left"/>
+        <w:rPr>
+          <w:rFonts w:hint="default" w:ascii="Cascadia Mono" w:hAnsi="Cascadia Mono" w:eastAsia="Cascadia Mono"/>
+          <w:color w:val="008000"/>
+          <w:sz w:val="19"/>
+          <w:szCs w:val="24"/>
+          <w:highlight w:val="white"/>
+        </w:rPr>
+      </w:pPr>
+      <w:r>
+        <w:rPr>
+          <w:rFonts w:hint="default" w:ascii="Cascadia Mono" w:hAnsi="Cascadia Mono" w:eastAsia="Cascadia Mono"/>
+          <w:color w:val="008000"/>
+          <w:sz w:val="19"/>
+          <w:szCs w:val="24"/>
+          <w:highlight w:val="white"/>
+        </w:rPr>
+        <w:t>//RELAÇÃO CINEMA&lt;-&gt;SESSAO</w:t>
+      </w:r>
+    </w:p>
+    <w:p>
+      <w:pPr>
+        <w:spacing w:beforeLines="0" w:afterLines="0"/>
+        <w:jc w:val="left"/>
+        <w:rPr>
+          <w:rFonts w:hint="default" w:ascii="Cascadia Mono" w:hAnsi="Cascadia Mono" w:eastAsia="Cascadia Mono"/>
+          <w:color w:val="000000"/>
+          <w:sz w:val="19"/>
+          <w:szCs w:val="24"/>
+          <w:highlight w:val="white"/>
+        </w:rPr>
+      </w:pPr>
+      <w:r>
+        <w:rPr>
+          <w:rFonts w:hint="default" w:ascii="Cascadia Mono" w:hAnsi="Cascadia Mono" w:eastAsia="Cascadia Mono"/>
+          <w:color w:val="0000FF"/>
+          <w:sz w:val="19"/>
+          <w:szCs w:val="24"/>
+          <w:highlight w:val="white"/>
+        </w:rPr>
+        <w:t>public</w:t>
+      </w:r>
+      <w:r>
+        <w:rPr>
+          <w:rFonts w:hint="default" w:ascii="Cascadia Mono" w:hAnsi="Cascadia Mono" w:eastAsia="Cascadia Mono"/>
+          <w:color w:val="000000"/>
+          <w:sz w:val="19"/>
+          <w:szCs w:val="24"/>
+          <w:highlight w:val="white"/>
+        </w:rPr>
+        <w:t xml:space="preserve"> </w:t>
+      </w:r>
+      <w:r>
+        <w:rPr>
+          <w:rFonts w:hint="default" w:ascii="Cascadia Mono" w:hAnsi="Cascadia Mono" w:eastAsia="Cascadia Mono"/>
+          <w:color w:val="0000FF"/>
+          <w:sz w:val="19"/>
+          <w:szCs w:val="24"/>
+          <w:highlight w:val="white"/>
+        </w:rPr>
+        <w:t>int</w:t>
+      </w:r>
+      <w:r>
+        <w:rPr>
+          <w:rFonts w:hint="default" w:ascii="Cascadia Mono" w:hAnsi="Cascadia Mono" w:eastAsia="Cascadia Mono"/>
+          <w:color w:val="000000"/>
+          <w:sz w:val="19"/>
+          <w:szCs w:val="24"/>
+          <w:highlight w:val="white"/>
+        </w:rPr>
+        <w:t xml:space="preserve">? CinemaId { </w:t>
+      </w:r>
+      <w:r>
+        <w:rPr>
+          <w:rFonts w:hint="default" w:ascii="Cascadia Mono" w:hAnsi="Cascadia Mono" w:eastAsia="Cascadia Mono"/>
+          <w:color w:val="0000FF"/>
+          <w:sz w:val="19"/>
+          <w:szCs w:val="24"/>
+          <w:highlight w:val="white"/>
+        </w:rPr>
+        <w:t>get</w:t>
+      </w:r>
+      <w:r>
+        <w:rPr>
+          <w:rFonts w:hint="default" w:ascii="Cascadia Mono" w:hAnsi="Cascadia Mono" w:eastAsia="Cascadia Mono"/>
+          <w:color w:val="000000"/>
+          <w:sz w:val="19"/>
+          <w:szCs w:val="24"/>
+          <w:highlight w:val="white"/>
+        </w:rPr>
+        <w:t xml:space="preserve">; </w:t>
+      </w:r>
+      <w:r>
+        <w:rPr>
+          <w:rFonts w:hint="default" w:ascii="Cascadia Mono" w:hAnsi="Cascadia Mono" w:eastAsia="Cascadia Mono"/>
+          <w:color w:val="0000FF"/>
+          <w:sz w:val="19"/>
+          <w:szCs w:val="24"/>
+          <w:highlight w:val="white"/>
+        </w:rPr>
+        <w:t>set</w:t>
+      </w:r>
+      <w:r>
+        <w:rPr>
+          <w:rFonts w:hint="default" w:ascii="Cascadia Mono" w:hAnsi="Cascadia Mono" w:eastAsia="Cascadia Mono"/>
+          <w:color w:val="000000"/>
+          <w:sz w:val="19"/>
+          <w:szCs w:val="24"/>
+          <w:highlight w:val="white"/>
+        </w:rPr>
+        <w:t>; }</w:t>
+      </w:r>
+    </w:p>
+    <w:p>
+      <w:pPr>
+        <w:ind w:left="0" w:leftChars="0" w:firstLine="0" w:firstLineChars="0"/>
+        <w:rPr>
+          <w:rFonts w:hint="default" w:ascii="Cascadia Mono" w:hAnsi="Cascadia Mono" w:cs="Cascadia Mono"/>
+          <w:b w:val="0"/>
+          <w:bCs w:val="0"/>
+          <w:i/>
+          <w:iCs/>
+          <w:sz w:val="24"/>
+          <w:szCs w:val="24"/>
+          <w:u w:val="none"/>
+          <w:lang w:val="pt-BR"/>
+        </w:rPr>
+      </w:pPr>
+      <w:r>
+        <w:rPr>
+          <w:rFonts w:hint="default" w:ascii="Cascadia Mono" w:hAnsi="Cascadia Mono" w:eastAsia="Cascadia Mono"/>
+          <w:color w:val="0000FF"/>
+          <w:sz w:val="19"/>
+          <w:szCs w:val="24"/>
+          <w:highlight w:val="white"/>
+        </w:rPr>
+        <w:t>public</w:t>
+      </w:r>
+      <w:r>
+        <w:rPr>
+          <w:rFonts w:hint="default" w:ascii="Cascadia Mono" w:hAnsi="Cascadia Mono" w:eastAsia="Cascadia Mono"/>
+          <w:color w:val="000000"/>
+          <w:sz w:val="19"/>
+          <w:szCs w:val="24"/>
+          <w:highlight w:val="white"/>
+        </w:rPr>
+        <w:t xml:space="preserve"> </w:t>
+      </w:r>
+      <w:r>
+        <w:rPr>
+          <w:rFonts w:hint="default" w:ascii="Cascadia Mono" w:hAnsi="Cascadia Mono" w:eastAsia="Cascadia Mono"/>
+          <w:color w:val="0000FF"/>
+          <w:sz w:val="19"/>
+          <w:szCs w:val="24"/>
+          <w:highlight w:val="white"/>
+        </w:rPr>
+        <w:t>virtual</w:t>
+      </w:r>
+      <w:r>
+        <w:rPr>
+          <w:rFonts w:hint="default" w:ascii="Cascadia Mono" w:hAnsi="Cascadia Mono" w:eastAsia="Cascadia Mono"/>
+          <w:color w:val="000000"/>
+          <w:sz w:val="19"/>
+          <w:szCs w:val="24"/>
+          <w:highlight w:val="white"/>
+        </w:rPr>
+        <w:t xml:space="preserve"> </w:t>
+      </w:r>
+      <w:r>
+        <w:rPr>
+          <w:rFonts w:hint="default" w:ascii="Cascadia Mono" w:hAnsi="Cascadia Mono" w:eastAsia="Cascadia Mono"/>
+          <w:color w:val="2B91AF"/>
+          <w:sz w:val="19"/>
+          <w:szCs w:val="24"/>
+          <w:highlight w:val="white"/>
+        </w:rPr>
+        <w:t>Cinema</w:t>
+      </w:r>
+      <w:r>
+        <w:rPr>
+          <w:rFonts w:hint="default" w:ascii="Cascadia Mono" w:hAnsi="Cascadia Mono" w:eastAsia="Cascadia Mono"/>
+          <w:color w:val="000000"/>
+          <w:sz w:val="19"/>
+          <w:szCs w:val="24"/>
+          <w:highlight w:val="white"/>
+        </w:rPr>
+        <w:t xml:space="preserve"> Cinema { </w:t>
+      </w:r>
+      <w:r>
+        <w:rPr>
+          <w:rFonts w:hint="default" w:ascii="Cascadia Mono" w:hAnsi="Cascadia Mono" w:eastAsia="Cascadia Mono"/>
+          <w:color w:val="0000FF"/>
+          <w:sz w:val="19"/>
+          <w:szCs w:val="24"/>
+          <w:highlight w:val="white"/>
+        </w:rPr>
+        <w:t>get</w:t>
+      </w:r>
+      <w:r>
+        <w:rPr>
+          <w:rFonts w:hint="default" w:ascii="Cascadia Mono" w:hAnsi="Cascadia Mono" w:eastAsia="Cascadia Mono"/>
+          <w:color w:val="000000"/>
+          <w:sz w:val="19"/>
+          <w:szCs w:val="24"/>
+          <w:highlight w:val="white"/>
+        </w:rPr>
+        <w:t xml:space="preserve">; </w:t>
+      </w:r>
+      <w:r>
+        <w:rPr>
+          <w:rFonts w:hint="default" w:ascii="Cascadia Mono" w:hAnsi="Cascadia Mono" w:eastAsia="Cascadia Mono"/>
+          <w:color w:val="0000FF"/>
+          <w:sz w:val="19"/>
+          <w:szCs w:val="24"/>
+          <w:highlight w:val="white"/>
+        </w:rPr>
+        <w:t>set</w:t>
+      </w:r>
+      <w:r>
+        <w:rPr>
+          <w:rFonts w:hint="default" w:ascii="Cascadia Mono" w:hAnsi="Cascadia Mono" w:eastAsia="Cascadia Mono"/>
+          <w:color w:val="000000"/>
+          <w:sz w:val="19"/>
+          <w:szCs w:val="24"/>
+          <w:highlight w:val="white"/>
+        </w:rPr>
+        <w:t>; }</w:t>
+      </w:r>
+    </w:p>
+    <w:p>
+      <w:pPr>
+        <w:ind w:left="0" w:leftChars="0" w:firstLine="0" w:firstLineChars="0"/>
+        <w:rPr>
+          <w:rFonts w:hint="default" w:ascii="Cascadia Mono" w:hAnsi="Cascadia Mono" w:cs="Cascadia Mono"/>
+          <w:b w:val="0"/>
+          <w:bCs w:val="0"/>
+          <w:sz w:val="24"/>
+          <w:szCs w:val="24"/>
+          <w:u w:val="none"/>
+          <w:lang w:val="pt-BR"/>
+        </w:rPr>
+      </w:pPr>
+    </w:p>
+    <w:p>
+      <w:pPr>
+        <w:ind w:left="0" w:leftChars="0" w:firstLine="0" w:firstLineChars="0"/>
+        <w:rPr>
+          <w:rFonts w:hint="default" w:ascii="Cascadia Mono" w:hAnsi="Cascadia Mono" w:cs="Cascadia Mono"/>
+          <w:b w:val="0"/>
+          <w:bCs w:val="0"/>
+          <w:sz w:val="24"/>
+          <w:szCs w:val="24"/>
+          <w:u w:val="none"/>
+          <w:lang w:val="pt-BR"/>
+        </w:rPr>
+      </w:pPr>
+      <w:r>
+        <w:rPr>
+          <w:rFonts w:hint="default" w:ascii="Cascadia Mono" w:hAnsi="Cascadia Mono" w:cs="Cascadia Mono"/>
+          <w:b w:val="0"/>
+          <w:bCs w:val="0"/>
+          <w:sz w:val="24"/>
+          <w:szCs w:val="24"/>
+          <w:u w:val="none"/>
+          <w:lang w:val="pt-BR"/>
+        </w:rPr>
+        <w:t>Executar as mudanças do código para a BD</w:t>
+      </w:r>
+    </w:p>
+    <w:p>
+      <w:pPr>
+        <w:ind w:left="0" w:leftChars="0" w:firstLine="0" w:firstLineChars="0"/>
+        <w:rPr>
+          <w:rFonts w:hint="default" w:ascii="Cascadia Mono" w:hAnsi="Cascadia Mono" w:cs="Cascadia Mono"/>
+          <w:b w:val="0"/>
+          <w:bCs w:val="0"/>
+          <w:sz w:val="24"/>
+          <w:szCs w:val="24"/>
+          <w:u w:val="none"/>
+          <w:lang w:val="pt-BR"/>
+        </w:rPr>
+      </w:pPr>
+      <w:r>
+        <w:rPr>
+          <w:rFonts w:hint="default" w:ascii="Cascadia Mono" w:hAnsi="Cascadia Mono" w:cs="Cascadia Mono"/>
+          <w:b w:val="0"/>
+          <w:bCs w:val="0"/>
+          <w:sz w:val="24"/>
+          <w:szCs w:val="24"/>
+          <w:u w:val="none"/>
+          <w:lang w:val="pt-BR"/>
+        </w:rPr>
+        <w:t xml:space="preserve">Ferramentas-&gt; Gerenciador de Pacotes NuGet-&gt;Console Gerenciador de Pacotes    </w:t>
+      </w:r>
+    </w:p>
+    <w:p>
+      <w:pPr>
+        <w:ind w:left="0" w:leftChars="0" w:firstLine="0" w:firstLineChars="0"/>
+        <w:rPr>
+          <w:rFonts w:hint="default" w:ascii="Cascadia Mono" w:hAnsi="Cascadia Mono" w:cs="Cascadia Mono"/>
+          <w:b w:val="0"/>
+          <w:bCs w:val="0"/>
+          <w:sz w:val="24"/>
+          <w:szCs w:val="24"/>
+          <w:u w:val="none"/>
+          <w:lang w:val="pt-BR"/>
+        </w:rPr>
+      </w:pPr>
+      <w:r>
+        <w:rPr>
+          <w:rFonts w:hint="default" w:ascii="Cascadia Mono" w:hAnsi="Cascadia Mono" w:cs="Cascadia Mono"/>
+          <w:b w:val="0"/>
+          <w:bCs w:val="0"/>
+          <w:i/>
+          <w:iCs/>
+          <w:sz w:val="24"/>
+          <w:szCs w:val="24"/>
+          <w:u w:val="none"/>
+          <w:lang w:val="pt-BR"/>
+        </w:rPr>
+        <w:t>Add-Migration Relacao-Cinema-Sessao</w:t>
+      </w:r>
+      <w:r>
+        <w:rPr>
+          <w:rFonts w:hint="default" w:ascii="Cascadia Mono" w:hAnsi="Cascadia Mono" w:cs="Cascadia Mono"/>
+          <w:b w:val="0"/>
+          <w:bCs w:val="0"/>
+          <w:sz w:val="24"/>
+          <w:szCs w:val="24"/>
+          <w:u w:val="none"/>
+          <w:lang w:val="pt-BR"/>
+        </w:rPr>
+        <w:t xml:space="preserve">- Constrói a estrutura da tabela  </w:t>
+      </w:r>
+    </w:p>
+    <w:p>
+      <w:pPr>
+        <w:ind w:left="0" w:leftChars="0" w:firstLine="0" w:firstLineChars="0"/>
+        <w:rPr>
+          <w:rFonts w:hint="default" w:ascii="Cascadia Mono" w:hAnsi="Cascadia Mono" w:cs="Cascadia Mono"/>
+          <w:b w:val="0"/>
+          <w:bCs w:val="0"/>
+          <w:sz w:val="24"/>
+          <w:szCs w:val="24"/>
+          <w:u w:val="none"/>
+          <w:lang w:val="pt-BR"/>
+        </w:rPr>
+      </w:pPr>
+      <w:r>
+        <w:rPr>
+          <w:rFonts w:hint="default" w:ascii="Cascadia Mono" w:hAnsi="Cascadia Mono" w:cs="Cascadia Mono"/>
+          <w:b w:val="0"/>
+          <w:bCs w:val="0"/>
+          <w:i/>
+          <w:iCs/>
+          <w:sz w:val="24"/>
+          <w:szCs w:val="24"/>
+          <w:u w:val="none"/>
+          <w:lang w:val="pt-BR"/>
+        </w:rPr>
+        <w:t>Update-Database</w:t>
+      </w:r>
+      <w:r>
+        <w:rPr>
+          <w:rFonts w:hint="default" w:ascii="Cascadia Mono" w:hAnsi="Cascadia Mono" w:cs="Cascadia Mono"/>
+          <w:b w:val="0"/>
+          <w:bCs w:val="0"/>
+          <w:sz w:val="24"/>
+          <w:szCs w:val="24"/>
+          <w:u w:val="none"/>
+          <w:lang w:val="pt-BR"/>
+        </w:rPr>
+        <w:t xml:space="preserve"> - aplica as mudanças na base de dados MySql</w:t>
+      </w:r>
+    </w:p>
+    <w:p>
+      <w:pPr>
+        <w:ind w:left="0" w:leftChars="0" w:firstLine="0" w:firstLineChars="0"/>
+        <w:rPr>
+          <w:rFonts w:hint="default" w:ascii="Cascadia Mono" w:hAnsi="Cascadia Mono" w:cs="Cascadia Mono"/>
+          <w:b w:val="0"/>
+          <w:bCs w:val="0"/>
+          <w:sz w:val="24"/>
+          <w:szCs w:val="24"/>
+          <w:u w:val="none"/>
+          <w:lang w:val="pt-BR"/>
+        </w:rPr>
+      </w:pPr>
+    </w:p>
+    <w:p>
+      <w:pPr>
+        <w:ind w:left="0" w:leftChars="0" w:firstLine="0" w:firstLineChars="0"/>
+        <w:rPr>
+          <w:rFonts w:hint="default" w:ascii="Cascadia Mono" w:hAnsi="Cascadia Mono" w:cs="Cascadia Mono"/>
+          <w:b w:val="0"/>
+          <w:bCs w:val="0"/>
+          <w:sz w:val="24"/>
+          <w:szCs w:val="24"/>
+          <w:u w:val="none"/>
+          <w:lang w:val="pt-BR"/>
+        </w:rPr>
+      </w:pPr>
+      <w:r>
+        <w:rPr>
+          <w:rFonts w:hint="default" w:ascii="Cascadia Mono" w:hAnsi="Cascadia Mono" w:cs="Cascadia Mono"/>
+          <w:b w:val="0"/>
+          <w:bCs w:val="0"/>
+          <w:sz w:val="24"/>
+          <w:szCs w:val="24"/>
+          <w:u w:val="none"/>
+          <w:lang w:val="pt-BR"/>
+        </w:rPr>
+        <w:t>MELHORIAS</w:t>
+      </w:r>
+    </w:p>
+    <w:p>
+      <w:pPr>
+        <w:ind w:left="0" w:leftChars="0" w:firstLine="0" w:firstLineChars="0"/>
+        <w:rPr>
+          <w:rFonts w:hint="default" w:ascii="Cascadia Mono" w:hAnsi="Cascadia Mono" w:cs="Cascadia Mono"/>
+          <w:b w:val="0"/>
+          <w:bCs w:val="0"/>
+          <w:sz w:val="24"/>
+          <w:szCs w:val="24"/>
+          <w:u w:val="none"/>
+          <w:lang w:val="pt-BR"/>
+        </w:rPr>
+      </w:pPr>
+      <w:r>
+        <w:rPr>
+          <w:rFonts w:hint="default" w:ascii="Cascadia Mono" w:hAnsi="Cascadia Mono" w:cs="Cascadia Mono"/>
+          <w:b w:val="0"/>
+          <w:bCs w:val="0"/>
+          <w:sz w:val="24"/>
+          <w:szCs w:val="24"/>
+          <w:u w:val="none"/>
+          <w:lang w:val="pt-BR"/>
+        </w:rPr>
+        <w:t>Ao consultar filmes, mostrar as sessões relacionadas</w:t>
+      </w:r>
+    </w:p>
+    <w:p>
+      <w:pPr>
+        <w:ind w:left="0" w:leftChars="0" w:firstLine="0" w:firstLineChars="0"/>
+        <w:rPr>
+          <w:rFonts w:hint="default" w:ascii="Cascadia Mono" w:hAnsi="Cascadia Mono" w:cs="Cascadia Mono"/>
+          <w:b w:val="0"/>
+          <w:bCs w:val="0"/>
+          <w:sz w:val="24"/>
+          <w:szCs w:val="24"/>
+          <w:u w:val="none"/>
+          <w:lang w:val="pt-BR"/>
+        </w:rPr>
+      </w:pPr>
+      <w:r>
+        <w:rPr>
+          <w:rFonts w:hint="default" w:ascii="Cascadia Mono" w:hAnsi="Cascadia Mono" w:cs="Cascadia Mono"/>
+          <w:b w:val="0"/>
+          <w:bCs w:val="0"/>
+          <w:sz w:val="24"/>
+          <w:szCs w:val="24"/>
+          <w:u w:val="none"/>
+          <w:lang w:val="pt-BR"/>
+        </w:rPr>
+        <w:t>ReadFilmeDto-&gt;Adicionar</w:t>
+      </w:r>
+    </w:p>
+    <w:p>
+      <w:pPr>
+        <w:ind w:left="0" w:leftChars="0" w:firstLine="0" w:firstLineChars="0"/>
+        <w:rPr>
+          <w:rFonts w:hint="default" w:ascii="Cascadia Mono" w:hAnsi="Cascadia Mono" w:eastAsia="Cascadia Mono"/>
+          <w:color w:val="000000"/>
+          <w:sz w:val="19"/>
+          <w:szCs w:val="24"/>
+          <w:highlight w:val="white"/>
+        </w:rPr>
+      </w:pPr>
+      <w:r>
+        <w:rPr>
+          <w:rFonts w:hint="default" w:ascii="Cascadia Mono" w:hAnsi="Cascadia Mono" w:eastAsia="Cascadia Mono"/>
+          <w:color w:val="0000FF"/>
+          <w:sz w:val="19"/>
+          <w:szCs w:val="24"/>
+          <w:highlight w:val="white"/>
+        </w:rPr>
+        <w:t>public</w:t>
+      </w:r>
+      <w:r>
+        <w:rPr>
+          <w:rFonts w:hint="default" w:ascii="Cascadia Mono" w:hAnsi="Cascadia Mono" w:eastAsia="Cascadia Mono"/>
+          <w:color w:val="000000"/>
+          <w:sz w:val="19"/>
+          <w:szCs w:val="24"/>
+          <w:highlight w:val="white"/>
+        </w:rPr>
+        <w:t xml:space="preserve"> </w:t>
+      </w:r>
+      <w:r>
+        <w:rPr>
+          <w:rFonts w:hint="default" w:ascii="Cascadia Mono" w:hAnsi="Cascadia Mono" w:eastAsia="Cascadia Mono"/>
+          <w:color w:val="2B91AF"/>
+          <w:sz w:val="19"/>
+          <w:szCs w:val="24"/>
+          <w:highlight w:val="white"/>
+        </w:rPr>
+        <w:t>ICollection</w:t>
+      </w:r>
+      <w:r>
+        <w:rPr>
+          <w:rFonts w:hint="default" w:ascii="Cascadia Mono" w:hAnsi="Cascadia Mono" w:eastAsia="Cascadia Mono"/>
+          <w:color w:val="000000"/>
+          <w:sz w:val="19"/>
+          <w:szCs w:val="24"/>
+          <w:highlight w:val="white"/>
+        </w:rPr>
+        <w:t>&lt;</w:t>
+      </w:r>
+      <w:r>
+        <w:rPr>
+          <w:rFonts w:hint="default" w:ascii="Cascadia Mono" w:hAnsi="Cascadia Mono" w:eastAsia="Cascadia Mono"/>
+          <w:color w:val="2B91AF"/>
+          <w:sz w:val="19"/>
+          <w:szCs w:val="24"/>
+          <w:highlight w:val="white"/>
+        </w:rPr>
+        <w:t>ReadSessaoDto</w:t>
+      </w:r>
+      <w:r>
+        <w:rPr>
+          <w:rFonts w:hint="default" w:ascii="Cascadia Mono" w:hAnsi="Cascadia Mono" w:eastAsia="Cascadia Mono"/>
+          <w:color w:val="000000"/>
+          <w:sz w:val="19"/>
+          <w:szCs w:val="24"/>
+          <w:highlight w:val="white"/>
+        </w:rPr>
+        <w:t xml:space="preserve">&gt; Sessoes{ </w:t>
+      </w:r>
+      <w:r>
+        <w:rPr>
+          <w:rFonts w:hint="default" w:ascii="Cascadia Mono" w:hAnsi="Cascadia Mono" w:eastAsia="Cascadia Mono"/>
+          <w:color w:val="0000FF"/>
+          <w:sz w:val="19"/>
+          <w:szCs w:val="24"/>
+          <w:highlight w:val="white"/>
+        </w:rPr>
+        <w:t>get</w:t>
+      </w:r>
+      <w:r>
+        <w:rPr>
+          <w:rFonts w:hint="default" w:ascii="Cascadia Mono" w:hAnsi="Cascadia Mono" w:eastAsia="Cascadia Mono"/>
+          <w:color w:val="000000"/>
+          <w:sz w:val="19"/>
+          <w:szCs w:val="24"/>
+          <w:highlight w:val="white"/>
+        </w:rPr>
+        <w:t xml:space="preserve">; </w:t>
+      </w:r>
+      <w:r>
+        <w:rPr>
+          <w:rFonts w:hint="default" w:ascii="Cascadia Mono" w:hAnsi="Cascadia Mono" w:eastAsia="Cascadia Mono"/>
+          <w:color w:val="0000FF"/>
+          <w:sz w:val="19"/>
+          <w:szCs w:val="24"/>
+          <w:highlight w:val="white"/>
+        </w:rPr>
+        <w:t>set</w:t>
+      </w:r>
+      <w:r>
+        <w:rPr>
+          <w:rFonts w:hint="default" w:ascii="Cascadia Mono" w:hAnsi="Cascadia Mono" w:eastAsia="Cascadia Mono"/>
+          <w:color w:val="000000"/>
+          <w:sz w:val="19"/>
+          <w:szCs w:val="24"/>
+          <w:highlight w:val="white"/>
+        </w:rPr>
+        <w:t>; }</w:t>
+      </w:r>
+    </w:p>
+    <w:p>
+      <w:pPr>
+        <w:ind w:left="0" w:leftChars="0" w:firstLine="0" w:firstLineChars="0"/>
+        <w:rPr>
+          <w:rFonts w:hint="default" w:ascii="Cascadia Mono" w:hAnsi="Cascadia Mono" w:eastAsia="Cascadia Mono"/>
+          <w:color w:val="000000"/>
+          <w:sz w:val="19"/>
+          <w:szCs w:val="24"/>
+          <w:highlight w:val="white"/>
+        </w:rPr>
+      </w:pPr>
+    </w:p>
+    <w:p>
+      <w:pPr>
+        <w:ind w:left="0" w:leftChars="0" w:firstLine="0" w:firstLineChars="0"/>
+        <w:rPr>
+          <w:rFonts w:hint="default" w:ascii="Cascadia Mono" w:hAnsi="Cascadia Mono" w:eastAsia="Cascadia Mono"/>
+          <w:color w:val="000000"/>
+          <w:sz w:val="19"/>
+          <w:szCs w:val="24"/>
+          <w:highlight w:val="white"/>
+          <w:lang w:val="pt-BR"/>
+        </w:rPr>
+      </w:pPr>
+    </w:p>
+    <w:p>
+      <w:pPr>
+        <w:ind w:left="0" w:leftChars="0" w:firstLine="0" w:firstLineChars="0"/>
+        <w:rPr>
+          <w:rFonts w:hint="default" w:ascii="Cascadia Mono" w:hAnsi="Cascadia Mono" w:eastAsia="Cascadia Mono"/>
+          <w:color w:val="000000"/>
+          <w:sz w:val="24"/>
+          <w:szCs w:val="24"/>
+          <w:highlight w:val="white"/>
+          <w:lang w:val="pt-BR"/>
+        </w:rPr>
+      </w:pPr>
+      <w:r>
+        <w:rPr>
+          <w:rFonts w:hint="default" w:ascii="Cascadia Mono" w:hAnsi="Cascadia Mono" w:eastAsia="Cascadia Mono"/>
+          <w:color w:val="000000"/>
+          <w:sz w:val="24"/>
+          <w:szCs w:val="24"/>
+          <w:highlight w:val="white"/>
+          <w:lang w:val="pt-BR"/>
+        </w:rPr>
+        <w:t>Ao consultar cinemas, mostrar as sessões relacionadas</w:t>
+      </w:r>
+    </w:p>
+    <w:p>
+      <w:pPr>
+        <w:ind w:left="0" w:leftChars="0" w:firstLine="0" w:firstLineChars="0"/>
+        <w:rPr>
+          <w:rFonts w:hint="default" w:ascii="Cascadia Mono" w:hAnsi="Cascadia Mono" w:eastAsia="Cascadia Mono"/>
+          <w:color w:val="000000"/>
+          <w:sz w:val="24"/>
+          <w:szCs w:val="24"/>
+          <w:highlight w:val="white"/>
+          <w:lang w:val="pt-BR"/>
+        </w:rPr>
+      </w:pPr>
+      <w:r>
+        <w:rPr>
+          <w:rFonts w:hint="default" w:ascii="Cascadia Mono" w:hAnsi="Cascadia Mono" w:eastAsia="Cascadia Mono"/>
+          <w:color w:val="000000"/>
+          <w:sz w:val="24"/>
+          <w:szCs w:val="24"/>
+          <w:highlight w:val="white"/>
+          <w:lang w:val="pt-BR"/>
+        </w:rPr>
+        <w:t>ReadCinemaDto-&gt;Adicionar</w:t>
+      </w:r>
+    </w:p>
+    <w:p>
+      <w:pPr>
+        <w:ind w:left="0" w:leftChars="0" w:firstLine="0" w:firstLineChars="0"/>
+        <w:rPr>
+          <w:rFonts w:hint="default" w:ascii="Cascadia Mono" w:hAnsi="Cascadia Mono" w:eastAsia="Cascadia Mono"/>
+          <w:color w:val="000000"/>
+          <w:sz w:val="19"/>
+          <w:szCs w:val="24"/>
+          <w:highlight w:val="white"/>
+        </w:rPr>
+      </w:pPr>
+      <w:r>
+        <w:rPr>
+          <w:rFonts w:hint="default" w:ascii="Cascadia Mono" w:hAnsi="Cascadia Mono" w:eastAsia="Cascadia Mono"/>
+          <w:color w:val="0000FF"/>
+          <w:sz w:val="19"/>
+          <w:szCs w:val="24"/>
+          <w:highlight w:val="white"/>
+        </w:rPr>
+        <w:t>public</w:t>
+      </w:r>
+      <w:r>
+        <w:rPr>
+          <w:rFonts w:hint="default" w:ascii="Cascadia Mono" w:hAnsi="Cascadia Mono" w:eastAsia="Cascadia Mono"/>
+          <w:color w:val="000000"/>
+          <w:sz w:val="19"/>
+          <w:szCs w:val="24"/>
+          <w:highlight w:val="white"/>
+        </w:rPr>
+        <w:t xml:space="preserve"> </w:t>
+      </w:r>
+      <w:r>
+        <w:rPr>
+          <w:rFonts w:hint="default" w:ascii="Cascadia Mono" w:hAnsi="Cascadia Mono" w:eastAsia="Cascadia Mono"/>
+          <w:color w:val="2B91AF"/>
+          <w:sz w:val="19"/>
+          <w:szCs w:val="24"/>
+          <w:highlight w:val="white"/>
+        </w:rPr>
+        <w:t>ICollection</w:t>
+      </w:r>
+      <w:r>
+        <w:rPr>
+          <w:rFonts w:hint="default" w:ascii="Cascadia Mono" w:hAnsi="Cascadia Mono" w:eastAsia="Cascadia Mono"/>
+          <w:color w:val="000000"/>
+          <w:sz w:val="19"/>
+          <w:szCs w:val="24"/>
+          <w:highlight w:val="white"/>
+        </w:rPr>
+        <w:t>&lt;</w:t>
+      </w:r>
+      <w:r>
+        <w:rPr>
+          <w:rFonts w:hint="default" w:ascii="Cascadia Mono" w:hAnsi="Cascadia Mono" w:eastAsia="Cascadia Mono"/>
+          <w:color w:val="2B91AF"/>
+          <w:sz w:val="19"/>
+          <w:szCs w:val="24"/>
+          <w:highlight w:val="white"/>
+        </w:rPr>
+        <w:t>ReadSessaoDto</w:t>
+      </w:r>
+      <w:r>
+        <w:rPr>
+          <w:rFonts w:hint="default" w:ascii="Cascadia Mono" w:hAnsi="Cascadia Mono" w:eastAsia="Cascadia Mono"/>
+          <w:color w:val="000000"/>
+          <w:sz w:val="19"/>
+          <w:szCs w:val="24"/>
+          <w:highlight w:val="white"/>
+        </w:rPr>
+        <w:t xml:space="preserve">&gt; Sessoes{ </w:t>
+      </w:r>
+      <w:r>
+        <w:rPr>
+          <w:rFonts w:hint="default" w:ascii="Cascadia Mono" w:hAnsi="Cascadia Mono" w:eastAsia="Cascadia Mono"/>
+          <w:color w:val="0000FF"/>
+          <w:sz w:val="19"/>
+          <w:szCs w:val="24"/>
+          <w:highlight w:val="white"/>
+        </w:rPr>
+        <w:t>get</w:t>
+      </w:r>
+      <w:r>
+        <w:rPr>
+          <w:rFonts w:hint="default" w:ascii="Cascadia Mono" w:hAnsi="Cascadia Mono" w:eastAsia="Cascadia Mono"/>
+          <w:color w:val="000000"/>
+          <w:sz w:val="19"/>
+          <w:szCs w:val="24"/>
+          <w:highlight w:val="white"/>
+        </w:rPr>
+        <w:t xml:space="preserve">; </w:t>
+      </w:r>
+      <w:r>
+        <w:rPr>
+          <w:rFonts w:hint="default" w:ascii="Cascadia Mono" w:hAnsi="Cascadia Mono" w:eastAsia="Cascadia Mono"/>
+          <w:color w:val="0000FF"/>
+          <w:sz w:val="19"/>
+          <w:szCs w:val="24"/>
+          <w:highlight w:val="white"/>
+        </w:rPr>
+        <w:t>set</w:t>
+      </w:r>
+      <w:r>
+        <w:rPr>
+          <w:rFonts w:hint="default" w:ascii="Cascadia Mono" w:hAnsi="Cascadia Mono" w:eastAsia="Cascadia Mono"/>
+          <w:color w:val="000000"/>
+          <w:sz w:val="19"/>
+          <w:szCs w:val="24"/>
+          <w:highlight w:val="white"/>
+        </w:rPr>
+        <w:t>; }</w:t>
+      </w:r>
+    </w:p>
+    <w:p>
+      <w:pPr>
+        <w:ind w:left="0" w:leftChars="0" w:firstLine="0" w:firstLineChars="0"/>
+        <w:rPr>
+          <w:rFonts w:hint="default" w:ascii="Cascadia Mono" w:hAnsi="Cascadia Mono" w:eastAsia="Cascadia Mono"/>
+          <w:color w:val="000000"/>
+          <w:sz w:val="24"/>
+          <w:szCs w:val="24"/>
+          <w:highlight w:val="white"/>
+        </w:rPr>
+      </w:pPr>
+    </w:p>
+    <w:p>
+      <w:pPr>
+        <w:ind w:left="0" w:leftChars="0" w:firstLine="0" w:firstLineChars="0"/>
+        <w:rPr>
+          <w:rFonts w:hint="default" w:ascii="Cascadia Mono" w:hAnsi="Cascadia Mono" w:eastAsia="Cascadia Mono"/>
+          <w:color w:val="000000"/>
+          <w:sz w:val="24"/>
+          <w:szCs w:val="24"/>
+          <w:highlight w:val="white"/>
+        </w:rPr>
+      </w:pPr>
+    </w:p>
+    <w:p>
+      <w:pPr>
+        <w:ind w:left="0" w:leftChars="0" w:firstLine="0" w:firstLineChars="0"/>
+        <w:rPr>
+          <w:rFonts w:hint="default" w:ascii="Cascadia Mono" w:hAnsi="Cascadia Mono" w:eastAsia="Cascadia Mono"/>
+          <w:color w:val="000000"/>
+          <w:sz w:val="24"/>
+          <w:szCs w:val="24"/>
+          <w:highlight w:val="white"/>
+        </w:rPr>
+      </w:pPr>
+    </w:p>
+    <w:p>
+      <w:pPr>
+        <w:ind w:left="0" w:leftChars="0" w:firstLine="0" w:firstLineChars="0"/>
+        <w:rPr>
+          <w:rFonts w:hint="default" w:ascii="Cascadia Mono" w:hAnsi="Cascadia Mono" w:eastAsia="Cascadia Mono"/>
+          <w:color w:val="000000"/>
+          <w:sz w:val="24"/>
+          <w:szCs w:val="24"/>
+          <w:highlight w:val="white"/>
+          <w:lang w:val="pt-BR"/>
+        </w:rPr>
+      </w:pPr>
+      <w:r>
+        <w:rPr>
+          <w:rFonts w:hint="default" w:ascii="Cascadia Mono" w:hAnsi="Cascadia Mono" w:eastAsia="Cascadia Mono"/>
+          <w:color w:val="000000"/>
+          <w:sz w:val="24"/>
+          <w:szCs w:val="24"/>
+          <w:highlight w:val="white"/>
+          <w:lang w:val="pt-BR"/>
+        </w:rPr>
+        <w:t>CinemaProfile</w:t>
+      </w:r>
+    </w:p>
+    <w:p>
+      <w:pPr>
+        <w:ind w:left="0" w:leftChars="0" w:firstLine="0" w:firstLineChars="0"/>
+        <w:rPr>
+          <w:rFonts w:hint="default" w:ascii="Cascadia Mono" w:hAnsi="Cascadia Mono" w:eastAsia="Cascadia Mono"/>
+          <w:color w:val="000000"/>
+          <w:sz w:val="24"/>
+          <w:szCs w:val="24"/>
+          <w:highlight w:val="white"/>
+          <w:lang w:val="pt-BR"/>
+        </w:rPr>
+      </w:pPr>
       <w:bookmarkStart w:id="0" w:name="_GoBack"/>
       <w:bookmarkEnd w:id="0"/>
     </w:p>
@@ -41494,31 +43336,7 @@
           <w:color w:val="000000"/>
           <w:sz w:val="24"/>
           <w:szCs w:val="24"/>
-          <w:highlight w:val="none"/>
-        </w:rPr>
-      </w:pPr>
-    </w:p>
-    <w:p>
-      <w:pPr>
-        <w:ind w:left="0" w:leftChars="0" w:firstLine="0" w:firstLineChars="0"/>
-        <w:rPr>
-          <w:rFonts w:hint="default" w:ascii="Cascadia Mono" w:hAnsi="Cascadia Mono" w:eastAsia="Cascadia Mono"/>
-          <w:color w:val="000000"/>
-          <w:sz w:val="24"/>
-          <w:szCs w:val="24"/>
-          <w:highlight w:val="none"/>
-          <w:lang w:val="pt-BR"/>
-        </w:rPr>
-      </w:pPr>
-    </w:p>
-    <w:p>
-      <w:pPr>
-        <w:ind w:left="0" w:leftChars="0" w:firstLine="0" w:firstLineChars="0"/>
-        <w:rPr>
-          <w:rFonts w:hint="default" w:ascii="Cascadia Mono" w:hAnsi="Cascadia Mono" w:cs="Cascadia Mono"/>
-          <w:sz w:val="24"/>
-          <w:szCs w:val="24"/>
-          <w:highlight w:val="none"/>
+          <w:highlight w:val="white"/>
           <w:lang w:val="pt-BR"/>
         </w:rPr>
       </w:pPr>

</xml_diff>

<commit_message>
Entity Sessao Relations - solved
Queryble can't be mapped by AutoMapper. At the end of its functions, use ToList(), so the result can be used by AutoMap
</commit_message>
<xml_diff>
--- a/Notes.docx
+++ b/Notes.docx
@@ -37221,8 +37221,6 @@
         </w:rPr>
         <w:t>ENTIDADE SESSAO</w:t>
       </w:r>
-      <w:bookmarkStart w:id="0" w:name="_GoBack"/>
-      <w:bookmarkEnd w:id="0"/>
     </w:p>
     <w:p>
       <w:pPr>
@@ -42268,6 +42266,7 @@
           <w:rFonts w:hint="default" w:ascii="Cascadia Mono" w:hAnsi="Cascadia Mono" w:cs="Cascadia Mono"/>
           <w:b w:val="0"/>
           <w:bCs w:val="0"/>
+          <w:color w:val="FF0000"/>
           <w:sz w:val="24"/>
           <w:szCs w:val="24"/>
           <w:u w:val="none"/>
@@ -42889,6 +42888,7 @@
           <w:rFonts w:hint="default" w:ascii="Cascadia Mono" w:hAnsi="Cascadia Mono" w:cs="Cascadia Mono"/>
           <w:b w:val="0"/>
           <w:bCs w:val="0"/>
+          <w:color w:val="FF0000"/>
           <w:sz w:val="24"/>
           <w:szCs w:val="24"/>
           <w:u w:val="none"/>
@@ -42900,9 +42900,118 @@
           <w:rFonts w:hint="default" w:ascii="Cascadia Mono" w:hAnsi="Cascadia Mono" w:cs="Cascadia Mono"/>
           <w:b w:val="0"/>
           <w:bCs w:val="0"/>
+          <w:color w:val="FF0000"/>
           <w:sz w:val="24"/>
           <w:szCs w:val="24"/>
           <w:u w:val="none"/>
+          <w:lang w:val="pt-BR"/>
+        </w:rPr>
+        <w:t>Até aqui, tudo funciona, mas a consulta dos filmes gera erro, porque em FilmeController, o método RecuperaFilmes, no seu retorno, por usar</w:t>
+      </w:r>
+    </w:p>
+    <w:p>
+      <w:pPr>
+        <w:ind w:left="0" w:leftChars="0" w:firstLine="0" w:firstLineChars="0"/>
+        <w:rPr>
+          <w:rFonts w:hint="default" w:ascii="Cascadia Mono" w:hAnsi="Cascadia Mono" w:eastAsia="Cascadia Mono"/>
+          <w:color w:val="FF0000"/>
+          <w:sz w:val="24"/>
+          <w:szCs w:val="24"/>
+          <w:highlight w:val="none"/>
+          <w:lang w:val="pt-BR"/>
+        </w:rPr>
+      </w:pPr>
+      <w:r>
+        <w:rPr>
+          <w:rFonts w:hint="default" w:ascii="Cascadia Mono" w:hAnsi="Cascadia Mono" w:eastAsia="Cascadia Mono"/>
+          <w:color w:val="FF0000"/>
+          <w:sz w:val="19"/>
+          <w:szCs w:val="24"/>
+          <w:highlight w:val="lightGray"/>
+        </w:rPr>
+        <w:t>_context.Filmes</w:t>
+      </w:r>
+      <w:r>
+        <w:rPr>
+          <w:rFonts w:hint="default" w:ascii="Cascadia Mono" w:hAnsi="Cascadia Mono" w:eastAsia="Cascadia Mono"/>
+          <w:color w:val="FF0000"/>
+          <w:sz w:val="19"/>
+          <w:szCs w:val="24"/>
+          <w:highlight w:val="none"/>
+          <w:lang w:val="pt-BR"/>
+        </w:rPr>
+        <w:t xml:space="preserve"> </w:t>
+      </w:r>
+      <w:r>
+        <w:rPr>
+          <w:rFonts w:hint="default" w:ascii="Cascadia Mono" w:hAnsi="Cascadia Mono" w:eastAsia="Cascadia Mono"/>
+          <w:color w:val="FF0000"/>
+          <w:sz w:val="24"/>
+          <w:szCs w:val="24"/>
+          <w:highlight w:val="none"/>
+          <w:lang w:val="pt-BR"/>
+        </w:rPr>
+        <w:t>retorna um Queryble, que não pode ser convertido pelo AutoMapper.</w:t>
+      </w:r>
+    </w:p>
+    <w:p>
+      <w:pPr>
+        <w:ind w:left="0" w:leftChars="0" w:firstLine="0" w:firstLineChars="0"/>
+        <w:rPr>
+          <w:rFonts w:hint="default" w:ascii="Cascadia Mono" w:hAnsi="Cascadia Mono" w:eastAsia="Cascadia Mono"/>
+          <w:color w:val="FF0000"/>
+          <w:sz w:val="24"/>
+          <w:szCs w:val="24"/>
+          <w:highlight w:val="none"/>
+          <w:lang w:val="pt-BR"/>
+        </w:rPr>
+      </w:pPr>
+      <w:r>
+        <w:rPr>
+          <w:rFonts w:hint="default" w:ascii="Cascadia Mono" w:hAnsi="Cascadia Mono" w:eastAsia="Cascadia Mono"/>
+          <w:color w:val="FF0000"/>
+          <w:sz w:val="24"/>
+          <w:szCs w:val="24"/>
+          <w:highlight w:val="none"/>
+          <w:lang w:val="pt-BR"/>
+        </w:rPr>
+        <w:t>Isso se resolve colocando .ToList() ao final dele.</w:t>
+      </w:r>
+    </w:p>
+    <w:p>
+      <w:pPr>
+        <w:ind w:left="0" w:leftChars="0" w:firstLine="0" w:firstLineChars="0"/>
+        <w:rPr>
+          <w:rFonts w:hint="default" w:ascii="Cascadia Mono" w:hAnsi="Cascadia Mono" w:eastAsia="Cascadia Mono"/>
+          <w:color w:val="000000"/>
+          <w:sz w:val="19"/>
+          <w:szCs w:val="24"/>
+          <w:highlight w:val="white"/>
+          <w:lang w:val="pt-BR"/>
+        </w:rPr>
+      </w:pPr>
+    </w:p>
+    <w:p>
+      <w:pPr>
+        <w:ind w:left="0" w:leftChars="0" w:firstLine="0" w:firstLineChars="0"/>
+        <w:rPr>
+          <w:rFonts w:hint="default" w:ascii="Cascadia Mono" w:hAnsi="Cascadia Mono" w:cs="Cascadia Mono"/>
+          <w:b/>
+          <w:bCs/>
+          <w:sz w:val="24"/>
+          <w:szCs w:val="24"/>
+          <w:u w:val="single"/>
+          <w:lang w:val="pt-BR"/>
+        </w:rPr>
+      </w:pPr>
+      <w:r>
+        <w:rPr>
+          <w:rFonts w:hint="default" w:ascii="Cascadia Mono" w:hAnsi="Cascadia Mono" w:cs="Cascadia Mono"/>
+          <w:b/>
+          <w:bCs/>
+          <w:sz w:val="24"/>
+          <w:szCs w:val="24"/>
+          <w:u w:val="single"/>
           <w:lang w:val="pt-BR"/>
         </w:rPr>
         <w:t>MELHORIAS</w:t>
@@ -43278,20 +43387,259 @@
           <w:sz w:val="24"/>
           <w:szCs w:val="24"/>
           <w:highlight w:val="white"/>
-        </w:rPr>
-      </w:pPr>
-    </w:p>
-    <w:p>
-      <w:pPr>
-        <w:ind w:left="0" w:leftChars="0" w:firstLine="0" w:firstLineChars="0"/>
-        <w:rPr>
-          <w:rFonts w:hint="default" w:ascii="Cascadia Mono" w:hAnsi="Cascadia Mono" w:eastAsia="Cascadia Mono"/>
-          <w:color w:val="000000"/>
-          <w:sz w:val="24"/>
-          <w:szCs w:val="24"/>
-          <w:highlight w:val="white"/>
-        </w:rPr>
-      </w:pPr>
+          <w:lang w:val="pt-BR"/>
+        </w:rPr>
+      </w:pPr>
+      <w:r>
+        <w:rPr>
+          <w:rFonts w:hint="default" w:ascii="Cascadia Mono" w:hAnsi="Cascadia Mono" w:eastAsia="Cascadia Mono"/>
+          <w:color w:val="000000"/>
+          <w:sz w:val="24"/>
+          <w:szCs w:val="24"/>
+          <w:highlight w:val="white"/>
+          <w:lang w:val="pt-BR"/>
+        </w:rPr>
+        <w:t>Configurar o AutoMapper para conseguir mapear, em Filmes, as Sessões relacionadas</w:t>
+      </w:r>
+    </w:p>
+    <w:p>
+      <w:pPr>
+        <w:ind w:left="0" w:leftChars="0" w:firstLine="0" w:firstLineChars="0"/>
+        <w:rPr>
+          <w:rFonts w:hint="default" w:ascii="Cascadia Mono" w:hAnsi="Cascadia Mono" w:eastAsia="Cascadia Mono"/>
+          <w:color w:val="000000"/>
+          <w:sz w:val="24"/>
+          <w:szCs w:val="24"/>
+          <w:highlight w:val="white"/>
+          <w:lang w:val="pt-BR"/>
+        </w:rPr>
+      </w:pPr>
+      <w:r>
+        <w:rPr>
+          <w:rFonts w:hint="default" w:ascii="Cascadia Mono" w:hAnsi="Cascadia Mono" w:eastAsia="Cascadia Mono"/>
+          <w:color w:val="000000"/>
+          <w:sz w:val="24"/>
+          <w:szCs w:val="24"/>
+          <w:highlight w:val="white"/>
+          <w:lang w:val="pt-BR"/>
+        </w:rPr>
+        <w:t>FilmeProfile</w:t>
+      </w:r>
+    </w:p>
+    <w:p>
+      <w:pPr>
+        <w:spacing w:beforeLines="0" w:afterLines="0"/>
+        <w:jc w:val="left"/>
+        <w:rPr>
+          <w:rFonts w:hint="default" w:ascii="Cascadia Mono" w:hAnsi="Cascadia Mono" w:eastAsia="Cascadia Mono"/>
+          <w:color w:val="000000"/>
+          <w:sz w:val="19"/>
+          <w:szCs w:val="24"/>
+          <w:highlight w:val="white"/>
+        </w:rPr>
+      </w:pPr>
+      <w:r>
+        <w:rPr>
+          <w:rFonts w:hint="default" w:ascii="Cascadia Mono" w:hAnsi="Cascadia Mono" w:eastAsia="Cascadia Mono"/>
+          <w:color w:val="000000"/>
+          <w:sz w:val="19"/>
+          <w:szCs w:val="24"/>
+          <w:highlight w:val="white"/>
+        </w:rPr>
+        <w:t>CreateMap&lt;</w:t>
+      </w:r>
+      <w:r>
+        <w:rPr>
+          <w:rFonts w:hint="default" w:ascii="Cascadia Mono" w:hAnsi="Cascadia Mono" w:eastAsia="Cascadia Mono"/>
+          <w:color w:val="2B91AF"/>
+          <w:sz w:val="19"/>
+          <w:szCs w:val="24"/>
+          <w:highlight w:val="white"/>
+        </w:rPr>
+        <w:t>Filme</w:t>
+      </w:r>
+      <w:r>
+        <w:rPr>
+          <w:rFonts w:hint="default" w:ascii="Cascadia Mono" w:hAnsi="Cascadia Mono" w:eastAsia="Cascadia Mono"/>
+          <w:color w:val="000000"/>
+          <w:sz w:val="19"/>
+          <w:szCs w:val="24"/>
+          <w:highlight w:val="white"/>
+        </w:rPr>
+        <w:t xml:space="preserve">, </w:t>
+      </w:r>
+      <w:r>
+        <w:rPr>
+          <w:rFonts w:hint="default" w:ascii="Cascadia Mono" w:hAnsi="Cascadia Mono" w:eastAsia="Cascadia Mono"/>
+          <w:color w:val="2B91AF"/>
+          <w:sz w:val="19"/>
+          <w:szCs w:val="24"/>
+          <w:highlight w:val="white"/>
+        </w:rPr>
+        <w:t>ReadFilmeDto</w:t>
+      </w:r>
+      <w:r>
+        <w:rPr>
+          <w:rFonts w:hint="default" w:ascii="Cascadia Mono" w:hAnsi="Cascadia Mono" w:eastAsia="Cascadia Mono"/>
+          <w:color w:val="000000"/>
+          <w:sz w:val="19"/>
+          <w:szCs w:val="24"/>
+          <w:highlight w:val="white"/>
+        </w:rPr>
+        <w:t>&gt;()</w:t>
+      </w:r>
+    </w:p>
+    <w:p>
+      <w:pPr>
+        <w:spacing w:beforeLines="0" w:afterLines="0"/>
+        <w:jc w:val="left"/>
+        <w:rPr>
+          <w:rFonts w:hint="default" w:ascii="Cascadia Mono" w:hAnsi="Cascadia Mono" w:eastAsia="Cascadia Mono"/>
+          <w:color w:val="000000"/>
+          <w:sz w:val="19"/>
+          <w:szCs w:val="24"/>
+          <w:highlight w:val="white"/>
+        </w:rPr>
+      </w:pPr>
+      <w:r>
+        <w:rPr>
+          <w:rFonts w:hint="default" w:ascii="Cascadia Mono" w:hAnsi="Cascadia Mono" w:eastAsia="Cascadia Mono"/>
+          <w:color w:val="000000"/>
+          <w:sz w:val="19"/>
+          <w:szCs w:val="24"/>
+          <w:highlight w:val="white"/>
+        </w:rPr>
+        <w:t xml:space="preserve">    .ForMember(filmeDto =&gt; filmeDto.Sessoes, </w:t>
+      </w:r>
+    </w:p>
+    <w:p>
+      <w:pPr>
+        <w:spacing w:beforeLines="0" w:afterLines="0"/>
+        <w:jc w:val="left"/>
+        <w:rPr>
+          <w:rFonts w:hint="default" w:ascii="Cascadia Mono" w:hAnsi="Cascadia Mono" w:eastAsia="Cascadia Mono"/>
+          <w:color w:val="000000"/>
+          <w:sz w:val="19"/>
+          <w:szCs w:val="24"/>
+          <w:highlight w:val="white"/>
+        </w:rPr>
+      </w:pPr>
+      <w:r>
+        <w:rPr>
+          <w:rFonts w:hint="default" w:ascii="Cascadia Mono" w:hAnsi="Cascadia Mono" w:eastAsia="Cascadia Mono"/>
+          <w:color w:val="000000"/>
+          <w:sz w:val="19"/>
+          <w:szCs w:val="24"/>
+          <w:highlight w:val="white"/>
+        </w:rPr>
+        <w:t xml:space="preserve">    opt =&gt; opt.MapFrom(filme =&gt; filme.Sessoes));</w:t>
+      </w:r>
+    </w:p>
+    <w:p>
+      <w:pPr>
+        <w:spacing w:beforeLines="0" w:afterLines="0"/>
+        <w:jc w:val="left"/>
+        <w:rPr>
+          <w:rFonts w:hint="default" w:ascii="Cascadia Mono" w:hAnsi="Cascadia Mono" w:eastAsia="Cascadia Mono"/>
+          <w:color w:val="008000"/>
+          <w:sz w:val="19"/>
+          <w:szCs w:val="24"/>
+          <w:highlight w:val="white"/>
+        </w:rPr>
+      </w:pPr>
+      <w:r>
+        <w:rPr>
+          <w:rFonts w:hint="default" w:ascii="Cascadia Mono" w:hAnsi="Cascadia Mono" w:eastAsia="Cascadia Mono"/>
+          <w:color w:val="008000"/>
+          <w:sz w:val="19"/>
+          <w:szCs w:val="24"/>
+          <w:highlight w:val="white"/>
+        </w:rPr>
+        <w:t>//ForMember(filmeDto  - PARA O MEMBRO DO DESTINO, QUE É DO TIPO ReadFilmeDto</w:t>
+      </w:r>
+    </w:p>
+    <w:p>
+      <w:pPr>
+        <w:spacing w:beforeLines="0" w:afterLines="0"/>
+        <w:jc w:val="left"/>
+        <w:rPr>
+          <w:rFonts w:hint="default" w:ascii="Cascadia Mono" w:hAnsi="Cascadia Mono" w:eastAsia="Cascadia Mono"/>
+          <w:color w:val="008000"/>
+          <w:sz w:val="19"/>
+          <w:szCs w:val="24"/>
+          <w:highlight w:val="white"/>
+        </w:rPr>
+      </w:pPr>
+      <w:r>
+        <w:rPr>
+          <w:rFonts w:hint="default" w:ascii="Cascadia Mono" w:hAnsi="Cascadia Mono" w:eastAsia="Cascadia Mono"/>
+          <w:color w:val="008000"/>
+          <w:sz w:val="19"/>
+          <w:szCs w:val="24"/>
+          <w:highlight w:val="white"/>
+        </w:rPr>
+        <w:t>//=&gt; cinemaDto.Sessoes - ACESSANDO O CAMPO Sessoes, QUE É UM CAMPO DESSE OBJETO</w:t>
+      </w:r>
+    </w:p>
+    <w:p>
+      <w:pPr>
+        <w:ind w:left="0" w:leftChars="0" w:firstLine="0" w:firstLineChars="0"/>
+        <w:rPr>
+          <w:rFonts w:hint="default" w:ascii="Cascadia Mono" w:hAnsi="Cascadia Mono" w:eastAsia="Cascadia Mono"/>
+          <w:color w:val="000000"/>
+          <w:sz w:val="24"/>
+          <w:szCs w:val="24"/>
+          <w:highlight w:val="white"/>
+          <w:lang w:val="pt-BR"/>
+        </w:rPr>
+      </w:pPr>
+      <w:r>
+        <w:rPr>
+          <w:rFonts w:hint="default" w:ascii="Cascadia Mono" w:hAnsi="Cascadia Mono" w:eastAsia="Cascadia Mono"/>
+          <w:color w:val="008000"/>
+          <w:sz w:val="19"/>
+          <w:szCs w:val="24"/>
+          <w:highlight w:val="white"/>
+        </w:rPr>
+        <w:t>//opt =&gt; opt.MapFrom(filme =&gt; filme.Sessoes - QUERO PEGAR, DA ORIGEM, O CAMPO Sessoes</w:t>
+      </w:r>
+    </w:p>
+    <w:p>
+      <w:pPr>
+        <w:ind w:left="0" w:leftChars="0" w:firstLine="0" w:firstLineChars="0"/>
+        <w:rPr>
+          <w:rFonts w:hint="default" w:ascii="Cascadia Mono" w:hAnsi="Cascadia Mono" w:eastAsia="Cascadia Mono"/>
+          <w:color w:val="000000"/>
+          <w:sz w:val="24"/>
+          <w:szCs w:val="24"/>
+          <w:highlight w:val="white"/>
+          <w:lang w:val="pt-BR"/>
+        </w:rPr>
+      </w:pPr>
+    </w:p>
+    <w:p>
+      <w:pPr>
+        <w:ind w:left="0" w:leftChars="0" w:firstLine="0" w:firstLineChars="0"/>
+        <w:rPr>
+          <w:rFonts w:hint="default" w:ascii="Cascadia Mono" w:hAnsi="Cascadia Mono" w:eastAsia="Cascadia Mono"/>
+          <w:color w:val="000000"/>
+          <w:sz w:val="24"/>
+          <w:szCs w:val="24"/>
+          <w:highlight w:val="white"/>
+          <w:lang w:val="pt-BR"/>
+        </w:rPr>
+      </w:pPr>
+      <w:r>
+        <w:rPr>
+          <w:rFonts w:hint="default" w:ascii="Cascadia Mono" w:hAnsi="Cascadia Mono" w:eastAsia="Cascadia Mono"/>
+          <w:color w:val="000000"/>
+          <w:sz w:val="24"/>
+          <w:szCs w:val="24"/>
+          <w:highlight w:val="white"/>
+          <w:lang w:val="pt-BR"/>
+        </w:rPr>
+        <w:t>Configurar o AutoMapper para conseguir mapear, em Cinemas, as Sessões relacionadas</w:t>
+      </w:r>
     </w:p>
     <w:p>
       <w:pPr>
@@ -43319,29 +43667,291 @@
     </w:p>
     <w:p>
       <w:pPr>
-        <w:ind w:left="0" w:leftChars="0" w:firstLine="0" w:firstLineChars="0"/>
-        <w:rPr>
-          <w:rFonts w:hint="default" w:ascii="Cascadia Mono" w:hAnsi="Cascadia Mono" w:eastAsia="Cascadia Mono"/>
-          <w:color w:val="000000"/>
-          <w:sz w:val="24"/>
-          <w:szCs w:val="24"/>
-          <w:highlight w:val="white"/>
-          <w:lang w:val="pt-BR"/>
-        </w:rPr>
-      </w:pPr>
-    </w:p>
-    <w:p>
-      <w:pPr>
-        <w:ind w:left="0" w:leftChars="0" w:firstLine="0" w:firstLineChars="0"/>
-        <w:rPr>
-          <w:rFonts w:hint="default" w:ascii="Cascadia Mono" w:hAnsi="Cascadia Mono" w:eastAsia="Cascadia Mono"/>
-          <w:color w:val="000000"/>
-          <w:sz w:val="24"/>
-          <w:szCs w:val="24"/>
-          <w:highlight w:val="white"/>
-          <w:lang w:val="pt-BR"/>
-        </w:rPr>
-      </w:pPr>
+        <w:spacing w:beforeLines="0" w:afterLines="0"/>
+        <w:jc w:val="left"/>
+        <w:rPr>
+          <w:rFonts w:hint="default" w:ascii="Cascadia Mono" w:hAnsi="Cascadia Mono" w:eastAsia="Cascadia Mono"/>
+          <w:color w:val="008000"/>
+          <w:sz w:val="19"/>
+          <w:szCs w:val="24"/>
+          <w:highlight w:val="white"/>
+        </w:rPr>
+      </w:pPr>
+      <w:r>
+        <w:rPr>
+          <w:rFonts w:hint="default" w:ascii="Cascadia Mono" w:hAnsi="Cascadia Mono" w:eastAsia="Cascadia Mono"/>
+          <w:color w:val="008000"/>
+          <w:sz w:val="19"/>
+          <w:szCs w:val="24"/>
+          <w:highlight w:val="white"/>
+        </w:rPr>
+        <w:t>//USADO NO CinemaController-&gt;RecuperaCinemas - CONFIGURAR COMO O AUTOMAPPER FUNCIONA</w:t>
+      </w:r>
+    </w:p>
+    <w:p>
+      <w:pPr>
+        <w:spacing w:beforeLines="0" w:afterLines="0"/>
+        <w:jc w:val="left"/>
+        <w:rPr>
+          <w:rFonts w:hint="default" w:ascii="Cascadia Mono" w:hAnsi="Cascadia Mono" w:eastAsia="Cascadia Mono"/>
+          <w:color w:val="000000"/>
+          <w:sz w:val="19"/>
+          <w:szCs w:val="24"/>
+          <w:highlight w:val="white"/>
+        </w:rPr>
+      </w:pPr>
+      <w:r>
+        <w:rPr>
+          <w:rFonts w:hint="default" w:ascii="Cascadia Mono" w:hAnsi="Cascadia Mono" w:eastAsia="Cascadia Mono"/>
+          <w:color w:val="000000"/>
+          <w:sz w:val="19"/>
+          <w:szCs w:val="24"/>
+          <w:highlight w:val="white"/>
+        </w:rPr>
+        <w:t>CreateMap&lt;</w:t>
+      </w:r>
+      <w:r>
+        <w:rPr>
+          <w:rFonts w:hint="default" w:ascii="Cascadia Mono" w:hAnsi="Cascadia Mono" w:eastAsia="Cascadia Mono"/>
+          <w:color w:val="2B91AF"/>
+          <w:sz w:val="19"/>
+          <w:szCs w:val="24"/>
+          <w:highlight w:val="white"/>
+        </w:rPr>
+        <w:t>Cinema</w:t>
+      </w:r>
+      <w:r>
+        <w:rPr>
+          <w:rFonts w:hint="default" w:ascii="Cascadia Mono" w:hAnsi="Cascadia Mono" w:eastAsia="Cascadia Mono"/>
+          <w:color w:val="000000"/>
+          <w:sz w:val="19"/>
+          <w:szCs w:val="24"/>
+          <w:highlight w:val="white"/>
+        </w:rPr>
+        <w:t xml:space="preserve">, </w:t>
+      </w:r>
+      <w:r>
+        <w:rPr>
+          <w:rFonts w:hint="default" w:ascii="Cascadia Mono" w:hAnsi="Cascadia Mono" w:eastAsia="Cascadia Mono"/>
+          <w:color w:val="2B91AF"/>
+          <w:sz w:val="19"/>
+          <w:szCs w:val="24"/>
+          <w:highlight w:val="white"/>
+        </w:rPr>
+        <w:t>ReadCinemaDto</w:t>
+      </w:r>
+      <w:r>
+        <w:rPr>
+          <w:rFonts w:hint="default" w:ascii="Cascadia Mono" w:hAnsi="Cascadia Mono" w:eastAsia="Cascadia Mono"/>
+          <w:color w:val="000000"/>
+          <w:sz w:val="19"/>
+          <w:szCs w:val="24"/>
+          <w:highlight w:val="white"/>
+        </w:rPr>
+        <w:t>&gt;()</w:t>
+      </w:r>
+    </w:p>
+    <w:p>
+      <w:pPr>
+        <w:spacing w:beforeLines="0" w:afterLines="0"/>
+        <w:jc w:val="left"/>
+        <w:rPr>
+          <w:rFonts w:hint="default" w:ascii="Cascadia Mono" w:hAnsi="Cascadia Mono" w:eastAsia="Cascadia Mono"/>
+          <w:color w:val="000000"/>
+          <w:sz w:val="19"/>
+          <w:szCs w:val="24"/>
+          <w:highlight w:val="white"/>
+        </w:rPr>
+      </w:pPr>
+      <w:r>
+        <w:rPr>
+          <w:rFonts w:hint="default" w:ascii="Cascadia Mono" w:hAnsi="Cascadia Mono" w:eastAsia="Cascadia Mono"/>
+          <w:color w:val="000000"/>
+          <w:sz w:val="19"/>
+          <w:szCs w:val="24"/>
+          <w:highlight w:val="white"/>
+        </w:rPr>
+        <w:t xml:space="preserve">    .ForMember(cinemaDto =&gt; cinemaDto.Endereco,</w:t>
+      </w:r>
+    </w:p>
+    <w:p>
+      <w:pPr>
+        <w:spacing w:beforeLines="0" w:afterLines="0"/>
+        <w:jc w:val="left"/>
+        <w:rPr>
+          <w:rFonts w:hint="default" w:ascii="Cascadia Mono" w:hAnsi="Cascadia Mono" w:eastAsia="Cascadia Mono"/>
+          <w:color w:val="000000"/>
+          <w:sz w:val="19"/>
+          <w:szCs w:val="24"/>
+          <w:highlight w:val="white"/>
+        </w:rPr>
+      </w:pPr>
+      <w:r>
+        <w:rPr>
+          <w:rFonts w:hint="default" w:ascii="Cascadia Mono" w:hAnsi="Cascadia Mono" w:eastAsia="Cascadia Mono"/>
+          <w:color w:val="000000"/>
+          <w:sz w:val="19"/>
+          <w:szCs w:val="24"/>
+          <w:highlight w:val="white"/>
+        </w:rPr>
+        <w:t xml:space="preserve">    opt =&gt; opt.MapFrom(cinema =&gt; cinema.Endereco))</w:t>
+      </w:r>
+    </w:p>
+    <w:p>
+      <w:pPr>
+        <w:spacing w:beforeLines="0" w:afterLines="0"/>
+        <w:jc w:val="left"/>
+        <w:rPr>
+          <w:rFonts w:hint="default" w:ascii="Cascadia Mono" w:hAnsi="Cascadia Mono" w:eastAsia="Cascadia Mono"/>
+          <w:color w:val="000000"/>
+          <w:sz w:val="19"/>
+          <w:szCs w:val="24"/>
+          <w:highlight w:val="white"/>
+        </w:rPr>
+      </w:pPr>
+      <w:r>
+        <w:rPr>
+          <w:rFonts w:hint="default" w:ascii="Cascadia Mono" w:hAnsi="Cascadia Mono" w:eastAsia="Cascadia Mono"/>
+          <w:color w:val="000000"/>
+          <w:sz w:val="19"/>
+          <w:szCs w:val="24"/>
+          <w:highlight w:val="white"/>
+        </w:rPr>
+        <w:t xml:space="preserve">    .ForMember(cinemaDto =&gt; cinemaDto.Sessoes,</w:t>
+      </w:r>
+    </w:p>
+    <w:p>
+      <w:pPr>
+        <w:spacing w:beforeLines="0" w:afterLines="0"/>
+        <w:jc w:val="left"/>
+        <w:rPr>
+          <w:rFonts w:hint="default" w:ascii="Cascadia Mono" w:hAnsi="Cascadia Mono" w:eastAsia="Cascadia Mono"/>
+          <w:color w:val="000000"/>
+          <w:sz w:val="19"/>
+          <w:szCs w:val="24"/>
+          <w:highlight w:val="white"/>
+        </w:rPr>
+      </w:pPr>
+      <w:r>
+        <w:rPr>
+          <w:rFonts w:hint="default" w:ascii="Cascadia Mono" w:hAnsi="Cascadia Mono" w:eastAsia="Cascadia Mono"/>
+          <w:color w:val="000000"/>
+          <w:sz w:val="19"/>
+          <w:szCs w:val="24"/>
+          <w:highlight w:val="white"/>
+        </w:rPr>
+        <w:t xml:space="preserve">    opt =&gt; opt.MapFrom(cinema =&gt; cinema.Sessoes));</w:t>
+      </w:r>
+    </w:p>
+    <w:p>
+      <w:pPr>
+        <w:spacing w:beforeLines="0" w:afterLines="0"/>
+        <w:jc w:val="left"/>
+        <w:rPr>
+          <w:rFonts w:hint="default" w:ascii="Cascadia Mono" w:hAnsi="Cascadia Mono" w:eastAsia="Cascadia Mono"/>
+          <w:color w:val="008000"/>
+          <w:sz w:val="19"/>
+          <w:szCs w:val="24"/>
+          <w:highlight w:val="white"/>
+        </w:rPr>
+      </w:pPr>
+      <w:r>
+        <w:rPr>
+          <w:rFonts w:hint="default" w:ascii="Cascadia Mono" w:hAnsi="Cascadia Mono" w:eastAsia="Cascadia Mono"/>
+          <w:color w:val="008000"/>
+          <w:sz w:val="19"/>
+          <w:szCs w:val="24"/>
+          <w:highlight w:val="white"/>
+        </w:rPr>
+        <w:t>//ForMember(cinemaDto  - PARA O MEMBRO DO DESTINO, QUE É DO TIPO ReadCinemaDto</w:t>
+      </w:r>
+    </w:p>
+    <w:p>
+      <w:pPr>
+        <w:spacing w:beforeLines="0" w:afterLines="0"/>
+        <w:jc w:val="left"/>
+        <w:rPr>
+          <w:rFonts w:hint="default" w:ascii="Cascadia Mono" w:hAnsi="Cascadia Mono" w:eastAsia="Cascadia Mono"/>
+          <w:color w:val="008000"/>
+          <w:sz w:val="19"/>
+          <w:szCs w:val="24"/>
+          <w:highlight w:val="white"/>
+        </w:rPr>
+      </w:pPr>
+      <w:r>
+        <w:rPr>
+          <w:rFonts w:hint="default" w:ascii="Cascadia Mono" w:hAnsi="Cascadia Mono" w:eastAsia="Cascadia Mono"/>
+          <w:color w:val="008000"/>
+          <w:sz w:val="19"/>
+          <w:szCs w:val="24"/>
+          <w:highlight w:val="white"/>
+        </w:rPr>
+        <w:t>//=&gt; cinemaDto.Endereco - ACESSANDO O CAMPO Endereco, QUE É UM CAMPO DESSE OBJETO</w:t>
+      </w:r>
+    </w:p>
+    <w:p>
+      <w:pPr>
+        <w:ind w:left="0" w:leftChars="0" w:firstLine="0" w:firstLineChars="0"/>
+        <w:rPr>
+          <w:rFonts w:hint="default" w:ascii="Cascadia Mono" w:hAnsi="Cascadia Mono" w:eastAsia="Cascadia Mono"/>
+          <w:color w:val="000000"/>
+          <w:sz w:val="24"/>
+          <w:szCs w:val="24"/>
+          <w:highlight w:val="white"/>
+          <w:lang w:val="pt-BR"/>
+        </w:rPr>
+      </w:pPr>
+      <w:r>
+        <w:rPr>
+          <w:rFonts w:hint="default" w:ascii="Cascadia Mono" w:hAnsi="Cascadia Mono" w:eastAsia="Cascadia Mono"/>
+          <w:color w:val="008000"/>
+          <w:sz w:val="19"/>
+          <w:szCs w:val="24"/>
+          <w:highlight w:val="white"/>
+        </w:rPr>
+        <w:t>//opt =&gt; opt.MapFrom(cinema =&gt; cinema.Endereco - QUERO PEGAR, DA ORIGEM, O CAMPO Endereco</w:t>
+      </w:r>
+    </w:p>
+    <w:p>
+      <w:pPr>
+        <w:ind w:left="0" w:leftChars="0" w:firstLine="0" w:firstLineChars="0"/>
+        <w:rPr>
+          <w:rFonts w:hint="default" w:ascii="Cascadia Mono" w:hAnsi="Cascadia Mono" w:eastAsia="Cascadia Mono"/>
+          <w:color w:val="000000"/>
+          <w:sz w:val="24"/>
+          <w:szCs w:val="24"/>
+          <w:highlight w:val="white"/>
+          <w:lang w:val="pt-BR"/>
+        </w:rPr>
+      </w:pPr>
+    </w:p>
+    <w:p>
+      <w:pPr>
+        <w:ind w:left="0" w:leftChars="0" w:firstLine="0" w:firstLineChars="0"/>
+        <w:rPr>
+          <w:rFonts w:hint="default" w:ascii="Cascadia Mono" w:hAnsi="Cascadia Mono" w:eastAsia="Cascadia Mono"/>
+          <w:color w:val="000000"/>
+          <w:sz w:val="24"/>
+          <w:szCs w:val="24"/>
+          <w:highlight w:val="white"/>
+          <w:lang w:val="pt-BR"/>
+        </w:rPr>
+      </w:pPr>
+    </w:p>
+    <w:p>
+      <w:pPr>
+        <w:ind w:left="0" w:leftChars="0" w:firstLine="0" w:firstLineChars="0"/>
+        <w:rPr>
+          <w:rFonts w:hint="default" w:ascii="Cascadia Mono" w:hAnsi="Cascadia Mono" w:eastAsia="Cascadia Mono"/>
+          <w:color w:val="000000"/>
+          <w:sz w:val="24"/>
+          <w:szCs w:val="24"/>
+          <w:highlight w:val="white"/>
+          <w:lang w:val="pt-BR"/>
+        </w:rPr>
+      </w:pPr>
+      <w:bookmarkStart w:id="0" w:name="_GoBack"/>
+      <w:bookmarkEnd w:id="0"/>
     </w:p>
     <w:sectPr>
       <w:pgSz w:w="11906" w:h="16838"/>

</xml_diff>

<commit_message>
Delete Restrict for Endereco
Delete behavior for Endereco changed from Cascade for Restrict
</commit_message>
<xml_diff>
--- a/Notes.docx
+++ b/Notes.docx
@@ -46834,44 +46834,327 @@
         </w:rPr>
         <w:t>Feitas essas mudanças, o sistema agora cadastra cada sessão como sendo uma maneira de identificar unicamente um filme associado a uma sessão.</w:t>
       </w:r>
+    </w:p>
+    <w:p>
+      <w:pPr>
+        <w:ind w:left="0" w:leftChars="0" w:firstLine="0" w:firstLineChars="0"/>
+        <w:rPr>
+          <w:rFonts w:hint="default" w:ascii="Cascadia Mono" w:hAnsi="Cascadia Mono" w:eastAsia="Cascadia Mono"/>
+          <w:color w:val="000000"/>
+          <w:sz w:val="24"/>
+          <w:szCs w:val="24"/>
+          <w:highlight w:val="white"/>
+        </w:rPr>
+      </w:pPr>
+    </w:p>
+    <w:p>
+      <w:pPr>
+        <w:ind w:left="0" w:leftChars="0" w:firstLine="0" w:firstLineChars="0"/>
+        <w:rPr>
+          <w:rFonts w:hint="default" w:ascii="Cascadia Mono" w:hAnsi="Cascadia Mono" w:eastAsia="Cascadia Mono"/>
+          <w:color w:val="000000"/>
+          <w:sz w:val="24"/>
+          <w:szCs w:val="24"/>
+          <w:highlight w:val="white"/>
+        </w:rPr>
+      </w:pPr>
+    </w:p>
+    <w:p>
+      <w:pPr>
+        <w:ind w:left="0" w:leftChars="0" w:firstLine="0" w:firstLineChars="0"/>
+        <w:rPr>
+          <w:rFonts w:hint="default" w:ascii="Cascadia Mono" w:hAnsi="Cascadia Mono" w:eastAsia="Cascadia Mono"/>
+          <w:color w:val="000000"/>
+          <w:sz w:val="24"/>
+          <w:szCs w:val="24"/>
+          <w:highlight w:val="white"/>
+        </w:rPr>
+      </w:pPr>
+    </w:p>
+    <w:p>
+      <w:pPr>
+        <w:ind w:left="0" w:leftChars="0" w:firstLine="0" w:firstLineChars="0"/>
+        <w:rPr>
+          <w:rFonts w:hint="default" w:ascii="Cascadia Mono" w:hAnsi="Cascadia Mono" w:eastAsia="Cascadia Mono"/>
+          <w:b/>
+          <w:bCs/>
+          <w:color w:val="000000"/>
+          <w:sz w:val="24"/>
+          <w:szCs w:val="24"/>
+          <w:highlight w:val="none"/>
+          <w:u w:val="single"/>
+          <w:lang w:val="pt-BR"/>
+        </w:rPr>
+      </w:pPr>
+      <w:r>
+        <w:rPr>
+          <w:rFonts w:hint="default" w:ascii="Cascadia Mono" w:hAnsi="Cascadia Mono" w:eastAsia="Cascadia Mono"/>
+          <w:b/>
+          <w:bCs/>
+          <w:color w:val="000000"/>
+          <w:sz w:val="24"/>
+          <w:szCs w:val="24"/>
+          <w:highlight w:val="none"/>
+          <w:u w:val="single"/>
+          <w:lang w:val="pt-BR"/>
+        </w:rPr>
+        <w:t>TRATANDO DELEÇÕES DE ENTIDADES RELACIONADAS</w:t>
+      </w:r>
+    </w:p>
+    <w:p>
+      <w:pPr>
+        <w:ind w:left="0" w:leftChars="0" w:firstLine="0" w:firstLineChars="0"/>
+        <w:rPr>
+          <w:rFonts w:hint="default" w:ascii="Cascadia Mono" w:hAnsi="Cascadia Mono" w:eastAsia="Cascadia Mono"/>
+          <w:b w:val="0"/>
+          <w:bCs w:val="0"/>
+          <w:color w:val="000000"/>
+          <w:sz w:val="24"/>
+          <w:szCs w:val="24"/>
+          <w:highlight w:val="none"/>
+          <w:u w:val="none"/>
+          <w:lang w:val="pt-BR"/>
+        </w:rPr>
+      </w:pPr>
+      <w:r>
+        <w:rPr>
+          <w:rFonts w:hint="default" w:ascii="Cascadia Mono" w:hAnsi="Cascadia Mono" w:eastAsia="Cascadia Mono"/>
+          <w:b w:val="0"/>
+          <w:bCs w:val="0"/>
+          <w:color w:val="000000"/>
+          <w:sz w:val="24"/>
+          <w:szCs w:val="24"/>
+          <w:highlight w:val="none"/>
+          <w:u w:val="none"/>
+          <w:lang w:val="pt-BR"/>
+        </w:rPr>
+        <w:t>Por padrão, sempre que uma entidade é deletada, as entidades a qual ela está ligada também são, para que a base de dados não fique com informações faltantes. Isso pode ser ruim, dado que, a deleção do endereço leva a deleção do cinema, que leva a deleção da sessão (efeito cascata). Isso pode ser tratado mudando o comportamento no FilmeContext, adicionando esse comportamento ao método OnModelCreating</w:t>
+      </w:r>
+    </w:p>
+    <w:p>
+      <w:pPr>
+        <w:ind w:left="0" w:leftChars="0" w:firstLine="0" w:firstLineChars="0"/>
+        <w:rPr>
+          <w:rFonts w:hint="default" w:ascii="Cascadia Mono" w:hAnsi="Cascadia Mono" w:eastAsia="Cascadia Mono"/>
+          <w:b w:val="0"/>
+          <w:bCs w:val="0"/>
+          <w:color w:val="000000"/>
+          <w:sz w:val="24"/>
+          <w:szCs w:val="24"/>
+          <w:highlight w:val="none"/>
+          <w:u w:val="none"/>
+          <w:lang w:val="pt-BR"/>
+        </w:rPr>
+      </w:pPr>
+    </w:p>
+    <w:p>
+      <w:pPr>
+        <w:spacing w:beforeLines="0" w:afterLines="0"/>
+        <w:jc w:val="left"/>
+        <w:rPr>
+          <w:rFonts w:hint="default" w:ascii="Cascadia Mono" w:hAnsi="Cascadia Mono" w:eastAsia="Cascadia Mono"/>
+          <w:color w:val="008000"/>
+          <w:sz w:val="19"/>
+          <w:szCs w:val="24"/>
+          <w:highlight w:val="white"/>
+        </w:rPr>
+      </w:pPr>
+      <w:r>
+        <w:rPr>
+          <w:rFonts w:hint="default" w:ascii="Cascadia Mono" w:hAnsi="Cascadia Mono" w:eastAsia="Cascadia Mono"/>
+          <w:color w:val="000000"/>
+          <w:sz w:val="19"/>
+          <w:szCs w:val="24"/>
+          <w:highlight w:val="white"/>
+        </w:rPr>
+        <w:t>builder.Entity&lt;</w:t>
+      </w:r>
+      <w:r>
+        <w:rPr>
+          <w:rFonts w:hint="default" w:ascii="Cascadia Mono" w:hAnsi="Cascadia Mono" w:eastAsia="Cascadia Mono"/>
+          <w:color w:val="2B91AF"/>
+          <w:sz w:val="19"/>
+          <w:szCs w:val="24"/>
+          <w:highlight w:val="white"/>
+        </w:rPr>
+        <w:t>Endereco</w:t>
+      </w:r>
+      <w:r>
+        <w:rPr>
+          <w:rFonts w:hint="default" w:ascii="Cascadia Mono" w:hAnsi="Cascadia Mono" w:eastAsia="Cascadia Mono"/>
+          <w:color w:val="000000"/>
+          <w:sz w:val="19"/>
+          <w:szCs w:val="24"/>
+          <w:highlight w:val="white"/>
+        </w:rPr>
+        <w:t xml:space="preserve">&gt;().HasOne(endereco =&gt; endereco.Cinema) </w:t>
+      </w:r>
+      <w:r>
+        <w:rPr>
+          <w:rFonts w:hint="default" w:ascii="Cascadia Mono" w:hAnsi="Cascadia Mono" w:eastAsia="Cascadia Mono"/>
+          <w:color w:val="008000"/>
+          <w:sz w:val="19"/>
+          <w:szCs w:val="24"/>
+          <w:highlight w:val="white"/>
+        </w:rPr>
+        <w:t>//1 ENDERECO -&gt; 1 CINEMA</w:t>
+      </w:r>
+    </w:p>
+    <w:p>
+      <w:pPr>
+        <w:spacing w:beforeLines="0" w:afterLines="0"/>
+        <w:jc w:val="left"/>
+        <w:rPr>
+          <w:rFonts w:hint="default" w:ascii="Cascadia Mono" w:hAnsi="Cascadia Mono" w:eastAsia="Cascadia Mono"/>
+          <w:color w:val="008000"/>
+          <w:sz w:val="19"/>
+          <w:szCs w:val="24"/>
+          <w:highlight w:val="white"/>
+        </w:rPr>
+      </w:pPr>
+      <w:r>
+        <w:rPr>
+          <w:rFonts w:hint="default" w:ascii="Cascadia Mono" w:hAnsi="Cascadia Mono" w:eastAsia="Cascadia Mono"/>
+          <w:color w:val="000000"/>
+          <w:sz w:val="19"/>
+          <w:szCs w:val="24"/>
+          <w:highlight w:val="white"/>
+        </w:rPr>
+        <w:t xml:space="preserve">                          .WithOne(cinema =&gt; cinema.Endereco) </w:t>
+      </w:r>
+      <w:r>
+        <w:rPr>
+          <w:rFonts w:hint="default" w:ascii="Cascadia Mono" w:hAnsi="Cascadia Mono" w:eastAsia="Cascadia Mono"/>
+          <w:color w:val="008000"/>
+          <w:sz w:val="19"/>
+          <w:szCs w:val="24"/>
+          <w:highlight w:val="white"/>
+        </w:rPr>
+        <w:t>//1 CINEMA -&gt; 1 ENDERECO</w:t>
+      </w:r>
+    </w:p>
+    <w:p>
+      <w:pPr>
+        <w:spacing w:beforeLines="0" w:afterLines="0"/>
+        <w:jc w:val="left"/>
+        <w:rPr>
+          <w:rFonts w:hint="default" w:ascii="Cascadia Mono" w:hAnsi="Cascadia Mono" w:eastAsia="Cascadia Mono"/>
+          <w:color w:val="008000"/>
+          <w:sz w:val="19"/>
+          <w:szCs w:val="24"/>
+          <w:highlight w:val="white"/>
+        </w:rPr>
+      </w:pPr>
+      <w:r>
+        <w:rPr>
+          <w:rFonts w:hint="default" w:ascii="Cascadia Mono" w:hAnsi="Cascadia Mono" w:eastAsia="Cascadia Mono"/>
+          <w:color w:val="000000"/>
+          <w:sz w:val="19"/>
+          <w:szCs w:val="24"/>
+          <w:highlight w:val="white"/>
+        </w:rPr>
+        <w:t xml:space="preserve">                          .OnDelete(</w:t>
+      </w:r>
+      <w:r>
+        <w:rPr>
+          <w:rFonts w:hint="default" w:ascii="Cascadia Mono" w:hAnsi="Cascadia Mono" w:eastAsia="Cascadia Mono"/>
+          <w:color w:val="2B91AF"/>
+          <w:sz w:val="19"/>
+          <w:szCs w:val="24"/>
+          <w:highlight w:val="white"/>
+        </w:rPr>
+        <w:t>DeleteBehavior</w:t>
+      </w:r>
+      <w:r>
+        <w:rPr>
+          <w:rFonts w:hint="default" w:ascii="Cascadia Mono" w:hAnsi="Cascadia Mono" w:eastAsia="Cascadia Mono"/>
+          <w:color w:val="000000"/>
+          <w:sz w:val="19"/>
+          <w:szCs w:val="24"/>
+          <w:highlight w:val="white"/>
+        </w:rPr>
+        <w:t xml:space="preserve">.Restrict); </w:t>
+      </w:r>
+      <w:r>
+        <w:rPr>
+          <w:rFonts w:hint="default" w:ascii="Cascadia Mono" w:hAnsi="Cascadia Mono" w:eastAsia="Cascadia Mono"/>
+          <w:color w:val="008000"/>
+          <w:sz w:val="19"/>
+          <w:szCs w:val="24"/>
+          <w:highlight w:val="white"/>
+        </w:rPr>
+        <w:t>//DELEÇÃO RESTRITA</w:t>
+      </w:r>
+    </w:p>
+    <w:p>
+      <w:pPr>
+        <w:ind w:left="0" w:leftChars="0" w:firstLine="0" w:firstLineChars="0"/>
+        <w:rPr>
+          <w:rFonts w:hint="default" w:ascii="Cascadia Mono" w:hAnsi="Cascadia Mono" w:eastAsia="Cascadia Mono"/>
+          <w:b w:val="0"/>
+          <w:bCs w:val="0"/>
+          <w:color w:val="000000"/>
+          <w:sz w:val="24"/>
+          <w:szCs w:val="24"/>
+          <w:highlight w:val="none"/>
+          <w:u w:val="none"/>
+          <w:lang w:val="pt-BR"/>
+        </w:rPr>
+      </w:pPr>
+      <w:r>
+        <w:rPr>
+          <w:rFonts w:hint="default" w:ascii="Cascadia Mono" w:hAnsi="Cascadia Mono" w:eastAsia="Cascadia Mono"/>
+          <w:color w:val="000000"/>
+          <w:sz w:val="19"/>
+          <w:szCs w:val="24"/>
+          <w:highlight w:val="white"/>
+        </w:rPr>
+        <w:t xml:space="preserve">                                                              </w:t>
+      </w:r>
+      <w:r>
+        <w:rPr>
+          <w:rFonts w:hint="default" w:ascii="Cascadia Mono" w:hAnsi="Cascadia Mono" w:eastAsia="Cascadia Mono"/>
+          <w:color w:val="008000"/>
+          <w:sz w:val="19"/>
+          <w:szCs w:val="24"/>
+          <w:highlight w:val="white"/>
+        </w:rPr>
+        <w:t>//NÃO DELETA SE HOUVER CHAVES PRIMÁRIAS NA TUPLA</w:t>
+      </w:r>
+    </w:p>
+    <w:p>
+      <w:pPr>
+        <w:ind w:left="0" w:leftChars="0" w:firstLine="0" w:firstLineChars="0"/>
+        <w:rPr>
+          <w:rFonts w:hint="default" w:ascii="Cascadia Mono" w:hAnsi="Cascadia Mono" w:eastAsia="Cascadia Mono"/>
+          <w:b w:val="0"/>
+          <w:bCs w:val="0"/>
+          <w:color w:val="000000"/>
+          <w:sz w:val="24"/>
+          <w:szCs w:val="24"/>
+          <w:highlight w:val="none"/>
+          <w:u w:val="none"/>
+          <w:lang w:val="pt-BR"/>
+        </w:rPr>
+      </w:pPr>
+    </w:p>
+    <w:p>
+      <w:pPr>
+        <w:ind w:left="0" w:leftChars="0" w:firstLine="0" w:firstLineChars="0"/>
+        <w:rPr>
+          <w:rFonts w:hint="default" w:ascii="Cascadia Mono" w:hAnsi="Cascadia Mono" w:eastAsia="Cascadia Mono"/>
+          <w:b w:val="0"/>
+          <w:bCs w:val="0"/>
+          <w:color w:val="000000"/>
+          <w:sz w:val="24"/>
+          <w:szCs w:val="24"/>
+          <w:highlight w:val="none"/>
+          <w:u w:val="none"/>
+          <w:lang w:val="pt-BR"/>
+        </w:rPr>
+      </w:pPr>
       <w:bookmarkStart w:id="0" w:name="_GoBack"/>
       <w:bookmarkEnd w:id="0"/>
-    </w:p>
-    <w:p>
-      <w:pPr>
-        <w:ind w:left="0" w:leftChars="0" w:firstLine="0" w:firstLineChars="0"/>
-        <w:rPr>
-          <w:rFonts w:hint="default" w:ascii="Cascadia Mono" w:hAnsi="Cascadia Mono" w:eastAsia="Cascadia Mono"/>
-          <w:color w:val="000000"/>
-          <w:sz w:val="24"/>
-          <w:szCs w:val="24"/>
-          <w:highlight w:val="white"/>
-        </w:rPr>
-      </w:pPr>
-    </w:p>
-    <w:p>
-      <w:pPr>
-        <w:ind w:left="0" w:leftChars="0" w:firstLine="0" w:firstLineChars="0"/>
-        <w:rPr>
-          <w:rFonts w:hint="default" w:ascii="Cascadia Mono" w:hAnsi="Cascadia Mono" w:eastAsia="Cascadia Mono"/>
-          <w:color w:val="000000"/>
-          <w:sz w:val="24"/>
-          <w:szCs w:val="24"/>
-          <w:highlight w:val="white"/>
-        </w:rPr>
-      </w:pPr>
-    </w:p>
-    <w:p>
-      <w:pPr>
-        <w:ind w:left="0" w:leftChars="0" w:firstLine="0" w:firstLineChars="0"/>
-        <w:rPr>
-          <w:rFonts w:hint="default" w:ascii="Cascadia Mono" w:hAnsi="Cascadia Mono" w:eastAsia="Cascadia Mono"/>
-          <w:color w:val="000000"/>
-          <w:sz w:val="24"/>
-          <w:szCs w:val="24"/>
-          <w:highlight w:val="white"/>
-        </w:rPr>
-      </w:pPr>
     </w:p>
     <w:p>
       <w:pPr>
@@ -48089,6 +48372,104 @@
     <w:lsdException w:unhideWhenUsed="0" w:uiPriority="0" w:semiHidden="0" w:name="Balloon Text"/>
     <w:lsdException w:unhideWhenUsed="0" w:uiPriority="0" w:semiHidden="0" w:name="Table Grid"/>
     <w:lsdException w:unhideWhenUsed="0" w:uiPriority="0" w:semiHidden="0" w:name="Table Theme"/>
+    <w:lsdException w:unhideWhenUsed="0" w:uiPriority="60" w:semiHidden="0" w:name="Light Shading"/>
+    <w:lsdException w:unhideWhenUsed="0" w:uiPriority="61" w:semiHidden="0" w:name="Light List"/>
+    <w:lsdException w:unhideWhenUsed="0" w:uiPriority="62" w:semiHidden="0" w:name="Light Grid"/>
+    <w:lsdException w:unhideWhenUsed="0" w:uiPriority="63" w:semiHidden="0" w:name="Medium Shading 1"/>
+    <w:lsdException w:unhideWhenUsed="0" w:uiPriority="64" w:semiHidden="0" w:name="Medium Shading 2"/>
+    <w:lsdException w:unhideWhenUsed="0" w:uiPriority="65" w:semiHidden="0" w:name="Medium List 1"/>
+    <w:lsdException w:unhideWhenUsed="0" w:uiPriority="66" w:semiHidden="0" w:name="Medium List 2"/>
+    <w:lsdException w:unhideWhenUsed="0" w:uiPriority="67" w:semiHidden="0" w:name="Medium Grid 1"/>
+    <w:lsdException w:unhideWhenUsed="0" w:uiPriority="68" w:semiHidden="0" w:name="Medium Grid 2"/>
+    <w:lsdException w:unhideWhenUsed="0" w:uiPriority="69" w:semiHidden="0" w:name="Medium Grid 3"/>
+    <w:lsdException w:unhideWhenUsed="0" w:uiPriority="70" w:semiHidden="0" w:name="Dark List"/>
+    <w:lsdException w:unhideWhenUsed="0" w:uiPriority="71" w:semiHidden="0" w:name="Colorful Shading"/>
+    <w:lsdException w:unhideWhenUsed="0" w:uiPriority="72" w:semiHidden="0" w:name="Colorful List"/>
+    <w:lsdException w:unhideWhenUsed="0" w:uiPriority="73" w:semiHidden="0" w:name="Colorful Grid"/>
+    <w:lsdException w:unhideWhenUsed="0" w:uiPriority="60" w:semiHidden="0" w:name="Light Shading Accent 1"/>
+    <w:lsdException w:unhideWhenUsed="0" w:uiPriority="61" w:semiHidden="0" w:name="Light List Accent 1"/>
+    <w:lsdException w:unhideWhenUsed="0" w:uiPriority="62" w:semiHidden="0" w:name="Light Grid Accent 1"/>
+    <w:lsdException w:unhideWhenUsed="0" w:uiPriority="63" w:semiHidden="0" w:name="Medium Shading 1 Accent 1"/>
+    <w:lsdException w:unhideWhenUsed="0" w:uiPriority="64" w:semiHidden="0" w:name="Medium Shading 2 Accent 1"/>
+    <w:lsdException w:unhideWhenUsed="0" w:uiPriority="65" w:semiHidden="0" w:name="Medium List 1 Accent 1"/>
+    <w:lsdException w:unhideWhenUsed="0" w:uiPriority="66" w:semiHidden="0" w:name="Medium List 2 Accent 1"/>
+    <w:lsdException w:unhideWhenUsed="0" w:uiPriority="67" w:semiHidden="0" w:name="Medium Grid 1 Accent 1"/>
+    <w:lsdException w:unhideWhenUsed="0" w:uiPriority="68" w:semiHidden="0" w:name="Medium Grid 2 Accent 1"/>
+    <w:lsdException w:unhideWhenUsed="0" w:uiPriority="69" w:semiHidden="0" w:name="Medium Grid 3 Accent 1"/>
+    <w:lsdException w:unhideWhenUsed="0" w:uiPriority="70" w:semiHidden="0" w:name="Dark List Accent 1"/>
+    <w:lsdException w:unhideWhenUsed="0" w:uiPriority="71" w:semiHidden="0" w:name="Colorful Shading Accent 1"/>
+    <w:lsdException w:unhideWhenUsed="0" w:uiPriority="72" w:semiHidden="0" w:name="Colorful List Accent 1"/>
+    <w:lsdException w:unhideWhenUsed="0" w:uiPriority="73" w:semiHidden="0" w:name="Colorful Grid Accent 1"/>
+    <w:lsdException w:unhideWhenUsed="0" w:uiPriority="60" w:semiHidden="0" w:name="Light Shading Accent 2"/>
+    <w:lsdException w:unhideWhenUsed="0" w:uiPriority="61" w:semiHidden="0" w:name="Light List Accent 2"/>
+    <w:lsdException w:unhideWhenUsed="0" w:uiPriority="62" w:semiHidden="0" w:name="Light Grid Accent 2"/>
+    <w:lsdException w:unhideWhenUsed="0" w:uiPriority="63" w:semiHidden="0" w:name="Medium Shading 1 Accent 2"/>
+    <w:lsdException w:unhideWhenUsed="0" w:uiPriority="64" w:semiHidden="0" w:name="Medium Shading 2 Accent 2"/>
+    <w:lsdException w:unhideWhenUsed="0" w:uiPriority="65" w:semiHidden="0" w:name="Medium List 1 Accent 2"/>
+    <w:lsdException w:unhideWhenUsed="0" w:uiPriority="66" w:semiHidden="0" w:name="Medium List 2 Accent 2"/>
+    <w:lsdException w:unhideWhenUsed="0" w:uiPriority="67" w:semiHidden="0" w:name="Medium Grid 1 Accent 2"/>
+    <w:lsdException w:unhideWhenUsed="0" w:uiPriority="68" w:semiHidden="0" w:name="Medium Grid 2 Accent 2"/>
+    <w:lsdException w:unhideWhenUsed="0" w:uiPriority="69" w:semiHidden="0" w:name="Medium Grid 3 Accent 2"/>
+    <w:lsdException w:unhideWhenUsed="0" w:uiPriority="70" w:semiHidden="0" w:name="Dark List Accent 2"/>
+    <w:lsdException w:unhideWhenUsed="0" w:uiPriority="71" w:semiHidden="0" w:name="Colorful Shading Accent 2"/>
+    <w:lsdException w:unhideWhenUsed="0" w:uiPriority="72" w:semiHidden="0" w:name="Colorful List Accent 2"/>
+    <w:lsdException w:unhideWhenUsed="0" w:uiPriority="73" w:semiHidden="0" w:name="Colorful Grid Accent 2"/>
+    <w:lsdException w:unhideWhenUsed="0" w:uiPriority="60" w:semiHidden="0" w:name="Light Shading Accent 3"/>
+    <w:lsdException w:unhideWhenUsed="0" w:uiPriority="61" w:semiHidden="0" w:name="Light List Accent 3"/>
+    <w:lsdException w:unhideWhenUsed="0" w:uiPriority="62" w:semiHidden="0" w:name="Light Grid Accent 3"/>
+    <w:lsdException w:unhideWhenUsed="0" w:uiPriority="63" w:semiHidden="0" w:name="Medium Shading 1 Accent 3"/>
+    <w:lsdException w:unhideWhenUsed="0" w:uiPriority="64" w:semiHidden="0" w:name="Medium Shading 2 Accent 3"/>
+    <w:lsdException w:unhideWhenUsed="0" w:uiPriority="65" w:semiHidden="0" w:name="Medium List 1 Accent 3"/>
+    <w:lsdException w:unhideWhenUsed="0" w:uiPriority="66" w:semiHidden="0" w:name="Medium List 2 Accent 3"/>
+    <w:lsdException w:unhideWhenUsed="0" w:uiPriority="67" w:semiHidden="0" w:name="Medium Grid 1 Accent 3"/>
+    <w:lsdException w:unhideWhenUsed="0" w:uiPriority="68" w:semiHidden="0" w:name="Medium Grid 2 Accent 3"/>
+    <w:lsdException w:unhideWhenUsed="0" w:uiPriority="69" w:semiHidden="0" w:name="Medium Grid 3 Accent 3"/>
+    <w:lsdException w:unhideWhenUsed="0" w:uiPriority="70" w:semiHidden="0" w:name="Dark List Accent 3"/>
+    <w:lsdException w:unhideWhenUsed="0" w:uiPriority="71" w:semiHidden="0" w:name="Colorful Shading Accent 3"/>
+    <w:lsdException w:unhideWhenUsed="0" w:uiPriority="72" w:semiHidden="0" w:name="Colorful List Accent 3"/>
+    <w:lsdException w:unhideWhenUsed="0" w:uiPriority="73" w:semiHidden="0" w:name="Colorful Grid Accent 3"/>
+    <w:lsdException w:unhideWhenUsed="0" w:uiPriority="60" w:semiHidden="0" w:name="Light Shading Accent 4"/>
+    <w:lsdException w:unhideWhenUsed="0" w:uiPriority="61" w:semiHidden="0" w:name="Light List Accent 4"/>
+    <w:lsdException w:unhideWhenUsed="0" w:uiPriority="62" w:semiHidden="0" w:name="Light Grid Accent 4"/>
+    <w:lsdException w:unhideWhenUsed="0" w:uiPriority="63" w:semiHidden="0" w:name="Medium Shading 1 Accent 4"/>
+    <w:lsdException w:unhideWhenUsed="0" w:uiPriority="64" w:semiHidden="0" w:name="Medium Shading 2 Accent 4"/>
+    <w:lsdException w:unhideWhenUsed="0" w:uiPriority="65" w:semiHidden="0" w:name="Medium List 1 Accent 4"/>
+    <w:lsdException w:unhideWhenUsed="0" w:uiPriority="66" w:semiHidden="0" w:name="Medium List 2 Accent 4"/>
+    <w:lsdException w:unhideWhenUsed="0" w:uiPriority="67" w:semiHidden="0" w:name="Medium Grid 1 Accent 4"/>
+    <w:lsdException w:unhideWhenUsed="0" w:uiPriority="68" w:semiHidden="0" w:name="Medium Grid 2 Accent 4"/>
+    <w:lsdException w:unhideWhenUsed="0" w:uiPriority="69" w:semiHidden="0" w:name="Medium Grid 3 Accent 4"/>
+    <w:lsdException w:unhideWhenUsed="0" w:uiPriority="70" w:semiHidden="0" w:name="Dark List Accent 4"/>
+    <w:lsdException w:unhideWhenUsed="0" w:uiPriority="71" w:semiHidden="0" w:name="Colorful Shading Accent 4"/>
+    <w:lsdException w:unhideWhenUsed="0" w:uiPriority="72" w:semiHidden="0" w:name="Colorful List Accent 4"/>
+    <w:lsdException w:unhideWhenUsed="0" w:uiPriority="73" w:semiHidden="0" w:name="Colorful Grid Accent 4"/>
+    <w:lsdException w:unhideWhenUsed="0" w:uiPriority="60" w:semiHidden="0" w:name="Light Shading Accent 5"/>
+    <w:lsdException w:unhideWhenUsed="0" w:uiPriority="61" w:semiHidden="0" w:name="Light List Accent 5"/>
+    <w:lsdException w:unhideWhenUsed="0" w:uiPriority="62" w:semiHidden="0" w:name="Light Grid Accent 5"/>
+    <w:lsdException w:unhideWhenUsed="0" w:uiPriority="63" w:semiHidden="0" w:name="Medium Shading 1 Accent 5"/>
+    <w:lsdException w:unhideWhenUsed="0" w:uiPriority="64" w:semiHidden="0" w:name="Medium Shading 2 Accent 5"/>
+    <w:lsdException w:unhideWhenUsed="0" w:uiPriority="65" w:semiHidden="0" w:name="Medium List 1 Accent 5"/>
+    <w:lsdException w:unhideWhenUsed="0" w:uiPriority="66" w:semiHidden="0" w:name="Medium List 2 Accent 5"/>
+    <w:lsdException w:unhideWhenUsed="0" w:uiPriority="67" w:semiHidden="0" w:name="Medium Grid 1 Accent 5"/>
+    <w:lsdException w:unhideWhenUsed="0" w:uiPriority="68" w:semiHidden="0" w:name="Medium Grid 2 Accent 5"/>
+    <w:lsdException w:unhideWhenUsed="0" w:uiPriority="69" w:semiHidden="0" w:name="Medium Grid 3 Accent 5"/>
+    <w:lsdException w:unhideWhenUsed="0" w:uiPriority="70" w:semiHidden="0" w:name="Dark List Accent 5"/>
+    <w:lsdException w:unhideWhenUsed="0" w:uiPriority="71" w:semiHidden="0" w:name="Colorful Shading Accent 5"/>
+    <w:lsdException w:unhideWhenUsed="0" w:uiPriority="72" w:semiHidden="0" w:name="Colorful List Accent 5"/>
+    <w:lsdException w:unhideWhenUsed="0" w:uiPriority="73" w:semiHidden="0" w:name="Colorful Grid Accent 5"/>
+    <w:lsdException w:unhideWhenUsed="0" w:uiPriority="60" w:semiHidden="0" w:name="Light Shading Accent 6"/>
+    <w:lsdException w:unhideWhenUsed="0" w:uiPriority="61" w:semiHidden="0" w:name="Light List Accent 6"/>
+    <w:lsdException w:unhideWhenUsed="0" w:uiPriority="62" w:semiHidden="0" w:name="Light Grid Accent 6"/>
+    <w:lsdException w:unhideWhenUsed="0" w:uiPriority="63" w:semiHidden="0" w:name="Medium Shading 1 Accent 6"/>
+    <w:lsdException w:unhideWhenUsed="0" w:uiPriority="64" w:semiHidden="0" w:name="Medium Shading 2 Accent 6"/>
+    <w:lsdException w:unhideWhenUsed="0" w:uiPriority="65" w:semiHidden="0" w:name="Medium List 1 Accent 6"/>
+    <w:lsdException w:unhideWhenUsed="0" w:uiPriority="66" w:semiHidden="0" w:name="Medium List 2 Accent 6"/>
+    <w:lsdException w:unhideWhenUsed="0" w:uiPriority="67" w:semiHidden="0" w:name="Medium Grid 1 Accent 6"/>
+    <w:lsdException w:unhideWhenUsed="0" w:uiPriority="68" w:semiHidden="0" w:name="Medium Grid 2 Accent 6"/>
+    <w:lsdException w:unhideWhenUsed="0" w:uiPriority="69" w:semiHidden="0" w:name="Medium Grid 3 Accent 6"/>
+    <w:lsdException w:unhideWhenUsed="0" w:uiPriority="70" w:semiHidden="0" w:name="Dark List Accent 6"/>
+    <w:lsdException w:unhideWhenUsed="0" w:uiPriority="71" w:semiHidden="0" w:name="Colorful Shading Accent 6"/>
+    <w:lsdException w:unhideWhenUsed="0" w:uiPriority="72" w:semiHidden="0" w:name="Colorful List Accent 6"/>
+    <w:lsdException w:unhideWhenUsed="0" w:uiPriority="73" w:semiHidden="0" w:name="Colorful Grid Accent 6"/>
   </w:latentStyles>
   <w:style w:type="paragraph" w:default="1" w:styleId="1">
     <w:name w:val="Normal"/>

</xml_diff>

<commit_message>
SQL query in CinemaController
</commit_message>
<xml_diff>
--- a/Notes.docx
+++ b/Notes.docx
@@ -46928,7 +46928,7 @@
           <w:u w:val="none"/>
           <w:lang w:val="pt-BR"/>
         </w:rPr>
-        <w:t>Por padrão, sempre que uma entidade é deletada, as entidades a qual ela está ligada também são, para que a base de dados não fique com informações faltantes. Isso pode ser ruim, dado que, a deleção do endereço leva a deleção do cinema, que leva a deleção da sessão (efeito cascata). Isso pode ser tratado mudando o comportamento no FilmeContext, adicionando esse comportamento ao método OnModelCreating</w:t>
+        <w:t>Por padrão, usando o Entity Framework, sempre que uma entidade é deletada, as entidades a qual ela está ligada também são, para que a base de dados não fique com informações faltantes. Isso pode ser ruim, dado que, a deleção do endereço leva a deleção do cinema, que leva a deleção da sessão (efeito cascata). Isso pode ser tratado mudando o comportamento no FilmeContext, adicionando esse comportamento ao método OnModelCreating</w:t>
       </w:r>
     </w:p>
     <w:p>
@@ -47153,6 +47153,804 @@
           <w:lang w:val="pt-BR"/>
         </w:rPr>
       </w:pPr>
+    </w:p>
+    <w:p>
+      <w:pPr>
+        <w:ind w:left="0" w:leftChars="0" w:firstLine="0" w:firstLineChars="0"/>
+        <w:rPr>
+          <w:rFonts w:hint="default" w:ascii="Cascadia Mono" w:hAnsi="Cascadia Mono" w:eastAsia="Cascadia Mono"/>
+          <w:b/>
+          <w:bCs/>
+          <w:color w:val="000000"/>
+          <w:sz w:val="24"/>
+          <w:szCs w:val="24"/>
+          <w:highlight w:val="white"/>
+          <w:u w:val="single"/>
+          <w:lang w:val="pt-BR"/>
+        </w:rPr>
+      </w:pPr>
+      <w:r>
+        <w:rPr>
+          <w:rFonts w:hint="default" w:ascii="Cascadia Mono" w:hAnsi="Cascadia Mono" w:eastAsia="Cascadia Mono"/>
+          <w:b/>
+          <w:bCs/>
+          <w:color w:val="000000"/>
+          <w:sz w:val="24"/>
+          <w:szCs w:val="24"/>
+          <w:highlight w:val="white"/>
+          <w:u w:val="single"/>
+          <w:lang w:val="pt-BR"/>
+        </w:rPr>
+        <w:t>UTILIZANDO SQL NOS MÉTODOS DO CONTROLLER</w:t>
+      </w:r>
+    </w:p>
+    <w:p>
+      <w:pPr>
+        <w:ind w:left="0" w:leftChars="0" w:firstLine="0" w:firstLineChars="0"/>
+        <w:rPr>
+          <w:rFonts w:hint="default" w:ascii="Cascadia Mono" w:hAnsi="Cascadia Mono" w:eastAsia="Cascadia Mono"/>
+          <w:color w:val="000000"/>
+          <w:sz w:val="24"/>
+          <w:szCs w:val="24"/>
+          <w:highlight w:val="white"/>
+          <w:lang w:val="pt-BR"/>
+        </w:rPr>
+      </w:pPr>
+      <w:r>
+        <w:rPr>
+          <w:rFonts w:hint="default" w:ascii="Cascadia Mono" w:hAnsi="Cascadia Mono" w:eastAsia="Cascadia Mono"/>
+          <w:color w:val="000000"/>
+          <w:sz w:val="24"/>
+          <w:szCs w:val="24"/>
+          <w:highlight w:val="white"/>
+          <w:lang w:val="pt-BR"/>
+        </w:rPr>
+        <w:t>Os métodos das classes controllers podem ser modificados para usar comandos SQL no próprio código. Por exemplo, para o método CinemaController-&gt;RecuperaCinemas, mudá-lo para que, se for passado um parâmetro enderecoId na URL da requisição, o método retorna somente o cinema que tem esse enderecoId (assim como foi feito com skip e take em FilmeController-&gt;RecuperaFilmes).</w:t>
+      </w:r>
+    </w:p>
+    <w:p>
+      <w:pPr>
+        <w:ind w:left="0" w:leftChars="0" w:firstLine="0" w:firstLineChars="0"/>
+        <w:rPr>
+          <w:rFonts w:hint="default" w:ascii="Cascadia Mono" w:hAnsi="Cascadia Mono" w:eastAsia="Cascadia Mono"/>
+          <w:color w:val="000000"/>
+          <w:sz w:val="24"/>
+          <w:szCs w:val="24"/>
+          <w:highlight w:val="white"/>
+          <w:lang w:val="pt-BR"/>
+        </w:rPr>
+      </w:pPr>
+    </w:p>
+    <w:p>
+      <w:pPr>
+        <w:spacing w:beforeLines="0" w:afterLines="0"/>
+        <w:jc w:val="left"/>
+        <w:rPr>
+          <w:rFonts w:hint="default" w:ascii="Cascadia Mono" w:hAnsi="Cascadia Mono" w:eastAsia="Cascadia Mono"/>
+          <w:color w:val="008000"/>
+          <w:sz w:val="19"/>
+          <w:szCs w:val="24"/>
+          <w:highlight w:val="white"/>
+        </w:rPr>
+      </w:pPr>
+      <w:r>
+        <w:rPr>
+          <w:rFonts w:hint="default" w:ascii="Cascadia Mono" w:hAnsi="Cascadia Mono" w:eastAsia="Cascadia Mono"/>
+          <w:color w:val="008000"/>
+          <w:sz w:val="19"/>
+          <w:szCs w:val="24"/>
+          <w:highlight w:val="white"/>
+        </w:rPr>
+        <w:t>//MÉTODO QUE</w:t>
+      </w:r>
+    </w:p>
+    <w:p>
+      <w:pPr>
+        <w:spacing w:beforeLines="0" w:afterLines="0"/>
+        <w:jc w:val="left"/>
+        <w:rPr>
+          <w:rFonts w:hint="default" w:ascii="Cascadia Mono" w:hAnsi="Cascadia Mono" w:eastAsia="Cascadia Mono"/>
+          <w:color w:val="008000"/>
+          <w:sz w:val="19"/>
+          <w:szCs w:val="24"/>
+          <w:highlight w:val="white"/>
+        </w:rPr>
+      </w:pPr>
+      <w:r>
+        <w:rPr>
+          <w:rFonts w:hint="default" w:ascii="Cascadia Mono" w:hAnsi="Cascadia Mono" w:eastAsia="Cascadia Mono"/>
+          <w:color w:val="008000"/>
+          <w:sz w:val="19"/>
+          <w:szCs w:val="24"/>
+          <w:highlight w:val="white"/>
+        </w:rPr>
+        <w:t>//MOSTRA TODOS OS CINEMAS DA APLICAÇÃO (SEM PARÂMETROS NA REQUISIÇÃO)</w:t>
+      </w:r>
+    </w:p>
+    <w:p>
+      <w:pPr>
+        <w:spacing w:beforeLines="0" w:afterLines="0"/>
+        <w:jc w:val="left"/>
+        <w:rPr>
+          <w:rFonts w:hint="default" w:ascii="Cascadia Mono" w:hAnsi="Cascadia Mono" w:eastAsia="Cascadia Mono"/>
+          <w:color w:val="008000"/>
+          <w:sz w:val="19"/>
+          <w:szCs w:val="24"/>
+          <w:highlight w:val="white"/>
+        </w:rPr>
+      </w:pPr>
+      <w:r>
+        <w:rPr>
+          <w:rFonts w:hint="default" w:ascii="Cascadia Mono" w:hAnsi="Cascadia Mono" w:eastAsia="Cascadia Mono"/>
+          <w:color w:val="008000"/>
+          <w:sz w:val="19"/>
+          <w:szCs w:val="24"/>
+          <w:highlight w:val="white"/>
+        </w:rPr>
+        <w:t>//MOSTRA OS CINEMAS CUJO ENDEREÇO SEJA enderecoId</w:t>
+      </w:r>
+    </w:p>
+    <w:p>
+      <w:pPr>
+        <w:spacing w:beforeLines="0" w:afterLines="0"/>
+        <w:jc w:val="left"/>
+        <w:rPr>
+          <w:rFonts w:hint="default" w:ascii="Cascadia Mono" w:hAnsi="Cascadia Mono" w:eastAsia="Cascadia Mono"/>
+          <w:color w:val="000000"/>
+          <w:sz w:val="19"/>
+          <w:szCs w:val="24"/>
+          <w:highlight w:val="white"/>
+        </w:rPr>
+      </w:pPr>
+      <w:r>
+        <w:rPr>
+          <w:rFonts w:hint="default" w:ascii="Cascadia Mono" w:hAnsi="Cascadia Mono" w:eastAsia="Cascadia Mono"/>
+          <w:color w:val="000000"/>
+          <w:sz w:val="19"/>
+          <w:szCs w:val="24"/>
+          <w:highlight w:val="white"/>
+        </w:rPr>
+        <w:t>[</w:t>
+      </w:r>
+      <w:r>
+        <w:rPr>
+          <w:rFonts w:hint="default" w:ascii="Cascadia Mono" w:hAnsi="Cascadia Mono" w:eastAsia="Cascadia Mono"/>
+          <w:color w:val="2B91AF"/>
+          <w:sz w:val="19"/>
+          <w:szCs w:val="24"/>
+          <w:highlight w:val="white"/>
+        </w:rPr>
+        <w:t>HttpGet</w:t>
+      </w:r>
+      <w:r>
+        <w:rPr>
+          <w:rFonts w:hint="default" w:ascii="Cascadia Mono" w:hAnsi="Cascadia Mono" w:eastAsia="Cascadia Mono"/>
+          <w:color w:val="000000"/>
+          <w:sz w:val="19"/>
+          <w:szCs w:val="24"/>
+          <w:highlight w:val="white"/>
+        </w:rPr>
+        <w:t>]</w:t>
+      </w:r>
+    </w:p>
+    <w:p>
+      <w:pPr>
+        <w:spacing w:beforeLines="0" w:afterLines="0"/>
+        <w:jc w:val="left"/>
+        <w:rPr>
+          <w:rFonts w:hint="default" w:ascii="Cascadia Mono" w:hAnsi="Cascadia Mono" w:eastAsia="Cascadia Mono"/>
+          <w:color w:val="000000"/>
+          <w:sz w:val="19"/>
+          <w:szCs w:val="24"/>
+          <w:highlight w:val="white"/>
+        </w:rPr>
+      </w:pPr>
+      <w:r>
+        <w:rPr>
+          <w:rFonts w:hint="default" w:ascii="Cascadia Mono" w:hAnsi="Cascadia Mono" w:eastAsia="Cascadia Mono"/>
+          <w:color w:val="0000FF"/>
+          <w:sz w:val="19"/>
+          <w:szCs w:val="24"/>
+          <w:highlight w:val="white"/>
+        </w:rPr>
+        <w:t>public</w:t>
+      </w:r>
+      <w:r>
+        <w:rPr>
+          <w:rFonts w:hint="default" w:ascii="Cascadia Mono" w:hAnsi="Cascadia Mono" w:eastAsia="Cascadia Mono"/>
+          <w:color w:val="000000"/>
+          <w:sz w:val="19"/>
+          <w:szCs w:val="24"/>
+          <w:highlight w:val="white"/>
+        </w:rPr>
+        <w:t xml:space="preserve"> </w:t>
+      </w:r>
+      <w:r>
+        <w:rPr>
+          <w:rFonts w:hint="default" w:ascii="Cascadia Mono" w:hAnsi="Cascadia Mono" w:eastAsia="Cascadia Mono"/>
+          <w:color w:val="2B91AF"/>
+          <w:sz w:val="19"/>
+          <w:szCs w:val="24"/>
+          <w:highlight w:val="white"/>
+        </w:rPr>
+        <w:t>IEnumerable</w:t>
+      </w:r>
+      <w:r>
+        <w:rPr>
+          <w:rFonts w:hint="default" w:ascii="Cascadia Mono" w:hAnsi="Cascadia Mono" w:eastAsia="Cascadia Mono"/>
+          <w:color w:val="000000"/>
+          <w:sz w:val="19"/>
+          <w:szCs w:val="24"/>
+          <w:highlight w:val="white"/>
+        </w:rPr>
+        <w:t>&lt;</w:t>
+      </w:r>
+      <w:r>
+        <w:rPr>
+          <w:rFonts w:hint="default" w:ascii="Cascadia Mono" w:hAnsi="Cascadia Mono" w:eastAsia="Cascadia Mono"/>
+          <w:color w:val="2B91AF"/>
+          <w:sz w:val="19"/>
+          <w:szCs w:val="24"/>
+          <w:highlight w:val="white"/>
+        </w:rPr>
+        <w:t>ReadCinemaDto</w:t>
+      </w:r>
+      <w:r>
+        <w:rPr>
+          <w:rFonts w:hint="default" w:ascii="Cascadia Mono" w:hAnsi="Cascadia Mono" w:eastAsia="Cascadia Mono"/>
+          <w:color w:val="000000"/>
+          <w:sz w:val="19"/>
+          <w:szCs w:val="24"/>
+          <w:highlight w:val="white"/>
+        </w:rPr>
+        <w:t>&gt; RecuperaCinemas([</w:t>
+      </w:r>
+      <w:r>
+        <w:rPr>
+          <w:rFonts w:hint="default" w:ascii="Cascadia Mono" w:hAnsi="Cascadia Mono" w:eastAsia="Cascadia Mono"/>
+          <w:color w:val="2B91AF"/>
+          <w:sz w:val="19"/>
+          <w:szCs w:val="24"/>
+          <w:highlight w:val="white"/>
+        </w:rPr>
+        <w:t>FromQuery</w:t>
+      </w:r>
+      <w:r>
+        <w:rPr>
+          <w:rFonts w:hint="default" w:ascii="Cascadia Mono" w:hAnsi="Cascadia Mono" w:eastAsia="Cascadia Mono"/>
+          <w:color w:val="000000"/>
+          <w:sz w:val="19"/>
+          <w:szCs w:val="24"/>
+          <w:highlight w:val="white"/>
+        </w:rPr>
+        <w:t xml:space="preserve">] </w:t>
+      </w:r>
+      <w:r>
+        <w:rPr>
+          <w:rFonts w:hint="default" w:ascii="Cascadia Mono" w:hAnsi="Cascadia Mono" w:eastAsia="Cascadia Mono"/>
+          <w:color w:val="0000FF"/>
+          <w:sz w:val="19"/>
+          <w:szCs w:val="24"/>
+          <w:highlight w:val="white"/>
+        </w:rPr>
+        <w:t>int</w:t>
+      </w:r>
+      <w:r>
+        <w:rPr>
+          <w:rFonts w:hint="default" w:ascii="Cascadia Mono" w:hAnsi="Cascadia Mono" w:eastAsia="Cascadia Mono"/>
+          <w:color w:val="000000"/>
+          <w:sz w:val="19"/>
+          <w:szCs w:val="24"/>
+          <w:highlight w:val="white"/>
+        </w:rPr>
+        <w:t xml:space="preserve">? enderecoId = </w:t>
+      </w:r>
+      <w:r>
+        <w:rPr>
+          <w:rFonts w:hint="default" w:ascii="Cascadia Mono" w:hAnsi="Cascadia Mono" w:eastAsia="Cascadia Mono"/>
+          <w:color w:val="0000FF"/>
+          <w:sz w:val="19"/>
+          <w:szCs w:val="24"/>
+          <w:highlight w:val="white"/>
+        </w:rPr>
+        <w:t>null</w:t>
+      </w:r>
+      <w:r>
+        <w:rPr>
+          <w:rFonts w:hint="default" w:ascii="Cascadia Mono" w:hAnsi="Cascadia Mono" w:eastAsia="Cascadia Mono"/>
+          <w:color w:val="000000"/>
+          <w:sz w:val="19"/>
+          <w:szCs w:val="24"/>
+          <w:highlight w:val="white"/>
+        </w:rPr>
+        <w:t>)</w:t>
+      </w:r>
+    </w:p>
+    <w:p>
+      <w:pPr>
+        <w:spacing w:beforeLines="0" w:afterLines="0"/>
+        <w:jc w:val="left"/>
+        <w:rPr>
+          <w:rFonts w:hint="default" w:ascii="Cascadia Mono" w:hAnsi="Cascadia Mono" w:eastAsia="Cascadia Mono"/>
+          <w:color w:val="000000"/>
+          <w:sz w:val="19"/>
+          <w:szCs w:val="24"/>
+          <w:highlight w:val="white"/>
+        </w:rPr>
+      </w:pPr>
+      <w:r>
+        <w:rPr>
+          <w:rFonts w:hint="default" w:ascii="Cascadia Mono" w:hAnsi="Cascadia Mono" w:eastAsia="Cascadia Mono"/>
+          <w:color w:val="000000"/>
+          <w:sz w:val="19"/>
+          <w:szCs w:val="24"/>
+          <w:highlight w:val="white"/>
+        </w:rPr>
+        <w:t>{</w:t>
+      </w:r>
+    </w:p>
+    <w:p>
+      <w:pPr>
+        <w:spacing w:beforeLines="0" w:afterLines="0"/>
+        <w:jc w:val="left"/>
+        <w:rPr>
+          <w:rFonts w:hint="default" w:ascii="Cascadia Mono" w:hAnsi="Cascadia Mono" w:eastAsia="Cascadia Mono"/>
+          <w:color w:val="008000"/>
+          <w:sz w:val="19"/>
+          <w:szCs w:val="24"/>
+          <w:highlight w:val="white"/>
+        </w:rPr>
+      </w:pPr>
+      <w:r>
+        <w:rPr>
+          <w:rFonts w:hint="default" w:ascii="Cascadia Mono" w:hAnsi="Cascadia Mono" w:eastAsia="Cascadia Mono"/>
+          <w:color w:val="000000"/>
+          <w:sz w:val="19"/>
+          <w:szCs w:val="24"/>
+          <w:highlight w:val="white"/>
+        </w:rPr>
+        <w:t xml:space="preserve">    </w:t>
+      </w:r>
+      <w:r>
+        <w:rPr>
+          <w:rFonts w:hint="default" w:ascii="Cascadia Mono" w:hAnsi="Cascadia Mono" w:eastAsia="Cascadia Mono"/>
+          <w:color w:val="008000"/>
+          <w:sz w:val="19"/>
+          <w:szCs w:val="24"/>
+          <w:highlight w:val="white"/>
+        </w:rPr>
+        <w:t>//SEM PARÂMETROS NA URL - RETORNA TODOS CINEMAS</w:t>
+      </w:r>
+    </w:p>
+    <w:p>
+      <w:pPr>
+        <w:spacing w:beforeLines="0" w:afterLines="0"/>
+        <w:jc w:val="left"/>
+        <w:rPr>
+          <w:rFonts w:hint="default" w:ascii="Cascadia Mono" w:hAnsi="Cascadia Mono" w:eastAsia="Cascadia Mono"/>
+          <w:color w:val="000000"/>
+          <w:sz w:val="19"/>
+          <w:szCs w:val="24"/>
+          <w:highlight w:val="white"/>
+        </w:rPr>
+      </w:pPr>
+      <w:r>
+        <w:rPr>
+          <w:rFonts w:hint="default" w:ascii="Cascadia Mono" w:hAnsi="Cascadia Mono" w:eastAsia="Cascadia Mono"/>
+          <w:color w:val="000000"/>
+          <w:sz w:val="19"/>
+          <w:szCs w:val="24"/>
+          <w:highlight w:val="white"/>
+        </w:rPr>
+        <w:t xml:space="preserve">    </w:t>
+      </w:r>
+      <w:r>
+        <w:rPr>
+          <w:rFonts w:hint="default" w:ascii="Cascadia Mono" w:hAnsi="Cascadia Mono" w:eastAsia="Cascadia Mono"/>
+          <w:color w:val="0000FF"/>
+          <w:sz w:val="19"/>
+          <w:szCs w:val="24"/>
+          <w:highlight w:val="white"/>
+        </w:rPr>
+        <w:t>if</w:t>
+      </w:r>
+      <w:r>
+        <w:rPr>
+          <w:rFonts w:hint="default" w:ascii="Cascadia Mono" w:hAnsi="Cascadia Mono" w:eastAsia="Cascadia Mono"/>
+          <w:color w:val="000000"/>
+          <w:sz w:val="19"/>
+          <w:szCs w:val="24"/>
+          <w:highlight w:val="white"/>
+        </w:rPr>
+        <w:t xml:space="preserve">(enderecoId == </w:t>
+      </w:r>
+      <w:r>
+        <w:rPr>
+          <w:rFonts w:hint="default" w:ascii="Cascadia Mono" w:hAnsi="Cascadia Mono" w:eastAsia="Cascadia Mono"/>
+          <w:color w:val="0000FF"/>
+          <w:sz w:val="19"/>
+          <w:szCs w:val="24"/>
+          <w:highlight w:val="white"/>
+        </w:rPr>
+        <w:t>null</w:t>
+      </w:r>
+      <w:r>
+        <w:rPr>
+          <w:rFonts w:hint="default" w:ascii="Cascadia Mono" w:hAnsi="Cascadia Mono" w:eastAsia="Cascadia Mono"/>
+          <w:color w:val="000000"/>
+          <w:sz w:val="19"/>
+          <w:szCs w:val="24"/>
+          <w:highlight w:val="white"/>
+        </w:rPr>
+        <w:t>)</w:t>
+      </w:r>
+    </w:p>
+    <w:p>
+      <w:pPr>
+        <w:spacing w:beforeLines="0" w:afterLines="0"/>
+        <w:jc w:val="left"/>
+        <w:rPr>
+          <w:rFonts w:hint="default" w:ascii="Cascadia Mono" w:hAnsi="Cascadia Mono" w:eastAsia="Cascadia Mono"/>
+          <w:color w:val="000000"/>
+          <w:sz w:val="19"/>
+          <w:szCs w:val="24"/>
+          <w:highlight w:val="white"/>
+        </w:rPr>
+      </w:pPr>
+      <w:r>
+        <w:rPr>
+          <w:rFonts w:hint="default" w:ascii="Cascadia Mono" w:hAnsi="Cascadia Mono" w:eastAsia="Cascadia Mono"/>
+          <w:color w:val="000000"/>
+          <w:sz w:val="19"/>
+          <w:szCs w:val="24"/>
+          <w:highlight w:val="white"/>
+        </w:rPr>
+        <w:t xml:space="preserve">    {</w:t>
+      </w:r>
+    </w:p>
+    <w:p>
+      <w:pPr>
+        <w:spacing w:beforeLines="0" w:afterLines="0"/>
+        <w:jc w:val="left"/>
+        <w:rPr>
+          <w:rFonts w:hint="default" w:ascii="Cascadia Mono" w:hAnsi="Cascadia Mono" w:eastAsia="Cascadia Mono"/>
+          <w:color w:val="000000"/>
+          <w:sz w:val="19"/>
+          <w:szCs w:val="24"/>
+          <w:highlight w:val="white"/>
+        </w:rPr>
+      </w:pPr>
+      <w:r>
+        <w:rPr>
+          <w:rFonts w:hint="default" w:ascii="Cascadia Mono" w:hAnsi="Cascadia Mono" w:eastAsia="Cascadia Mono"/>
+          <w:color w:val="000000"/>
+          <w:sz w:val="19"/>
+          <w:szCs w:val="24"/>
+          <w:highlight w:val="white"/>
+        </w:rPr>
+        <w:t xml:space="preserve">        </w:t>
+      </w:r>
+      <w:r>
+        <w:rPr>
+          <w:rFonts w:hint="default" w:ascii="Cascadia Mono" w:hAnsi="Cascadia Mono" w:eastAsia="Cascadia Mono"/>
+          <w:color w:val="0000FF"/>
+          <w:sz w:val="19"/>
+          <w:szCs w:val="24"/>
+          <w:highlight w:val="white"/>
+        </w:rPr>
+        <w:t>return</w:t>
+      </w:r>
+      <w:r>
+        <w:rPr>
+          <w:rFonts w:hint="default" w:ascii="Cascadia Mono" w:hAnsi="Cascadia Mono" w:eastAsia="Cascadia Mono"/>
+          <w:color w:val="000000"/>
+          <w:sz w:val="19"/>
+          <w:szCs w:val="24"/>
+          <w:highlight w:val="white"/>
+        </w:rPr>
+        <w:t xml:space="preserve"> _mapper.Map&lt;</w:t>
+      </w:r>
+      <w:r>
+        <w:rPr>
+          <w:rFonts w:hint="default" w:ascii="Cascadia Mono" w:hAnsi="Cascadia Mono" w:eastAsia="Cascadia Mono"/>
+          <w:color w:val="2B91AF"/>
+          <w:sz w:val="19"/>
+          <w:szCs w:val="24"/>
+          <w:highlight w:val="white"/>
+        </w:rPr>
+        <w:t>List</w:t>
+      </w:r>
+      <w:r>
+        <w:rPr>
+          <w:rFonts w:hint="default" w:ascii="Cascadia Mono" w:hAnsi="Cascadia Mono" w:eastAsia="Cascadia Mono"/>
+          <w:color w:val="000000"/>
+          <w:sz w:val="19"/>
+          <w:szCs w:val="24"/>
+          <w:highlight w:val="white"/>
+        </w:rPr>
+        <w:t>&lt;</w:t>
+      </w:r>
+      <w:r>
+        <w:rPr>
+          <w:rFonts w:hint="default" w:ascii="Cascadia Mono" w:hAnsi="Cascadia Mono" w:eastAsia="Cascadia Mono"/>
+          <w:color w:val="2B91AF"/>
+          <w:sz w:val="19"/>
+          <w:szCs w:val="24"/>
+          <w:highlight w:val="white"/>
+        </w:rPr>
+        <w:t>ReadCinemaDto</w:t>
+      </w:r>
+      <w:r>
+        <w:rPr>
+          <w:rFonts w:hint="default" w:ascii="Cascadia Mono" w:hAnsi="Cascadia Mono" w:eastAsia="Cascadia Mono"/>
+          <w:color w:val="000000"/>
+          <w:sz w:val="19"/>
+          <w:szCs w:val="24"/>
+          <w:highlight w:val="white"/>
+        </w:rPr>
+        <w:t>&gt;&gt;(</w:t>
+      </w:r>
+    </w:p>
+    <w:p>
+      <w:pPr>
+        <w:spacing w:beforeLines="0" w:afterLines="0"/>
+        <w:jc w:val="left"/>
+        <w:rPr>
+          <w:rFonts w:hint="default" w:ascii="Cascadia Mono" w:hAnsi="Cascadia Mono" w:eastAsia="Cascadia Mono"/>
+          <w:color w:val="000000"/>
+          <w:sz w:val="19"/>
+          <w:szCs w:val="24"/>
+          <w:highlight w:val="white"/>
+        </w:rPr>
+      </w:pPr>
+      <w:r>
+        <w:rPr>
+          <w:rFonts w:hint="default" w:ascii="Cascadia Mono" w:hAnsi="Cascadia Mono" w:eastAsia="Cascadia Mono"/>
+          <w:color w:val="000000"/>
+          <w:sz w:val="19"/>
+          <w:szCs w:val="24"/>
+          <w:highlight w:val="white"/>
+        </w:rPr>
+        <w:t xml:space="preserve">        _context.Cinemas.ToList());</w:t>
+      </w:r>
+    </w:p>
+    <w:p>
+      <w:pPr>
+        <w:spacing w:beforeLines="0" w:afterLines="0"/>
+        <w:jc w:val="left"/>
+        <w:rPr>
+          <w:rFonts w:hint="default" w:ascii="Cascadia Mono" w:hAnsi="Cascadia Mono" w:eastAsia="Cascadia Mono"/>
+          <w:color w:val="000000"/>
+          <w:sz w:val="19"/>
+          <w:szCs w:val="24"/>
+          <w:highlight w:val="white"/>
+        </w:rPr>
+      </w:pPr>
+      <w:r>
+        <w:rPr>
+          <w:rFonts w:hint="default" w:ascii="Cascadia Mono" w:hAnsi="Cascadia Mono" w:eastAsia="Cascadia Mono"/>
+          <w:color w:val="000000"/>
+          <w:sz w:val="19"/>
+          <w:szCs w:val="24"/>
+          <w:highlight w:val="white"/>
+        </w:rPr>
+        <w:t xml:space="preserve">    }</w:t>
+      </w:r>
+    </w:p>
+    <w:p>
+      <w:pPr>
+        <w:spacing w:beforeLines="0" w:afterLines="0"/>
+        <w:jc w:val="left"/>
+        <w:rPr>
+          <w:rFonts w:hint="default" w:ascii="Cascadia Mono" w:hAnsi="Cascadia Mono" w:eastAsia="Cascadia Mono"/>
+          <w:color w:val="000000"/>
+          <w:sz w:val="19"/>
+          <w:szCs w:val="24"/>
+          <w:highlight w:val="white"/>
+        </w:rPr>
+      </w:pPr>
+    </w:p>
+    <w:p>
+      <w:pPr>
+        <w:spacing w:beforeLines="0" w:afterLines="0"/>
+        <w:jc w:val="left"/>
+        <w:rPr>
+          <w:rFonts w:hint="default" w:ascii="Cascadia Mono" w:hAnsi="Cascadia Mono" w:eastAsia="Cascadia Mono"/>
+          <w:color w:val="008000"/>
+          <w:sz w:val="19"/>
+          <w:szCs w:val="24"/>
+          <w:highlight w:val="white"/>
+        </w:rPr>
+      </w:pPr>
+      <w:r>
+        <w:rPr>
+          <w:rFonts w:hint="default" w:ascii="Cascadia Mono" w:hAnsi="Cascadia Mono" w:eastAsia="Cascadia Mono"/>
+          <w:color w:val="000000"/>
+          <w:sz w:val="19"/>
+          <w:szCs w:val="24"/>
+          <w:highlight w:val="white"/>
+        </w:rPr>
+        <w:t xml:space="preserve">    </w:t>
+      </w:r>
+      <w:r>
+        <w:rPr>
+          <w:rFonts w:hint="default" w:ascii="Cascadia Mono" w:hAnsi="Cascadia Mono" w:eastAsia="Cascadia Mono"/>
+          <w:color w:val="008000"/>
+          <w:sz w:val="19"/>
+          <w:szCs w:val="24"/>
+          <w:highlight w:val="white"/>
+        </w:rPr>
+        <w:t>//COM PARÂMETRO - RETORNA CINEMAS CUJO ENDEREÇO SEJA enderecoId</w:t>
+      </w:r>
+    </w:p>
+    <w:p>
+      <w:pPr>
+        <w:spacing w:beforeLines="0" w:afterLines="0"/>
+        <w:jc w:val="left"/>
+        <w:rPr>
+          <w:rFonts w:hint="default" w:ascii="Cascadia Mono" w:hAnsi="Cascadia Mono" w:eastAsia="Cascadia Mono"/>
+          <w:color w:val="000000"/>
+          <w:sz w:val="19"/>
+          <w:szCs w:val="24"/>
+          <w:highlight w:val="white"/>
+        </w:rPr>
+      </w:pPr>
+      <w:r>
+        <w:rPr>
+          <w:rFonts w:hint="default" w:ascii="Cascadia Mono" w:hAnsi="Cascadia Mono" w:eastAsia="Cascadia Mono"/>
+          <w:color w:val="000000"/>
+          <w:sz w:val="19"/>
+          <w:szCs w:val="24"/>
+          <w:highlight w:val="white"/>
+        </w:rPr>
+        <w:t xml:space="preserve">    </w:t>
+      </w:r>
+      <w:r>
+        <w:rPr>
+          <w:rFonts w:hint="default" w:ascii="Cascadia Mono" w:hAnsi="Cascadia Mono" w:eastAsia="Cascadia Mono"/>
+          <w:color w:val="0000FF"/>
+          <w:sz w:val="19"/>
+          <w:szCs w:val="24"/>
+          <w:highlight w:val="white"/>
+        </w:rPr>
+        <w:t>return</w:t>
+      </w:r>
+      <w:r>
+        <w:rPr>
+          <w:rFonts w:hint="default" w:ascii="Cascadia Mono" w:hAnsi="Cascadia Mono" w:eastAsia="Cascadia Mono"/>
+          <w:color w:val="000000"/>
+          <w:sz w:val="19"/>
+          <w:szCs w:val="24"/>
+          <w:highlight w:val="white"/>
+        </w:rPr>
+        <w:t xml:space="preserve"> _mapper.Map&lt;</w:t>
+      </w:r>
+      <w:r>
+        <w:rPr>
+          <w:rFonts w:hint="default" w:ascii="Cascadia Mono" w:hAnsi="Cascadia Mono" w:eastAsia="Cascadia Mono"/>
+          <w:color w:val="2B91AF"/>
+          <w:sz w:val="19"/>
+          <w:szCs w:val="24"/>
+          <w:highlight w:val="white"/>
+        </w:rPr>
+        <w:t>List</w:t>
+      </w:r>
+      <w:r>
+        <w:rPr>
+          <w:rFonts w:hint="default" w:ascii="Cascadia Mono" w:hAnsi="Cascadia Mono" w:eastAsia="Cascadia Mono"/>
+          <w:color w:val="000000"/>
+          <w:sz w:val="19"/>
+          <w:szCs w:val="24"/>
+          <w:highlight w:val="white"/>
+        </w:rPr>
+        <w:t>&lt;</w:t>
+      </w:r>
+      <w:r>
+        <w:rPr>
+          <w:rFonts w:hint="default" w:ascii="Cascadia Mono" w:hAnsi="Cascadia Mono" w:eastAsia="Cascadia Mono"/>
+          <w:color w:val="2B91AF"/>
+          <w:sz w:val="19"/>
+          <w:szCs w:val="24"/>
+          <w:highlight w:val="white"/>
+        </w:rPr>
+        <w:t>ReadCinemaDto</w:t>
+      </w:r>
+      <w:r>
+        <w:rPr>
+          <w:rFonts w:hint="default" w:ascii="Cascadia Mono" w:hAnsi="Cascadia Mono" w:eastAsia="Cascadia Mono"/>
+          <w:color w:val="000000"/>
+          <w:sz w:val="19"/>
+          <w:szCs w:val="24"/>
+          <w:highlight w:val="white"/>
+        </w:rPr>
+        <w:t>&gt;&gt;</w:t>
+      </w:r>
+    </w:p>
+    <w:p>
+      <w:pPr>
+        <w:spacing w:beforeLines="0" w:afterLines="0"/>
+        <w:jc w:val="left"/>
+        <w:rPr>
+          <w:rFonts w:hint="default" w:ascii="Cascadia Mono" w:hAnsi="Cascadia Mono" w:eastAsia="Cascadia Mono"/>
+          <w:color w:val="000000"/>
+          <w:sz w:val="19"/>
+          <w:szCs w:val="24"/>
+          <w:highlight w:val="white"/>
+        </w:rPr>
+      </w:pPr>
+      <w:r>
+        <w:rPr>
+          <w:rFonts w:hint="default" w:ascii="Cascadia Mono" w:hAnsi="Cascadia Mono" w:eastAsia="Cascadia Mono"/>
+          <w:color w:val="000000"/>
+          <w:sz w:val="19"/>
+          <w:szCs w:val="24"/>
+          <w:highlight w:val="white"/>
+        </w:rPr>
+        <w:t xml:space="preserve">        (_context.Cinemas.FromSqlRaw(</w:t>
+      </w:r>
+      <w:r>
+        <w:rPr>
+          <w:rFonts w:hint="default" w:ascii="Cascadia Mono" w:hAnsi="Cascadia Mono" w:eastAsia="Cascadia Mono"/>
+          <w:color w:val="A31515"/>
+          <w:sz w:val="19"/>
+          <w:szCs w:val="24"/>
+          <w:highlight w:val="white"/>
+        </w:rPr>
+        <w:t xml:space="preserve">$"SELECT Id, Nome, EnderecoId FROM cinemas where cinemas.EnderecoId = </w:t>
+      </w:r>
+      <w:r>
+        <w:rPr>
+          <w:rFonts w:hint="default" w:ascii="Cascadia Mono" w:hAnsi="Cascadia Mono" w:eastAsia="Cascadia Mono"/>
+          <w:color w:val="000000"/>
+          <w:sz w:val="19"/>
+          <w:szCs w:val="24"/>
+          <w:highlight w:val="white"/>
+        </w:rPr>
+        <w:t>{enderecoId}</w:t>
+      </w:r>
+      <w:r>
+        <w:rPr>
+          <w:rFonts w:hint="default" w:ascii="Cascadia Mono" w:hAnsi="Cascadia Mono" w:eastAsia="Cascadia Mono"/>
+          <w:color w:val="A31515"/>
+          <w:sz w:val="19"/>
+          <w:szCs w:val="24"/>
+          <w:highlight w:val="white"/>
+        </w:rPr>
+        <w:t>"</w:t>
+      </w:r>
+      <w:r>
+        <w:rPr>
+          <w:rFonts w:hint="default" w:ascii="Cascadia Mono" w:hAnsi="Cascadia Mono" w:eastAsia="Cascadia Mono"/>
+          <w:color w:val="000000"/>
+          <w:sz w:val="19"/>
+          <w:szCs w:val="24"/>
+          <w:highlight w:val="white"/>
+        </w:rPr>
+        <w:t>).ToList());</w:t>
+      </w:r>
+    </w:p>
+    <w:p>
+      <w:pPr>
+        <w:ind w:left="0" w:leftChars="0" w:firstLine="0" w:firstLineChars="0"/>
+        <w:rPr>
+          <w:rFonts w:hint="default" w:ascii="Cascadia Mono" w:hAnsi="Cascadia Mono" w:eastAsia="Cascadia Mono"/>
+          <w:color w:val="000000"/>
+          <w:sz w:val="24"/>
+          <w:szCs w:val="24"/>
+          <w:highlight w:val="white"/>
+          <w:lang w:val="pt-BR"/>
+        </w:rPr>
+      </w:pPr>
+      <w:r>
+        <w:rPr>
+          <w:rFonts w:hint="default" w:ascii="Cascadia Mono" w:hAnsi="Cascadia Mono" w:eastAsia="Cascadia Mono"/>
+          <w:color w:val="000000"/>
+          <w:sz w:val="19"/>
+          <w:szCs w:val="24"/>
+          <w:highlight w:val="white"/>
+        </w:rPr>
+        <w:t>}</w:t>
+      </w:r>
       <w:bookmarkStart w:id="0" w:name="_GoBack"/>
       <w:bookmarkEnd w:id="0"/>
     </w:p>
@@ -47165,6 +47963,46 @@
           <w:sz w:val="24"/>
           <w:szCs w:val="24"/>
           <w:highlight w:val="white"/>
+          <w:lang w:val="pt-BR"/>
+        </w:rPr>
+      </w:pPr>
+    </w:p>
+    <w:p>
+      <w:pPr>
+        <w:ind w:left="0" w:leftChars="0" w:firstLine="0" w:firstLineChars="0"/>
+        <w:rPr>
+          <w:rFonts w:hint="default" w:ascii="Cascadia Mono" w:hAnsi="Cascadia Mono" w:eastAsia="Cascadia Mono"/>
+          <w:color w:val="000000"/>
+          <w:sz w:val="24"/>
+          <w:szCs w:val="24"/>
+          <w:highlight w:val="white"/>
+          <w:lang w:val="pt-BR"/>
+        </w:rPr>
+      </w:pPr>
+    </w:p>
+    <w:p>
+      <w:pPr>
+        <w:ind w:left="0" w:leftChars="0" w:firstLine="0" w:firstLineChars="0"/>
+        <w:rPr>
+          <w:rFonts w:hint="default" w:ascii="Cascadia Mono" w:hAnsi="Cascadia Mono" w:eastAsia="Cascadia Mono"/>
+          <w:color w:val="000000"/>
+          <w:sz w:val="24"/>
+          <w:szCs w:val="24"/>
+          <w:highlight w:val="white"/>
+          <w:lang w:val="pt-BR"/>
+        </w:rPr>
+      </w:pPr>
+    </w:p>
+    <w:p>
+      <w:pPr>
+        <w:ind w:left="0" w:leftChars="0" w:firstLine="0" w:firstLineChars="0"/>
+        <w:rPr>
+          <w:rFonts w:hint="default" w:ascii="Cascadia Mono" w:hAnsi="Cascadia Mono" w:eastAsia="Cascadia Mono"/>
+          <w:color w:val="000000"/>
+          <w:sz w:val="24"/>
+          <w:szCs w:val="24"/>
+          <w:highlight w:val="white"/>
+          <w:lang w:val="pt-BR"/>
         </w:rPr>
       </w:pPr>
     </w:p>

</xml_diff>

<commit_message>
Filme query with Linq
</commit_message>
<xml_diff>
--- a/Notes.docx
+++ b/Notes.docx
@@ -47951,84 +47951,1312 @@
         </w:rPr>
         <w:t>}</w:t>
       </w:r>
+    </w:p>
+    <w:p>
+      <w:pPr>
+        <w:ind w:left="0" w:leftChars="0" w:firstLine="0" w:firstLineChars="0"/>
+        <w:rPr>
+          <w:rFonts w:hint="default" w:ascii="Cascadia Mono" w:hAnsi="Cascadia Mono" w:eastAsia="Cascadia Mono"/>
+          <w:color w:val="000000"/>
+          <w:sz w:val="24"/>
+          <w:szCs w:val="24"/>
+          <w:highlight w:val="white"/>
+          <w:lang w:val="pt-BR"/>
+        </w:rPr>
+      </w:pPr>
+    </w:p>
+    <w:p>
+      <w:pPr>
+        <w:ind w:left="0" w:leftChars="0" w:firstLine="0" w:firstLineChars="0"/>
+        <w:rPr>
+          <w:rFonts w:hint="default" w:ascii="Cascadia Mono" w:hAnsi="Cascadia Mono" w:eastAsia="Cascadia Mono"/>
+          <w:color w:val="000000"/>
+          <w:sz w:val="24"/>
+          <w:szCs w:val="24"/>
+          <w:highlight w:val="white"/>
+          <w:lang w:val="pt-BR"/>
+        </w:rPr>
+      </w:pPr>
+    </w:p>
+    <w:p>
+      <w:pPr>
+        <w:ind w:left="0" w:leftChars="0" w:firstLine="0" w:firstLineChars="0"/>
+        <w:rPr>
+          <w:rFonts w:hint="default" w:ascii="Cascadia Mono" w:hAnsi="Cascadia Mono" w:eastAsia="Cascadia Mono"/>
+          <w:b/>
+          <w:bCs/>
+          <w:color w:val="000000"/>
+          <w:sz w:val="24"/>
+          <w:szCs w:val="24"/>
+          <w:highlight w:val="white"/>
+          <w:u w:val="single"/>
+          <w:lang w:val="pt-BR"/>
+        </w:rPr>
+      </w:pPr>
+      <w:r>
+        <w:rPr>
+          <w:rFonts w:hint="default" w:ascii="Cascadia Mono" w:hAnsi="Cascadia Mono" w:eastAsia="Cascadia Mono"/>
+          <w:b/>
+          <w:bCs/>
+          <w:color w:val="000000"/>
+          <w:sz w:val="24"/>
+          <w:szCs w:val="24"/>
+          <w:highlight w:val="white"/>
+          <w:u w:val="single"/>
+          <w:lang w:val="pt-BR"/>
+        </w:rPr>
+        <w:t>UTILIZANDO LINQ NOS MÉTODOS DO CONTROLLER</w:t>
+      </w:r>
+    </w:p>
+    <w:p>
+      <w:pPr>
+        <w:ind w:left="0" w:leftChars="0" w:firstLine="0" w:firstLineChars="0"/>
+        <w:rPr>
+          <w:rFonts w:hint="default" w:ascii="Cascadia Mono" w:hAnsi="Cascadia Mono" w:eastAsia="Cascadia Mono"/>
+          <w:b w:val="0"/>
+          <w:bCs w:val="0"/>
+          <w:color w:val="000000"/>
+          <w:sz w:val="24"/>
+          <w:szCs w:val="24"/>
+          <w:highlight w:val="white"/>
+          <w:u w:val="none"/>
+          <w:lang w:val="pt-BR"/>
+        </w:rPr>
+      </w:pPr>
+      <w:r>
+        <w:rPr>
+          <w:rFonts w:hint="default" w:ascii="Cascadia Mono" w:hAnsi="Cascadia Mono" w:eastAsia="Cascadia Mono"/>
+          <w:b w:val="0"/>
+          <w:bCs w:val="0"/>
+          <w:color w:val="000000"/>
+          <w:sz w:val="24"/>
+          <w:szCs w:val="24"/>
+          <w:highlight w:val="white"/>
+          <w:u w:val="none"/>
+          <w:lang w:val="pt-BR"/>
+        </w:rPr>
+        <w:t>Quando for mais pertinente usar expressões linq do que o SQL, isso também pode ser feito. Por exemplo, para a consulta de filmes, consultar apenas os filmes que estejam sendo exibidos em sessões de um cinema de nome específico.</w:t>
+      </w:r>
+    </w:p>
+    <w:p>
+      <w:pPr>
+        <w:ind w:left="0" w:leftChars="0" w:firstLine="0" w:firstLineChars="0"/>
+        <w:rPr>
+          <w:rFonts w:hint="default" w:ascii="Cascadia Mono" w:hAnsi="Cascadia Mono" w:eastAsia="Cascadia Mono"/>
+          <w:b w:val="0"/>
+          <w:bCs w:val="0"/>
+          <w:color w:val="000000"/>
+          <w:sz w:val="24"/>
+          <w:szCs w:val="24"/>
+          <w:highlight w:val="white"/>
+          <w:u w:val="none"/>
+          <w:lang w:val="pt-BR"/>
+        </w:rPr>
+      </w:pPr>
+      <w:r>
+        <w:rPr>
+          <w:rFonts w:hint="default" w:ascii="Cascadia Mono" w:hAnsi="Cascadia Mono" w:eastAsia="Cascadia Mono"/>
+          <w:b w:val="0"/>
+          <w:bCs w:val="0"/>
+          <w:color w:val="000000"/>
+          <w:sz w:val="24"/>
+          <w:szCs w:val="24"/>
+          <w:highlight w:val="white"/>
+          <w:u w:val="none"/>
+          <w:lang w:val="pt-BR"/>
+        </w:rPr>
+        <w:t>FilmeController-&gt;RecuperaFilmes</w:t>
+      </w:r>
+    </w:p>
+    <w:p>
+      <w:pPr>
+        <w:spacing w:beforeLines="0" w:afterLines="0"/>
+        <w:jc w:val="left"/>
+        <w:rPr>
+          <w:rFonts w:hint="default" w:ascii="Cascadia Mono" w:hAnsi="Cascadia Mono" w:eastAsia="Cascadia Mono"/>
+          <w:color w:val="000000"/>
+          <w:sz w:val="19"/>
+          <w:szCs w:val="24"/>
+          <w:highlight w:val="white"/>
+        </w:rPr>
+      </w:pPr>
+      <w:r>
+        <w:rPr>
+          <w:rFonts w:hint="default" w:ascii="Cascadia Mono" w:hAnsi="Cascadia Mono" w:eastAsia="Cascadia Mono"/>
+          <w:color w:val="008000"/>
+          <w:sz w:val="19"/>
+          <w:szCs w:val="24"/>
+          <w:highlight w:val="white"/>
+        </w:rPr>
+        <w:t>//MÉTODO QUE</w:t>
+      </w:r>
+    </w:p>
+    <w:p>
+      <w:pPr>
+        <w:spacing w:beforeLines="0" w:afterLines="0"/>
+        <w:jc w:val="left"/>
+        <w:rPr>
+          <w:rFonts w:hint="default" w:ascii="Cascadia Mono" w:hAnsi="Cascadia Mono" w:eastAsia="Cascadia Mono"/>
+          <w:color w:val="000000"/>
+          <w:sz w:val="19"/>
+          <w:szCs w:val="24"/>
+          <w:highlight w:val="white"/>
+        </w:rPr>
+      </w:pPr>
+      <w:r>
+        <w:rPr>
+          <w:rFonts w:hint="default" w:ascii="Cascadia Mono" w:hAnsi="Cascadia Mono" w:eastAsia="Cascadia Mono"/>
+          <w:color w:val="008000"/>
+          <w:sz w:val="19"/>
+          <w:szCs w:val="24"/>
+          <w:highlight w:val="white"/>
+        </w:rPr>
+        <w:t>//LISTA VÁRIOS FILMES DA APLICAÇÃO - PULANDO skip FILMES INICIAIS</w:t>
+      </w:r>
+    </w:p>
+    <w:p>
+      <w:pPr>
+        <w:spacing w:beforeLines="0" w:afterLines="0"/>
+        <w:jc w:val="left"/>
+        <w:rPr>
+          <w:rFonts w:hint="default" w:ascii="Cascadia Mono" w:hAnsi="Cascadia Mono" w:eastAsia="Cascadia Mono"/>
+          <w:color w:val="000000"/>
+          <w:sz w:val="19"/>
+          <w:szCs w:val="24"/>
+          <w:highlight w:val="white"/>
+        </w:rPr>
+      </w:pPr>
+      <w:r>
+        <w:rPr>
+          <w:rFonts w:hint="default" w:ascii="Cascadia Mono" w:hAnsi="Cascadia Mono" w:eastAsia="Cascadia Mono"/>
+          <w:color w:val="008000"/>
+          <w:sz w:val="19"/>
+          <w:szCs w:val="24"/>
+          <w:highlight w:val="white"/>
+        </w:rPr>
+        <w:t>//E MOSTRANDO OS PRÓXIMOS take FILMES</w:t>
+      </w:r>
+    </w:p>
+    <w:p>
+      <w:pPr>
+        <w:spacing w:beforeLines="0" w:afterLines="0"/>
+        <w:jc w:val="left"/>
+        <w:rPr>
+          <w:rFonts w:hint="default" w:ascii="Cascadia Mono" w:hAnsi="Cascadia Mono" w:eastAsia="Cascadia Mono"/>
+          <w:color w:val="000000"/>
+          <w:sz w:val="19"/>
+          <w:szCs w:val="24"/>
+          <w:highlight w:val="white"/>
+        </w:rPr>
+      </w:pPr>
+      <w:r>
+        <w:rPr>
+          <w:rFonts w:hint="default" w:ascii="Cascadia Mono" w:hAnsi="Cascadia Mono" w:eastAsia="Cascadia Mono"/>
+          <w:color w:val="008000"/>
+          <w:sz w:val="19"/>
+          <w:szCs w:val="24"/>
+          <w:highlight w:val="white"/>
+        </w:rPr>
+        <w:t>//MOSTRANDO SOMENTE OS FILME QUE ESTÃO EM ALGUMA SESSÃO DO CINEMA DE NOME nomeCinema</w:t>
+      </w:r>
+    </w:p>
+    <w:p>
+      <w:pPr>
+        <w:spacing w:beforeLines="0" w:afterLines="0"/>
+        <w:jc w:val="left"/>
+        <w:rPr>
+          <w:rFonts w:hint="default" w:ascii="Cascadia Mono" w:hAnsi="Cascadia Mono" w:eastAsia="Cascadia Mono"/>
+          <w:color w:val="000000"/>
+          <w:sz w:val="19"/>
+          <w:szCs w:val="24"/>
+          <w:highlight w:val="white"/>
+        </w:rPr>
+      </w:pPr>
+      <w:r>
+        <w:rPr>
+          <w:rFonts w:hint="default" w:ascii="Cascadia Mono" w:hAnsi="Cascadia Mono" w:eastAsia="Cascadia Mono"/>
+          <w:color w:val="000000"/>
+          <w:sz w:val="19"/>
+          <w:szCs w:val="24"/>
+          <w:highlight w:val="white"/>
+        </w:rPr>
+        <w:t>[</w:t>
+      </w:r>
+      <w:r>
+        <w:rPr>
+          <w:rFonts w:hint="default" w:ascii="Cascadia Mono" w:hAnsi="Cascadia Mono" w:eastAsia="Cascadia Mono"/>
+          <w:color w:val="2B91AF"/>
+          <w:sz w:val="19"/>
+          <w:szCs w:val="24"/>
+          <w:highlight w:val="white"/>
+        </w:rPr>
+        <w:t>HttpGet</w:t>
+      </w:r>
+      <w:r>
+        <w:rPr>
+          <w:rFonts w:hint="default" w:ascii="Cascadia Mono" w:hAnsi="Cascadia Mono" w:eastAsia="Cascadia Mono"/>
+          <w:color w:val="000000"/>
+          <w:sz w:val="19"/>
+          <w:szCs w:val="24"/>
+          <w:highlight w:val="white"/>
+        </w:rPr>
+        <w:t>]</w:t>
+      </w:r>
+    </w:p>
+    <w:p>
+      <w:pPr>
+        <w:spacing w:beforeLines="0" w:afterLines="0"/>
+        <w:jc w:val="left"/>
+        <w:rPr>
+          <w:rFonts w:hint="default" w:ascii="Cascadia Mono" w:hAnsi="Cascadia Mono" w:eastAsia="Cascadia Mono"/>
+          <w:color w:val="000000"/>
+          <w:sz w:val="19"/>
+          <w:szCs w:val="24"/>
+          <w:highlight w:val="white"/>
+        </w:rPr>
+      </w:pPr>
+      <w:r>
+        <w:rPr>
+          <w:rFonts w:hint="default" w:ascii="Cascadia Mono" w:hAnsi="Cascadia Mono" w:eastAsia="Cascadia Mono"/>
+          <w:color w:val="0000FF"/>
+          <w:sz w:val="19"/>
+          <w:szCs w:val="24"/>
+          <w:highlight w:val="white"/>
+        </w:rPr>
+        <w:t>public</w:t>
+      </w:r>
+      <w:r>
+        <w:rPr>
+          <w:rFonts w:hint="default" w:ascii="Cascadia Mono" w:hAnsi="Cascadia Mono" w:eastAsia="Cascadia Mono"/>
+          <w:color w:val="000000"/>
+          <w:sz w:val="19"/>
+          <w:szCs w:val="24"/>
+          <w:highlight w:val="white"/>
+        </w:rPr>
+        <w:t xml:space="preserve"> </w:t>
+      </w:r>
+      <w:r>
+        <w:rPr>
+          <w:rFonts w:hint="default" w:ascii="Cascadia Mono" w:hAnsi="Cascadia Mono" w:eastAsia="Cascadia Mono"/>
+          <w:color w:val="2B91AF"/>
+          <w:sz w:val="19"/>
+          <w:szCs w:val="24"/>
+          <w:highlight w:val="white"/>
+        </w:rPr>
+        <w:t>IEnumerable</w:t>
+      </w:r>
+      <w:r>
+        <w:rPr>
+          <w:rFonts w:hint="default" w:ascii="Cascadia Mono" w:hAnsi="Cascadia Mono" w:eastAsia="Cascadia Mono"/>
+          <w:color w:val="000000"/>
+          <w:sz w:val="19"/>
+          <w:szCs w:val="24"/>
+          <w:highlight w:val="white"/>
+        </w:rPr>
+        <w:t>&lt;</w:t>
+      </w:r>
+      <w:r>
+        <w:rPr>
+          <w:rFonts w:hint="default" w:ascii="Cascadia Mono" w:hAnsi="Cascadia Mono" w:eastAsia="Cascadia Mono"/>
+          <w:color w:val="2B91AF"/>
+          <w:sz w:val="19"/>
+          <w:szCs w:val="24"/>
+          <w:highlight w:val="white"/>
+        </w:rPr>
+        <w:t>ReadFilmeDto</w:t>
+      </w:r>
+      <w:r>
+        <w:rPr>
+          <w:rFonts w:hint="default" w:ascii="Cascadia Mono" w:hAnsi="Cascadia Mono" w:eastAsia="Cascadia Mono"/>
+          <w:color w:val="000000"/>
+          <w:sz w:val="19"/>
+          <w:szCs w:val="24"/>
+          <w:highlight w:val="white"/>
+        </w:rPr>
+        <w:t>&gt; RecuperaFilmes(</w:t>
+      </w:r>
+    </w:p>
+    <w:p>
+      <w:pPr>
+        <w:spacing w:beforeLines="0" w:afterLines="0"/>
+        <w:jc w:val="left"/>
+        <w:rPr>
+          <w:rFonts w:hint="default" w:ascii="Cascadia Mono" w:hAnsi="Cascadia Mono" w:eastAsia="Cascadia Mono"/>
+          <w:color w:val="000000"/>
+          <w:sz w:val="19"/>
+          <w:szCs w:val="24"/>
+          <w:highlight w:val="white"/>
+        </w:rPr>
+      </w:pPr>
+      <w:r>
+        <w:rPr>
+          <w:rFonts w:hint="default" w:ascii="Cascadia Mono" w:hAnsi="Cascadia Mono" w:eastAsia="Cascadia Mono"/>
+          <w:color w:val="000000"/>
+          <w:sz w:val="19"/>
+          <w:szCs w:val="24"/>
+          <w:highlight w:val="white"/>
+        </w:rPr>
+        <w:t xml:space="preserve">            [</w:t>
+      </w:r>
+      <w:r>
+        <w:rPr>
+          <w:rFonts w:hint="default" w:ascii="Cascadia Mono" w:hAnsi="Cascadia Mono" w:eastAsia="Cascadia Mono"/>
+          <w:color w:val="2B91AF"/>
+          <w:sz w:val="19"/>
+          <w:szCs w:val="24"/>
+          <w:highlight w:val="white"/>
+        </w:rPr>
+        <w:t>FromQuery</w:t>
+      </w:r>
+      <w:r>
+        <w:rPr>
+          <w:rFonts w:hint="default" w:ascii="Cascadia Mono" w:hAnsi="Cascadia Mono" w:eastAsia="Cascadia Mono"/>
+          <w:color w:val="000000"/>
+          <w:sz w:val="19"/>
+          <w:szCs w:val="24"/>
+          <w:highlight w:val="white"/>
+        </w:rPr>
+        <w:t xml:space="preserve">] </w:t>
+      </w:r>
+      <w:r>
+        <w:rPr>
+          <w:rFonts w:hint="default" w:ascii="Cascadia Mono" w:hAnsi="Cascadia Mono" w:eastAsia="Cascadia Mono"/>
+          <w:color w:val="0000FF"/>
+          <w:sz w:val="19"/>
+          <w:szCs w:val="24"/>
+          <w:highlight w:val="white"/>
+        </w:rPr>
+        <w:t>int</w:t>
+      </w:r>
+      <w:r>
+        <w:rPr>
+          <w:rFonts w:hint="default" w:ascii="Cascadia Mono" w:hAnsi="Cascadia Mono" w:eastAsia="Cascadia Mono"/>
+          <w:color w:val="000000"/>
+          <w:sz w:val="19"/>
+          <w:szCs w:val="24"/>
+          <w:highlight w:val="white"/>
+        </w:rPr>
+        <w:t xml:space="preserve"> skip = 0, </w:t>
+      </w:r>
+      <w:r>
+        <w:rPr>
+          <w:rFonts w:hint="default" w:ascii="Cascadia Mono" w:hAnsi="Cascadia Mono" w:eastAsia="Cascadia Mono"/>
+          <w:color w:val="008000"/>
+          <w:sz w:val="19"/>
+          <w:szCs w:val="24"/>
+          <w:highlight w:val="white"/>
+        </w:rPr>
+        <w:t>//SEM DEFINIR, skip É 0</w:t>
+      </w:r>
+    </w:p>
+    <w:p>
+      <w:pPr>
+        <w:spacing w:beforeLines="0" w:afterLines="0"/>
+        <w:jc w:val="left"/>
+        <w:rPr>
+          <w:rFonts w:hint="default" w:ascii="Cascadia Mono" w:hAnsi="Cascadia Mono" w:eastAsia="Cascadia Mono"/>
+          <w:color w:val="000000"/>
+          <w:sz w:val="19"/>
+          <w:szCs w:val="24"/>
+          <w:highlight w:val="white"/>
+        </w:rPr>
+      </w:pPr>
+      <w:r>
+        <w:rPr>
+          <w:rFonts w:hint="default" w:ascii="Cascadia Mono" w:hAnsi="Cascadia Mono" w:eastAsia="Cascadia Mono"/>
+          <w:color w:val="000000"/>
+          <w:sz w:val="19"/>
+          <w:szCs w:val="24"/>
+          <w:highlight w:val="white"/>
+        </w:rPr>
+        <w:t xml:space="preserve">            [</w:t>
+      </w:r>
+      <w:r>
+        <w:rPr>
+          <w:rFonts w:hint="default" w:ascii="Cascadia Mono" w:hAnsi="Cascadia Mono" w:eastAsia="Cascadia Mono"/>
+          <w:color w:val="2B91AF"/>
+          <w:sz w:val="19"/>
+          <w:szCs w:val="24"/>
+          <w:highlight w:val="white"/>
+        </w:rPr>
+        <w:t>FromQuery</w:t>
+      </w:r>
+      <w:r>
+        <w:rPr>
+          <w:rFonts w:hint="default" w:ascii="Cascadia Mono" w:hAnsi="Cascadia Mono" w:eastAsia="Cascadia Mono"/>
+          <w:color w:val="000000"/>
+          <w:sz w:val="19"/>
+          <w:szCs w:val="24"/>
+          <w:highlight w:val="white"/>
+        </w:rPr>
+        <w:t xml:space="preserve">] </w:t>
+      </w:r>
+      <w:r>
+        <w:rPr>
+          <w:rFonts w:hint="default" w:ascii="Cascadia Mono" w:hAnsi="Cascadia Mono" w:eastAsia="Cascadia Mono"/>
+          <w:color w:val="0000FF"/>
+          <w:sz w:val="19"/>
+          <w:szCs w:val="24"/>
+          <w:highlight w:val="white"/>
+        </w:rPr>
+        <w:t>int</w:t>
+      </w:r>
+      <w:r>
+        <w:rPr>
+          <w:rFonts w:hint="default" w:ascii="Cascadia Mono" w:hAnsi="Cascadia Mono" w:eastAsia="Cascadia Mono"/>
+          <w:color w:val="000000"/>
+          <w:sz w:val="19"/>
+          <w:szCs w:val="24"/>
+          <w:highlight w:val="white"/>
+        </w:rPr>
+        <w:t xml:space="preserve"> take = 50,</w:t>
+      </w:r>
+      <w:r>
+        <w:rPr>
+          <w:rFonts w:hint="default" w:ascii="Cascadia Mono" w:hAnsi="Cascadia Mono" w:eastAsia="Cascadia Mono"/>
+          <w:color w:val="008000"/>
+          <w:sz w:val="19"/>
+          <w:szCs w:val="24"/>
+          <w:highlight w:val="white"/>
+        </w:rPr>
+        <w:t>//SEM DEFINIR, take É 50</w:t>
+      </w:r>
+    </w:p>
+    <w:p>
+      <w:pPr>
+        <w:spacing w:beforeLines="0" w:afterLines="0"/>
+        <w:jc w:val="left"/>
+        <w:rPr>
+          <w:rFonts w:hint="default" w:ascii="Cascadia Mono" w:hAnsi="Cascadia Mono" w:eastAsia="Cascadia Mono"/>
+          <w:color w:val="000000"/>
+          <w:sz w:val="19"/>
+          <w:szCs w:val="24"/>
+          <w:highlight w:val="white"/>
+        </w:rPr>
+      </w:pPr>
+      <w:r>
+        <w:rPr>
+          <w:rFonts w:hint="default" w:ascii="Cascadia Mono" w:hAnsi="Cascadia Mono" w:eastAsia="Cascadia Mono"/>
+          <w:color w:val="000000"/>
+          <w:sz w:val="19"/>
+          <w:szCs w:val="24"/>
+          <w:highlight w:val="white"/>
+        </w:rPr>
+        <w:t xml:space="preserve">            [</w:t>
+      </w:r>
+      <w:r>
+        <w:rPr>
+          <w:rFonts w:hint="default" w:ascii="Cascadia Mono" w:hAnsi="Cascadia Mono" w:eastAsia="Cascadia Mono"/>
+          <w:color w:val="2B91AF"/>
+          <w:sz w:val="19"/>
+          <w:szCs w:val="24"/>
+          <w:highlight w:val="white"/>
+        </w:rPr>
+        <w:t>FromQuery</w:t>
+      </w:r>
+      <w:r>
+        <w:rPr>
+          <w:rFonts w:hint="default" w:ascii="Cascadia Mono" w:hAnsi="Cascadia Mono" w:eastAsia="Cascadia Mono"/>
+          <w:color w:val="000000"/>
+          <w:sz w:val="19"/>
+          <w:szCs w:val="24"/>
+          <w:highlight w:val="white"/>
+        </w:rPr>
+        <w:t xml:space="preserve">] </w:t>
+      </w:r>
+      <w:r>
+        <w:rPr>
+          <w:rFonts w:hint="default" w:ascii="Cascadia Mono" w:hAnsi="Cascadia Mono" w:eastAsia="Cascadia Mono"/>
+          <w:color w:val="0000FF"/>
+          <w:sz w:val="19"/>
+          <w:szCs w:val="24"/>
+          <w:highlight w:val="white"/>
+        </w:rPr>
+        <w:t>string</w:t>
+      </w:r>
+      <w:r>
+        <w:rPr>
+          <w:rFonts w:hint="default" w:ascii="Cascadia Mono" w:hAnsi="Cascadia Mono" w:eastAsia="Cascadia Mono"/>
+          <w:color w:val="000000"/>
+          <w:sz w:val="19"/>
+          <w:szCs w:val="24"/>
+          <w:highlight w:val="white"/>
+        </w:rPr>
+        <w:t xml:space="preserve">? nomeCinema = </w:t>
+      </w:r>
+      <w:r>
+        <w:rPr>
+          <w:rFonts w:hint="default" w:ascii="Cascadia Mono" w:hAnsi="Cascadia Mono" w:eastAsia="Cascadia Mono"/>
+          <w:color w:val="0000FF"/>
+          <w:sz w:val="19"/>
+          <w:szCs w:val="24"/>
+          <w:highlight w:val="white"/>
+        </w:rPr>
+        <w:t>null</w:t>
+      </w:r>
+      <w:r>
+        <w:rPr>
+          <w:rFonts w:hint="default" w:ascii="Cascadia Mono" w:hAnsi="Cascadia Mono" w:eastAsia="Cascadia Mono"/>
+          <w:color w:val="000000"/>
+          <w:sz w:val="19"/>
+          <w:szCs w:val="24"/>
+          <w:highlight w:val="white"/>
+        </w:rPr>
+        <w:t xml:space="preserve">) </w:t>
+      </w:r>
+      <w:r>
+        <w:rPr>
+          <w:rFonts w:hint="default" w:ascii="Cascadia Mono" w:hAnsi="Cascadia Mono" w:eastAsia="Cascadia Mono"/>
+          <w:color w:val="008000"/>
+          <w:sz w:val="19"/>
+          <w:szCs w:val="24"/>
+          <w:highlight w:val="white"/>
+        </w:rPr>
+        <w:t>//nullable, null por padrão</w:t>
+      </w:r>
+    </w:p>
+    <w:p>
+      <w:pPr>
+        <w:spacing w:beforeLines="0" w:afterLines="0"/>
+        <w:jc w:val="left"/>
+        <w:rPr>
+          <w:rFonts w:hint="default" w:ascii="Cascadia Mono" w:hAnsi="Cascadia Mono" w:eastAsia="Cascadia Mono"/>
+          <w:color w:val="000000"/>
+          <w:sz w:val="19"/>
+          <w:szCs w:val="24"/>
+          <w:highlight w:val="white"/>
+        </w:rPr>
+      </w:pPr>
+      <w:r>
+        <w:rPr>
+          <w:rFonts w:hint="default" w:ascii="Cascadia Mono" w:hAnsi="Cascadia Mono" w:eastAsia="Cascadia Mono"/>
+          <w:color w:val="000000"/>
+          <w:sz w:val="19"/>
+          <w:szCs w:val="24"/>
+          <w:highlight w:val="white"/>
+        </w:rPr>
+        <w:t>{</w:t>
+      </w:r>
+    </w:p>
+    <w:p>
+      <w:pPr>
+        <w:spacing w:beforeLines="0" w:afterLines="0"/>
+        <w:jc w:val="left"/>
+        <w:rPr>
+          <w:rFonts w:hint="default" w:ascii="Cascadia Mono" w:hAnsi="Cascadia Mono" w:eastAsia="Cascadia Mono"/>
+          <w:color w:val="000000"/>
+          <w:sz w:val="19"/>
+          <w:szCs w:val="24"/>
+          <w:highlight w:val="white"/>
+        </w:rPr>
+      </w:pPr>
+      <w:r>
+        <w:rPr>
+          <w:rFonts w:hint="default" w:ascii="Cascadia Mono" w:hAnsi="Cascadia Mono" w:eastAsia="Cascadia Mono"/>
+          <w:color w:val="000000"/>
+          <w:sz w:val="19"/>
+          <w:szCs w:val="24"/>
+          <w:highlight w:val="white"/>
+        </w:rPr>
+        <w:t xml:space="preserve">    </w:t>
+      </w:r>
+      <w:r>
+        <w:rPr>
+          <w:rFonts w:hint="default" w:ascii="Cascadia Mono" w:hAnsi="Cascadia Mono" w:eastAsia="Cascadia Mono"/>
+          <w:color w:val="0000FF"/>
+          <w:sz w:val="19"/>
+          <w:szCs w:val="24"/>
+          <w:highlight w:val="white"/>
+        </w:rPr>
+        <w:t>if</w:t>
+      </w:r>
+      <w:r>
+        <w:rPr>
+          <w:rFonts w:hint="default" w:ascii="Cascadia Mono" w:hAnsi="Cascadia Mono" w:eastAsia="Cascadia Mono"/>
+          <w:color w:val="000000"/>
+          <w:sz w:val="19"/>
+          <w:szCs w:val="24"/>
+          <w:highlight w:val="white"/>
+        </w:rPr>
+        <w:t xml:space="preserve"> (nomeCinema == </w:t>
+      </w:r>
+      <w:r>
+        <w:rPr>
+          <w:rFonts w:hint="default" w:ascii="Cascadia Mono" w:hAnsi="Cascadia Mono" w:eastAsia="Cascadia Mono"/>
+          <w:color w:val="0000FF"/>
+          <w:sz w:val="19"/>
+          <w:szCs w:val="24"/>
+          <w:highlight w:val="white"/>
+        </w:rPr>
+        <w:t>null</w:t>
+      </w:r>
+      <w:r>
+        <w:rPr>
+          <w:rFonts w:hint="default" w:ascii="Cascadia Mono" w:hAnsi="Cascadia Mono" w:eastAsia="Cascadia Mono"/>
+          <w:color w:val="000000"/>
+          <w:sz w:val="19"/>
+          <w:szCs w:val="24"/>
+          <w:highlight w:val="white"/>
+        </w:rPr>
+        <w:t>)</w:t>
+      </w:r>
+    </w:p>
+    <w:p>
+      <w:pPr>
+        <w:spacing w:beforeLines="0" w:afterLines="0"/>
+        <w:jc w:val="left"/>
+        <w:rPr>
+          <w:rFonts w:hint="default" w:ascii="Cascadia Mono" w:hAnsi="Cascadia Mono" w:eastAsia="Cascadia Mono"/>
+          <w:color w:val="000000"/>
+          <w:sz w:val="19"/>
+          <w:szCs w:val="24"/>
+          <w:highlight w:val="white"/>
+        </w:rPr>
+      </w:pPr>
+      <w:r>
+        <w:rPr>
+          <w:rFonts w:hint="default" w:ascii="Cascadia Mono" w:hAnsi="Cascadia Mono" w:eastAsia="Cascadia Mono"/>
+          <w:color w:val="000000"/>
+          <w:sz w:val="19"/>
+          <w:szCs w:val="24"/>
+          <w:highlight w:val="white"/>
+        </w:rPr>
+        <w:t xml:space="preserve">    {</w:t>
+      </w:r>
+    </w:p>
+    <w:p>
+      <w:pPr>
+        <w:spacing w:beforeLines="0" w:afterLines="0"/>
+        <w:jc w:val="left"/>
+        <w:rPr>
+          <w:rFonts w:hint="default" w:ascii="Cascadia Mono" w:hAnsi="Cascadia Mono" w:eastAsia="Cascadia Mono"/>
+          <w:color w:val="000000"/>
+          <w:sz w:val="19"/>
+          <w:szCs w:val="24"/>
+          <w:highlight w:val="white"/>
+        </w:rPr>
+      </w:pPr>
+      <w:r>
+        <w:rPr>
+          <w:rFonts w:hint="default" w:ascii="Cascadia Mono" w:hAnsi="Cascadia Mono" w:eastAsia="Cascadia Mono"/>
+          <w:color w:val="000000"/>
+          <w:sz w:val="19"/>
+          <w:szCs w:val="24"/>
+          <w:highlight w:val="white"/>
+        </w:rPr>
+        <w:t xml:space="preserve">        </w:t>
+      </w:r>
+      <w:r>
+        <w:rPr>
+          <w:rFonts w:hint="default" w:ascii="Cascadia Mono" w:hAnsi="Cascadia Mono" w:eastAsia="Cascadia Mono"/>
+          <w:color w:val="0000FF"/>
+          <w:sz w:val="19"/>
+          <w:szCs w:val="24"/>
+          <w:highlight w:val="white"/>
+        </w:rPr>
+        <w:t>return</w:t>
+      </w:r>
+      <w:r>
+        <w:rPr>
+          <w:rFonts w:hint="default" w:ascii="Cascadia Mono" w:hAnsi="Cascadia Mono" w:eastAsia="Cascadia Mono"/>
+          <w:color w:val="000000"/>
+          <w:sz w:val="19"/>
+          <w:szCs w:val="24"/>
+          <w:highlight w:val="white"/>
+        </w:rPr>
+        <w:t xml:space="preserve"> _mapper.Map&lt;</w:t>
+      </w:r>
+      <w:r>
+        <w:rPr>
+          <w:rFonts w:hint="default" w:ascii="Cascadia Mono" w:hAnsi="Cascadia Mono" w:eastAsia="Cascadia Mono"/>
+          <w:color w:val="2B91AF"/>
+          <w:sz w:val="19"/>
+          <w:szCs w:val="24"/>
+          <w:highlight w:val="white"/>
+        </w:rPr>
+        <w:t>List</w:t>
+      </w:r>
+      <w:r>
+        <w:rPr>
+          <w:rFonts w:hint="default" w:ascii="Cascadia Mono" w:hAnsi="Cascadia Mono" w:eastAsia="Cascadia Mono"/>
+          <w:color w:val="000000"/>
+          <w:sz w:val="19"/>
+          <w:szCs w:val="24"/>
+          <w:highlight w:val="white"/>
+        </w:rPr>
+        <w:t>&lt;</w:t>
+      </w:r>
+      <w:r>
+        <w:rPr>
+          <w:rFonts w:hint="default" w:ascii="Cascadia Mono" w:hAnsi="Cascadia Mono" w:eastAsia="Cascadia Mono"/>
+          <w:color w:val="2B91AF"/>
+          <w:sz w:val="19"/>
+          <w:szCs w:val="24"/>
+          <w:highlight w:val="white"/>
+        </w:rPr>
+        <w:t>ReadFilmeDto</w:t>
+      </w:r>
+      <w:r>
+        <w:rPr>
+          <w:rFonts w:hint="default" w:ascii="Cascadia Mono" w:hAnsi="Cascadia Mono" w:eastAsia="Cascadia Mono"/>
+          <w:color w:val="000000"/>
+          <w:sz w:val="19"/>
+          <w:szCs w:val="24"/>
+          <w:highlight w:val="white"/>
+        </w:rPr>
+        <w:t>&gt;&gt;</w:t>
+      </w:r>
+    </w:p>
+    <w:p>
+      <w:pPr>
+        <w:spacing w:beforeLines="0" w:afterLines="0"/>
+        <w:jc w:val="left"/>
+        <w:rPr>
+          <w:rFonts w:hint="default" w:ascii="Cascadia Mono" w:hAnsi="Cascadia Mono" w:eastAsia="Cascadia Mono"/>
+          <w:color w:val="000000"/>
+          <w:sz w:val="19"/>
+          <w:szCs w:val="24"/>
+          <w:highlight w:val="white"/>
+        </w:rPr>
+      </w:pPr>
+      <w:r>
+        <w:rPr>
+          <w:rFonts w:hint="default" w:ascii="Cascadia Mono" w:hAnsi="Cascadia Mono" w:eastAsia="Cascadia Mono"/>
+          <w:color w:val="000000"/>
+          <w:sz w:val="19"/>
+          <w:szCs w:val="24"/>
+          <w:highlight w:val="white"/>
+        </w:rPr>
+        <w:t xml:space="preserve">        (_context.Filmes.Skip(skip).Take(take));</w:t>
+      </w:r>
+    </w:p>
+    <w:p>
+      <w:pPr>
+        <w:spacing w:beforeLines="0" w:afterLines="0"/>
+        <w:jc w:val="left"/>
+        <w:rPr>
+          <w:rFonts w:hint="default" w:ascii="Cascadia Mono" w:hAnsi="Cascadia Mono" w:eastAsia="Cascadia Mono"/>
+          <w:color w:val="000000"/>
+          <w:sz w:val="19"/>
+          <w:szCs w:val="24"/>
+          <w:highlight w:val="white"/>
+        </w:rPr>
+      </w:pPr>
+      <w:r>
+        <w:rPr>
+          <w:rFonts w:hint="default" w:ascii="Cascadia Mono" w:hAnsi="Cascadia Mono" w:eastAsia="Cascadia Mono"/>
+          <w:color w:val="000000"/>
+          <w:sz w:val="19"/>
+          <w:szCs w:val="24"/>
+          <w:highlight w:val="white"/>
+        </w:rPr>
+        <w:t xml:space="preserve">    }</w:t>
+      </w:r>
+    </w:p>
+    <w:p>
+      <w:pPr>
+        <w:spacing w:beforeLines="0" w:afterLines="0"/>
+        <w:jc w:val="left"/>
+        <w:rPr>
+          <w:rFonts w:hint="default" w:ascii="Cascadia Mono" w:hAnsi="Cascadia Mono" w:eastAsia="Cascadia Mono"/>
+          <w:color w:val="000000"/>
+          <w:sz w:val="19"/>
+          <w:szCs w:val="24"/>
+          <w:highlight w:val="white"/>
+        </w:rPr>
+      </w:pPr>
+    </w:p>
+    <w:p>
+      <w:pPr>
+        <w:spacing w:beforeLines="0" w:afterLines="0"/>
+        <w:jc w:val="left"/>
+        <w:rPr>
+          <w:rFonts w:hint="default" w:ascii="Cascadia Mono" w:hAnsi="Cascadia Mono" w:eastAsia="Cascadia Mono"/>
+          <w:color w:val="000000"/>
+          <w:sz w:val="19"/>
+          <w:szCs w:val="24"/>
+          <w:highlight w:val="white"/>
+        </w:rPr>
+      </w:pPr>
+      <w:r>
+        <w:rPr>
+          <w:rFonts w:hint="default" w:ascii="Cascadia Mono" w:hAnsi="Cascadia Mono" w:eastAsia="Cascadia Mono"/>
+          <w:color w:val="000000"/>
+          <w:sz w:val="19"/>
+          <w:szCs w:val="24"/>
+          <w:highlight w:val="white"/>
+        </w:rPr>
+        <w:t xml:space="preserve">    </w:t>
+      </w:r>
+      <w:r>
+        <w:rPr>
+          <w:rFonts w:hint="default" w:ascii="Cascadia Mono" w:hAnsi="Cascadia Mono" w:eastAsia="Cascadia Mono"/>
+          <w:color w:val="008000"/>
+          <w:sz w:val="19"/>
+          <w:szCs w:val="24"/>
+          <w:highlight w:val="white"/>
+        </w:rPr>
+        <w:t>//USANDO LINQ</w:t>
+      </w:r>
+    </w:p>
+    <w:p>
+      <w:pPr>
+        <w:spacing w:beforeLines="0" w:afterLines="0"/>
+        <w:jc w:val="left"/>
+        <w:rPr>
+          <w:rFonts w:hint="default" w:ascii="Cascadia Mono" w:hAnsi="Cascadia Mono" w:eastAsia="Cascadia Mono"/>
+          <w:color w:val="000000"/>
+          <w:sz w:val="19"/>
+          <w:szCs w:val="24"/>
+          <w:highlight w:val="white"/>
+        </w:rPr>
+      </w:pPr>
+      <w:r>
+        <w:rPr>
+          <w:rFonts w:hint="default" w:ascii="Cascadia Mono" w:hAnsi="Cascadia Mono" w:eastAsia="Cascadia Mono"/>
+          <w:color w:val="000000"/>
+          <w:sz w:val="19"/>
+          <w:szCs w:val="24"/>
+          <w:highlight w:val="white"/>
+        </w:rPr>
+        <w:t xml:space="preserve">    </w:t>
+      </w:r>
+      <w:r>
+        <w:rPr>
+          <w:rFonts w:hint="default" w:ascii="Cascadia Mono" w:hAnsi="Cascadia Mono" w:eastAsia="Cascadia Mono"/>
+          <w:color w:val="008000"/>
+          <w:sz w:val="19"/>
+          <w:szCs w:val="24"/>
+          <w:highlight w:val="white"/>
+        </w:rPr>
+        <w:t>//RETORNO TODOS OBJETOS ReadFilmeDto</w:t>
+      </w:r>
+    </w:p>
+    <w:p>
+      <w:pPr>
+        <w:spacing w:beforeLines="0" w:afterLines="0"/>
+        <w:jc w:val="left"/>
+        <w:rPr>
+          <w:rFonts w:hint="default" w:ascii="Cascadia Mono" w:hAnsi="Cascadia Mono" w:eastAsia="Cascadia Mono"/>
+          <w:color w:val="000000"/>
+          <w:sz w:val="19"/>
+          <w:szCs w:val="24"/>
+          <w:highlight w:val="white"/>
+        </w:rPr>
+      </w:pPr>
+      <w:r>
+        <w:rPr>
+          <w:rFonts w:hint="default" w:ascii="Cascadia Mono" w:hAnsi="Cascadia Mono" w:eastAsia="Cascadia Mono"/>
+          <w:color w:val="000000"/>
+          <w:sz w:val="19"/>
+          <w:szCs w:val="24"/>
+          <w:highlight w:val="white"/>
+        </w:rPr>
+        <w:t xml:space="preserve">    </w:t>
+      </w:r>
+      <w:r>
+        <w:rPr>
+          <w:rFonts w:hint="default" w:ascii="Cascadia Mono" w:hAnsi="Cascadia Mono" w:eastAsia="Cascadia Mono"/>
+          <w:color w:val="0000FF"/>
+          <w:sz w:val="19"/>
+          <w:szCs w:val="24"/>
+          <w:highlight w:val="white"/>
+        </w:rPr>
+        <w:t>return</w:t>
+      </w:r>
+      <w:r>
+        <w:rPr>
+          <w:rFonts w:hint="default" w:ascii="Cascadia Mono" w:hAnsi="Cascadia Mono" w:eastAsia="Cascadia Mono"/>
+          <w:color w:val="000000"/>
+          <w:sz w:val="19"/>
+          <w:szCs w:val="24"/>
+          <w:highlight w:val="white"/>
+        </w:rPr>
+        <w:t xml:space="preserve"> _mapper.Map&lt;</w:t>
+      </w:r>
+      <w:r>
+        <w:rPr>
+          <w:rFonts w:hint="default" w:ascii="Cascadia Mono" w:hAnsi="Cascadia Mono" w:eastAsia="Cascadia Mono"/>
+          <w:color w:val="2B91AF"/>
+          <w:sz w:val="19"/>
+          <w:szCs w:val="24"/>
+          <w:highlight w:val="white"/>
+        </w:rPr>
+        <w:t>List</w:t>
+      </w:r>
+      <w:r>
+        <w:rPr>
+          <w:rFonts w:hint="default" w:ascii="Cascadia Mono" w:hAnsi="Cascadia Mono" w:eastAsia="Cascadia Mono"/>
+          <w:color w:val="000000"/>
+          <w:sz w:val="19"/>
+          <w:szCs w:val="24"/>
+          <w:highlight w:val="white"/>
+        </w:rPr>
+        <w:t>&lt;</w:t>
+      </w:r>
+      <w:r>
+        <w:rPr>
+          <w:rFonts w:hint="default" w:ascii="Cascadia Mono" w:hAnsi="Cascadia Mono" w:eastAsia="Cascadia Mono"/>
+          <w:color w:val="2B91AF"/>
+          <w:sz w:val="19"/>
+          <w:szCs w:val="24"/>
+          <w:highlight w:val="white"/>
+        </w:rPr>
+        <w:t>ReadFilmeDto</w:t>
+      </w:r>
+      <w:r>
+        <w:rPr>
+          <w:rFonts w:hint="default" w:ascii="Cascadia Mono" w:hAnsi="Cascadia Mono" w:eastAsia="Cascadia Mono"/>
+          <w:color w:val="000000"/>
+          <w:sz w:val="19"/>
+          <w:szCs w:val="24"/>
+          <w:highlight w:val="white"/>
+        </w:rPr>
+        <w:t>&gt;&gt;(_context.Filmes.Skip(skip).Take(take)</w:t>
+      </w:r>
+      <w:r>
+        <w:rPr>
+          <w:rFonts w:hint="default" w:ascii="Cascadia Mono" w:hAnsi="Cascadia Mono" w:eastAsia="Cascadia Mono"/>
+          <w:color w:val="008000"/>
+          <w:sz w:val="19"/>
+          <w:szCs w:val="24"/>
+          <w:highlight w:val="white"/>
+        </w:rPr>
+        <w:t>//FAZENDO PAGINAÇAO</w:t>
+      </w:r>
+    </w:p>
+    <w:p>
+      <w:pPr>
+        <w:spacing w:beforeLines="0" w:afterLines="0"/>
+        <w:jc w:val="left"/>
+        <w:rPr>
+          <w:rFonts w:hint="default" w:ascii="Cascadia Mono" w:hAnsi="Cascadia Mono" w:eastAsia="Cascadia Mono"/>
+          <w:color w:val="000000"/>
+          <w:sz w:val="19"/>
+          <w:szCs w:val="24"/>
+          <w:highlight w:val="white"/>
+        </w:rPr>
+      </w:pPr>
+      <w:r>
+        <w:rPr>
+          <w:rFonts w:hint="default" w:ascii="Cascadia Mono" w:hAnsi="Cascadia Mono" w:eastAsia="Cascadia Mono"/>
+          <w:color w:val="000000"/>
+          <w:sz w:val="19"/>
+          <w:szCs w:val="24"/>
+          <w:highlight w:val="white"/>
+        </w:rPr>
+        <w:t xml:space="preserve">                  .Where(filme =&gt; filme.Sessoes</w:t>
+      </w:r>
+      <w:r>
+        <w:rPr>
+          <w:rFonts w:hint="default" w:ascii="Cascadia Mono" w:hAnsi="Cascadia Mono" w:eastAsia="Cascadia Mono"/>
+          <w:color w:val="008000"/>
+          <w:sz w:val="19"/>
+          <w:szCs w:val="24"/>
+          <w:highlight w:val="white"/>
+        </w:rPr>
+        <w:t>//ONDE, PARA CADA SESSAO</w:t>
+      </w:r>
+    </w:p>
+    <w:p>
+      <w:pPr>
+        <w:spacing w:beforeLines="0" w:afterLines="0"/>
+        <w:jc w:val="left"/>
+        <w:rPr>
+          <w:rFonts w:hint="default" w:ascii="Cascadia Mono" w:hAnsi="Cascadia Mono" w:eastAsia="Cascadia Mono"/>
+          <w:color w:val="000000"/>
+          <w:sz w:val="19"/>
+          <w:szCs w:val="24"/>
+          <w:highlight w:val="white"/>
+        </w:rPr>
+      </w:pPr>
+      <w:r>
+        <w:rPr>
+          <w:rFonts w:hint="default" w:ascii="Cascadia Mono" w:hAnsi="Cascadia Mono" w:eastAsia="Cascadia Mono"/>
+          <w:color w:val="000000"/>
+          <w:sz w:val="19"/>
+          <w:szCs w:val="24"/>
+          <w:highlight w:val="white"/>
+        </w:rPr>
+        <w:t xml:space="preserve">                  .Any(sessao =&gt; sessao.Cinema.Nome == nomeCinema)).ToList());</w:t>
+      </w:r>
+    </w:p>
+    <w:p>
+      <w:pPr>
+        <w:spacing w:beforeLines="0" w:afterLines="0"/>
+        <w:jc w:val="left"/>
+        <w:rPr>
+          <w:rFonts w:hint="default" w:ascii="Cascadia Mono" w:hAnsi="Cascadia Mono" w:eastAsia="Cascadia Mono"/>
+          <w:color w:val="000000"/>
+          <w:sz w:val="19"/>
+          <w:szCs w:val="24"/>
+          <w:highlight w:val="white"/>
+        </w:rPr>
+      </w:pPr>
+      <w:r>
+        <w:rPr>
+          <w:rFonts w:hint="default" w:ascii="Cascadia Mono" w:hAnsi="Cascadia Mono" w:eastAsia="Cascadia Mono"/>
+          <w:color w:val="000000"/>
+          <w:sz w:val="19"/>
+          <w:szCs w:val="24"/>
+          <w:highlight w:val="white"/>
+        </w:rPr>
+        <w:t xml:space="preserve">    </w:t>
+      </w:r>
+      <w:r>
+        <w:rPr>
+          <w:rFonts w:hint="default" w:ascii="Cascadia Mono" w:hAnsi="Cascadia Mono" w:eastAsia="Cascadia Mono"/>
+          <w:color w:val="008000"/>
+          <w:sz w:val="19"/>
+          <w:szCs w:val="24"/>
+          <w:highlight w:val="white"/>
+        </w:rPr>
+        <w:t xml:space="preserve">//SELECIONO, SE HOUVER, </w:t>
+      </w:r>
       <w:bookmarkStart w:id="0" w:name="_GoBack"/>
       <w:bookmarkEnd w:id="0"/>
-    </w:p>
-    <w:p>
-      <w:pPr>
-        <w:ind w:left="0" w:leftChars="0" w:firstLine="0" w:firstLineChars="0"/>
-        <w:rPr>
-          <w:rFonts w:hint="default" w:ascii="Cascadia Mono" w:hAnsi="Cascadia Mono" w:eastAsia="Cascadia Mono"/>
-          <w:color w:val="000000"/>
-          <w:sz w:val="24"/>
-          <w:szCs w:val="24"/>
-          <w:highlight w:val="white"/>
-          <w:lang w:val="pt-BR"/>
-        </w:rPr>
-      </w:pPr>
-    </w:p>
-    <w:p>
-      <w:pPr>
-        <w:ind w:left="0" w:leftChars="0" w:firstLine="0" w:firstLineChars="0"/>
-        <w:rPr>
-          <w:rFonts w:hint="default" w:ascii="Cascadia Mono" w:hAnsi="Cascadia Mono" w:eastAsia="Cascadia Mono"/>
-          <w:color w:val="000000"/>
-          <w:sz w:val="24"/>
-          <w:szCs w:val="24"/>
-          <w:highlight w:val="white"/>
-          <w:lang w:val="pt-BR"/>
-        </w:rPr>
-      </w:pPr>
-    </w:p>
-    <w:p>
-      <w:pPr>
-        <w:ind w:left="0" w:leftChars="0" w:firstLine="0" w:firstLineChars="0"/>
-        <w:rPr>
-          <w:rFonts w:hint="default" w:ascii="Cascadia Mono" w:hAnsi="Cascadia Mono" w:eastAsia="Cascadia Mono"/>
-          <w:color w:val="000000"/>
-          <w:sz w:val="24"/>
-          <w:szCs w:val="24"/>
-          <w:highlight w:val="white"/>
-          <w:lang w:val="pt-BR"/>
-        </w:rPr>
-      </w:pPr>
-    </w:p>
-    <w:p>
-      <w:pPr>
-        <w:ind w:left="0" w:leftChars="0" w:firstLine="0" w:firstLineChars="0"/>
-        <w:rPr>
-          <w:rFonts w:hint="default" w:ascii="Cascadia Mono" w:hAnsi="Cascadia Mono" w:eastAsia="Cascadia Mono"/>
-          <w:color w:val="000000"/>
-          <w:sz w:val="24"/>
-          <w:szCs w:val="24"/>
-          <w:highlight w:val="white"/>
-          <w:lang w:val="pt-BR"/>
-        </w:rPr>
-      </w:pPr>
-    </w:p>
-    <w:p>
-      <w:pPr>
-        <w:ind w:left="0" w:leftChars="0" w:firstLine="0" w:firstLineChars="0"/>
-        <w:rPr>
-          <w:rFonts w:hint="default" w:ascii="Cascadia Mono" w:hAnsi="Cascadia Mono" w:eastAsia="Cascadia Mono"/>
-          <w:color w:val="000000"/>
-          <w:sz w:val="24"/>
-          <w:szCs w:val="24"/>
-          <w:highlight w:val="white"/>
-        </w:rPr>
-      </w:pPr>
-    </w:p>
-    <w:p>
-      <w:pPr>
-        <w:ind w:left="0" w:leftChars="0" w:firstLine="0" w:firstLineChars="0"/>
-        <w:rPr>
-          <w:rFonts w:hint="default" w:ascii="Cascadia Mono" w:hAnsi="Cascadia Mono" w:eastAsia="Cascadia Mono"/>
-          <w:color w:val="000000"/>
-          <w:sz w:val="24"/>
-          <w:szCs w:val="24"/>
-          <w:highlight w:val="white"/>
-        </w:rPr>
-      </w:pPr>
+      <w:r>
+        <w:rPr>
+          <w:rFonts w:hint="default" w:ascii="Cascadia Mono" w:hAnsi="Cascadia Mono" w:eastAsia="Cascadia Mono"/>
+          <w:color w:val="008000"/>
+          <w:sz w:val="19"/>
+          <w:szCs w:val="24"/>
+          <w:highlight w:val="white"/>
+        </w:rPr>
+        <w:t>OS OBJETOS CUJO O sessao.Cinema.Nome SEJA IGUAL A nomeCinema</w:t>
+      </w:r>
+    </w:p>
+    <w:p>
+      <w:pPr>
+        <w:ind w:left="0" w:leftChars="0" w:firstLine="0" w:firstLineChars="0"/>
+        <w:rPr>
+          <w:rFonts w:hint="default" w:ascii="Cascadia Mono" w:hAnsi="Cascadia Mono" w:eastAsia="Cascadia Mono"/>
+          <w:b w:val="0"/>
+          <w:bCs w:val="0"/>
+          <w:color w:val="000000"/>
+          <w:sz w:val="24"/>
+          <w:szCs w:val="24"/>
+          <w:highlight w:val="white"/>
+          <w:u w:val="none"/>
+          <w:lang w:val="pt-BR"/>
+        </w:rPr>
+      </w:pPr>
+      <w:r>
+        <w:rPr>
+          <w:rFonts w:hint="default" w:ascii="Cascadia Mono" w:hAnsi="Cascadia Mono" w:eastAsia="Cascadia Mono"/>
+          <w:color w:val="000000"/>
+          <w:sz w:val="19"/>
+          <w:szCs w:val="24"/>
+          <w:highlight w:val="white"/>
+        </w:rPr>
+        <w:t>}</w:t>
+      </w:r>
+    </w:p>
+    <w:p>
+      <w:pPr>
+        <w:ind w:left="0" w:leftChars="0" w:firstLine="0" w:firstLineChars="0"/>
+        <w:rPr>
+          <w:rFonts w:hint="default" w:ascii="Cascadia Mono" w:hAnsi="Cascadia Mono" w:eastAsia="Cascadia Mono"/>
+          <w:color w:val="000000"/>
+          <w:sz w:val="24"/>
+          <w:szCs w:val="24"/>
+          <w:highlight w:val="white"/>
+          <w:lang w:val="pt-BR"/>
+        </w:rPr>
+      </w:pPr>
+      <w:r>
+        <w:rPr>
+          <w:rFonts w:hint="default" w:ascii="Cascadia Mono" w:hAnsi="Cascadia Mono" w:eastAsia="Cascadia Mono"/>
+          <w:color w:val="000000"/>
+          <w:sz w:val="24"/>
+          <w:szCs w:val="24"/>
+          <w:highlight w:val="white"/>
+          <w:lang w:val="pt-BR"/>
+        </w:rPr>
+        <w:t xml:space="preserve">Tendo método construído, a consulta pode ser feita pela URL, mas se atentando em passar o parâmetro nomeCinema com os devidos encodings para espaço, considerando que, o nome do cinema pode conter espaços, mas para ser passado na URL, não. Isso pode ser feito usando </w:t>
+      </w:r>
+      <w:r>
+        <w:rPr>
+          <w:rFonts w:hint="default" w:ascii="Cascadia Mono" w:hAnsi="Cascadia Mono" w:eastAsia="Cascadia Mono"/>
+          <w:color w:val="000000"/>
+          <w:sz w:val="24"/>
+          <w:szCs w:val="24"/>
+          <w:highlight w:val="white"/>
+          <w:lang w:val="pt-BR"/>
+        </w:rPr>
+        <w:fldChar w:fldCharType="begin"/>
+      </w:r>
+      <w:r>
+        <w:rPr>
+          <w:rFonts w:hint="default" w:ascii="Cascadia Mono" w:hAnsi="Cascadia Mono" w:eastAsia="Cascadia Mono"/>
+          <w:color w:val="000000"/>
+          <w:sz w:val="24"/>
+          <w:szCs w:val="24"/>
+          <w:highlight w:val="white"/>
+          <w:lang w:val="pt-BR"/>
+        </w:rPr>
+        <w:instrText xml:space="preserve"> HYPERLINK "https://www.urlencoder.org/" </w:instrText>
+      </w:r>
+      <w:r>
+        <w:rPr>
+          <w:rFonts w:hint="default" w:ascii="Cascadia Mono" w:hAnsi="Cascadia Mono" w:eastAsia="Cascadia Mono"/>
+          <w:color w:val="000000"/>
+          <w:sz w:val="24"/>
+          <w:szCs w:val="24"/>
+          <w:highlight w:val="white"/>
+          <w:lang w:val="pt-BR"/>
+        </w:rPr>
+        <w:fldChar w:fldCharType="separate"/>
+      </w:r>
+      <w:r>
+        <w:rPr>
+          <w:rStyle w:val="4"/>
+          <w:rFonts w:hint="default" w:ascii="Cascadia Mono" w:hAnsi="Cascadia Mono" w:eastAsia="Cascadia Mono"/>
+          <w:sz w:val="24"/>
+          <w:szCs w:val="24"/>
+          <w:highlight w:val="white"/>
+          <w:lang w:val="pt-BR"/>
+        </w:rPr>
+        <w:t>https://www.urlencoder.org/</w:t>
+      </w:r>
+      <w:r>
+        <w:rPr>
+          <w:rFonts w:hint="default" w:ascii="Cascadia Mono" w:hAnsi="Cascadia Mono" w:eastAsia="Cascadia Mono"/>
+          <w:color w:val="000000"/>
+          <w:sz w:val="24"/>
+          <w:szCs w:val="24"/>
+          <w:highlight w:val="white"/>
+          <w:lang w:val="pt-BR"/>
+        </w:rPr>
+        <w:fldChar w:fldCharType="end"/>
+      </w:r>
+      <w:r>
+        <w:rPr>
+          <w:rFonts w:hint="default" w:ascii="Cascadia Mono" w:hAnsi="Cascadia Mono" w:eastAsia="Cascadia Mono"/>
+          <w:color w:val="000000"/>
+          <w:sz w:val="24"/>
+          <w:szCs w:val="24"/>
+          <w:highlight w:val="white"/>
+          <w:lang w:val="pt-BR"/>
+        </w:rPr>
+        <w:t xml:space="preserve"> </w:t>
+      </w:r>
+    </w:p>
+    <w:p>
+      <w:pPr>
+        <w:ind w:left="0" w:leftChars="0" w:firstLine="0" w:firstLineChars="0"/>
+        <w:rPr>
+          <w:rFonts w:hint="default" w:ascii="Cascadia Mono" w:hAnsi="Cascadia Mono" w:eastAsia="Cascadia Mono"/>
+          <w:color w:val="000000"/>
+          <w:sz w:val="24"/>
+          <w:szCs w:val="24"/>
+          <w:highlight w:val="white"/>
+          <w:lang w:val="pt-BR"/>
+        </w:rPr>
+      </w:pPr>
+      <w:r>
+        <w:rPr>
+          <w:rFonts w:hint="default" w:ascii="Cascadia Mono" w:hAnsi="Cascadia Mono" w:eastAsia="Cascadia Mono"/>
+          <w:color w:val="000000"/>
+          <w:sz w:val="24"/>
+          <w:szCs w:val="24"/>
+          <w:highlight w:val="white"/>
+          <w:lang w:val="pt-BR"/>
+        </w:rPr>
+        <w:t xml:space="preserve">*Espaço vazio, na URL é escrito como %20 </w:t>
+      </w:r>
+    </w:p>
+    <w:p>
+      <w:pPr>
+        <w:ind w:left="0" w:leftChars="0" w:firstLine="0" w:firstLineChars="0"/>
+        <w:rPr>
+          <w:rFonts w:hint="default" w:ascii="Cascadia Mono" w:hAnsi="Cascadia Mono" w:eastAsia="Cascadia Mono"/>
+          <w:color w:val="000000"/>
+          <w:sz w:val="24"/>
+          <w:szCs w:val="24"/>
+          <w:highlight w:val="white"/>
+          <w:lang w:val="pt-BR"/>
+        </w:rPr>
+      </w:pPr>
+    </w:p>
+    <w:p>
+      <w:pPr>
+        <w:ind w:left="0" w:leftChars="0" w:firstLine="0" w:firstLineChars="0"/>
+        <w:rPr>
+          <w:rFonts w:hint="default" w:ascii="Cascadia Mono" w:hAnsi="Cascadia Mono" w:eastAsia="Cascadia Mono"/>
+          <w:color w:val="000000"/>
+          <w:sz w:val="24"/>
+          <w:szCs w:val="24"/>
+          <w:highlight w:val="white"/>
+          <w:lang w:val="pt-BR"/>
+        </w:rPr>
+      </w:pPr>
+      <w:r>
+        <w:rPr>
+          <w:rFonts w:hint="default" w:ascii="Cascadia Mono" w:hAnsi="Cascadia Mono" w:eastAsia="Cascadia Mono"/>
+          <w:color w:val="000000"/>
+          <w:sz w:val="24"/>
+          <w:szCs w:val="24"/>
+          <w:highlight w:val="white"/>
+          <w:lang w:val="pt-BR"/>
+        </w:rPr>
+        <w:t>Somente os filmes que estejam em sessões do cinema Cinema Max(skip 0 take 50)</w:t>
+      </w:r>
+    </w:p>
+    <w:p>
+      <w:pPr>
+        <w:ind w:left="0" w:leftChars="0" w:firstLine="0" w:firstLineChars="0"/>
+        <w:rPr>
+          <w:rFonts w:hint="default" w:ascii="Cascadia Mono" w:hAnsi="Cascadia Mono" w:eastAsia="Cascadia Mono"/>
+          <w:color w:val="000000"/>
+          <w:sz w:val="24"/>
+          <w:szCs w:val="24"/>
+          <w:highlight w:val="white"/>
+        </w:rPr>
+      </w:pPr>
+      <w:r>
+        <w:drawing>
+          <wp:inline distT="0" distB="0" distL="114300" distR="114300">
+            <wp:extent cx="2985135" cy="1297940"/>
+            <wp:effectExtent l="0" t="0" r="5715" b="16510"/>
+            <wp:docPr id="13" name="Picture 1"/>
+            <wp:cNvGraphicFramePr>
+              <a:graphicFrameLocks xmlns:a="http://schemas.openxmlformats.org/drawingml/2006/main" noChangeAspect="1"/>
+            </wp:cNvGraphicFramePr>
+            <a:graphic xmlns:a="http://schemas.openxmlformats.org/drawingml/2006/main">
+              <a:graphicData uri="http://schemas.openxmlformats.org/drawingml/2006/picture">
+                <pic:pic xmlns:pic="http://schemas.openxmlformats.org/drawingml/2006/picture">
+                  <pic:nvPicPr>
+                    <pic:cNvPr id="13" name="Picture 1"/>
+                    <pic:cNvPicPr>
+                      <a:picLocks noChangeAspect="1"/>
+                    </pic:cNvPicPr>
+                  </pic:nvPicPr>
+                  <pic:blipFill>
+                    <a:blip r:embed="rId16"/>
+                    <a:stretch>
+                      <a:fillRect/>
+                    </a:stretch>
+                  </pic:blipFill>
+                  <pic:spPr>
+                    <a:xfrm>
+                      <a:off x="0" y="0"/>
+                      <a:ext cx="2985135" cy="1297940"/>
+                    </a:xfrm>
+                    <a:prstGeom prst="rect">
+                      <a:avLst/>
+                    </a:prstGeom>
+                    <a:noFill/>
+                    <a:ln>
+                      <a:noFill/>
+                    </a:ln>
+                  </pic:spPr>
+                </pic:pic>
+              </a:graphicData>
+            </a:graphic>
+          </wp:inline>
+        </w:drawing>
+      </w:r>
     </w:p>
     <w:p>
       <w:pPr>
@@ -49338,6 +50566,15 @@
       </w:tblCellMar>
     </w:tblPr>
   </w:style>
+  <w:style w:type="character" w:styleId="4">
+    <w:name w:val="Hyperlink"/>
+    <w:basedOn w:val="2"/>
+    <w:uiPriority w:val="0"/>
+    <w:rPr>
+      <w:color w:val="0000FF"/>
+      <w:u w:val="single"/>
+    </w:rPr>
+  </w:style>
 </w:styles>
 </file>
 

</xml_diff>